<commit_message>
Add explanations to latency variation over time in rand pw service plot
</commit_message>
<xml_diff>
--- a/Latency Analysis/RandPwGen Service - Deep Analysis.docx
+++ b/Latency Analysis/RandPwGen Service - Deep Analysis.docx
@@ -11,19 +11,11 @@
       </w:pPr>
       <w:bookmarkStart w:id="0" w:name="_13led469gs06" w:colFirst="0" w:colLast="0"/>
       <w:bookmarkEnd w:id="0"/>
-      <w:proofErr w:type="spellStart"/>
       <w:r>
         <w:rPr>
           <w:color w:val="0000FF"/>
         </w:rPr>
-        <w:t>RandPwGen</w:t>
-      </w:r>
-      <w:proofErr w:type="spellEnd"/>
-      <w:r>
-        <w:rPr>
-          <w:color w:val="0000FF"/>
-        </w:rPr>
-        <w:t xml:space="preserve"> Service</w:t>
+        <w:t>RandPwGen Service</w:t>
       </w:r>
     </w:p>
     <w:p>
@@ -421,6 +413,142 @@
       </w:r>
     </w:p>
     <w:p/>
+    <w:p>
+      <w:pPr>
+        <w:pStyle w:val="Subtitle"/>
+        <w:rPr>
+          <w:b/>
+          <w:bCs/>
+          <w:lang w:val="en-US"/>
+        </w:rPr>
+      </w:pPr>
+      <w:r>
+        <w:rPr>
+          <w:lang w:val="en-US"/>
+        </w:rPr>
+        <w:t>Why spike at 05-11 06 is lower than the previous ones?</w:t>
+      </w:r>
+    </w:p>
+    <w:p>
+      <w:pPr>
+        <w:numPr>
+          <w:ilvl w:val="0"/>
+          <w:numId w:val="6"/>
+        </w:numPr>
+        <w:rPr>
+          <w:lang w:val="en-US"/>
+        </w:rPr>
+      </w:pPr>
+      <w:r>
+        <w:rPr>
+          <w:lang w:val="en-US"/>
+        </w:rPr>
+        <w:t>Load Have Been Slightly Lower</w:t>
+      </w:r>
+    </w:p>
+    <w:p>
+      <w:pPr>
+        <w:numPr>
+          <w:ilvl w:val="0"/>
+          <w:numId w:val="7"/>
+        </w:numPr>
+        <w:rPr>
+          <w:lang w:val="en-US"/>
+        </w:rPr>
+      </w:pPr>
+      <w:r>
+        <w:rPr>
+          <w:lang w:val="en-US"/>
+        </w:rPr>
+        <w:t>Memory usage at 05-11 06 peaks lower than at earlier timestamps.</w:t>
+      </w:r>
+    </w:p>
+    <w:p>
+      <w:pPr>
+        <w:numPr>
+          <w:ilvl w:val="0"/>
+          <w:numId w:val="7"/>
+        </w:numPr>
+        <w:rPr>
+          <w:lang w:val="en-US"/>
+        </w:rPr>
+      </w:pPr>
+      <w:r>
+        <w:rPr>
+          <w:lang w:val="en-US"/>
+        </w:rPr>
+        <w:t>Implies that the incoming request rate was possibly slightly reduced, or the load was less bursty.</w:t>
+      </w:r>
+    </w:p>
+    <w:p>
+      <w:pPr>
+        <w:numPr>
+          <w:ilvl w:val="0"/>
+          <w:numId w:val="7"/>
+        </w:numPr>
+        <w:rPr>
+          <w:lang w:val="en-US"/>
+        </w:rPr>
+      </w:pPr>
+      <w:r>
+        <w:rPr>
+          <w:lang w:val="en-US"/>
+        </w:rPr>
+        <w:t>Less burst = fewer concurrent requests to queue or throttle -&gt; latency spike was dampened.</w:t>
+      </w:r>
+    </w:p>
+    <w:p>
+      <w:pPr>
+        <w:numPr>
+          <w:ilvl w:val="0"/>
+          <w:numId w:val="8"/>
+        </w:numPr>
+        <w:rPr>
+          <w:lang w:val="en-US"/>
+        </w:rPr>
+      </w:pPr>
+      <w:r>
+        <w:rPr>
+          <w:lang w:val="en-US"/>
+        </w:rPr>
+        <w:t>CPU Usage Decay Was Smoother</w:t>
+      </w:r>
+    </w:p>
+    <w:p>
+      <w:pPr>
+        <w:numPr>
+          <w:ilvl w:val="0"/>
+          <w:numId w:val="9"/>
+        </w:numPr>
+        <w:rPr>
+          <w:lang w:val="en-US"/>
+        </w:rPr>
+      </w:pPr>
+      <w:r>
+        <w:rPr>
+          <w:lang w:val="en-US"/>
+        </w:rPr>
+        <w:t>After peaking, CPU usage drops more gradually, suggesting fewer queued requests or a more stable serving pattern.</w:t>
+      </w:r>
+    </w:p>
+    <w:p>
+      <w:pPr>
+        <w:numPr>
+          <w:ilvl w:val="0"/>
+          <w:numId w:val="9"/>
+        </w:numPr>
+        <w:rPr>
+          <w:lang w:val="en-US"/>
+        </w:rPr>
+      </w:pPr>
+      <w:r>
+        <w:rPr>
+          <w:lang w:val="en-US"/>
+        </w:rPr>
+        <w:t>This smoother behavior avoids congestion collapse, helping latency remain manageable.</w:t>
+      </w:r>
+    </w:p>
+    <w:p/>
     <w:sectPr>
       <w:pgSz w:w="12240" w:h="15840"/>
       <w:pgMar w:top="1440" w:right="1440" w:bottom="1440" w:left="1440" w:header="720" w:footer="720" w:gutter="0"/>
@@ -434,6 +562,304 @@
 <file path=word/numbering.xml><?xml version="1.0" encoding="utf-8"?>
 <w:numbering xmlns:wpc="http://schemas.microsoft.com/office/word/2010/wordprocessingCanvas" xmlns:cx="http://schemas.microsoft.com/office/drawing/2014/chartex" xmlns:cx1="http://schemas.microsoft.com/office/drawing/2015/9/8/chartex" xmlns:cx2="http://schemas.microsoft.com/office/drawing/2015/10/21/chartex" xmlns:cx3="http://schemas.microsoft.com/office/drawing/2016/5/9/chartex" xmlns:cx4="http://schemas.microsoft.com/office/drawing/2016/5/10/chartex" xmlns:cx5="http://schemas.microsoft.com/office/drawing/2016/5/11/chartex" xmlns:cx6="http://schemas.microsoft.com/office/drawing/2016/5/12/chartex" xmlns:cx7="http://schemas.microsoft.com/office/drawing/2016/5/13/chartex" xmlns:cx8="http://schemas.microsoft.com/office/drawing/2016/5/14/chartex" xmlns:mc="http://schemas.openxmlformats.org/markup-compatibility/2006" xmlns:aink="http://schemas.microsoft.com/office/drawing/2016/ink" xmlns:am3d="http://schemas.microsoft.com/office/drawing/2017/model3d" xmlns:o="urn:schemas-microsoft-com:office:office" xmlns:oel="http://schemas.microsoft.com/office/2019/extlst" xmlns:r="http://schemas.openxmlformats.org/officeDocument/2006/relationships" xmlns:m="http://schemas.openxmlformats.org/officeDocument/2006/math" xmlns:v="urn:schemas-microsoft-com:vml" xmlns:wp14="http://schemas.microsoft.com/office/word/2010/wordprocessingDrawing" xmlns:wp="http://schemas.openxmlformats.org/drawingml/2006/wordprocessingDrawing" xmlns:w10="urn:schemas-microsoft-com:office:word" xmlns:w="http://schemas.openxmlformats.org/wordprocessingml/2006/main" xmlns:w14="http://schemas.microsoft.com/office/word/2010/wordml" xmlns:w15="http://schemas.microsoft.com/office/word/2012/wordml" xmlns:w16cex="http://schemas.microsoft.com/office/word/2018/wordml/cex" xmlns:w16cid="http://schemas.microsoft.com/office/word/2016/wordml/cid" xmlns:w16="http://schemas.microsoft.com/office/word/2018/wordml" xmlns:w16du="http://schemas.microsoft.com/office/word/2023/wordml/word16du" xmlns:w16sdtdh="http://schemas.microsoft.com/office/word/2020/wordml/sdtdatahash" xmlns:w16sdtfl="http://schemas.microsoft.com/office/word/2024/wordml/sdtformatlock" xmlns:w16se="http://schemas.microsoft.com/office/word/2015/wordml/symex" xmlns:wpg="http://schemas.microsoft.com/office/word/2010/wordprocessingGroup" xmlns:wpi="http://schemas.microsoft.com/office/word/2010/wordprocessingInk" xmlns:wne="http://schemas.microsoft.com/office/word/2006/wordml" xmlns:wps="http://schemas.microsoft.com/office/word/2010/wordprocessingShape" mc:Ignorable="w14 w15 w16se w16cid w16 w16cex w16sdtdh w16sdtfl w16du wp14">
   <w:abstractNum w:abstractNumId="0" w15:restartNumberingAfterBreak="0">
+    <w:nsid w:val="029417A3"/>
+    <w:multiLevelType w:val="multilevel"/>
+    <w:tmpl w:val="DA300BE4"/>
+    <w:lvl w:ilvl="0">
+      <w:start w:val="1"/>
+      <w:numFmt w:val="bullet"/>
+      <w:lvlText w:val=""/>
+      <w:lvlJc w:val="left"/>
+      <w:pPr>
+        <w:tabs>
+          <w:tab w:val="num" w:pos="720"/>
+        </w:tabs>
+        <w:ind w:left="720" w:hanging="360"/>
+      </w:pPr>
+      <w:rPr>
+        <w:rFonts w:ascii="Symbol" w:hAnsi="Symbol" w:hint="default"/>
+        <w:sz w:val="20"/>
+      </w:rPr>
+    </w:lvl>
+    <w:lvl w:ilvl="1" w:tentative="1">
+      <w:start w:val="1"/>
+      <w:numFmt w:val="bullet"/>
+      <w:lvlText w:val="o"/>
+      <w:lvlJc w:val="left"/>
+      <w:pPr>
+        <w:tabs>
+          <w:tab w:val="num" w:pos="1440"/>
+        </w:tabs>
+        <w:ind w:left="1440" w:hanging="360"/>
+      </w:pPr>
+      <w:rPr>
+        <w:rFonts w:ascii="Courier New" w:hAnsi="Courier New" w:hint="default"/>
+        <w:sz w:val="20"/>
+      </w:rPr>
+    </w:lvl>
+    <w:lvl w:ilvl="2" w:tentative="1">
+      <w:start w:val="1"/>
+      <w:numFmt w:val="bullet"/>
+      <w:lvlText w:val=""/>
+      <w:lvlJc w:val="left"/>
+      <w:pPr>
+        <w:tabs>
+          <w:tab w:val="num" w:pos="2160"/>
+        </w:tabs>
+        <w:ind w:left="2160" w:hanging="360"/>
+      </w:pPr>
+      <w:rPr>
+        <w:rFonts w:ascii="Wingdings" w:hAnsi="Wingdings" w:hint="default"/>
+        <w:sz w:val="20"/>
+      </w:rPr>
+    </w:lvl>
+    <w:lvl w:ilvl="3" w:tentative="1">
+      <w:start w:val="1"/>
+      <w:numFmt w:val="bullet"/>
+      <w:lvlText w:val=""/>
+      <w:lvlJc w:val="left"/>
+      <w:pPr>
+        <w:tabs>
+          <w:tab w:val="num" w:pos="2880"/>
+        </w:tabs>
+        <w:ind w:left="2880" w:hanging="360"/>
+      </w:pPr>
+      <w:rPr>
+        <w:rFonts w:ascii="Wingdings" w:hAnsi="Wingdings" w:hint="default"/>
+        <w:sz w:val="20"/>
+      </w:rPr>
+    </w:lvl>
+    <w:lvl w:ilvl="4" w:tentative="1">
+      <w:start w:val="1"/>
+      <w:numFmt w:val="bullet"/>
+      <w:lvlText w:val=""/>
+      <w:lvlJc w:val="left"/>
+      <w:pPr>
+        <w:tabs>
+          <w:tab w:val="num" w:pos="3600"/>
+        </w:tabs>
+        <w:ind w:left="3600" w:hanging="360"/>
+      </w:pPr>
+      <w:rPr>
+        <w:rFonts w:ascii="Wingdings" w:hAnsi="Wingdings" w:hint="default"/>
+        <w:sz w:val="20"/>
+      </w:rPr>
+    </w:lvl>
+    <w:lvl w:ilvl="5" w:tentative="1">
+      <w:start w:val="1"/>
+      <w:numFmt w:val="bullet"/>
+      <w:lvlText w:val=""/>
+      <w:lvlJc w:val="left"/>
+      <w:pPr>
+        <w:tabs>
+          <w:tab w:val="num" w:pos="4320"/>
+        </w:tabs>
+        <w:ind w:left="4320" w:hanging="360"/>
+      </w:pPr>
+      <w:rPr>
+        <w:rFonts w:ascii="Wingdings" w:hAnsi="Wingdings" w:hint="default"/>
+        <w:sz w:val="20"/>
+      </w:rPr>
+    </w:lvl>
+    <w:lvl w:ilvl="6" w:tentative="1">
+      <w:start w:val="1"/>
+      <w:numFmt w:val="bullet"/>
+      <w:lvlText w:val=""/>
+      <w:lvlJc w:val="left"/>
+      <w:pPr>
+        <w:tabs>
+          <w:tab w:val="num" w:pos="5040"/>
+        </w:tabs>
+        <w:ind w:left="5040" w:hanging="360"/>
+      </w:pPr>
+      <w:rPr>
+        <w:rFonts w:ascii="Wingdings" w:hAnsi="Wingdings" w:hint="default"/>
+        <w:sz w:val="20"/>
+      </w:rPr>
+    </w:lvl>
+    <w:lvl w:ilvl="7" w:tentative="1">
+      <w:start w:val="1"/>
+      <w:numFmt w:val="bullet"/>
+      <w:lvlText w:val=""/>
+      <w:lvlJc w:val="left"/>
+      <w:pPr>
+        <w:tabs>
+          <w:tab w:val="num" w:pos="5760"/>
+        </w:tabs>
+        <w:ind w:left="5760" w:hanging="360"/>
+      </w:pPr>
+      <w:rPr>
+        <w:rFonts w:ascii="Wingdings" w:hAnsi="Wingdings" w:hint="default"/>
+        <w:sz w:val="20"/>
+      </w:rPr>
+    </w:lvl>
+    <w:lvl w:ilvl="8" w:tentative="1">
+      <w:start w:val="1"/>
+      <w:numFmt w:val="bullet"/>
+      <w:lvlText w:val=""/>
+      <w:lvlJc w:val="left"/>
+      <w:pPr>
+        <w:tabs>
+          <w:tab w:val="num" w:pos="6480"/>
+        </w:tabs>
+        <w:ind w:left="6480" w:hanging="360"/>
+      </w:pPr>
+      <w:rPr>
+        <w:rFonts w:ascii="Wingdings" w:hAnsi="Wingdings" w:hint="default"/>
+        <w:sz w:val="20"/>
+      </w:rPr>
+    </w:lvl>
+  </w:abstractNum>
+  <w:abstractNum w:abstractNumId="1" w15:restartNumberingAfterBreak="0">
+    <w:nsid w:val="22851323"/>
+    <w:multiLevelType w:val="multilevel"/>
+    <w:tmpl w:val="C8146018"/>
+    <w:lvl w:ilvl="0">
+      <w:start w:val="1"/>
+      <w:numFmt w:val="bullet"/>
+      <w:lvlText w:val=""/>
+      <w:lvlJc w:val="left"/>
+      <w:pPr>
+        <w:tabs>
+          <w:tab w:val="num" w:pos="720"/>
+        </w:tabs>
+        <w:ind w:left="720" w:hanging="360"/>
+      </w:pPr>
+      <w:rPr>
+        <w:rFonts w:ascii="Symbol" w:hAnsi="Symbol" w:hint="default"/>
+        <w:sz w:val="20"/>
+      </w:rPr>
+    </w:lvl>
+    <w:lvl w:ilvl="1" w:tentative="1">
+      <w:start w:val="1"/>
+      <w:numFmt w:val="bullet"/>
+      <w:lvlText w:val="o"/>
+      <w:lvlJc w:val="left"/>
+      <w:pPr>
+        <w:tabs>
+          <w:tab w:val="num" w:pos="1440"/>
+        </w:tabs>
+        <w:ind w:left="1440" w:hanging="360"/>
+      </w:pPr>
+      <w:rPr>
+        <w:rFonts w:ascii="Courier New" w:hAnsi="Courier New" w:hint="default"/>
+        <w:sz w:val="20"/>
+      </w:rPr>
+    </w:lvl>
+    <w:lvl w:ilvl="2" w:tentative="1">
+      <w:start w:val="1"/>
+      <w:numFmt w:val="bullet"/>
+      <w:lvlText w:val=""/>
+      <w:lvlJc w:val="left"/>
+      <w:pPr>
+        <w:tabs>
+          <w:tab w:val="num" w:pos="2160"/>
+        </w:tabs>
+        <w:ind w:left="2160" w:hanging="360"/>
+      </w:pPr>
+      <w:rPr>
+        <w:rFonts w:ascii="Wingdings" w:hAnsi="Wingdings" w:hint="default"/>
+        <w:sz w:val="20"/>
+      </w:rPr>
+    </w:lvl>
+    <w:lvl w:ilvl="3" w:tentative="1">
+      <w:start w:val="1"/>
+      <w:numFmt w:val="bullet"/>
+      <w:lvlText w:val=""/>
+      <w:lvlJc w:val="left"/>
+      <w:pPr>
+        <w:tabs>
+          <w:tab w:val="num" w:pos="2880"/>
+        </w:tabs>
+        <w:ind w:left="2880" w:hanging="360"/>
+      </w:pPr>
+      <w:rPr>
+        <w:rFonts w:ascii="Wingdings" w:hAnsi="Wingdings" w:hint="default"/>
+        <w:sz w:val="20"/>
+      </w:rPr>
+    </w:lvl>
+    <w:lvl w:ilvl="4" w:tentative="1">
+      <w:start w:val="1"/>
+      <w:numFmt w:val="bullet"/>
+      <w:lvlText w:val=""/>
+      <w:lvlJc w:val="left"/>
+      <w:pPr>
+        <w:tabs>
+          <w:tab w:val="num" w:pos="3600"/>
+        </w:tabs>
+        <w:ind w:left="3600" w:hanging="360"/>
+      </w:pPr>
+      <w:rPr>
+        <w:rFonts w:ascii="Wingdings" w:hAnsi="Wingdings" w:hint="default"/>
+        <w:sz w:val="20"/>
+      </w:rPr>
+    </w:lvl>
+    <w:lvl w:ilvl="5" w:tentative="1">
+      <w:start w:val="1"/>
+      <w:numFmt w:val="bullet"/>
+      <w:lvlText w:val=""/>
+      <w:lvlJc w:val="left"/>
+      <w:pPr>
+        <w:tabs>
+          <w:tab w:val="num" w:pos="4320"/>
+        </w:tabs>
+        <w:ind w:left="4320" w:hanging="360"/>
+      </w:pPr>
+      <w:rPr>
+        <w:rFonts w:ascii="Wingdings" w:hAnsi="Wingdings" w:hint="default"/>
+        <w:sz w:val="20"/>
+      </w:rPr>
+    </w:lvl>
+    <w:lvl w:ilvl="6" w:tentative="1">
+      <w:start w:val="1"/>
+      <w:numFmt w:val="bullet"/>
+      <w:lvlText w:val=""/>
+      <w:lvlJc w:val="left"/>
+      <w:pPr>
+        <w:tabs>
+          <w:tab w:val="num" w:pos="5040"/>
+        </w:tabs>
+        <w:ind w:left="5040" w:hanging="360"/>
+      </w:pPr>
+      <w:rPr>
+        <w:rFonts w:ascii="Wingdings" w:hAnsi="Wingdings" w:hint="default"/>
+        <w:sz w:val="20"/>
+      </w:rPr>
+    </w:lvl>
+    <w:lvl w:ilvl="7" w:tentative="1">
+      <w:start w:val="1"/>
+      <w:numFmt w:val="bullet"/>
+      <w:lvlText w:val=""/>
+      <w:lvlJc w:val="left"/>
+      <w:pPr>
+        <w:tabs>
+          <w:tab w:val="num" w:pos="5760"/>
+        </w:tabs>
+        <w:ind w:left="5760" w:hanging="360"/>
+      </w:pPr>
+      <w:rPr>
+        <w:rFonts w:ascii="Wingdings" w:hAnsi="Wingdings" w:hint="default"/>
+        <w:sz w:val="20"/>
+      </w:rPr>
+    </w:lvl>
+    <w:lvl w:ilvl="8" w:tentative="1">
+      <w:start w:val="1"/>
+      <w:numFmt w:val="bullet"/>
+      <w:lvlText w:val=""/>
+      <w:lvlJc w:val="left"/>
+      <w:pPr>
+        <w:tabs>
+          <w:tab w:val="num" w:pos="6480"/>
+        </w:tabs>
+        <w:ind w:left="6480" w:hanging="360"/>
+      </w:pPr>
+      <w:rPr>
+        <w:rFonts w:ascii="Wingdings" w:hAnsi="Wingdings" w:hint="default"/>
+        <w:sz w:val="20"/>
+      </w:rPr>
+    </w:lvl>
+  </w:abstractNum>
+  <w:abstractNum w:abstractNumId="2" w15:restartNumberingAfterBreak="0">
     <w:nsid w:val="2B951C9E"/>
     <w:multiLevelType w:val="multilevel"/>
     <w:tmpl w:val="33C214A2"/>
@@ -582,7 +1008,7 @@
       </w:rPr>
     </w:lvl>
   </w:abstractNum>
-  <w:abstractNum w:abstractNumId="1" w15:restartNumberingAfterBreak="0">
+  <w:abstractNum w:abstractNumId="3" w15:restartNumberingAfterBreak="0">
     <w:nsid w:val="3D5D5DAA"/>
     <w:multiLevelType w:val="multilevel"/>
     <w:tmpl w:val="0E08BC74"/>
@@ -731,7 +1157,120 @@
       </w:rPr>
     </w:lvl>
   </w:abstractNum>
-  <w:abstractNum w:abstractNumId="2" w15:restartNumberingAfterBreak="0">
+  <w:abstractNum w:abstractNumId="4" w15:restartNumberingAfterBreak="0">
+    <w:nsid w:val="3E906CAD"/>
+    <w:multiLevelType w:val="multilevel"/>
+    <w:tmpl w:val="E6AE67E4"/>
+    <w:lvl w:ilvl="0">
+      <w:start w:val="1"/>
+      <w:numFmt w:val="decimal"/>
+      <w:lvlText w:val="%1."/>
+      <w:lvlJc w:val="left"/>
+      <w:pPr>
+        <w:tabs>
+          <w:tab w:val="num" w:pos="720"/>
+        </w:tabs>
+        <w:ind w:left="720" w:hanging="360"/>
+      </w:pPr>
+    </w:lvl>
+    <w:lvl w:ilvl="1" w:tentative="1">
+      <w:start w:val="1"/>
+      <w:numFmt w:val="decimal"/>
+      <w:lvlText w:val="%2."/>
+      <w:lvlJc w:val="left"/>
+      <w:pPr>
+        <w:tabs>
+          <w:tab w:val="num" w:pos="1440"/>
+        </w:tabs>
+        <w:ind w:left="1440" w:hanging="360"/>
+      </w:pPr>
+    </w:lvl>
+    <w:lvl w:ilvl="2" w:tentative="1">
+      <w:start w:val="1"/>
+      <w:numFmt w:val="decimal"/>
+      <w:lvlText w:val="%3."/>
+      <w:lvlJc w:val="left"/>
+      <w:pPr>
+        <w:tabs>
+          <w:tab w:val="num" w:pos="2160"/>
+        </w:tabs>
+        <w:ind w:left="2160" w:hanging="360"/>
+      </w:pPr>
+    </w:lvl>
+    <w:lvl w:ilvl="3" w:tentative="1">
+      <w:start w:val="1"/>
+      <w:numFmt w:val="decimal"/>
+      <w:lvlText w:val="%4."/>
+      <w:lvlJc w:val="left"/>
+      <w:pPr>
+        <w:tabs>
+          <w:tab w:val="num" w:pos="2880"/>
+        </w:tabs>
+        <w:ind w:left="2880" w:hanging="360"/>
+      </w:pPr>
+    </w:lvl>
+    <w:lvl w:ilvl="4" w:tentative="1">
+      <w:start w:val="1"/>
+      <w:numFmt w:val="decimal"/>
+      <w:lvlText w:val="%5."/>
+      <w:lvlJc w:val="left"/>
+      <w:pPr>
+        <w:tabs>
+          <w:tab w:val="num" w:pos="3600"/>
+        </w:tabs>
+        <w:ind w:left="3600" w:hanging="360"/>
+      </w:pPr>
+    </w:lvl>
+    <w:lvl w:ilvl="5" w:tentative="1">
+      <w:start w:val="1"/>
+      <w:numFmt w:val="decimal"/>
+      <w:lvlText w:val="%6."/>
+      <w:lvlJc w:val="left"/>
+      <w:pPr>
+        <w:tabs>
+          <w:tab w:val="num" w:pos="4320"/>
+        </w:tabs>
+        <w:ind w:left="4320" w:hanging="360"/>
+      </w:pPr>
+    </w:lvl>
+    <w:lvl w:ilvl="6" w:tentative="1">
+      <w:start w:val="1"/>
+      <w:numFmt w:val="decimal"/>
+      <w:lvlText w:val="%7."/>
+      <w:lvlJc w:val="left"/>
+      <w:pPr>
+        <w:tabs>
+          <w:tab w:val="num" w:pos="5040"/>
+        </w:tabs>
+        <w:ind w:left="5040" w:hanging="360"/>
+      </w:pPr>
+    </w:lvl>
+    <w:lvl w:ilvl="7" w:tentative="1">
+      <w:start w:val="1"/>
+      <w:numFmt w:val="decimal"/>
+      <w:lvlText w:val="%8."/>
+      <w:lvlJc w:val="left"/>
+      <w:pPr>
+        <w:tabs>
+          <w:tab w:val="num" w:pos="5760"/>
+        </w:tabs>
+        <w:ind w:left="5760" w:hanging="360"/>
+      </w:pPr>
+    </w:lvl>
+    <w:lvl w:ilvl="8" w:tentative="1">
+      <w:start w:val="1"/>
+      <w:numFmt w:val="decimal"/>
+      <w:lvlText w:val="%9."/>
+      <w:lvlJc w:val="left"/>
+      <w:pPr>
+        <w:tabs>
+          <w:tab w:val="num" w:pos="6480"/>
+        </w:tabs>
+        <w:ind w:left="6480" w:hanging="360"/>
+      </w:pPr>
+    </w:lvl>
+  </w:abstractNum>
+  <w:abstractNum w:abstractNumId="5" w15:restartNumberingAfterBreak="0">
     <w:nsid w:val="54214724"/>
     <w:multiLevelType w:val="multilevel"/>
     <w:tmpl w:val="E07CAA54"/>
@@ -880,7 +1419,7 @@
       </w:rPr>
     </w:lvl>
   </w:abstractNum>
-  <w:abstractNum w:abstractNumId="3" w15:restartNumberingAfterBreak="0">
+  <w:abstractNum w:abstractNumId="6" w15:restartNumberingAfterBreak="0">
     <w:nsid w:val="5A6D58F7"/>
     <w:multiLevelType w:val="multilevel"/>
     <w:tmpl w:val="8B5A949C"/>
@@ -1029,7 +1568,7 @@
       </w:rPr>
     </w:lvl>
   </w:abstractNum>
-  <w:abstractNum w:abstractNumId="4" w15:restartNumberingAfterBreak="0">
+  <w:abstractNum w:abstractNumId="7" w15:restartNumberingAfterBreak="0">
     <w:nsid w:val="66FB7200"/>
     <w:multiLevelType w:val="multilevel"/>
     <w:tmpl w:val="862EFA4C"/>
@@ -1178,20 +1717,152 @@
       </w:rPr>
     </w:lvl>
   </w:abstractNum>
+  <w:abstractNum w:abstractNumId="8" w15:restartNumberingAfterBreak="0">
+    <w:nsid w:val="6D43050B"/>
+    <w:multiLevelType w:val="multilevel"/>
+    <w:tmpl w:val="449C887A"/>
+    <w:lvl w:ilvl="0">
+      <w:start w:val="2"/>
+      <w:numFmt w:val="decimal"/>
+      <w:lvlText w:val="%1."/>
+      <w:lvlJc w:val="left"/>
+      <w:pPr>
+        <w:tabs>
+          <w:tab w:val="num" w:pos="720"/>
+        </w:tabs>
+        <w:ind w:left="720" w:hanging="360"/>
+      </w:pPr>
+    </w:lvl>
+    <w:lvl w:ilvl="1" w:tentative="1">
+      <w:start w:val="1"/>
+      <w:numFmt w:val="decimal"/>
+      <w:lvlText w:val="%2."/>
+      <w:lvlJc w:val="left"/>
+      <w:pPr>
+        <w:tabs>
+          <w:tab w:val="num" w:pos="1440"/>
+        </w:tabs>
+        <w:ind w:left="1440" w:hanging="360"/>
+      </w:pPr>
+    </w:lvl>
+    <w:lvl w:ilvl="2" w:tentative="1">
+      <w:start w:val="1"/>
+      <w:numFmt w:val="decimal"/>
+      <w:lvlText w:val="%3."/>
+      <w:lvlJc w:val="left"/>
+      <w:pPr>
+        <w:tabs>
+          <w:tab w:val="num" w:pos="2160"/>
+        </w:tabs>
+        <w:ind w:left="2160" w:hanging="360"/>
+      </w:pPr>
+    </w:lvl>
+    <w:lvl w:ilvl="3" w:tentative="1">
+      <w:start w:val="1"/>
+      <w:numFmt w:val="decimal"/>
+      <w:lvlText w:val="%4."/>
+      <w:lvlJc w:val="left"/>
+      <w:pPr>
+        <w:tabs>
+          <w:tab w:val="num" w:pos="2880"/>
+        </w:tabs>
+        <w:ind w:left="2880" w:hanging="360"/>
+      </w:pPr>
+    </w:lvl>
+    <w:lvl w:ilvl="4" w:tentative="1">
+      <w:start w:val="1"/>
+      <w:numFmt w:val="decimal"/>
+      <w:lvlText w:val="%5."/>
+      <w:lvlJc w:val="left"/>
+      <w:pPr>
+        <w:tabs>
+          <w:tab w:val="num" w:pos="3600"/>
+        </w:tabs>
+        <w:ind w:left="3600" w:hanging="360"/>
+      </w:pPr>
+    </w:lvl>
+    <w:lvl w:ilvl="5" w:tentative="1">
+      <w:start w:val="1"/>
+      <w:numFmt w:val="decimal"/>
+      <w:lvlText w:val="%6."/>
+      <w:lvlJc w:val="left"/>
+      <w:pPr>
+        <w:tabs>
+          <w:tab w:val="num" w:pos="4320"/>
+        </w:tabs>
+        <w:ind w:left="4320" w:hanging="360"/>
+      </w:pPr>
+    </w:lvl>
+    <w:lvl w:ilvl="6" w:tentative="1">
+      <w:start w:val="1"/>
+      <w:numFmt w:val="decimal"/>
+      <w:lvlText w:val="%7."/>
+      <w:lvlJc w:val="left"/>
+      <w:pPr>
+        <w:tabs>
+          <w:tab w:val="num" w:pos="5040"/>
+        </w:tabs>
+        <w:ind w:left="5040" w:hanging="360"/>
+      </w:pPr>
+    </w:lvl>
+    <w:lvl w:ilvl="7" w:tentative="1">
+      <w:start w:val="1"/>
+      <w:numFmt w:val="decimal"/>
+      <w:lvlText w:val="%8."/>
+      <w:lvlJc w:val="left"/>
+      <w:pPr>
+        <w:tabs>
+          <w:tab w:val="num" w:pos="5760"/>
+        </w:tabs>
+        <w:ind w:left="5760" w:hanging="360"/>
+      </w:pPr>
+    </w:lvl>
+    <w:lvl w:ilvl="8" w:tentative="1">
+      <w:start w:val="1"/>
+      <w:numFmt w:val="decimal"/>
+      <w:lvlText w:val="%9."/>
+      <w:lvlJc w:val="left"/>
+      <w:pPr>
+        <w:tabs>
+          <w:tab w:val="num" w:pos="6480"/>
+        </w:tabs>
+        <w:ind w:left="6480" w:hanging="360"/>
+      </w:pPr>
+    </w:lvl>
+  </w:abstractNum>
   <w:num w:numId="1" w16cid:durableId="1527988980">
+    <w:abstractNumId w:val="6"/>
+  </w:num>
+  <w:num w:numId="2" w16cid:durableId="623660728">
     <w:abstractNumId w:val="3"/>
   </w:num>
-  <w:num w:numId="2" w16cid:durableId="623660728">
-    <w:abstractNumId w:val="1"/>
+  <w:num w:numId="3" w16cid:durableId="1906379872">
+    <w:abstractNumId w:val="2"/>
   </w:num>
-  <w:num w:numId="3" w16cid:durableId="1906379872">
+  <w:num w:numId="4" w16cid:durableId="1702976259">
+    <w:abstractNumId w:val="7"/>
+  </w:num>
+  <w:num w:numId="5" w16cid:durableId="2126457909">
+    <w:abstractNumId w:val="5"/>
+  </w:num>
+  <w:num w:numId="6" w16cid:durableId="382339695">
+    <w:abstractNumId w:val="4"/>
+  </w:num>
+  <w:num w:numId="7" w16cid:durableId="1143304202">
     <w:abstractNumId w:val="0"/>
   </w:num>
-  <w:num w:numId="4" w16cid:durableId="1702976259">
-    <w:abstractNumId w:val="4"/>
+  <w:num w:numId="8" w16cid:durableId="721633374">
+    <w:abstractNumId w:val="8"/>
+    <w:lvlOverride w:ilvl="0">
+      <w:lvl w:ilvl="0">
+        <w:numFmt w:val="decimal"/>
+        <w:lvlText w:val="%1."/>
+        <w:lvlJc w:val="left"/>
+      </w:lvl>
+    </w:lvlOverride>
   </w:num>
-  <w:num w:numId="5" w16cid:durableId="2126457909">
-    <w:abstractNumId w:val="2"/>
+  <w:num w:numId="9" w16cid:durableId="2067756603">
+    <w:abstractNumId w:val="1"/>
   </w:num>
 </w:numbering>
 </file>

</xml_diff>

<commit_message>
Add reason for the memory increment over time of hashgen service
</commit_message>
<xml_diff>
--- a/Latency Analysis/RandPwGen Service - Deep Analysis.docx
+++ b/Latency Analysis/RandPwGen Service - Deep Analysis.docx
@@ -11,11 +11,19 @@
       </w:pPr>
       <w:bookmarkStart w:id="0" w:name="_13led469gs06" w:colFirst="0" w:colLast="0"/>
       <w:bookmarkEnd w:id="0"/>
+      <w:proofErr w:type="spellStart"/>
       <w:r>
         <w:rPr>
           <w:color w:val="0000FF"/>
         </w:rPr>
-        <w:t>RandPwGen Service</w:t>
+        <w:t>RandPwGen</w:t>
+      </w:r>
+      <w:proofErr w:type="spellEnd"/>
+      <w:r>
+        <w:rPr>
+          <w:color w:val="0000FF"/>
+        </w:rPr>
+        <w:t xml:space="preserve"> Service</w:t>
       </w:r>
     </w:p>
     <w:p>
@@ -549,6 +557,139 @@
       </w:r>
     </w:p>
     <w:p/>
+    <w:p>
+      <w:pPr>
+        <w:pStyle w:val="Subtitle"/>
+        <w:rPr>
+          <w:b/>
+          <w:bCs/>
+          <w:lang w:val="en-US"/>
+        </w:rPr>
+      </w:pPr>
+      <w:r>
+        <w:rPr>
+          <w:lang w:val="en-US"/>
+        </w:rPr>
+        <w:t>Why memory usage increased in this service?</w:t>
+      </w:r>
+    </w:p>
+    <w:p>
+      <w:pPr>
+        <w:ind w:firstLine="360"/>
+        <w:rPr>
+          <w:lang w:val="en-US"/>
+        </w:rPr>
+      </w:pPr>
+      <w:r>
+        <w:rPr>
+          <w:lang w:val="en-US"/>
+        </w:rPr>
+        <w:t>Workload Nature: CPU-Bound vs Memory-Bound</w:t>
+      </w:r>
+    </w:p>
+    <w:p>
+      <w:pPr>
+        <w:numPr>
+          <w:ilvl w:val="0"/>
+          <w:numId w:val="11"/>
+        </w:numPr>
+        <w:rPr>
+          <w:lang w:val="en-US"/>
+        </w:rPr>
+      </w:pPr>
+      <w:r>
+        <w:rPr>
+          <w:lang w:val="en-US"/>
+        </w:rPr>
+        <w:t>Hash generation (SHA) is often CPU-bound but also involve:</w:t>
+      </w:r>
+    </w:p>
+    <w:p>
+      <w:pPr>
+        <w:numPr>
+          <w:ilvl w:val="1"/>
+          <w:numId w:val="11"/>
+        </w:numPr>
+        <w:rPr>
+          <w:lang w:val="en-US"/>
+        </w:rPr>
+      </w:pPr>
+      <w:r>
+        <w:rPr>
+          <w:lang w:val="en-US"/>
+        </w:rPr>
+        <w:t>Temporary large objects (hash buffers, salts, input copies).</w:t>
+      </w:r>
+    </w:p>
+    <w:p>
+      <w:pPr>
+        <w:numPr>
+          <w:ilvl w:val="0"/>
+          <w:numId w:val="11"/>
+        </w:numPr>
+        <w:rPr>
+          <w:lang w:val="en-US"/>
+        </w:rPr>
+      </w:pPr>
+      <w:r>
+        <w:rPr>
+          <w:lang w:val="en-US"/>
+        </w:rPr>
+        <w:t>If CPU is throttled:</w:t>
+      </w:r>
+    </w:p>
+    <w:p>
+      <w:pPr>
+        <w:numPr>
+          <w:ilvl w:val="1"/>
+          <w:numId w:val="11"/>
+        </w:numPr>
+        <w:rPr>
+          <w:lang w:val="en-US"/>
+        </w:rPr>
+      </w:pPr>
+      <w:r>
+        <w:rPr>
+          <w:lang w:val="en-US"/>
+        </w:rPr>
+        <w:t>Requests start queuing up (because they take longer).</w:t>
+      </w:r>
+    </w:p>
+    <w:p>
+      <w:pPr>
+        <w:numPr>
+          <w:ilvl w:val="1"/>
+          <w:numId w:val="11"/>
+        </w:numPr>
+        <w:rPr>
+          <w:lang w:val="en-US"/>
+        </w:rPr>
+      </w:pPr>
+      <w:r>
+        <w:rPr>
+          <w:lang w:val="en-US"/>
+        </w:rPr>
+        <w:t>These pending requests hold onto memory (e.g., input buffers, request objects).</w:t>
+      </w:r>
+    </w:p>
+    <w:p>
+      <w:pPr>
+        <w:numPr>
+          <w:ilvl w:val="1"/>
+          <w:numId w:val="11"/>
+        </w:numPr>
+        <w:rPr>
+          <w:lang w:val="en-US"/>
+        </w:rPr>
+      </w:pPr>
+      <w:r>
+        <w:rPr>
+          <w:lang w:val="en-US"/>
+        </w:rPr>
+        <w:t>Memory usage increases over time.</w:t>
+      </w:r>
+    </w:p>
+    <w:p/>
     <w:sectPr>
       <w:pgSz w:w="12240" w:h="15840"/>
       <w:pgMar w:top="1440" w:right="1440" w:bottom="1440" w:left="1440" w:header="720" w:footer="720" w:gutter="0"/>
@@ -711,6 +852,155 @@
     </w:lvl>
   </w:abstractNum>
   <w:abstractNum w:abstractNumId="1" w15:restartNumberingAfterBreak="0">
+    <w:nsid w:val="03EF24DA"/>
+    <w:multiLevelType w:val="multilevel"/>
+    <w:tmpl w:val="E0222C2A"/>
+    <w:lvl w:ilvl="0">
+      <w:start w:val="1"/>
+      <w:numFmt w:val="bullet"/>
+      <w:lvlText w:val=""/>
+      <w:lvlJc w:val="left"/>
+      <w:pPr>
+        <w:tabs>
+          <w:tab w:val="num" w:pos="720"/>
+        </w:tabs>
+        <w:ind w:left="720" w:hanging="360"/>
+      </w:pPr>
+      <w:rPr>
+        <w:rFonts w:ascii="Symbol" w:hAnsi="Symbol" w:hint="default"/>
+        <w:sz w:val="20"/>
+      </w:rPr>
+    </w:lvl>
+    <w:lvl w:ilvl="1">
+      <w:start w:val="1"/>
+      <w:numFmt w:val="bullet"/>
+      <w:lvlText w:val="o"/>
+      <w:lvlJc w:val="left"/>
+      <w:pPr>
+        <w:tabs>
+          <w:tab w:val="num" w:pos="1440"/>
+        </w:tabs>
+        <w:ind w:left="1440" w:hanging="360"/>
+      </w:pPr>
+      <w:rPr>
+        <w:rFonts w:ascii="Courier New" w:hAnsi="Courier New" w:hint="default"/>
+        <w:sz w:val="20"/>
+      </w:rPr>
+    </w:lvl>
+    <w:lvl w:ilvl="2" w:tentative="1">
+      <w:start w:val="1"/>
+      <w:numFmt w:val="bullet"/>
+      <w:lvlText w:val=""/>
+      <w:lvlJc w:val="left"/>
+      <w:pPr>
+        <w:tabs>
+          <w:tab w:val="num" w:pos="2160"/>
+        </w:tabs>
+        <w:ind w:left="2160" w:hanging="360"/>
+      </w:pPr>
+      <w:rPr>
+        <w:rFonts w:ascii="Wingdings" w:hAnsi="Wingdings" w:hint="default"/>
+        <w:sz w:val="20"/>
+      </w:rPr>
+    </w:lvl>
+    <w:lvl w:ilvl="3" w:tentative="1">
+      <w:start w:val="1"/>
+      <w:numFmt w:val="bullet"/>
+      <w:lvlText w:val=""/>
+      <w:lvlJc w:val="left"/>
+      <w:pPr>
+        <w:tabs>
+          <w:tab w:val="num" w:pos="2880"/>
+        </w:tabs>
+        <w:ind w:left="2880" w:hanging="360"/>
+      </w:pPr>
+      <w:rPr>
+        <w:rFonts w:ascii="Wingdings" w:hAnsi="Wingdings" w:hint="default"/>
+        <w:sz w:val="20"/>
+      </w:rPr>
+    </w:lvl>
+    <w:lvl w:ilvl="4" w:tentative="1">
+      <w:start w:val="1"/>
+      <w:numFmt w:val="bullet"/>
+      <w:lvlText w:val=""/>
+      <w:lvlJc w:val="left"/>
+      <w:pPr>
+        <w:tabs>
+          <w:tab w:val="num" w:pos="3600"/>
+        </w:tabs>
+        <w:ind w:left="3600" w:hanging="360"/>
+      </w:pPr>
+      <w:rPr>
+        <w:rFonts w:ascii="Wingdings" w:hAnsi="Wingdings" w:hint="default"/>
+        <w:sz w:val="20"/>
+      </w:rPr>
+    </w:lvl>
+    <w:lvl w:ilvl="5" w:tentative="1">
+      <w:start w:val="1"/>
+      <w:numFmt w:val="bullet"/>
+      <w:lvlText w:val=""/>
+      <w:lvlJc w:val="left"/>
+      <w:pPr>
+        <w:tabs>
+          <w:tab w:val="num" w:pos="4320"/>
+        </w:tabs>
+        <w:ind w:left="4320" w:hanging="360"/>
+      </w:pPr>
+      <w:rPr>
+        <w:rFonts w:ascii="Wingdings" w:hAnsi="Wingdings" w:hint="default"/>
+        <w:sz w:val="20"/>
+      </w:rPr>
+    </w:lvl>
+    <w:lvl w:ilvl="6" w:tentative="1">
+      <w:start w:val="1"/>
+      <w:numFmt w:val="bullet"/>
+      <w:lvlText w:val=""/>
+      <w:lvlJc w:val="left"/>
+      <w:pPr>
+        <w:tabs>
+          <w:tab w:val="num" w:pos="5040"/>
+        </w:tabs>
+        <w:ind w:left="5040" w:hanging="360"/>
+      </w:pPr>
+      <w:rPr>
+        <w:rFonts w:ascii="Wingdings" w:hAnsi="Wingdings" w:hint="default"/>
+        <w:sz w:val="20"/>
+      </w:rPr>
+    </w:lvl>
+    <w:lvl w:ilvl="7" w:tentative="1">
+      <w:start w:val="1"/>
+      <w:numFmt w:val="bullet"/>
+      <w:lvlText w:val=""/>
+      <w:lvlJc w:val="left"/>
+      <w:pPr>
+        <w:tabs>
+          <w:tab w:val="num" w:pos="5760"/>
+        </w:tabs>
+        <w:ind w:left="5760" w:hanging="360"/>
+      </w:pPr>
+      <w:rPr>
+        <w:rFonts w:ascii="Wingdings" w:hAnsi="Wingdings" w:hint="default"/>
+        <w:sz w:val="20"/>
+      </w:rPr>
+    </w:lvl>
+    <w:lvl w:ilvl="8" w:tentative="1">
+      <w:start w:val="1"/>
+      <w:numFmt w:val="bullet"/>
+      <w:lvlText w:val=""/>
+      <w:lvlJc w:val="left"/>
+      <w:pPr>
+        <w:tabs>
+          <w:tab w:val="num" w:pos="6480"/>
+        </w:tabs>
+        <w:ind w:left="6480" w:hanging="360"/>
+      </w:pPr>
+      <w:rPr>
+        <w:rFonts w:ascii="Wingdings" w:hAnsi="Wingdings" w:hint="default"/>
+        <w:sz w:val="20"/>
+      </w:rPr>
+    </w:lvl>
+  </w:abstractNum>
+  <w:abstractNum w:abstractNumId="2" w15:restartNumberingAfterBreak="0">
     <w:nsid w:val="22851323"/>
     <w:multiLevelType w:val="multilevel"/>
     <w:tmpl w:val="C8146018"/>
@@ -859,7 +1149,7 @@
       </w:rPr>
     </w:lvl>
   </w:abstractNum>
-  <w:abstractNum w:abstractNumId="2" w15:restartNumberingAfterBreak="0">
+  <w:abstractNum w:abstractNumId="3" w15:restartNumberingAfterBreak="0">
     <w:nsid w:val="2B951C9E"/>
     <w:multiLevelType w:val="multilevel"/>
     <w:tmpl w:val="33C214A2"/>
@@ -1008,7 +1298,7 @@
       </w:rPr>
     </w:lvl>
   </w:abstractNum>
-  <w:abstractNum w:abstractNumId="3" w15:restartNumberingAfterBreak="0">
+  <w:abstractNum w:abstractNumId="4" w15:restartNumberingAfterBreak="0">
     <w:nsid w:val="3D5D5DAA"/>
     <w:multiLevelType w:val="multilevel"/>
     <w:tmpl w:val="0E08BC74"/>
@@ -1157,7 +1447,7 @@
       </w:rPr>
     </w:lvl>
   </w:abstractNum>
-  <w:abstractNum w:abstractNumId="4" w15:restartNumberingAfterBreak="0">
+  <w:abstractNum w:abstractNumId="5" w15:restartNumberingAfterBreak="0">
     <w:nsid w:val="3E906CAD"/>
     <w:multiLevelType w:val="multilevel"/>
     <w:tmpl w:val="E6AE67E4"/>
@@ -1270,7 +1560,120 @@
       </w:pPr>
     </w:lvl>
   </w:abstractNum>
-  <w:abstractNum w:abstractNumId="5" w15:restartNumberingAfterBreak="0">
+  <w:abstractNum w:abstractNumId="6" w15:restartNumberingAfterBreak="0">
+    <w:nsid w:val="40FF2BF4"/>
+    <w:multiLevelType w:val="multilevel"/>
+    <w:tmpl w:val="E3D61F28"/>
+    <w:lvl w:ilvl="0">
+      <w:start w:val="1"/>
+      <w:numFmt w:val="decimal"/>
+      <w:lvlText w:val="%1."/>
+      <w:lvlJc w:val="left"/>
+      <w:pPr>
+        <w:tabs>
+          <w:tab w:val="num" w:pos="720"/>
+        </w:tabs>
+        <w:ind w:left="720" w:hanging="360"/>
+      </w:pPr>
+    </w:lvl>
+    <w:lvl w:ilvl="1" w:tentative="1">
+      <w:start w:val="1"/>
+      <w:numFmt w:val="decimal"/>
+      <w:lvlText w:val="%2."/>
+      <w:lvlJc w:val="left"/>
+      <w:pPr>
+        <w:tabs>
+          <w:tab w:val="num" w:pos="1440"/>
+        </w:tabs>
+        <w:ind w:left="1440" w:hanging="360"/>
+      </w:pPr>
+    </w:lvl>
+    <w:lvl w:ilvl="2" w:tentative="1">
+      <w:start w:val="1"/>
+      <w:numFmt w:val="decimal"/>
+      <w:lvlText w:val="%3."/>
+      <w:lvlJc w:val="left"/>
+      <w:pPr>
+        <w:tabs>
+          <w:tab w:val="num" w:pos="2160"/>
+        </w:tabs>
+        <w:ind w:left="2160" w:hanging="360"/>
+      </w:pPr>
+    </w:lvl>
+    <w:lvl w:ilvl="3" w:tentative="1">
+      <w:start w:val="1"/>
+      <w:numFmt w:val="decimal"/>
+      <w:lvlText w:val="%4."/>
+      <w:lvlJc w:val="left"/>
+      <w:pPr>
+        <w:tabs>
+          <w:tab w:val="num" w:pos="2880"/>
+        </w:tabs>
+        <w:ind w:left="2880" w:hanging="360"/>
+      </w:pPr>
+    </w:lvl>
+    <w:lvl w:ilvl="4" w:tentative="1">
+      <w:start w:val="1"/>
+      <w:numFmt w:val="decimal"/>
+      <w:lvlText w:val="%5."/>
+      <w:lvlJc w:val="left"/>
+      <w:pPr>
+        <w:tabs>
+          <w:tab w:val="num" w:pos="3600"/>
+        </w:tabs>
+        <w:ind w:left="3600" w:hanging="360"/>
+      </w:pPr>
+    </w:lvl>
+    <w:lvl w:ilvl="5" w:tentative="1">
+      <w:start w:val="1"/>
+      <w:numFmt w:val="decimal"/>
+      <w:lvlText w:val="%6."/>
+      <w:lvlJc w:val="left"/>
+      <w:pPr>
+        <w:tabs>
+          <w:tab w:val="num" w:pos="4320"/>
+        </w:tabs>
+        <w:ind w:left="4320" w:hanging="360"/>
+      </w:pPr>
+    </w:lvl>
+    <w:lvl w:ilvl="6" w:tentative="1">
+      <w:start w:val="1"/>
+      <w:numFmt w:val="decimal"/>
+      <w:lvlText w:val="%7."/>
+      <w:lvlJc w:val="left"/>
+      <w:pPr>
+        <w:tabs>
+          <w:tab w:val="num" w:pos="5040"/>
+        </w:tabs>
+        <w:ind w:left="5040" w:hanging="360"/>
+      </w:pPr>
+    </w:lvl>
+    <w:lvl w:ilvl="7" w:tentative="1">
+      <w:start w:val="1"/>
+      <w:numFmt w:val="decimal"/>
+      <w:lvlText w:val="%8."/>
+      <w:lvlJc w:val="left"/>
+      <w:pPr>
+        <w:tabs>
+          <w:tab w:val="num" w:pos="5760"/>
+        </w:tabs>
+        <w:ind w:left="5760" w:hanging="360"/>
+      </w:pPr>
+    </w:lvl>
+    <w:lvl w:ilvl="8" w:tentative="1">
+      <w:start w:val="1"/>
+      <w:numFmt w:val="decimal"/>
+      <w:lvlText w:val="%9."/>
+      <w:lvlJc w:val="left"/>
+      <w:pPr>
+        <w:tabs>
+          <w:tab w:val="num" w:pos="6480"/>
+        </w:tabs>
+        <w:ind w:left="6480" w:hanging="360"/>
+      </w:pPr>
+    </w:lvl>
+  </w:abstractNum>
+  <w:abstractNum w:abstractNumId="7" w15:restartNumberingAfterBreak="0">
     <w:nsid w:val="54214724"/>
     <w:multiLevelType w:val="multilevel"/>
     <w:tmpl w:val="E07CAA54"/>
@@ -1419,7 +1822,7 @@
       </w:rPr>
     </w:lvl>
   </w:abstractNum>
-  <w:abstractNum w:abstractNumId="6" w15:restartNumberingAfterBreak="0">
+  <w:abstractNum w:abstractNumId="8" w15:restartNumberingAfterBreak="0">
     <w:nsid w:val="5A6D58F7"/>
     <w:multiLevelType w:val="multilevel"/>
     <w:tmpl w:val="8B5A949C"/>
@@ -1568,7 +1971,7 @@
       </w:rPr>
     </w:lvl>
   </w:abstractNum>
-  <w:abstractNum w:abstractNumId="7" w15:restartNumberingAfterBreak="0">
+  <w:abstractNum w:abstractNumId="9" w15:restartNumberingAfterBreak="0">
     <w:nsid w:val="66FB7200"/>
     <w:multiLevelType w:val="multilevel"/>
     <w:tmpl w:val="862EFA4C"/>
@@ -1717,7 +2120,7 @@
       </w:rPr>
     </w:lvl>
   </w:abstractNum>
-  <w:abstractNum w:abstractNumId="8" w15:restartNumberingAfterBreak="0">
+  <w:abstractNum w:abstractNumId="10" w15:restartNumberingAfterBreak="0">
     <w:nsid w:val="6D43050B"/>
     <w:multiLevelType w:val="multilevel"/>
     <w:tmpl w:val="449C887A"/>
@@ -1831,28 +2234,28 @@
     </w:lvl>
   </w:abstractNum>
   <w:num w:numId="1" w16cid:durableId="1527988980">
-    <w:abstractNumId w:val="6"/>
+    <w:abstractNumId w:val="8"/>
   </w:num>
   <w:num w:numId="2" w16cid:durableId="623660728">
+    <w:abstractNumId w:val="4"/>
+  </w:num>
+  <w:num w:numId="3" w16cid:durableId="1906379872">
     <w:abstractNumId w:val="3"/>
   </w:num>
-  <w:num w:numId="3" w16cid:durableId="1906379872">
-    <w:abstractNumId w:val="2"/>
+  <w:num w:numId="4" w16cid:durableId="1702976259">
+    <w:abstractNumId w:val="9"/>
   </w:num>
-  <w:num w:numId="4" w16cid:durableId="1702976259">
+  <w:num w:numId="5" w16cid:durableId="2126457909">
     <w:abstractNumId w:val="7"/>
   </w:num>
-  <w:num w:numId="5" w16cid:durableId="2126457909">
+  <w:num w:numId="6" w16cid:durableId="382339695">
     <w:abstractNumId w:val="5"/>
-  </w:num>
-  <w:num w:numId="6" w16cid:durableId="382339695">
-    <w:abstractNumId w:val="4"/>
   </w:num>
   <w:num w:numId="7" w16cid:durableId="1143304202">
     <w:abstractNumId w:val="0"/>
   </w:num>
   <w:num w:numId="8" w16cid:durableId="721633374">
-    <w:abstractNumId w:val="8"/>
+    <w:abstractNumId w:val="10"/>
     <w:lvlOverride w:ilvl="0">
       <w:lvl w:ilvl="0">
         <w:numFmt w:val="decimal"/>
@@ -1862,6 +2265,12 @@
     </w:lvlOverride>
   </w:num>
   <w:num w:numId="9" w16cid:durableId="2067756603">
+    <w:abstractNumId w:val="2"/>
+  </w:num>
+  <w:num w:numId="10" w16cid:durableId="1406534218">
+    <w:abstractNumId w:val="6"/>
+  </w:num>
+  <w:num w:numId="11" w16cid:durableId="1303003893">
     <w:abstractNumId w:val="1"/>
   </w:num>
 </w:numbering>

</xml_diff>

<commit_message>
Add explanation to memory reduction while cpu limit reduction
</commit_message>
<xml_diff>
--- a/Latency Analysis/RandPwGen Service - Deep Analysis.docx
+++ b/Latency Analysis/RandPwGen Service - Deep Analysis.docx
@@ -689,6 +689,335 @@
         <w:t>Memory usage increases over time.</w:t>
       </w:r>
     </w:p>
+    <w:p>
+      <w:pPr>
+        <w:rPr>
+          <w:lang w:val="en-US"/>
+        </w:rPr>
+      </w:pPr>
+    </w:p>
+    <w:p>
+      <w:pPr>
+        <w:rPr>
+          <w:lang w:val="en-US"/>
+        </w:rPr>
+      </w:pPr>
+    </w:p>
+    <w:p>
+      <w:pPr>
+        <w:pStyle w:val="Subtitle"/>
+        <w:rPr>
+          <w:b/>
+          <w:bCs/>
+          <w:lang w:val="en-US"/>
+        </w:rPr>
+      </w:pPr>
+      <w:r>
+        <w:rPr>
+          <w:lang w:val="en-US"/>
+        </w:rPr>
+        <w:t>Why memory usage drops when CPU limits drop?</w:t>
+      </w:r>
+    </w:p>
+    <w:p>
+      <w:pPr>
+        <w:numPr>
+          <w:ilvl w:val="0"/>
+          <w:numId w:val="12"/>
+        </w:numPr>
+        <w:rPr>
+          <w:lang w:val="en-US"/>
+        </w:rPr>
+      </w:pPr>
+      <w:r>
+        <w:rPr>
+          <w:lang w:val="en-US"/>
+        </w:rPr>
+        <w:t>Reduced CPU -&gt; Less Work Done -&gt; Less Memory Needed</w:t>
+      </w:r>
+    </w:p>
+    <w:p>
+      <w:pPr>
+        <w:rPr>
+          <w:lang w:val="en-US"/>
+        </w:rPr>
+      </w:pPr>
+      <w:r>
+        <w:rPr>
+          <w:lang w:val="en-US"/>
+        </w:rPr>
+        <w:tab/>
+        <w:t>When we reduce CPU limits:</w:t>
+      </w:r>
+    </w:p>
+    <w:p>
+      <w:pPr>
+        <w:numPr>
+          <w:ilvl w:val="0"/>
+          <w:numId w:val="13"/>
+        </w:numPr>
+        <w:rPr>
+          <w:lang w:val="en-US"/>
+        </w:rPr>
+      </w:pPr>
+      <w:r>
+        <w:rPr>
+          <w:lang w:val="en-US"/>
+        </w:rPr>
+        <w:t>Our application gets less CPU time.</w:t>
+      </w:r>
+    </w:p>
+    <w:p>
+      <w:pPr>
+        <w:numPr>
+          <w:ilvl w:val="0"/>
+          <w:numId w:val="13"/>
+        </w:numPr>
+        <w:rPr>
+          <w:lang w:val="en-US"/>
+        </w:rPr>
+      </w:pPr>
+      <w:r>
+        <w:rPr>
+          <w:lang w:val="en-US"/>
+        </w:rPr>
+        <w:t>It processes fewer requests per unit time.</w:t>
+      </w:r>
+    </w:p>
+    <w:p>
+      <w:pPr>
+        <w:numPr>
+          <w:ilvl w:val="0"/>
+          <w:numId w:val="13"/>
+        </w:numPr>
+        <w:rPr>
+          <w:lang w:val="en-US"/>
+        </w:rPr>
+      </w:pPr>
+      <w:r>
+        <w:rPr>
+          <w:lang w:val="en-US"/>
+        </w:rPr>
+        <w:t>Fewer requests = fewer in-flight objects, smaller queues, and less transient memory allocation.</w:t>
+      </w:r>
+    </w:p>
+    <w:p>
+      <w:pPr>
+        <w:rPr>
+          <w:lang w:val="en-US"/>
+        </w:rPr>
+      </w:pPr>
+      <w:r>
+        <w:rPr>
+          <w:lang w:val="en-US"/>
+        </w:rPr>
+        <w:br/>
+      </w:r>
+    </w:p>
+    <w:p>
+      <w:pPr>
+        <w:numPr>
+          <w:ilvl w:val="0"/>
+          <w:numId w:val="14"/>
+        </w:numPr>
+        <w:rPr>
+          <w:lang w:val="en-US"/>
+        </w:rPr>
+      </w:pPr>
+      <w:r>
+        <w:rPr>
+          <w:lang w:val="en-US"/>
+        </w:rPr>
+        <w:t xml:space="preserve">Garbage Collection (GC) Kicks </w:t>
+      </w:r>
+      <w:proofErr w:type="gramStart"/>
+      <w:r>
+        <w:rPr>
+          <w:lang w:val="en-US"/>
+        </w:rPr>
+        <w:t>In</w:t>
+      </w:r>
+      <w:proofErr w:type="gramEnd"/>
+      <w:r>
+        <w:rPr>
+          <w:lang w:val="en-US"/>
+        </w:rPr>
+        <w:t xml:space="preserve"> More Aggressively</w:t>
+      </w:r>
+    </w:p>
+    <w:p>
+      <w:pPr>
+        <w:numPr>
+          <w:ilvl w:val="0"/>
+          <w:numId w:val="15"/>
+        </w:numPr>
+        <w:rPr>
+          <w:lang w:val="en-US"/>
+        </w:rPr>
+      </w:pPr>
+      <w:r>
+        <w:rPr>
+          <w:lang w:val="en-US"/>
+        </w:rPr>
+        <w:t>With lower CPU, the app slows down, which may delay object creation.</w:t>
+      </w:r>
+    </w:p>
+    <w:p>
+      <w:pPr>
+        <w:numPr>
+          <w:ilvl w:val="0"/>
+          <w:numId w:val="15"/>
+        </w:numPr>
+        <w:rPr>
+          <w:lang w:val="en-US"/>
+        </w:rPr>
+      </w:pPr>
+      <w:r>
+        <w:rPr>
+          <w:lang w:val="en-US"/>
+        </w:rPr>
+        <w:t>Some runtimes (Java) have background GC which now gets more breathing room (since fewer user threads are active).</w:t>
+      </w:r>
+    </w:p>
+    <w:p>
+      <w:pPr>
+        <w:numPr>
+          <w:ilvl w:val="0"/>
+          <w:numId w:val="15"/>
+        </w:numPr>
+        <w:rPr>
+          <w:lang w:val="en-US"/>
+        </w:rPr>
+      </w:pPr>
+      <w:r>
+        <w:rPr>
+          <w:lang w:val="en-US"/>
+        </w:rPr>
+        <w:t>That leads to more frequent memory cleanup, resulting in visible drops in memory usage.</w:t>
+      </w:r>
+    </w:p>
+    <w:p>
+      <w:pPr>
+        <w:rPr>
+          <w:lang w:val="en-US"/>
+        </w:rPr>
+      </w:pPr>
+      <w:r>
+        <w:rPr>
+          <w:lang w:val="en-US"/>
+        </w:rPr>
+        <w:br/>
+      </w:r>
+    </w:p>
+    <w:p>
+      <w:pPr>
+        <w:numPr>
+          <w:ilvl w:val="0"/>
+          <w:numId w:val="16"/>
+        </w:numPr>
+        <w:rPr>
+          <w:lang w:val="en-US"/>
+        </w:rPr>
+      </w:pPr>
+      <w:r>
+        <w:rPr>
+          <w:lang w:val="en-US"/>
+        </w:rPr>
+        <w:t>Latency Increases = Request Backoff or Drop</w:t>
+      </w:r>
+    </w:p>
+    <w:p>
+      <w:pPr>
+        <w:numPr>
+          <w:ilvl w:val="0"/>
+          <w:numId w:val="17"/>
+        </w:numPr>
+        <w:rPr>
+          <w:lang w:val="en-US"/>
+        </w:rPr>
+      </w:pPr>
+      <w:r>
+        <w:rPr>
+          <w:lang w:val="en-US"/>
+        </w:rPr>
+        <w:t>In real systems (with scaling), high latency can lead to:</w:t>
+      </w:r>
+    </w:p>
+    <w:p>
+      <w:pPr>
+        <w:numPr>
+          <w:ilvl w:val="1"/>
+          <w:numId w:val="17"/>
+        </w:numPr>
+        <w:rPr>
+          <w:lang w:val="en-US"/>
+        </w:rPr>
+      </w:pPr>
+      <w:r>
+        <w:rPr>
+          <w:lang w:val="en-US"/>
+        </w:rPr>
+        <w:t>Clients backing off.</w:t>
+      </w:r>
+    </w:p>
+    <w:p>
+      <w:pPr>
+        <w:numPr>
+          <w:ilvl w:val="1"/>
+          <w:numId w:val="17"/>
+        </w:numPr>
+        <w:rPr>
+          <w:lang w:val="en-US"/>
+        </w:rPr>
+      </w:pPr>
+      <w:r>
+        <w:rPr>
+          <w:lang w:val="en-US"/>
+        </w:rPr>
+        <w:t>Requests being dropped or rejected.</w:t>
+      </w:r>
+    </w:p>
+    <w:p>
+      <w:pPr>
+        <w:numPr>
+          <w:ilvl w:val="1"/>
+          <w:numId w:val="17"/>
+        </w:numPr>
+        <w:rPr>
+          <w:lang w:val="en-US"/>
+        </w:rPr>
+      </w:pPr>
+      <w:r>
+        <w:rPr>
+          <w:lang w:val="en-US"/>
+        </w:rPr>
+        <w:t>Work being deferred.</w:t>
+      </w:r>
+    </w:p>
+    <w:p>
+      <w:pPr>
+        <w:numPr>
+          <w:ilvl w:val="0"/>
+          <w:numId w:val="17"/>
+        </w:numPr>
+        <w:rPr>
+          <w:lang w:val="en-US"/>
+        </w:rPr>
+      </w:pPr>
+      <w:r>
+        <w:rPr>
+          <w:lang w:val="en-US"/>
+        </w:rPr>
+        <w:t>This results in less memory pressure, because fewer request contexts are active.</w:t>
+      </w:r>
+    </w:p>
+    <w:p>
+      <w:pPr>
+        <w:rPr>
+          <w:lang w:val="en-US"/>
+        </w:rPr>
+      </w:pPr>
+    </w:p>
     <w:p/>
     <w:sectPr>
       <w:pgSz w:w="12240" w:h="15840"/>
@@ -852,6 +1181,155 @@
     </w:lvl>
   </w:abstractNum>
   <w:abstractNum w:abstractNumId="1" w15:restartNumberingAfterBreak="0">
+    <w:nsid w:val="031C6EAE"/>
+    <w:multiLevelType w:val="multilevel"/>
+    <w:tmpl w:val="AC14085A"/>
+    <w:lvl w:ilvl="0">
+      <w:start w:val="1"/>
+      <w:numFmt w:val="bullet"/>
+      <w:lvlText w:val=""/>
+      <w:lvlJc w:val="left"/>
+      <w:pPr>
+        <w:tabs>
+          <w:tab w:val="num" w:pos="720"/>
+        </w:tabs>
+        <w:ind w:left="720" w:hanging="360"/>
+      </w:pPr>
+      <w:rPr>
+        <w:rFonts w:ascii="Symbol" w:hAnsi="Symbol" w:hint="default"/>
+        <w:sz w:val="20"/>
+      </w:rPr>
+    </w:lvl>
+    <w:lvl w:ilvl="1">
+      <w:start w:val="1"/>
+      <w:numFmt w:val="bullet"/>
+      <w:lvlText w:val="o"/>
+      <w:lvlJc w:val="left"/>
+      <w:pPr>
+        <w:tabs>
+          <w:tab w:val="num" w:pos="1440"/>
+        </w:tabs>
+        <w:ind w:left="1440" w:hanging="360"/>
+      </w:pPr>
+      <w:rPr>
+        <w:rFonts w:ascii="Courier New" w:hAnsi="Courier New" w:hint="default"/>
+        <w:sz w:val="20"/>
+      </w:rPr>
+    </w:lvl>
+    <w:lvl w:ilvl="2" w:tentative="1">
+      <w:start w:val="1"/>
+      <w:numFmt w:val="bullet"/>
+      <w:lvlText w:val=""/>
+      <w:lvlJc w:val="left"/>
+      <w:pPr>
+        <w:tabs>
+          <w:tab w:val="num" w:pos="2160"/>
+        </w:tabs>
+        <w:ind w:left="2160" w:hanging="360"/>
+      </w:pPr>
+      <w:rPr>
+        <w:rFonts w:ascii="Wingdings" w:hAnsi="Wingdings" w:hint="default"/>
+        <w:sz w:val="20"/>
+      </w:rPr>
+    </w:lvl>
+    <w:lvl w:ilvl="3" w:tentative="1">
+      <w:start w:val="1"/>
+      <w:numFmt w:val="bullet"/>
+      <w:lvlText w:val=""/>
+      <w:lvlJc w:val="left"/>
+      <w:pPr>
+        <w:tabs>
+          <w:tab w:val="num" w:pos="2880"/>
+        </w:tabs>
+        <w:ind w:left="2880" w:hanging="360"/>
+      </w:pPr>
+      <w:rPr>
+        <w:rFonts w:ascii="Wingdings" w:hAnsi="Wingdings" w:hint="default"/>
+        <w:sz w:val="20"/>
+      </w:rPr>
+    </w:lvl>
+    <w:lvl w:ilvl="4" w:tentative="1">
+      <w:start w:val="1"/>
+      <w:numFmt w:val="bullet"/>
+      <w:lvlText w:val=""/>
+      <w:lvlJc w:val="left"/>
+      <w:pPr>
+        <w:tabs>
+          <w:tab w:val="num" w:pos="3600"/>
+        </w:tabs>
+        <w:ind w:left="3600" w:hanging="360"/>
+      </w:pPr>
+      <w:rPr>
+        <w:rFonts w:ascii="Wingdings" w:hAnsi="Wingdings" w:hint="default"/>
+        <w:sz w:val="20"/>
+      </w:rPr>
+    </w:lvl>
+    <w:lvl w:ilvl="5" w:tentative="1">
+      <w:start w:val="1"/>
+      <w:numFmt w:val="bullet"/>
+      <w:lvlText w:val=""/>
+      <w:lvlJc w:val="left"/>
+      <w:pPr>
+        <w:tabs>
+          <w:tab w:val="num" w:pos="4320"/>
+        </w:tabs>
+        <w:ind w:left="4320" w:hanging="360"/>
+      </w:pPr>
+      <w:rPr>
+        <w:rFonts w:ascii="Wingdings" w:hAnsi="Wingdings" w:hint="default"/>
+        <w:sz w:val="20"/>
+      </w:rPr>
+    </w:lvl>
+    <w:lvl w:ilvl="6" w:tentative="1">
+      <w:start w:val="1"/>
+      <w:numFmt w:val="bullet"/>
+      <w:lvlText w:val=""/>
+      <w:lvlJc w:val="left"/>
+      <w:pPr>
+        <w:tabs>
+          <w:tab w:val="num" w:pos="5040"/>
+        </w:tabs>
+        <w:ind w:left="5040" w:hanging="360"/>
+      </w:pPr>
+      <w:rPr>
+        <w:rFonts w:ascii="Wingdings" w:hAnsi="Wingdings" w:hint="default"/>
+        <w:sz w:val="20"/>
+      </w:rPr>
+    </w:lvl>
+    <w:lvl w:ilvl="7" w:tentative="1">
+      <w:start w:val="1"/>
+      <w:numFmt w:val="bullet"/>
+      <w:lvlText w:val=""/>
+      <w:lvlJc w:val="left"/>
+      <w:pPr>
+        <w:tabs>
+          <w:tab w:val="num" w:pos="5760"/>
+        </w:tabs>
+        <w:ind w:left="5760" w:hanging="360"/>
+      </w:pPr>
+      <w:rPr>
+        <w:rFonts w:ascii="Wingdings" w:hAnsi="Wingdings" w:hint="default"/>
+        <w:sz w:val="20"/>
+      </w:rPr>
+    </w:lvl>
+    <w:lvl w:ilvl="8" w:tentative="1">
+      <w:start w:val="1"/>
+      <w:numFmt w:val="bullet"/>
+      <w:lvlText w:val=""/>
+      <w:lvlJc w:val="left"/>
+      <w:pPr>
+        <w:tabs>
+          <w:tab w:val="num" w:pos="6480"/>
+        </w:tabs>
+        <w:ind w:left="6480" w:hanging="360"/>
+      </w:pPr>
+      <w:rPr>
+        <w:rFonts w:ascii="Wingdings" w:hAnsi="Wingdings" w:hint="default"/>
+        <w:sz w:val="20"/>
+      </w:rPr>
+    </w:lvl>
+  </w:abstractNum>
+  <w:abstractNum w:abstractNumId="2" w15:restartNumberingAfterBreak="0">
     <w:nsid w:val="03EF24DA"/>
     <w:multiLevelType w:val="multilevel"/>
     <w:tmpl w:val="E0222C2A"/>
@@ -1000,7 +1478,269 @@
       </w:rPr>
     </w:lvl>
   </w:abstractNum>
-  <w:abstractNum w:abstractNumId="2" w15:restartNumberingAfterBreak="0">
+  <w:abstractNum w:abstractNumId="3" w15:restartNumberingAfterBreak="0">
+    <w:nsid w:val="0C0B4336"/>
+    <w:multiLevelType w:val="multilevel"/>
+    <w:tmpl w:val="6222513E"/>
+    <w:lvl w:ilvl="0">
+      <w:start w:val="1"/>
+      <w:numFmt w:val="bullet"/>
+      <w:lvlText w:val=""/>
+      <w:lvlJc w:val="left"/>
+      <w:pPr>
+        <w:tabs>
+          <w:tab w:val="num" w:pos="720"/>
+        </w:tabs>
+        <w:ind w:left="720" w:hanging="360"/>
+      </w:pPr>
+      <w:rPr>
+        <w:rFonts w:ascii="Symbol" w:hAnsi="Symbol" w:hint="default"/>
+        <w:sz w:val="20"/>
+      </w:rPr>
+    </w:lvl>
+    <w:lvl w:ilvl="1" w:tentative="1">
+      <w:start w:val="1"/>
+      <w:numFmt w:val="bullet"/>
+      <w:lvlText w:val="o"/>
+      <w:lvlJc w:val="left"/>
+      <w:pPr>
+        <w:tabs>
+          <w:tab w:val="num" w:pos="1440"/>
+        </w:tabs>
+        <w:ind w:left="1440" w:hanging="360"/>
+      </w:pPr>
+      <w:rPr>
+        <w:rFonts w:ascii="Courier New" w:hAnsi="Courier New" w:hint="default"/>
+        <w:sz w:val="20"/>
+      </w:rPr>
+    </w:lvl>
+    <w:lvl w:ilvl="2" w:tentative="1">
+      <w:start w:val="1"/>
+      <w:numFmt w:val="bullet"/>
+      <w:lvlText w:val=""/>
+      <w:lvlJc w:val="left"/>
+      <w:pPr>
+        <w:tabs>
+          <w:tab w:val="num" w:pos="2160"/>
+        </w:tabs>
+        <w:ind w:left="2160" w:hanging="360"/>
+      </w:pPr>
+      <w:rPr>
+        <w:rFonts w:ascii="Wingdings" w:hAnsi="Wingdings" w:hint="default"/>
+        <w:sz w:val="20"/>
+      </w:rPr>
+    </w:lvl>
+    <w:lvl w:ilvl="3" w:tentative="1">
+      <w:start w:val="1"/>
+      <w:numFmt w:val="bullet"/>
+      <w:lvlText w:val=""/>
+      <w:lvlJc w:val="left"/>
+      <w:pPr>
+        <w:tabs>
+          <w:tab w:val="num" w:pos="2880"/>
+        </w:tabs>
+        <w:ind w:left="2880" w:hanging="360"/>
+      </w:pPr>
+      <w:rPr>
+        <w:rFonts w:ascii="Wingdings" w:hAnsi="Wingdings" w:hint="default"/>
+        <w:sz w:val="20"/>
+      </w:rPr>
+    </w:lvl>
+    <w:lvl w:ilvl="4" w:tentative="1">
+      <w:start w:val="1"/>
+      <w:numFmt w:val="bullet"/>
+      <w:lvlText w:val=""/>
+      <w:lvlJc w:val="left"/>
+      <w:pPr>
+        <w:tabs>
+          <w:tab w:val="num" w:pos="3600"/>
+        </w:tabs>
+        <w:ind w:left="3600" w:hanging="360"/>
+      </w:pPr>
+      <w:rPr>
+        <w:rFonts w:ascii="Wingdings" w:hAnsi="Wingdings" w:hint="default"/>
+        <w:sz w:val="20"/>
+      </w:rPr>
+    </w:lvl>
+    <w:lvl w:ilvl="5" w:tentative="1">
+      <w:start w:val="1"/>
+      <w:numFmt w:val="bullet"/>
+      <w:lvlText w:val=""/>
+      <w:lvlJc w:val="left"/>
+      <w:pPr>
+        <w:tabs>
+          <w:tab w:val="num" w:pos="4320"/>
+        </w:tabs>
+        <w:ind w:left="4320" w:hanging="360"/>
+      </w:pPr>
+      <w:rPr>
+        <w:rFonts w:ascii="Wingdings" w:hAnsi="Wingdings" w:hint="default"/>
+        <w:sz w:val="20"/>
+      </w:rPr>
+    </w:lvl>
+    <w:lvl w:ilvl="6" w:tentative="1">
+      <w:start w:val="1"/>
+      <w:numFmt w:val="bullet"/>
+      <w:lvlText w:val=""/>
+      <w:lvlJc w:val="left"/>
+      <w:pPr>
+        <w:tabs>
+          <w:tab w:val="num" w:pos="5040"/>
+        </w:tabs>
+        <w:ind w:left="5040" w:hanging="360"/>
+      </w:pPr>
+      <w:rPr>
+        <w:rFonts w:ascii="Wingdings" w:hAnsi="Wingdings" w:hint="default"/>
+        <w:sz w:val="20"/>
+      </w:rPr>
+    </w:lvl>
+    <w:lvl w:ilvl="7" w:tentative="1">
+      <w:start w:val="1"/>
+      <w:numFmt w:val="bullet"/>
+      <w:lvlText w:val=""/>
+      <w:lvlJc w:val="left"/>
+      <w:pPr>
+        <w:tabs>
+          <w:tab w:val="num" w:pos="5760"/>
+        </w:tabs>
+        <w:ind w:left="5760" w:hanging="360"/>
+      </w:pPr>
+      <w:rPr>
+        <w:rFonts w:ascii="Wingdings" w:hAnsi="Wingdings" w:hint="default"/>
+        <w:sz w:val="20"/>
+      </w:rPr>
+    </w:lvl>
+    <w:lvl w:ilvl="8" w:tentative="1">
+      <w:start w:val="1"/>
+      <w:numFmt w:val="bullet"/>
+      <w:lvlText w:val=""/>
+      <w:lvlJc w:val="left"/>
+      <w:pPr>
+        <w:tabs>
+          <w:tab w:val="num" w:pos="6480"/>
+        </w:tabs>
+        <w:ind w:left="6480" w:hanging="360"/>
+      </w:pPr>
+      <w:rPr>
+        <w:rFonts w:ascii="Wingdings" w:hAnsi="Wingdings" w:hint="default"/>
+        <w:sz w:val="20"/>
+      </w:rPr>
+    </w:lvl>
+  </w:abstractNum>
+  <w:abstractNum w:abstractNumId="4" w15:restartNumberingAfterBreak="0">
+    <w:nsid w:val="219F117B"/>
+    <w:multiLevelType w:val="multilevel"/>
+    <w:tmpl w:val="987A0C88"/>
+    <w:lvl w:ilvl="0">
+      <w:start w:val="1"/>
+      <w:numFmt w:val="decimal"/>
+      <w:lvlText w:val="%1."/>
+      <w:lvlJc w:val="left"/>
+      <w:pPr>
+        <w:tabs>
+          <w:tab w:val="num" w:pos="720"/>
+        </w:tabs>
+        <w:ind w:left="720" w:hanging="360"/>
+      </w:pPr>
+    </w:lvl>
+    <w:lvl w:ilvl="1" w:tentative="1">
+      <w:start w:val="1"/>
+      <w:numFmt w:val="decimal"/>
+      <w:lvlText w:val="%2."/>
+      <w:lvlJc w:val="left"/>
+      <w:pPr>
+        <w:tabs>
+          <w:tab w:val="num" w:pos="1440"/>
+        </w:tabs>
+        <w:ind w:left="1440" w:hanging="360"/>
+      </w:pPr>
+    </w:lvl>
+    <w:lvl w:ilvl="2" w:tentative="1">
+      <w:start w:val="1"/>
+      <w:numFmt w:val="decimal"/>
+      <w:lvlText w:val="%3."/>
+      <w:lvlJc w:val="left"/>
+      <w:pPr>
+        <w:tabs>
+          <w:tab w:val="num" w:pos="2160"/>
+        </w:tabs>
+        <w:ind w:left="2160" w:hanging="360"/>
+      </w:pPr>
+    </w:lvl>
+    <w:lvl w:ilvl="3" w:tentative="1">
+      <w:start w:val="1"/>
+      <w:numFmt w:val="decimal"/>
+      <w:lvlText w:val="%4."/>
+      <w:lvlJc w:val="left"/>
+      <w:pPr>
+        <w:tabs>
+          <w:tab w:val="num" w:pos="2880"/>
+        </w:tabs>
+        <w:ind w:left="2880" w:hanging="360"/>
+      </w:pPr>
+    </w:lvl>
+    <w:lvl w:ilvl="4" w:tentative="1">
+      <w:start w:val="1"/>
+      <w:numFmt w:val="decimal"/>
+      <w:lvlText w:val="%5."/>
+      <w:lvlJc w:val="left"/>
+      <w:pPr>
+        <w:tabs>
+          <w:tab w:val="num" w:pos="3600"/>
+        </w:tabs>
+        <w:ind w:left="3600" w:hanging="360"/>
+      </w:pPr>
+    </w:lvl>
+    <w:lvl w:ilvl="5" w:tentative="1">
+      <w:start w:val="1"/>
+      <w:numFmt w:val="decimal"/>
+      <w:lvlText w:val="%6."/>
+      <w:lvlJc w:val="left"/>
+      <w:pPr>
+        <w:tabs>
+          <w:tab w:val="num" w:pos="4320"/>
+        </w:tabs>
+        <w:ind w:left="4320" w:hanging="360"/>
+      </w:pPr>
+    </w:lvl>
+    <w:lvl w:ilvl="6" w:tentative="1">
+      <w:start w:val="1"/>
+      <w:numFmt w:val="decimal"/>
+      <w:lvlText w:val="%7."/>
+      <w:lvlJc w:val="left"/>
+      <w:pPr>
+        <w:tabs>
+          <w:tab w:val="num" w:pos="5040"/>
+        </w:tabs>
+        <w:ind w:left="5040" w:hanging="360"/>
+      </w:pPr>
+    </w:lvl>
+    <w:lvl w:ilvl="7" w:tentative="1">
+      <w:start w:val="1"/>
+      <w:numFmt w:val="decimal"/>
+      <w:lvlText w:val="%8."/>
+      <w:lvlJc w:val="left"/>
+      <w:pPr>
+        <w:tabs>
+          <w:tab w:val="num" w:pos="5760"/>
+        </w:tabs>
+        <w:ind w:left="5760" w:hanging="360"/>
+      </w:pPr>
+    </w:lvl>
+    <w:lvl w:ilvl="8" w:tentative="1">
+      <w:start w:val="1"/>
+      <w:numFmt w:val="decimal"/>
+      <w:lvlText w:val="%9."/>
+      <w:lvlJc w:val="left"/>
+      <w:pPr>
+        <w:tabs>
+          <w:tab w:val="num" w:pos="6480"/>
+        </w:tabs>
+        <w:ind w:left="6480" w:hanging="360"/>
+      </w:pPr>
+    </w:lvl>
+  </w:abstractNum>
+  <w:abstractNum w:abstractNumId="5" w15:restartNumberingAfterBreak="0">
     <w:nsid w:val="22851323"/>
     <w:multiLevelType w:val="multilevel"/>
     <w:tmpl w:val="C8146018"/>
@@ -1149,7 +1889,7 @@
       </w:rPr>
     </w:lvl>
   </w:abstractNum>
-  <w:abstractNum w:abstractNumId="3" w15:restartNumberingAfterBreak="0">
+  <w:abstractNum w:abstractNumId="6" w15:restartNumberingAfterBreak="0">
     <w:nsid w:val="2B951C9E"/>
     <w:multiLevelType w:val="multilevel"/>
     <w:tmpl w:val="33C214A2"/>
@@ -1298,7 +2038,120 @@
       </w:rPr>
     </w:lvl>
   </w:abstractNum>
-  <w:abstractNum w:abstractNumId="4" w15:restartNumberingAfterBreak="0">
+  <w:abstractNum w:abstractNumId="7" w15:restartNumberingAfterBreak="0">
+    <w:nsid w:val="2D875093"/>
+    <w:multiLevelType w:val="multilevel"/>
+    <w:tmpl w:val="C798C5E4"/>
+    <w:lvl w:ilvl="0">
+      <w:start w:val="2"/>
+      <w:numFmt w:val="decimal"/>
+      <w:lvlText w:val="%1."/>
+      <w:lvlJc w:val="left"/>
+      <w:pPr>
+        <w:tabs>
+          <w:tab w:val="num" w:pos="720"/>
+        </w:tabs>
+        <w:ind w:left="720" w:hanging="360"/>
+      </w:pPr>
+    </w:lvl>
+    <w:lvl w:ilvl="1" w:tentative="1">
+      <w:start w:val="1"/>
+      <w:numFmt w:val="decimal"/>
+      <w:lvlText w:val="%2."/>
+      <w:lvlJc w:val="left"/>
+      <w:pPr>
+        <w:tabs>
+          <w:tab w:val="num" w:pos="1440"/>
+        </w:tabs>
+        <w:ind w:left="1440" w:hanging="360"/>
+      </w:pPr>
+    </w:lvl>
+    <w:lvl w:ilvl="2" w:tentative="1">
+      <w:start w:val="1"/>
+      <w:numFmt w:val="decimal"/>
+      <w:lvlText w:val="%3."/>
+      <w:lvlJc w:val="left"/>
+      <w:pPr>
+        <w:tabs>
+          <w:tab w:val="num" w:pos="2160"/>
+        </w:tabs>
+        <w:ind w:left="2160" w:hanging="360"/>
+      </w:pPr>
+    </w:lvl>
+    <w:lvl w:ilvl="3" w:tentative="1">
+      <w:start w:val="1"/>
+      <w:numFmt w:val="decimal"/>
+      <w:lvlText w:val="%4."/>
+      <w:lvlJc w:val="left"/>
+      <w:pPr>
+        <w:tabs>
+          <w:tab w:val="num" w:pos="2880"/>
+        </w:tabs>
+        <w:ind w:left="2880" w:hanging="360"/>
+      </w:pPr>
+    </w:lvl>
+    <w:lvl w:ilvl="4" w:tentative="1">
+      <w:start w:val="1"/>
+      <w:numFmt w:val="decimal"/>
+      <w:lvlText w:val="%5."/>
+      <w:lvlJc w:val="left"/>
+      <w:pPr>
+        <w:tabs>
+          <w:tab w:val="num" w:pos="3600"/>
+        </w:tabs>
+        <w:ind w:left="3600" w:hanging="360"/>
+      </w:pPr>
+    </w:lvl>
+    <w:lvl w:ilvl="5" w:tentative="1">
+      <w:start w:val="1"/>
+      <w:numFmt w:val="decimal"/>
+      <w:lvlText w:val="%6."/>
+      <w:lvlJc w:val="left"/>
+      <w:pPr>
+        <w:tabs>
+          <w:tab w:val="num" w:pos="4320"/>
+        </w:tabs>
+        <w:ind w:left="4320" w:hanging="360"/>
+      </w:pPr>
+    </w:lvl>
+    <w:lvl w:ilvl="6" w:tentative="1">
+      <w:start w:val="1"/>
+      <w:numFmt w:val="decimal"/>
+      <w:lvlText w:val="%7."/>
+      <w:lvlJc w:val="left"/>
+      <w:pPr>
+        <w:tabs>
+          <w:tab w:val="num" w:pos="5040"/>
+        </w:tabs>
+        <w:ind w:left="5040" w:hanging="360"/>
+      </w:pPr>
+    </w:lvl>
+    <w:lvl w:ilvl="7" w:tentative="1">
+      <w:start w:val="1"/>
+      <w:numFmt w:val="decimal"/>
+      <w:lvlText w:val="%8."/>
+      <w:lvlJc w:val="left"/>
+      <w:pPr>
+        <w:tabs>
+          <w:tab w:val="num" w:pos="5760"/>
+        </w:tabs>
+        <w:ind w:left="5760" w:hanging="360"/>
+      </w:pPr>
+    </w:lvl>
+    <w:lvl w:ilvl="8" w:tentative="1">
+      <w:start w:val="1"/>
+      <w:numFmt w:val="decimal"/>
+      <w:lvlText w:val="%9."/>
+      <w:lvlJc w:val="left"/>
+      <w:pPr>
+        <w:tabs>
+          <w:tab w:val="num" w:pos="6480"/>
+        </w:tabs>
+        <w:ind w:left="6480" w:hanging="360"/>
+      </w:pPr>
+    </w:lvl>
+  </w:abstractNum>
+  <w:abstractNum w:abstractNumId="8" w15:restartNumberingAfterBreak="0">
     <w:nsid w:val="3D5D5DAA"/>
     <w:multiLevelType w:val="multilevel"/>
     <w:tmpl w:val="0E08BC74"/>
@@ -1447,7 +2300,156 @@
       </w:rPr>
     </w:lvl>
   </w:abstractNum>
-  <w:abstractNum w:abstractNumId="5" w15:restartNumberingAfterBreak="0">
+  <w:abstractNum w:abstractNumId="9" w15:restartNumberingAfterBreak="0">
+    <w:nsid w:val="3D9A0636"/>
+    <w:multiLevelType w:val="multilevel"/>
+    <w:tmpl w:val="E8886442"/>
+    <w:lvl w:ilvl="0">
+      <w:start w:val="1"/>
+      <w:numFmt w:val="bullet"/>
+      <w:lvlText w:val=""/>
+      <w:lvlJc w:val="left"/>
+      <w:pPr>
+        <w:tabs>
+          <w:tab w:val="num" w:pos="720"/>
+        </w:tabs>
+        <w:ind w:left="720" w:hanging="360"/>
+      </w:pPr>
+      <w:rPr>
+        <w:rFonts w:ascii="Symbol" w:hAnsi="Symbol" w:hint="default"/>
+        <w:sz w:val="20"/>
+      </w:rPr>
+    </w:lvl>
+    <w:lvl w:ilvl="1" w:tentative="1">
+      <w:start w:val="1"/>
+      <w:numFmt w:val="bullet"/>
+      <w:lvlText w:val="o"/>
+      <w:lvlJc w:val="left"/>
+      <w:pPr>
+        <w:tabs>
+          <w:tab w:val="num" w:pos="1440"/>
+        </w:tabs>
+        <w:ind w:left="1440" w:hanging="360"/>
+      </w:pPr>
+      <w:rPr>
+        <w:rFonts w:ascii="Courier New" w:hAnsi="Courier New" w:hint="default"/>
+        <w:sz w:val="20"/>
+      </w:rPr>
+    </w:lvl>
+    <w:lvl w:ilvl="2" w:tentative="1">
+      <w:start w:val="1"/>
+      <w:numFmt w:val="bullet"/>
+      <w:lvlText w:val=""/>
+      <w:lvlJc w:val="left"/>
+      <w:pPr>
+        <w:tabs>
+          <w:tab w:val="num" w:pos="2160"/>
+        </w:tabs>
+        <w:ind w:left="2160" w:hanging="360"/>
+      </w:pPr>
+      <w:rPr>
+        <w:rFonts w:ascii="Wingdings" w:hAnsi="Wingdings" w:hint="default"/>
+        <w:sz w:val="20"/>
+      </w:rPr>
+    </w:lvl>
+    <w:lvl w:ilvl="3" w:tentative="1">
+      <w:start w:val="1"/>
+      <w:numFmt w:val="bullet"/>
+      <w:lvlText w:val=""/>
+      <w:lvlJc w:val="left"/>
+      <w:pPr>
+        <w:tabs>
+          <w:tab w:val="num" w:pos="2880"/>
+        </w:tabs>
+        <w:ind w:left="2880" w:hanging="360"/>
+      </w:pPr>
+      <w:rPr>
+        <w:rFonts w:ascii="Wingdings" w:hAnsi="Wingdings" w:hint="default"/>
+        <w:sz w:val="20"/>
+      </w:rPr>
+    </w:lvl>
+    <w:lvl w:ilvl="4" w:tentative="1">
+      <w:start w:val="1"/>
+      <w:numFmt w:val="bullet"/>
+      <w:lvlText w:val=""/>
+      <w:lvlJc w:val="left"/>
+      <w:pPr>
+        <w:tabs>
+          <w:tab w:val="num" w:pos="3600"/>
+        </w:tabs>
+        <w:ind w:left="3600" w:hanging="360"/>
+      </w:pPr>
+      <w:rPr>
+        <w:rFonts w:ascii="Wingdings" w:hAnsi="Wingdings" w:hint="default"/>
+        <w:sz w:val="20"/>
+      </w:rPr>
+    </w:lvl>
+    <w:lvl w:ilvl="5" w:tentative="1">
+      <w:start w:val="1"/>
+      <w:numFmt w:val="bullet"/>
+      <w:lvlText w:val=""/>
+      <w:lvlJc w:val="left"/>
+      <w:pPr>
+        <w:tabs>
+          <w:tab w:val="num" w:pos="4320"/>
+        </w:tabs>
+        <w:ind w:left="4320" w:hanging="360"/>
+      </w:pPr>
+      <w:rPr>
+        <w:rFonts w:ascii="Wingdings" w:hAnsi="Wingdings" w:hint="default"/>
+        <w:sz w:val="20"/>
+      </w:rPr>
+    </w:lvl>
+    <w:lvl w:ilvl="6" w:tentative="1">
+      <w:start w:val="1"/>
+      <w:numFmt w:val="bullet"/>
+      <w:lvlText w:val=""/>
+      <w:lvlJc w:val="left"/>
+      <w:pPr>
+        <w:tabs>
+          <w:tab w:val="num" w:pos="5040"/>
+        </w:tabs>
+        <w:ind w:left="5040" w:hanging="360"/>
+      </w:pPr>
+      <w:rPr>
+        <w:rFonts w:ascii="Wingdings" w:hAnsi="Wingdings" w:hint="default"/>
+        <w:sz w:val="20"/>
+      </w:rPr>
+    </w:lvl>
+    <w:lvl w:ilvl="7" w:tentative="1">
+      <w:start w:val="1"/>
+      <w:numFmt w:val="bullet"/>
+      <w:lvlText w:val=""/>
+      <w:lvlJc w:val="left"/>
+      <w:pPr>
+        <w:tabs>
+          <w:tab w:val="num" w:pos="5760"/>
+        </w:tabs>
+        <w:ind w:left="5760" w:hanging="360"/>
+      </w:pPr>
+      <w:rPr>
+        <w:rFonts w:ascii="Wingdings" w:hAnsi="Wingdings" w:hint="default"/>
+        <w:sz w:val="20"/>
+      </w:rPr>
+    </w:lvl>
+    <w:lvl w:ilvl="8" w:tentative="1">
+      <w:start w:val="1"/>
+      <w:numFmt w:val="bullet"/>
+      <w:lvlText w:val=""/>
+      <w:lvlJc w:val="left"/>
+      <w:pPr>
+        <w:tabs>
+          <w:tab w:val="num" w:pos="6480"/>
+        </w:tabs>
+        <w:ind w:left="6480" w:hanging="360"/>
+      </w:pPr>
+      <w:rPr>
+        <w:rFonts w:ascii="Wingdings" w:hAnsi="Wingdings" w:hint="default"/>
+        <w:sz w:val="20"/>
+      </w:rPr>
+    </w:lvl>
+  </w:abstractNum>
+  <w:abstractNum w:abstractNumId="10" w15:restartNumberingAfterBreak="0">
     <w:nsid w:val="3E906CAD"/>
     <w:multiLevelType w:val="multilevel"/>
     <w:tmpl w:val="E6AE67E4"/>
@@ -1560,7 +2562,7 @@
       </w:pPr>
     </w:lvl>
   </w:abstractNum>
-  <w:abstractNum w:abstractNumId="6" w15:restartNumberingAfterBreak="0">
+  <w:abstractNum w:abstractNumId="11" w15:restartNumberingAfterBreak="0">
     <w:nsid w:val="40FF2BF4"/>
     <w:multiLevelType w:val="multilevel"/>
     <w:tmpl w:val="E3D61F28"/>
@@ -1673,7 +2675,120 @@
       </w:pPr>
     </w:lvl>
   </w:abstractNum>
-  <w:abstractNum w:abstractNumId="7" w15:restartNumberingAfterBreak="0">
+  <w:abstractNum w:abstractNumId="12" w15:restartNumberingAfterBreak="0">
+    <w:nsid w:val="52107909"/>
+    <w:multiLevelType w:val="multilevel"/>
+    <w:tmpl w:val="4BCE7A1A"/>
+    <w:lvl w:ilvl="0">
+      <w:start w:val="3"/>
+      <w:numFmt w:val="decimal"/>
+      <w:lvlText w:val="%1."/>
+      <w:lvlJc w:val="left"/>
+      <w:pPr>
+        <w:tabs>
+          <w:tab w:val="num" w:pos="720"/>
+        </w:tabs>
+        <w:ind w:left="720" w:hanging="360"/>
+      </w:pPr>
+    </w:lvl>
+    <w:lvl w:ilvl="1" w:tentative="1">
+      <w:start w:val="1"/>
+      <w:numFmt w:val="decimal"/>
+      <w:lvlText w:val="%2."/>
+      <w:lvlJc w:val="left"/>
+      <w:pPr>
+        <w:tabs>
+          <w:tab w:val="num" w:pos="1440"/>
+        </w:tabs>
+        <w:ind w:left="1440" w:hanging="360"/>
+      </w:pPr>
+    </w:lvl>
+    <w:lvl w:ilvl="2" w:tentative="1">
+      <w:start w:val="1"/>
+      <w:numFmt w:val="decimal"/>
+      <w:lvlText w:val="%3."/>
+      <w:lvlJc w:val="left"/>
+      <w:pPr>
+        <w:tabs>
+          <w:tab w:val="num" w:pos="2160"/>
+        </w:tabs>
+        <w:ind w:left="2160" w:hanging="360"/>
+      </w:pPr>
+    </w:lvl>
+    <w:lvl w:ilvl="3" w:tentative="1">
+      <w:start w:val="1"/>
+      <w:numFmt w:val="decimal"/>
+      <w:lvlText w:val="%4."/>
+      <w:lvlJc w:val="left"/>
+      <w:pPr>
+        <w:tabs>
+          <w:tab w:val="num" w:pos="2880"/>
+        </w:tabs>
+        <w:ind w:left="2880" w:hanging="360"/>
+      </w:pPr>
+    </w:lvl>
+    <w:lvl w:ilvl="4" w:tentative="1">
+      <w:start w:val="1"/>
+      <w:numFmt w:val="decimal"/>
+      <w:lvlText w:val="%5."/>
+      <w:lvlJc w:val="left"/>
+      <w:pPr>
+        <w:tabs>
+          <w:tab w:val="num" w:pos="3600"/>
+        </w:tabs>
+        <w:ind w:left="3600" w:hanging="360"/>
+      </w:pPr>
+    </w:lvl>
+    <w:lvl w:ilvl="5" w:tentative="1">
+      <w:start w:val="1"/>
+      <w:numFmt w:val="decimal"/>
+      <w:lvlText w:val="%6."/>
+      <w:lvlJc w:val="left"/>
+      <w:pPr>
+        <w:tabs>
+          <w:tab w:val="num" w:pos="4320"/>
+        </w:tabs>
+        <w:ind w:left="4320" w:hanging="360"/>
+      </w:pPr>
+    </w:lvl>
+    <w:lvl w:ilvl="6" w:tentative="1">
+      <w:start w:val="1"/>
+      <w:numFmt w:val="decimal"/>
+      <w:lvlText w:val="%7."/>
+      <w:lvlJc w:val="left"/>
+      <w:pPr>
+        <w:tabs>
+          <w:tab w:val="num" w:pos="5040"/>
+        </w:tabs>
+        <w:ind w:left="5040" w:hanging="360"/>
+      </w:pPr>
+    </w:lvl>
+    <w:lvl w:ilvl="7" w:tentative="1">
+      <w:start w:val="1"/>
+      <w:numFmt w:val="decimal"/>
+      <w:lvlText w:val="%8."/>
+      <w:lvlJc w:val="left"/>
+      <w:pPr>
+        <w:tabs>
+          <w:tab w:val="num" w:pos="5760"/>
+        </w:tabs>
+        <w:ind w:left="5760" w:hanging="360"/>
+      </w:pPr>
+    </w:lvl>
+    <w:lvl w:ilvl="8" w:tentative="1">
+      <w:start w:val="1"/>
+      <w:numFmt w:val="decimal"/>
+      <w:lvlText w:val="%9."/>
+      <w:lvlJc w:val="left"/>
+      <w:pPr>
+        <w:tabs>
+          <w:tab w:val="num" w:pos="6480"/>
+        </w:tabs>
+        <w:ind w:left="6480" w:hanging="360"/>
+      </w:pPr>
+    </w:lvl>
+  </w:abstractNum>
+  <w:abstractNum w:abstractNumId="13" w15:restartNumberingAfterBreak="0">
     <w:nsid w:val="54214724"/>
     <w:multiLevelType w:val="multilevel"/>
     <w:tmpl w:val="E07CAA54"/>
@@ -1822,7 +2937,7 @@
       </w:rPr>
     </w:lvl>
   </w:abstractNum>
-  <w:abstractNum w:abstractNumId="8" w15:restartNumberingAfterBreak="0">
+  <w:abstractNum w:abstractNumId="14" w15:restartNumberingAfterBreak="0">
     <w:nsid w:val="5A6D58F7"/>
     <w:multiLevelType w:val="multilevel"/>
     <w:tmpl w:val="8B5A949C"/>
@@ -1971,7 +3086,7 @@
       </w:rPr>
     </w:lvl>
   </w:abstractNum>
-  <w:abstractNum w:abstractNumId="9" w15:restartNumberingAfterBreak="0">
+  <w:abstractNum w:abstractNumId="15" w15:restartNumberingAfterBreak="0">
     <w:nsid w:val="66FB7200"/>
     <w:multiLevelType w:val="multilevel"/>
     <w:tmpl w:val="862EFA4C"/>
@@ -2120,7 +3235,7 @@
       </w:rPr>
     </w:lvl>
   </w:abstractNum>
-  <w:abstractNum w:abstractNumId="10" w15:restartNumberingAfterBreak="0">
+  <w:abstractNum w:abstractNumId="16" w15:restartNumberingAfterBreak="0">
     <w:nsid w:val="6D43050B"/>
     <w:multiLevelType w:val="multilevel"/>
     <w:tmpl w:val="449C887A"/>
@@ -2234,28 +3349,28 @@
     </w:lvl>
   </w:abstractNum>
   <w:num w:numId="1" w16cid:durableId="1527988980">
+    <w:abstractNumId w:val="14"/>
+  </w:num>
+  <w:num w:numId="2" w16cid:durableId="623660728">
     <w:abstractNumId w:val="8"/>
   </w:num>
-  <w:num w:numId="2" w16cid:durableId="623660728">
-    <w:abstractNumId w:val="4"/>
-  </w:num>
   <w:num w:numId="3" w16cid:durableId="1906379872">
-    <w:abstractNumId w:val="3"/>
+    <w:abstractNumId w:val="6"/>
   </w:num>
   <w:num w:numId="4" w16cid:durableId="1702976259">
-    <w:abstractNumId w:val="9"/>
+    <w:abstractNumId w:val="15"/>
   </w:num>
   <w:num w:numId="5" w16cid:durableId="2126457909">
-    <w:abstractNumId w:val="7"/>
+    <w:abstractNumId w:val="13"/>
   </w:num>
   <w:num w:numId="6" w16cid:durableId="382339695">
-    <w:abstractNumId w:val="5"/>
+    <w:abstractNumId w:val="10"/>
   </w:num>
   <w:num w:numId="7" w16cid:durableId="1143304202">
     <w:abstractNumId w:val="0"/>
   </w:num>
   <w:num w:numId="8" w16cid:durableId="721633374">
-    <w:abstractNumId w:val="10"/>
+    <w:abstractNumId w:val="16"/>
     <w:lvlOverride w:ilvl="0">
       <w:lvl w:ilvl="0">
         <w:numFmt w:val="decimal"/>
@@ -2265,12 +3380,44 @@
     </w:lvlOverride>
   </w:num>
   <w:num w:numId="9" w16cid:durableId="2067756603">
+    <w:abstractNumId w:val="5"/>
+  </w:num>
+  <w:num w:numId="10" w16cid:durableId="1406534218">
+    <w:abstractNumId w:val="11"/>
+  </w:num>
+  <w:num w:numId="11" w16cid:durableId="1303003893">
     <w:abstractNumId w:val="2"/>
   </w:num>
-  <w:num w:numId="10" w16cid:durableId="1406534218">
-    <w:abstractNumId w:val="6"/>
+  <w:num w:numId="12" w16cid:durableId="504326431">
+    <w:abstractNumId w:val="4"/>
   </w:num>
-  <w:num w:numId="11" w16cid:durableId="1303003893">
+  <w:num w:numId="13" w16cid:durableId="484124425">
+    <w:abstractNumId w:val="3"/>
+  </w:num>
+  <w:num w:numId="14" w16cid:durableId="1551572160">
+    <w:abstractNumId w:val="7"/>
+    <w:lvlOverride w:ilvl="0">
+      <w:lvl w:ilvl="0">
+        <w:numFmt w:val="decimal"/>
+        <w:lvlText w:val="%1."/>
+        <w:lvlJc w:val="left"/>
+      </w:lvl>
+    </w:lvlOverride>
+  </w:num>
+  <w:num w:numId="15" w16cid:durableId="1684670856">
+    <w:abstractNumId w:val="9"/>
+  </w:num>
+  <w:num w:numId="16" w16cid:durableId="1763060658">
+    <w:abstractNumId w:val="12"/>
+    <w:lvlOverride w:ilvl="0">
+      <w:lvl w:ilvl="0">
+        <w:numFmt w:val="decimal"/>
+        <w:lvlText w:val="%1."/>
+        <w:lvlJc w:val="left"/>
+      </w:lvl>
+    </w:lvlOverride>
+  </w:num>
+  <w:num w:numId="17" w16cid:durableId="1467702139">
     <w:abstractNumId w:val="1"/>
   </w:num>
 </w:numbering>

</xml_diff>

<commit_message>
Add explanation of latency of randpw
</commit_message>
<xml_diff>
--- a/Latency Analysis/RandPwGen Service - Deep Analysis.docx
+++ b/Latency Analysis/RandPwGen Service - Deep Analysis.docx
@@ -24,6 +24,12 @@
           <w:color w:val="0000FF"/>
         </w:rPr>
         <w:t xml:space="preserve"> Service</w:t>
+      </w:r>
+      <w:r>
+        <w:rPr>
+          <w:color w:val="0000FF"/>
+        </w:rPr>
+        <w:t xml:space="preserve"> Only CPU Reduction</w:t>
       </w:r>
     </w:p>
     <w:p>
@@ -1010,6 +1016,192 @@
         </w:rPr>
         <w:t>This results in less memory pressure, because fewer request contexts are active.</w:t>
       </w:r>
+    </w:p>
+    <w:p>
+      <w:pPr>
+        <w:rPr>
+          <w:lang w:val="en-US"/>
+        </w:rPr>
+      </w:pPr>
+    </w:p>
+    <w:p>
+      <w:pPr>
+        <w:rPr>
+          <w:lang w:val="en-US"/>
+        </w:rPr>
+      </w:pPr>
+    </w:p>
+    <w:p>
+      <w:pPr>
+        <w:pStyle w:val="Heading1"/>
+        <w:rPr>
+          <w:color w:val="0000FF"/>
+        </w:rPr>
+      </w:pPr>
+      <w:proofErr w:type="spellStart"/>
+      <w:r>
+        <w:rPr>
+          <w:color w:val="0000FF"/>
+        </w:rPr>
+        <w:t>RandPwGen</w:t>
+      </w:r>
+      <w:proofErr w:type="spellEnd"/>
+      <w:r>
+        <w:rPr>
+          <w:color w:val="0000FF"/>
+        </w:rPr>
+        <w:t xml:space="preserve"> Service Only </w:t>
+      </w:r>
+      <w:r>
+        <w:rPr>
+          <w:color w:val="0000FF"/>
+        </w:rPr>
+        <w:t>Memory</w:t>
+      </w:r>
+      <w:r>
+        <w:rPr>
+          <w:color w:val="0000FF"/>
+        </w:rPr>
+        <w:t xml:space="preserve"> Reduction</w:t>
+      </w:r>
+    </w:p>
+    <w:p>
+      <w:pPr>
+        <w:rPr>
+          <w:lang w:val="en-US"/>
+        </w:rPr>
+      </w:pPr>
+      <w:r>
+        <w:rPr>
+          <w:noProof/>
+          <w:color w:val="FF0000"/>
+          <w:bdr w:val="none" w:sz="0" w:space="0" w:color="auto" w:frame="1"/>
+        </w:rPr>
+        <w:drawing>
+          <wp:inline distT="0" distB="0" distL="0" distR="0" wp14:anchorId="7A8CCDAC" wp14:editId="474D00BE">
+            <wp:extent cx="5943600" cy="2933700"/>
+            <wp:effectExtent l="0" t="0" r="0" b="0"/>
+            <wp:docPr id="791528606" name="Picture 1"/>
+            <wp:cNvGraphicFramePr>
+              <a:graphicFrameLocks xmlns:a="http://schemas.openxmlformats.org/drawingml/2006/main" noChangeAspect="1"/>
+            </wp:cNvGraphicFramePr>
+            <a:graphic xmlns:a="http://schemas.openxmlformats.org/drawingml/2006/main">
+              <a:graphicData uri="http://schemas.openxmlformats.org/drawingml/2006/picture">
+                <pic:pic xmlns:pic="http://schemas.openxmlformats.org/drawingml/2006/picture">
+                  <pic:nvPicPr>
+                    <pic:cNvPr id="0" name="Picture 1"/>
+                    <pic:cNvPicPr>
+                      <a:picLocks noChangeAspect="1" noChangeArrowheads="1"/>
+                    </pic:cNvPicPr>
+                  </pic:nvPicPr>
+                  <pic:blipFill>
+                    <a:blip r:embed="rId7">
+                      <a:extLst>
+                        <a:ext uri="{28A0092B-C50C-407E-A947-70E740481C1C}">
+                          <a14:useLocalDpi xmlns:a14="http://schemas.microsoft.com/office/drawing/2010/main" val="0"/>
+                        </a:ext>
+                      </a:extLst>
+                    </a:blip>
+                    <a:srcRect/>
+                    <a:stretch>
+                      <a:fillRect/>
+                    </a:stretch>
+                  </pic:blipFill>
+                  <pic:spPr bwMode="auto">
+                    <a:xfrm>
+                      <a:off x="0" y="0"/>
+                      <a:ext cx="5943600" cy="2933700"/>
+                    </a:xfrm>
+                    <a:prstGeom prst="rect">
+                      <a:avLst/>
+                    </a:prstGeom>
+                    <a:noFill/>
+                    <a:ln>
+                      <a:noFill/>
+                    </a:ln>
+                  </pic:spPr>
+                </pic:pic>
+              </a:graphicData>
+            </a:graphic>
+          </wp:inline>
+        </w:drawing>
+      </w:r>
+    </w:p>
+    <w:p>
+      <w:pPr>
+        <w:rPr>
+          <w:lang w:val="en-US"/>
+        </w:rPr>
+      </w:pPr>
+      <w:r>
+        <w:rPr>
+          <w:noProof/>
+          <w:color w:val="FF0000"/>
+          <w:bdr w:val="none" w:sz="0" w:space="0" w:color="auto" w:frame="1"/>
+        </w:rPr>
+        <w:drawing>
+          <wp:inline distT="0" distB="0" distL="0" distR="0" wp14:anchorId="189BA001" wp14:editId="546AFF20">
+            <wp:extent cx="5943600" cy="2933700"/>
+            <wp:effectExtent l="0" t="0" r="0" b="0"/>
+            <wp:docPr id="1310396731" name="Picture 2"/>
+            <wp:cNvGraphicFramePr>
+              <a:graphicFrameLocks xmlns:a="http://schemas.openxmlformats.org/drawingml/2006/main" noChangeAspect="1"/>
+            </wp:cNvGraphicFramePr>
+            <a:graphic xmlns:a="http://schemas.openxmlformats.org/drawingml/2006/main">
+              <a:graphicData uri="http://schemas.openxmlformats.org/drawingml/2006/picture">
+                <pic:pic xmlns:pic="http://schemas.openxmlformats.org/drawingml/2006/picture">
+                  <pic:nvPicPr>
+                    <pic:cNvPr id="0" name="Picture 3"/>
+                    <pic:cNvPicPr>
+                      <a:picLocks noChangeAspect="1" noChangeArrowheads="1"/>
+                    </pic:cNvPicPr>
+                  </pic:nvPicPr>
+                  <pic:blipFill>
+                    <a:blip r:embed="rId8">
+                      <a:extLst>
+                        <a:ext uri="{28A0092B-C50C-407E-A947-70E740481C1C}">
+                          <a14:useLocalDpi xmlns:a14="http://schemas.microsoft.com/office/drawing/2010/main" val="0"/>
+                        </a:ext>
+                      </a:extLst>
+                    </a:blip>
+                    <a:srcRect/>
+                    <a:stretch>
+                      <a:fillRect/>
+                    </a:stretch>
+                  </pic:blipFill>
+                  <pic:spPr bwMode="auto">
+                    <a:xfrm>
+                      <a:off x="0" y="0"/>
+                      <a:ext cx="5943600" cy="2933700"/>
+                    </a:xfrm>
+                    <a:prstGeom prst="rect">
+                      <a:avLst/>
+                    </a:prstGeom>
+                    <a:noFill/>
+                    <a:ln>
+                      <a:noFill/>
+                    </a:ln>
+                  </pic:spPr>
+                </pic:pic>
+              </a:graphicData>
+            </a:graphic>
+          </wp:inline>
+        </w:drawing>
+      </w:r>
+    </w:p>
+    <w:p>
+      <w:pPr>
+        <w:rPr>
+          <w:lang w:val="en-US"/>
+        </w:rPr>
+      </w:pPr>
+    </w:p>
+    <w:p>
+      <w:pPr>
+        <w:rPr>
+          <w:lang w:val="en-US"/>
+        </w:rPr>
+      </w:pPr>
     </w:p>
     <w:p>
       <w:pPr>
@@ -3826,6 +4018,7 @@
     <w:name w:val="heading 1"/>
     <w:basedOn w:val="Normal"/>
     <w:next w:val="Normal"/>
+    <w:link w:val="Heading1Char"/>
     <w:uiPriority w:val="9"/>
     <w:qFormat/>
     <w:pPr>
@@ -3938,6 +4131,7 @@
   <w:style w:type="character" w:default="1" w:styleId="DefaultParagraphFont">
     <w:name w:val="Default Paragraph Font"/>
     <w:uiPriority w:val="1"/>
+    <w:semiHidden/>
     <w:unhideWhenUsed/>
   </w:style>
   <w:style w:type="table" w:default="1" w:styleId="TableNormal">
@@ -3992,6 +4186,17 @@
       <w:color w:val="666666"/>
       <w:sz w:val="30"/>
       <w:szCs w:val="30"/>
+    </w:rPr>
+  </w:style>
+  <w:style w:type="character" w:customStyle="1" w:styleId="Heading1Char">
+    <w:name w:val="Heading 1 Char"/>
+    <w:basedOn w:val="DefaultParagraphFont"/>
+    <w:link w:val="Heading1"/>
+    <w:uiPriority w:val="9"/>
+    <w:rsid w:val="00400A43"/>
+    <w:rPr>
+      <w:sz w:val="40"/>
+      <w:szCs w:val="40"/>
     </w:rPr>
   </w:style>
 </w:styles>

</xml_diff>

<commit_message>
Add randpw mem reduction graphs
</commit_message>
<xml_diff>
--- a/Latency Analysis/RandPwGen Service - Deep Analysis.docx
+++ b/Latency Analysis/RandPwGen Service - Deep Analysis.docx
@@ -1191,6 +1191,114 @@
     </w:p>
     <w:p>
       <w:pPr>
+        <w:pStyle w:val="Subtitle"/>
+        <w:rPr>
+          <w:b/>
+          <w:bCs/>
+          <w:lang w:val="en-US"/>
+        </w:rPr>
+      </w:pPr>
+      <w:r>
+        <w:rPr>
+          <w:lang w:val="en-US"/>
+        </w:rPr>
+        <w:t>Latency Patterns</w:t>
+      </w:r>
+    </w:p>
+    <w:p>
+      <w:pPr>
+        <w:numPr>
+          <w:ilvl w:val="0"/>
+          <w:numId w:val="18"/>
+        </w:numPr>
+        <w:rPr>
+          <w:lang w:val="en-US"/>
+        </w:rPr>
+      </w:pPr>
+      <w:r>
+        <w:rPr>
+          <w:lang w:val="en-US"/>
+        </w:rPr>
+        <w:t>Latency peaks sharply and periodically, synchronized with CPU and memory usage peaks.</w:t>
+      </w:r>
+    </w:p>
+    <w:p>
+      <w:pPr>
+        <w:numPr>
+          <w:ilvl w:val="0"/>
+          <w:numId w:val="18"/>
+        </w:numPr>
+        <w:rPr>
+          <w:lang w:val="en-US"/>
+        </w:rPr>
+      </w:pPr>
+      <w:r>
+        <w:rPr>
+          <w:lang w:val="en-US"/>
+        </w:rPr>
+        <w:t>As memory limit decreases step by step:</w:t>
+      </w:r>
+    </w:p>
+    <w:p>
+      <w:pPr>
+        <w:numPr>
+          <w:ilvl w:val="1"/>
+          <w:numId w:val="18"/>
+        </w:numPr>
+        <w:rPr>
+          <w:lang w:val="en-US"/>
+        </w:rPr>
+      </w:pPr>
+      <w:r>
+        <w:rPr>
+          <w:lang w:val="en-US"/>
+        </w:rPr>
+        <w:t>Latency peaks get slightly taller and wider.</w:t>
+      </w:r>
+    </w:p>
+    <w:p>
+      <w:pPr>
+        <w:numPr>
+          <w:ilvl w:val="1"/>
+          <w:numId w:val="18"/>
+        </w:numPr>
+        <w:rPr>
+          <w:lang w:val="en-US"/>
+        </w:rPr>
+      </w:pPr>
+      <w:r>
+        <w:rPr>
+          <w:lang w:val="en-US"/>
+        </w:rPr>
+        <w:t>After each step down in memory limit, latency becomes more sensitive to load spikes.</w:t>
+      </w:r>
+    </w:p>
+    <w:p>
+      <w:pPr>
+        <w:numPr>
+          <w:ilvl w:val="0"/>
+          <w:numId w:val="18"/>
+        </w:numPr>
+        <w:rPr>
+          <w:lang w:val="en-US"/>
+        </w:rPr>
+      </w:pPr>
+      <w:r>
+        <w:rPr>
+          <w:lang w:val="en-US"/>
+        </w:rPr>
+        <w:t>The service starts encountering memory pressure as memory limit nears actual memory usage, leading to GC stress and CPU contention, both of which increase latency.</w:t>
+      </w:r>
+    </w:p>
+    <w:p>
+      <w:pPr>
+        <w:rPr>
+          <w:lang w:val="en-US"/>
+        </w:rPr>
+      </w:pPr>
+    </w:p>
+    <w:p>
+      <w:pPr>
         <w:rPr>
           <w:lang w:val="en-US"/>
         </w:rPr>
@@ -1820,6 +1928,155 @@
     </w:lvl>
   </w:abstractNum>
   <w:abstractNum w:abstractNumId="4" w15:restartNumberingAfterBreak="0">
+    <w:nsid w:val="0D80271E"/>
+    <w:multiLevelType w:val="multilevel"/>
+    <w:tmpl w:val="C50A891C"/>
+    <w:lvl w:ilvl="0">
+      <w:start w:val="1"/>
+      <w:numFmt w:val="bullet"/>
+      <w:lvlText w:val=""/>
+      <w:lvlJc w:val="left"/>
+      <w:pPr>
+        <w:tabs>
+          <w:tab w:val="num" w:pos="720"/>
+        </w:tabs>
+        <w:ind w:left="720" w:hanging="360"/>
+      </w:pPr>
+      <w:rPr>
+        <w:rFonts w:ascii="Symbol" w:hAnsi="Symbol" w:hint="default"/>
+        <w:sz w:val="20"/>
+      </w:rPr>
+    </w:lvl>
+    <w:lvl w:ilvl="1">
+      <w:start w:val="1"/>
+      <w:numFmt w:val="bullet"/>
+      <w:lvlText w:val="o"/>
+      <w:lvlJc w:val="left"/>
+      <w:pPr>
+        <w:tabs>
+          <w:tab w:val="num" w:pos="1440"/>
+        </w:tabs>
+        <w:ind w:left="1440" w:hanging="360"/>
+      </w:pPr>
+      <w:rPr>
+        <w:rFonts w:ascii="Courier New" w:hAnsi="Courier New" w:hint="default"/>
+        <w:sz w:val="20"/>
+      </w:rPr>
+    </w:lvl>
+    <w:lvl w:ilvl="2" w:tentative="1">
+      <w:start w:val="1"/>
+      <w:numFmt w:val="bullet"/>
+      <w:lvlText w:val=""/>
+      <w:lvlJc w:val="left"/>
+      <w:pPr>
+        <w:tabs>
+          <w:tab w:val="num" w:pos="2160"/>
+        </w:tabs>
+        <w:ind w:left="2160" w:hanging="360"/>
+      </w:pPr>
+      <w:rPr>
+        <w:rFonts w:ascii="Wingdings" w:hAnsi="Wingdings" w:hint="default"/>
+        <w:sz w:val="20"/>
+      </w:rPr>
+    </w:lvl>
+    <w:lvl w:ilvl="3" w:tentative="1">
+      <w:start w:val="1"/>
+      <w:numFmt w:val="bullet"/>
+      <w:lvlText w:val=""/>
+      <w:lvlJc w:val="left"/>
+      <w:pPr>
+        <w:tabs>
+          <w:tab w:val="num" w:pos="2880"/>
+        </w:tabs>
+        <w:ind w:left="2880" w:hanging="360"/>
+      </w:pPr>
+      <w:rPr>
+        <w:rFonts w:ascii="Wingdings" w:hAnsi="Wingdings" w:hint="default"/>
+        <w:sz w:val="20"/>
+      </w:rPr>
+    </w:lvl>
+    <w:lvl w:ilvl="4" w:tentative="1">
+      <w:start w:val="1"/>
+      <w:numFmt w:val="bullet"/>
+      <w:lvlText w:val=""/>
+      <w:lvlJc w:val="left"/>
+      <w:pPr>
+        <w:tabs>
+          <w:tab w:val="num" w:pos="3600"/>
+        </w:tabs>
+        <w:ind w:left="3600" w:hanging="360"/>
+      </w:pPr>
+      <w:rPr>
+        <w:rFonts w:ascii="Wingdings" w:hAnsi="Wingdings" w:hint="default"/>
+        <w:sz w:val="20"/>
+      </w:rPr>
+    </w:lvl>
+    <w:lvl w:ilvl="5" w:tentative="1">
+      <w:start w:val="1"/>
+      <w:numFmt w:val="bullet"/>
+      <w:lvlText w:val=""/>
+      <w:lvlJc w:val="left"/>
+      <w:pPr>
+        <w:tabs>
+          <w:tab w:val="num" w:pos="4320"/>
+        </w:tabs>
+        <w:ind w:left="4320" w:hanging="360"/>
+      </w:pPr>
+      <w:rPr>
+        <w:rFonts w:ascii="Wingdings" w:hAnsi="Wingdings" w:hint="default"/>
+        <w:sz w:val="20"/>
+      </w:rPr>
+    </w:lvl>
+    <w:lvl w:ilvl="6" w:tentative="1">
+      <w:start w:val="1"/>
+      <w:numFmt w:val="bullet"/>
+      <w:lvlText w:val=""/>
+      <w:lvlJc w:val="left"/>
+      <w:pPr>
+        <w:tabs>
+          <w:tab w:val="num" w:pos="5040"/>
+        </w:tabs>
+        <w:ind w:left="5040" w:hanging="360"/>
+      </w:pPr>
+      <w:rPr>
+        <w:rFonts w:ascii="Wingdings" w:hAnsi="Wingdings" w:hint="default"/>
+        <w:sz w:val="20"/>
+      </w:rPr>
+    </w:lvl>
+    <w:lvl w:ilvl="7" w:tentative="1">
+      <w:start w:val="1"/>
+      <w:numFmt w:val="bullet"/>
+      <w:lvlText w:val=""/>
+      <w:lvlJc w:val="left"/>
+      <w:pPr>
+        <w:tabs>
+          <w:tab w:val="num" w:pos="5760"/>
+        </w:tabs>
+        <w:ind w:left="5760" w:hanging="360"/>
+      </w:pPr>
+      <w:rPr>
+        <w:rFonts w:ascii="Wingdings" w:hAnsi="Wingdings" w:hint="default"/>
+        <w:sz w:val="20"/>
+      </w:rPr>
+    </w:lvl>
+    <w:lvl w:ilvl="8" w:tentative="1">
+      <w:start w:val="1"/>
+      <w:numFmt w:val="bullet"/>
+      <w:lvlText w:val=""/>
+      <w:lvlJc w:val="left"/>
+      <w:pPr>
+        <w:tabs>
+          <w:tab w:val="num" w:pos="6480"/>
+        </w:tabs>
+        <w:ind w:left="6480" w:hanging="360"/>
+      </w:pPr>
+      <w:rPr>
+        <w:rFonts w:ascii="Wingdings" w:hAnsi="Wingdings" w:hint="default"/>
+        <w:sz w:val="20"/>
+      </w:rPr>
+    </w:lvl>
+  </w:abstractNum>
+  <w:abstractNum w:abstractNumId="5" w15:restartNumberingAfterBreak="0">
     <w:nsid w:val="219F117B"/>
     <w:multiLevelType w:val="multilevel"/>
     <w:tmpl w:val="987A0C88"/>
@@ -1932,7 +2189,7 @@
       </w:pPr>
     </w:lvl>
   </w:abstractNum>
-  <w:abstractNum w:abstractNumId="5" w15:restartNumberingAfterBreak="0">
+  <w:abstractNum w:abstractNumId="6" w15:restartNumberingAfterBreak="0">
     <w:nsid w:val="22851323"/>
     <w:multiLevelType w:val="multilevel"/>
     <w:tmpl w:val="C8146018"/>
@@ -2081,7 +2338,7 @@
       </w:rPr>
     </w:lvl>
   </w:abstractNum>
-  <w:abstractNum w:abstractNumId="6" w15:restartNumberingAfterBreak="0">
+  <w:abstractNum w:abstractNumId="7" w15:restartNumberingAfterBreak="0">
     <w:nsid w:val="2B951C9E"/>
     <w:multiLevelType w:val="multilevel"/>
     <w:tmpl w:val="33C214A2"/>
@@ -2230,7 +2487,7 @@
       </w:rPr>
     </w:lvl>
   </w:abstractNum>
-  <w:abstractNum w:abstractNumId="7" w15:restartNumberingAfterBreak="0">
+  <w:abstractNum w:abstractNumId="8" w15:restartNumberingAfterBreak="0">
     <w:nsid w:val="2D875093"/>
     <w:multiLevelType w:val="multilevel"/>
     <w:tmpl w:val="C798C5E4"/>
@@ -2343,7 +2600,7 @@
       </w:pPr>
     </w:lvl>
   </w:abstractNum>
-  <w:abstractNum w:abstractNumId="8" w15:restartNumberingAfterBreak="0">
+  <w:abstractNum w:abstractNumId="9" w15:restartNumberingAfterBreak="0">
     <w:nsid w:val="3D5D5DAA"/>
     <w:multiLevelType w:val="multilevel"/>
     <w:tmpl w:val="0E08BC74"/>
@@ -2492,7 +2749,7 @@
       </w:rPr>
     </w:lvl>
   </w:abstractNum>
-  <w:abstractNum w:abstractNumId="9" w15:restartNumberingAfterBreak="0">
+  <w:abstractNum w:abstractNumId="10" w15:restartNumberingAfterBreak="0">
     <w:nsid w:val="3D9A0636"/>
     <w:multiLevelType w:val="multilevel"/>
     <w:tmpl w:val="E8886442"/>
@@ -2641,7 +2898,7 @@
       </w:rPr>
     </w:lvl>
   </w:abstractNum>
-  <w:abstractNum w:abstractNumId="10" w15:restartNumberingAfterBreak="0">
+  <w:abstractNum w:abstractNumId="11" w15:restartNumberingAfterBreak="0">
     <w:nsid w:val="3E906CAD"/>
     <w:multiLevelType w:val="multilevel"/>
     <w:tmpl w:val="E6AE67E4"/>
@@ -2754,7 +3011,7 @@
       </w:pPr>
     </w:lvl>
   </w:abstractNum>
-  <w:abstractNum w:abstractNumId="11" w15:restartNumberingAfterBreak="0">
+  <w:abstractNum w:abstractNumId="12" w15:restartNumberingAfterBreak="0">
     <w:nsid w:val="40FF2BF4"/>
     <w:multiLevelType w:val="multilevel"/>
     <w:tmpl w:val="E3D61F28"/>
@@ -2867,7 +3124,7 @@
       </w:pPr>
     </w:lvl>
   </w:abstractNum>
-  <w:abstractNum w:abstractNumId="12" w15:restartNumberingAfterBreak="0">
+  <w:abstractNum w:abstractNumId="13" w15:restartNumberingAfterBreak="0">
     <w:nsid w:val="52107909"/>
     <w:multiLevelType w:val="multilevel"/>
     <w:tmpl w:val="4BCE7A1A"/>
@@ -2980,7 +3237,7 @@
       </w:pPr>
     </w:lvl>
   </w:abstractNum>
-  <w:abstractNum w:abstractNumId="13" w15:restartNumberingAfterBreak="0">
+  <w:abstractNum w:abstractNumId="14" w15:restartNumberingAfterBreak="0">
     <w:nsid w:val="54214724"/>
     <w:multiLevelType w:val="multilevel"/>
     <w:tmpl w:val="E07CAA54"/>
@@ -3129,7 +3386,7 @@
       </w:rPr>
     </w:lvl>
   </w:abstractNum>
-  <w:abstractNum w:abstractNumId="14" w15:restartNumberingAfterBreak="0">
+  <w:abstractNum w:abstractNumId="15" w15:restartNumberingAfterBreak="0">
     <w:nsid w:val="5A6D58F7"/>
     <w:multiLevelType w:val="multilevel"/>
     <w:tmpl w:val="8B5A949C"/>
@@ -3278,7 +3535,7 @@
       </w:rPr>
     </w:lvl>
   </w:abstractNum>
-  <w:abstractNum w:abstractNumId="15" w15:restartNumberingAfterBreak="0">
+  <w:abstractNum w:abstractNumId="16" w15:restartNumberingAfterBreak="0">
     <w:nsid w:val="66FB7200"/>
     <w:multiLevelType w:val="multilevel"/>
     <w:tmpl w:val="862EFA4C"/>
@@ -3427,7 +3684,7 @@
       </w:rPr>
     </w:lvl>
   </w:abstractNum>
-  <w:abstractNum w:abstractNumId="16" w15:restartNumberingAfterBreak="0">
+  <w:abstractNum w:abstractNumId="17" w15:restartNumberingAfterBreak="0">
     <w:nsid w:val="6D43050B"/>
     <w:multiLevelType w:val="multilevel"/>
     <w:tmpl w:val="449C887A"/>
@@ -3541,28 +3798,28 @@
     </w:lvl>
   </w:abstractNum>
   <w:num w:numId="1" w16cid:durableId="1527988980">
+    <w:abstractNumId w:val="15"/>
+  </w:num>
+  <w:num w:numId="2" w16cid:durableId="623660728">
+    <w:abstractNumId w:val="9"/>
+  </w:num>
+  <w:num w:numId="3" w16cid:durableId="1906379872">
+    <w:abstractNumId w:val="7"/>
+  </w:num>
+  <w:num w:numId="4" w16cid:durableId="1702976259">
+    <w:abstractNumId w:val="16"/>
+  </w:num>
+  <w:num w:numId="5" w16cid:durableId="2126457909">
     <w:abstractNumId w:val="14"/>
   </w:num>
-  <w:num w:numId="2" w16cid:durableId="623660728">
-    <w:abstractNumId w:val="8"/>
-  </w:num>
-  <w:num w:numId="3" w16cid:durableId="1906379872">
-    <w:abstractNumId w:val="6"/>
-  </w:num>
-  <w:num w:numId="4" w16cid:durableId="1702976259">
-    <w:abstractNumId w:val="15"/>
-  </w:num>
-  <w:num w:numId="5" w16cid:durableId="2126457909">
-    <w:abstractNumId w:val="13"/>
-  </w:num>
   <w:num w:numId="6" w16cid:durableId="382339695">
-    <w:abstractNumId w:val="10"/>
+    <w:abstractNumId w:val="11"/>
   </w:num>
   <w:num w:numId="7" w16cid:durableId="1143304202">
     <w:abstractNumId w:val="0"/>
   </w:num>
   <w:num w:numId="8" w16cid:durableId="721633374">
-    <w:abstractNumId w:val="16"/>
+    <w:abstractNumId w:val="17"/>
     <w:lvlOverride w:ilvl="0">
       <w:lvl w:ilvl="0">
         <w:numFmt w:val="decimal"/>
@@ -3572,22 +3829,22 @@
     </w:lvlOverride>
   </w:num>
   <w:num w:numId="9" w16cid:durableId="2067756603">
-    <w:abstractNumId w:val="5"/>
+    <w:abstractNumId w:val="6"/>
   </w:num>
   <w:num w:numId="10" w16cid:durableId="1406534218">
-    <w:abstractNumId w:val="11"/>
+    <w:abstractNumId w:val="12"/>
   </w:num>
   <w:num w:numId="11" w16cid:durableId="1303003893">
     <w:abstractNumId w:val="2"/>
   </w:num>
   <w:num w:numId="12" w16cid:durableId="504326431">
-    <w:abstractNumId w:val="4"/>
+    <w:abstractNumId w:val="5"/>
   </w:num>
   <w:num w:numId="13" w16cid:durableId="484124425">
     <w:abstractNumId w:val="3"/>
   </w:num>
   <w:num w:numId="14" w16cid:durableId="1551572160">
-    <w:abstractNumId w:val="7"/>
+    <w:abstractNumId w:val="8"/>
     <w:lvlOverride w:ilvl="0">
       <w:lvl w:ilvl="0">
         <w:numFmt w:val="decimal"/>
@@ -3597,10 +3854,10 @@
     </w:lvlOverride>
   </w:num>
   <w:num w:numId="15" w16cid:durableId="1684670856">
-    <w:abstractNumId w:val="9"/>
+    <w:abstractNumId w:val="10"/>
   </w:num>
   <w:num w:numId="16" w16cid:durableId="1763060658">
-    <w:abstractNumId w:val="12"/>
+    <w:abstractNumId w:val="13"/>
     <w:lvlOverride w:ilvl="0">
       <w:lvl w:ilvl="0">
         <w:numFmt w:val="decimal"/>
@@ -3611,6 +3868,9 @@
   </w:num>
   <w:num w:numId="17" w16cid:durableId="1467702139">
     <w:abstractNumId w:val="1"/>
+  </w:num>
+  <w:num w:numId="18" w16cid:durableId="1078093733">
+    <w:abstractNumId w:val="4"/>
   </w:num>
 </w:numbering>
 </file>
@@ -4131,7 +4391,6 @@
   <w:style w:type="character" w:default="1" w:styleId="DefaultParagraphFont">
     <w:name w:val="Default Paragraph Font"/>
     <w:uiPriority w:val="1"/>
-    <w:semiHidden/>
     <w:unhideWhenUsed/>
   </w:style>
   <w:style w:type="table" w:default="1" w:styleId="TableNormal">

</xml_diff>

<commit_message>
Add memory usage dynamics for randpwgen
</commit_message>
<xml_diff>
--- a/Latency Analysis/RandPwGen Service - Deep Analysis.docx
+++ b/Latency Analysis/RandPwGen Service - Deep Analysis.docx
@@ -1299,6 +1299,118 @@
     </w:p>
     <w:p>
       <w:pPr>
+        <w:pStyle w:val="Subtitle"/>
+        <w:rPr>
+          <w:b/>
+          <w:bCs/>
+          <w:lang w:val="en-US"/>
+        </w:rPr>
+      </w:pPr>
+      <w:r>
+        <w:rPr>
+          <w:lang w:val="en-US"/>
+        </w:rPr>
+        <w:t>Memory Usage Dynamics</w:t>
+      </w:r>
+    </w:p>
+    <w:p>
+      <w:pPr>
+        <w:numPr>
+          <w:ilvl w:val="0"/>
+          <w:numId w:val="19"/>
+        </w:numPr>
+        <w:rPr>
+          <w:lang w:val="en-US"/>
+        </w:rPr>
+      </w:pPr>
+      <w:r>
+        <w:rPr>
+          <w:lang w:val="en-US"/>
+        </w:rPr>
+        <w:t>This shows periodic bursts in memory usage, peaking well below the memory limit.</w:t>
+      </w:r>
+    </w:p>
+    <w:p>
+      <w:pPr>
+        <w:numPr>
+          <w:ilvl w:val="0"/>
+          <w:numId w:val="19"/>
+        </w:numPr>
+        <w:rPr>
+          <w:lang w:val="en-US"/>
+        </w:rPr>
+      </w:pPr>
+      <w:r>
+        <w:rPr>
+          <w:lang w:val="en-US"/>
+        </w:rPr>
+        <w:t>However, memory usage aligns tightly with CPU usage, indicating memory usage is work-driven (likely per-request object allocations).</w:t>
+      </w:r>
+    </w:p>
+    <w:p>
+      <w:pPr>
+        <w:numPr>
+          <w:ilvl w:val="0"/>
+          <w:numId w:val="19"/>
+        </w:numPr>
+        <w:rPr>
+          <w:lang w:val="en-US"/>
+        </w:rPr>
+      </w:pPr>
+      <w:r>
+        <w:rPr>
+          <w:lang w:val="en-US"/>
+        </w:rPr>
+        <w:t xml:space="preserve">After limit reductions, usage </w:t>
+      </w:r>
+      <w:r>
+        <w:rPr>
+          <w:b/>
+          <w:bCs/>
+          <w:lang w:val="en-US"/>
+        </w:rPr>
+        <w:t>s</w:t>
+      </w:r>
+      <w:r>
+        <w:rPr>
+          <w:lang w:val="en-US"/>
+        </w:rPr>
+        <w:t>till stays below the new limit, suggesting the app doesn't leak or scale memory linearly with load.</w:t>
+      </w:r>
+    </w:p>
+    <w:p>
+      <w:pPr>
+        <w:numPr>
+          <w:ilvl w:val="0"/>
+          <w:numId w:val="19"/>
+        </w:numPr>
+        <w:rPr>
+          <w:lang w:val="en-US"/>
+        </w:rPr>
+      </w:pPr>
+      <w:r>
+        <w:rPr>
+          <w:lang w:val="en-US"/>
+        </w:rPr>
+        <w:t>The service allocates and releases memory efficiently, but reduced limits compress heap, leading to more frequent GC -&gt; latency impact.</w:t>
+      </w:r>
+    </w:p>
+    <w:p>
+      <w:pPr>
+        <w:rPr>
+          <w:lang w:val="en-US"/>
+        </w:rPr>
+      </w:pPr>
+    </w:p>
+    <w:p>
+      <w:pPr>
+        <w:rPr>
+          <w:lang w:val="en-US"/>
+        </w:rPr>
+      </w:pPr>
+    </w:p>
+    <w:p>
+      <w:pPr>
         <w:rPr>
           <w:lang w:val="en-US"/>
         </w:rPr>
@@ -3238,6 +3350,155 @@
     </w:lvl>
   </w:abstractNum>
   <w:abstractNum w:abstractNumId="14" w15:restartNumberingAfterBreak="0">
+    <w:nsid w:val="532E4019"/>
+    <w:multiLevelType w:val="multilevel"/>
+    <w:tmpl w:val="9D1A93B2"/>
+    <w:lvl w:ilvl="0">
+      <w:start w:val="1"/>
+      <w:numFmt w:val="bullet"/>
+      <w:lvlText w:val=""/>
+      <w:lvlJc w:val="left"/>
+      <w:pPr>
+        <w:tabs>
+          <w:tab w:val="num" w:pos="720"/>
+        </w:tabs>
+        <w:ind w:left="720" w:hanging="360"/>
+      </w:pPr>
+      <w:rPr>
+        <w:rFonts w:ascii="Symbol" w:hAnsi="Symbol" w:hint="default"/>
+        <w:sz w:val="20"/>
+      </w:rPr>
+    </w:lvl>
+    <w:lvl w:ilvl="1" w:tentative="1">
+      <w:start w:val="1"/>
+      <w:numFmt w:val="bullet"/>
+      <w:lvlText w:val="o"/>
+      <w:lvlJc w:val="left"/>
+      <w:pPr>
+        <w:tabs>
+          <w:tab w:val="num" w:pos="1440"/>
+        </w:tabs>
+        <w:ind w:left="1440" w:hanging="360"/>
+      </w:pPr>
+      <w:rPr>
+        <w:rFonts w:ascii="Courier New" w:hAnsi="Courier New" w:hint="default"/>
+        <w:sz w:val="20"/>
+      </w:rPr>
+    </w:lvl>
+    <w:lvl w:ilvl="2" w:tentative="1">
+      <w:start w:val="1"/>
+      <w:numFmt w:val="bullet"/>
+      <w:lvlText w:val=""/>
+      <w:lvlJc w:val="left"/>
+      <w:pPr>
+        <w:tabs>
+          <w:tab w:val="num" w:pos="2160"/>
+        </w:tabs>
+        <w:ind w:left="2160" w:hanging="360"/>
+      </w:pPr>
+      <w:rPr>
+        <w:rFonts w:ascii="Wingdings" w:hAnsi="Wingdings" w:hint="default"/>
+        <w:sz w:val="20"/>
+      </w:rPr>
+    </w:lvl>
+    <w:lvl w:ilvl="3" w:tentative="1">
+      <w:start w:val="1"/>
+      <w:numFmt w:val="bullet"/>
+      <w:lvlText w:val=""/>
+      <w:lvlJc w:val="left"/>
+      <w:pPr>
+        <w:tabs>
+          <w:tab w:val="num" w:pos="2880"/>
+        </w:tabs>
+        <w:ind w:left="2880" w:hanging="360"/>
+      </w:pPr>
+      <w:rPr>
+        <w:rFonts w:ascii="Wingdings" w:hAnsi="Wingdings" w:hint="default"/>
+        <w:sz w:val="20"/>
+      </w:rPr>
+    </w:lvl>
+    <w:lvl w:ilvl="4" w:tentative="1">
+      <w:start w:val="1"/>
+      <w:numFmt w:val="bullet"/>
+      <w:lvlText w:val=""/>
+      <w:lvlJc w:val="left"/>
+      <w:pPr>
+        <w:tabs>
+          <w:tab w:val="num" w:pos="3600"/>
+        </w:tabs>
+        <w:ind w:left="3600" w:hanging="360"/>
+      </w:pPr>
+      <w:rPr>
+        <w:rFonts w:ascii="Wingdings" w:hAnsi="Wingdings" w:hint="default"/>
+        <w:sz w:val="20"/>
+      </w:rPr>
+    </w:lvl>
+    <w:lvl w:ilvl="5" w:tentative="1">
+      <w:start w:val="1"/>
+      <w:numFmt w:val="bullet"/>
+      <w:lvlText w:val=""/>
+      <w:lvlJc w:val="left"/>
+      <w:pPr>
+        <w:tabs>
+          <w:tab w:val="num" w:pos="4320"/>
+        </w:tabs>
+        <w:ind w:left="4320" w:hanging="360"/>
+      </w:pPr>
+      <w:rPr>
+        <w:rFonts w:ascii="Wingdings" w:hAnsi="Wingdings" w:hint="default"/>
+        <w:sz w:val="20"/>
+      </w:rPr>
+    </w:lvl>
+    <w:lvl w:ilvl="6" w:tentative="1">
+      <w:start w:val="1"/>
+      <w:numFmt w:val="bullet"/>
+      <w:lvlText w:val=""/>
+      <w:lvlJc w:val="left"/>
+      <w:pPr>
+        <w:tabs>
+          <w:tab w:val="num" w:pos="5040"/>
+        </w:tabs>
+        <w:ind w:left="5040" w:hanging="360"/>
+      </w:pPr>
+      <w:rPr>
+        <w:rFonts w:ascii="Wingdings" w:hAnsi="Wingdings" w:hint="default"/>
+        <w:sz w:val="20"/>
+      </w:rPr>
+    </w:lvl>
+    <w:lvl w:ilvl="7" w:tentative="1">
+      <w:start w:val="1"/>
+      <w:numFmt w:val="bullet"/>
+      <w:lvlText w:val=""/>
+      <w:lvlJc w:val="left"/>
+      <w:pPr>
+        <w:tabs>
+          <w:tab w:val="num" w:pos="5760"/>
+        </w:tabs>
+        <w:ind w:left="5760" w:hanging="360"/>
+      </w:pPr>
+      <w:rPr>
+        <w:rFonts w:ascii="Wingdings" w:hAnsi="Wingdings" w:hint="default"/>
+        <w:sz w:val="20"/>
+      </w:rPr>
+    </w:lvl>
+    <w:lvl w:ilvl="8" w:tentative="1">
+      <w:start w:val="1"/>
+      <w:numFmt w:val="bullet"/>
+      <w:lvlText w:val=""/>
+      <w:lvlJc w:val="left"/>
+      <w:pPr>
+        <w:tabs>
+          <w:tab w:val="num" w:pos="6480"/>
+        </w:tabs>
+        <w:ind w:left="6480" w:hanging="360"/>
+      </w:pPr>
+      <w:rPr>
+        <w:rFonts w:ascii="Wingdings" w:hAnsi="Wingdings" w:hint="default"/>
+        <w:sz w:val="20"/>
+      </w:rPr>
+    </w:lvl>
+  </w:abstractNum>
+  <w:abstractNum w:abstractNumId="15" w15:restartNumberingAfterBreak="0">
     <w:nsid w:val="54214724"/>
     <w:multiLevelType w:val="multilevel"/>
     <w:tmpl w:val="E07CAA54"/>
@@ -3386,7 +3647,7 @@
       </w:rPr>
     </w:lvl>
   </w:abstractNum>
-  <w:abstractNum w:abstractNumId="15" w15:restartNumberingAfterBreak="0">
+  <w:abstractNum w:abstractNumId="16" w15:restartNumberingAfterBreak="0">
     <w:nsid w:val="5A6D58F7"/>
     <w:multiLevelType w:val="multilevel"/>
     <w:tmpl w:val="8B5A949C"/>
@@ -3535,7 +3796,7 @@
       </w:rPr>
     </w:lvl>
   </w:abstractNum>
-  <w:abstractNum w:abstractNumId="16" w15:restartNumberingAfterBreak="0">
+  <w:abstractNum w:abstractNumId="17" w15:restartNumberingAfterBreak="0">
     <w:nsid w:val="66FB7200"/>
     <w:multiLevelType w:val="multilevel"/>
     <w:tmpl w:val="862EFA4C"/>
@@ -3684,7 +3945,7 @@
       </w:rPr>
     </w:lvl>
   </w:abstractNum>
-  <w:abstractNum w:abstractNumId="17" w15:restartNumberingAfterBreak="0">
+  <w:abstractNum w:abstractNumId="18" w15:restartNumberingAfterBreak="0">
     <w:nsid w:val="6D43050B"/>
     <w:multiLevelType w:val="multilevel"/>
     <w:tmpl w:val="449C887A"/>
@@ -3798,7 +4059,7 @@
     </w:lvl>
   </w:abstractNum>
   <w:num w:numId="1" w16cid:durableId="1527988980">
-    <w:abstractNumId w:val="15"/>
+    <w:abstractNumId w:val="16"/>
   </w:num>
   <w:num w:numId="2" w16cid:durableId="623660728">
     <w:abstractNumId w:val="9"/>
@@ -3807,10 +4068,10 @@
     <w:abstractNumId w:val="7"/>
   </w:num>
   <w:num w:numId="4" w16cid:durableId="1702976259">
-    <w:abstractNumId w:val="16"/>
+    <w:abstractNumId w:val="17"/>
   </w:num>
   <w:num w:numId="5" w16cid:durableId="2126457909">
-    <w:abstractNumId w:val="14"/>
+    <w:abstractNumId w:val="15"/>
   </w:num>
   <w:num w:numId="6" w16cid:durableId="382339695">
     <w:abstractNumId w:val="11"/>
@@ -3819,7 +4080,7 @@
     <w:abstractNumId w:val="0"/>
   </w:num>
   <w:num w:numId="8" w16cid:durableId="721633374">
-    <w:abstractNumId w:val="17"/>
+    <w:abstractNumId w:val="18"/>
     <w:lvlOverride w:ilvl="0">
       <w:lvl w:ilvl="0">
         <w:numFmt w:val="decimal"/>
@@ -3871,6 +4132,9 @@
   </w:num>
   <w:num w:numId="18" w16cid:durableId="1078093733">
     <w:abstractNumId w:val="4"/>
+  </w:num>
+  <w:num w:numId="19" w16cid:durableId="1009017450">
+    <w:abstractNumId w:val="14"/>
   </w:num>
 </w:numbering>
 </file>

</xml_diff>

<commit_message>
Add cpu usage dynamics for randpwgen
</commit_message>
<xml_diff>
--- a/Latency Analysis/RandPwGen Service - Deep Analysis.docx
+++ b/Latency Analysis/RandPwGen Service - Deep Analysis.docx
@@ -1404,6 +1404,87 @@
     </w:p>
     <w:p>
       <w:pPr>
+        <w:pStyle w:val="Subtitle"/>
+        <w:rPr>
+          <w:b/>
+          <w:bCs/>
+          <w:lang w:val="en-US"/>
+        </w:rPr>
+      </w:pPr>
+      <w:r>
+        <w:rPr>
+          <w:lang w:val="en-US"/>
+        </w:rPr>
+        <w:t>CPU Usage Dynamics</w:t>
+      </w:r>
+    </w:p>
+    <w:p>
+      <w:pPr>
+        <w:numPr>
+          <w:ilvl w:val="0"/>
+          <w:numId w:val="20"/>
+        </w:numPr>
+        <w:rPr>
+          <w:lang w:val="en-US"/>
+        </w:rPr>
+      </w:pPr>
+      <w:r>
+        <w:rPr>
+          <w:lang w:val="en-US"/>
+        </w:rPr>
+        <w:t>CPU usage peaks match memory usage and latency.</w:t>
+      </w:r>
+    </w:p>
+    <w:p>
+      <w:pPr>
+        <w:numPr>
+          <w:ilvl w:val="0"/>
+          <w:numId w:val="20"/>
+        </w:numPr>
+        <w:rPr>
+          <w:lang w:val="en-US"/>
+        </w:rPr>
+      </w:pPr>
+      <w:r>
+        <w:rPr>
+          <w:lang w:val="en-US"/>
+        </w:rPr>
+        <w:t>The base CPU usage is very low, but spikes up during bursts.</w:t>
+      </w:r>
+    </w:p>
+    <w:p>
+      <w:pPr>
+        <w:numPr>
+          <w:ilvl w:val="0"/>
+          <w:numId w:val="20"/>
+        </w:numPr>
+        <w:rPr>
+          <w:lang w:val="en-US"/>
+        </w:rPr>
+      </w:pPr>
+      <w:r>
+        <w:rPr>
+          <w:lang w:val="en-US"/>
+        </w:rPr>
+        <w:t>CPU request/limit remain unchanged, so there’s no CPU throttling, but increased CPU is likely due to GC activity.</w:t>
+      </w:r>
+    </w:p>
+    <w:p>
+      <w:pPr>
+        <w:rPr>
+          <w:lang w:val="en-US"/>
+        </w:rPr>
+      </w:pPr>
+    </w:p>
+    <w:p>
+      <w:pPr>
+        <w:rPr>
+          <w:lang w:val="en-US"/>
+        </w:rPr>
+      </w:pPr>
+    </w:p>
+    <w:p>
+      <w:pPr>
         <w:rPr>
           <w:lang w:val="en-US"/>
         </w:rPr>
@@ -2189,6 +2270,155 @@
     </w:lvl>
   </w:abstractNum>
   <w:abstractNum w:abstractNumId="5" w15:restartNumberingAfterBreak="0">
+    <w:nsid w:val="11CE47E8"/>
+    <w:multiLevelType w:val="multilevel"/>
+    <w:tmpl w:val="9B823E24"/>
+    <w:lvl w:ilvl="0">
+      <w:start w:val="1"/>
+      <w:numFmt w:val="bullet"/>
+      <w:lvlText w:val=""/>
+      <w:lvlJc w:val="left"/>
+      <w:pPr>
+        <w:tabs>
+          <w:tab w:val="num" w:pos="720"/>
+        </w:tabs>
+        <w:ind w:left="720" w:hanging="360"/>
+      </w:pPr>
+      <w:rPr>
+        <w:rFonts w:ascii="Symbol" w:hAnsi="Symbol" w:hint="default"/>
+        <w:sz w:val="20"/>
+      </w:rPr>
+    </w:lvl>
+    <w:lvl w:ilvl="1" w:tentative="1">
+      <w:start w:val="1"/>
+      <w:numFmt w:val="bullet"/>
+      <w:lvlText w:val="o"/>
+      <w:lvlJc w:val="left"/>
+      <w:pPr>
+        <w:tabs>
+          <w:tab w:val="num" w:pos="1440"/>
+        </w:tabs>
+        <w:ind w:left="1440" w:hanging="360"/>
+      </w:pPr>
+      <w:rPr>
+        <w:rFonts w:ascii="Courier New" w:hAnsi="Courier New" w:hint="default"/>
+        <w:sz w:val="20"/>
+      </w:rPr>
+    </w:lvl>
+    <w:lvl w:ilvl="2" w:tentative="1">
+      <w:start w:val="1"/>
+      <w:numFmt w:val="bullet"/>
+      <w:lvlText w:val=""/>
+      <w:lvlJc w:val="left"/>
+      <w:pPr>
+        <w:tabs>
+          <w:tab w:val="num" w:pos="2160"/>
+        </w:tabs>
+        <w:ind w:left="2160" w:hanging="360"/>
+      </w:pPr>
+      <w:rPr>
+        <w:rFonts w:ascii="Wingdings" w:hAnsi="Wingdings" w:hint="default"/>
+        <w:sz w:val="20"/>
+      </w:rPr>
+    </w:lvl>
+    <w:lvl w:ilvl="3" w:tentative="1">
+      <w:start w:val="1"/>
+      <w:numFmt w:val="bullet"/>
+      <w:lvlText w:val=""/>
+      <w:lvlJc w:val="left"/>
+      <w:pPr>
+        <w:tabs>
+          <w:tab w:val="num" w:pos="2880"/>
+        </w:tabs>
+        <w:ind w:left="2880" w:hanging="360"/>
+      </w:pPr>
+      <w:rPr>
+        <w:rFonts w:ascii="Wingdings" w:hAnsi="Wingdings" w:hint="default"/>
+        <w:sz w:val="20"/>
+      </w:rPr>
+    </w:lvl>
+    <w:lvl w:ilvl="4" w:tentative="1">
+      <w:start w:val="1"/>
+      <w:numFmt w:val="bullet"/>
+      <w:lvlText w:val=""/>
+      <w:lvlJc w:val="left"/>
+      <w:pPr>
+        <w:tabs>
+          <w:tab w:val="num" w:pos="3600"/>
+        </w:tabs>
+        <w:ind w:left="3600" w:hanging="360"/>
+      </w:pPr>
+      <w:rPr>
+        <w:rFonts w:ascii="Wingdings" w:hAnsi="Wingdings" w:hint="default"/>
+        <w:sz w:val="20"/>
+      </w:rPr>
+    </w:lvl>
+    <w:lvl w:ilvl="5" w:tentative="1">
+      <w:start w:val="1"/>
+      <w:numFmt w:val="bullet"/>
+      <w:lvlText w:val=""/>
+      <w:lvlJc w:val="left"/>
+      <w:pPr>
+        <w:tabs>
+          <w:tab w:val="num" w:pos="4320"/>
+        </w:tabs>
+        <w:ind w:left="4320" w:hanging="360"/>
+      </w:pPr>
+      <w:rPr>
+        <w:rFonts w:ascii="Wingdings" w:hAnsi="Wingdings" w:hint="default"/>
+        <w:sz w:val="20"/>
+      </w:rPr>
+    </w:lvl>
+    <w:lvl w:ilvl="6" w:tentative="1">
+      <w:start w:val="1"/>
+      <w:numFmt w:val="bullet"/>
+      <w:lvlText w:val=""/>
+      <w:lvlJc w:val="left"/>
+      <w:pPr>
+        <w:tabs>
+          <w:tab w:val="num" w:pos="5040"/>
+        </w:tabs>
+        <w:ind w:left="5040" w:hanging="360"/>
+      </w:pPr>
+      <w:rPr>
+        <w:rFonts w:ascii="Wingdings" w:hAnsi="Wingdings" w:hint="default"/>
+        <w:sz w:val="20"/>
+      </w:rPr>
+    </w:lvl>
+    <w:lvl w:ilvl="7" w:tentative="1">
+      <w:start w:val="1"/>
+      <w:numFmt w:val="bullet"/>
+      <w:lvlText w:val=""/>
+      <w:lvlJc w:val="left"/>
+      <w:pPr>
+        <w:tabs>
+          <w:tab w:val="num" w:pos="5760"/>
+        </w:tabs>
+        <w:ind w:left="5760" w:hanging="360"/>
+      </w:pPr>
+      <w:rPr>
+        <w:rFonts w:ascii="Wingdings" w:hAnsi="Wingdings" w:hint="default"/>
+        <w:sz w:val="20"/>
+      </w:rPr>
+    </w:lvl>
+    <w:lvl w:ilvl="8" w:tentative="1">
+      <w:start w:val="1"/>
+      <w:numFmt w:val="bullet"/>
+      <w:lvlText w:val=""/>
+      <w:lvlJc w:val="left"/>
+      <w:pPr>
+        <w:tabs>
+          <w:tab w:val="num" w:pos="6480"/>
+        </w:tabs>
+        <w:ind w:left="6480" w:hanging="360"/>
+      </w:pPr>
+      <w:rPr>
+        <w:rFonts w:ascii="Wingdings" w:hAnsi="Wingdings" w:hint="default"/>
+        <w:sz w:val="20"/>
+      </w:rPr>
+    </w:lvl>
+  </w:abstractNum>
+  <w:abstractNum w:abstractNumId="6" w15:restartNumberingAfterBreak="0">
     <w:nsid w:val="219F117B"/>
     <w:multiLevelType w:val="multilevel"/>
     <w:tmpl w:val="987A0C88"/>
@@ -2301,7 +2531,7 @@
       </w:pPr>
     </w:lvl>
   </w:abstractNum>
-  <w:abstractNum w:abstractNumId="6" w15:restartNumberingAfterBreak="0">
+  <w:abstractNum w:abstractNumId="7" w15:restartNumberingAfterBreak="0">
     <w:nsid w:val="22851323"/>
     <w:multiLevelType w:val="multilevel"/>
     <w:tmpl w:val="C8146018"/>
@@ -2450,7 +2680,7 @@
       </w:rPr>
     </w:lvl>
   </w:abstractNum>
-  <w:abstractNum w:abstractNumId="7" w15:restartNumberingAfterBreak="0">
+  <w:abstractNum w:abstractNumId="8" w15:restartNumberingAfterBreak="0">
     <w:nsid w:val="2B951C9E"/>
     <w:multiLevelType w:val="multilevel"/>
     <w:tmpl w:val="33C214A2"/>
@@ -2599,7 +2829,7 @@
       </w:rPr>
     </w:lvl>
   </w:abstractNum>
-  <w:abstractNum w:abstractNumId="8" w15:restartNumberingAfterBreak="0">
+  <w:abstractNum w:abstractNumId="9" w15:restartNumberingAfterBreak="0">
     <w:nsid w:val="2D875093"/>
     <w:multiLevelType w:val="multilevel"/>
     <w:tmpl w:val="C798C5E4"/>
@@ -2712,7 +2942,7 @@
       </w:pPr>
     </w:lvl>
   </w:abstractNum>
-  <w:abstractNum w:abstractNumId="9" w15:restartNumberingAfterBreak="0">
+  <w:abstractNum w:abstractNumId="10" w15:restartNumberingAfterBreak="0">
     <w:nsid w:val="3D5D5DAA"/>
     <w:multiLevelType w:val="multilevel"/>
     <w:tmpl w:val="0E08BC74"/>
@@ -2861,7 +3091,7 @@
       </w:rPr>
     </w:lvl>
   </w:abstractNum>
-  <w:abstractNum w:abstractNumId="10" w15:restartNumberingAfterBreak="0">
+  <w:abstractNum w:abstractNumId="11" w15:restartNumberingAfterBreak="0">
     <w:nsid w:val="3D9A0636"/>
     <w:multiLevelType w:val="multilevel"/>
     <w:tmpl w:val="E8886442"/>
@@ -3010,7 +3240,7 @@
       </w:rPr>
     </w:lvl>
   </w:abstractNum>
-  <w:abstractNum w:abstractNumId="11" w15:restartNumberingAfterBreak="0">
+  <w:abstractNum w:abstractNumId="12" w15:restartNumberingAfterBreak="0">
     <w:nsid w:val="3E906CAD"/>
     <w:multiLevelType w:val="multilevel"/>
     <w:tmpl w:val="E6AE67E4"/>
@@ -3123,7 +3353,7 @@
       </w:pPr>
     </w:lvl>
   </w:abstractNum>
-  <w:abstractNum w:abstractNumId="12" w15:restartNumberingAfterBreak="0">
+  <w:abstractNum w:abstractNumId="13" w15:restartNumberingAfterBreak="0">
     <w:nsid w:val="40FF2BF4"/>
     <w:multiLevelType w:val="multilevel"/>
     <w:tmpl w:val="E3D61F28"/>
@@ -3236,7 +3466,7 @@
       </w:pPr>
     </w:lvl>
   </w:abstractNum>
-  <w:abstractNum w:abstractNumId="13" w15:restartNumberingAfterBreak="0">
+  <w:abstractNum w:abstractNumId="14" w15:restartNumberingAfterBreak="0">
     <w:nsid w:val="52107909"/>
     <w:multiLevelType w:val="multilevel"/>
     <w:tmpl w:val="4BCE7A1A"/>
@@ -3349,7 +3579,7 @@
       </w:pPr>
     </w:lvl>
   </w:abstractNum>
-  <w:abstractNum w:abstractNumId="14" w15:restartNumberingAfterBreak="0">
+  <w:abstractNum w:abstractNumId="15" w15:restartNumberingAfterBreak="0">
     <w:nsid w:val="532E4019"/>
     <w:multiLevelType w:val="multilevel"/>
     <w:tmpl w:val="9D1A93B2"/>
@@ -3498,7 +3728,7 @@
       </w:rPr>
     </w:lvl>
   </w:abstractNum>
-  <w:abstractNum w:abstractNumId="15" w15:restartNumberingAfterBreak="0">
+  <w:abstractNum w:abstractNumId="16" w15:restartNumberingAfterBreak="0">
     <w:nsid w:val="54214724"/>
     <w:multiLevelType w:val="multilevel"/>
     <w:tmpl w:val="E07CAA54"/>
@@ -3647,7 +3877,7 @@
       </w:rPr>
     </w:lvl>
   </w:abstractNum>
-  <w:abstractNum w:abstractNumId="16" w15:restartNumberingAfterBreak="0">
+  <w:abstractNum w:abstractNumId="17" w15:restartNumberingAfterBreak="0">
     <w:nsid w:val="5A6D58F7"/>
     <w:multiLevelType w:val="multilevel"/>
     <w:tmpl w:val="8B5A949C"/>
@@ -3796,7 +4026,7 @@
       </w:rPr>
     </w:lvl>
   </w:abstractNum>
-  <w:abstractNum w:abstractNumId="17" w15:restartNumberingAfterBreak="0">
+  <w:abstractNum w:abstractNumId="18" w15:restartNumberingAfterBreak="0">
     <w:nsid w:val="66FB7200"/>
     <w:multiLevelType w:val="multilevel"/>
     <w:tmpl w:val="862EFA4C"/>
@@ -3945,7 +4175,7 @@
       </w:rPr>
     </w:lvl>
   </w:abstractNum>
-  <w:abstractNum w:abstractNumId="18" w15:restartNumberingAfterBreak="0">
+  <w:abstractNum w:abstractNumId="19" w15:restartNumberingAfterBreak="0">
     <w:nsid w:val="6D43050B"/>
     <w:multiLevelType w:val="multilevel"/>
     <w:tmpl w:val="449C887A"/>
@@ -4059,28 +4289,28 @@
     </w:lvl>
   </w:abstractNum>
   <w:num w:numId="1" w16cid:durableId="1527988980">
+    <w:abstractNumId w:val="17"/>
+  </w:num>
+  <w:num w:numId="2" w16cid:durableId="623660728">
+    <w:abstractNumId w:val="10"/>
+  </w:num>
+  <w:num w:numId="3" w16cid:durableId="1906379872">
+    <w:abstractNumId w:val="8"/>
+  </w:num>
+  <w:num w:numId="4" w16cid:durableId="1702976259">
+    <w:abstractNumId w:val="18"/>
+  </w:num>
+  <w:num w:numId="5" w16cid:durableId="2126457909">
     <w:abstractNumId w:val="16"/>
   </w:num>
-  <w:num w:numId="2" w16cid:durableId="623660728">
-    <w:abstractNumId w:val="9"/>
-  </w:num>
-  <w:num w:numId="3" w16cid:durableId="1906379872">
-    <w:abstractNumId w:val="7"/>
-  </w:num>
-  <w:num w:numId="4" w16cid:durableId="1702976259">
-    <w:abstractNumId w:val="17"/>
-  </w:num>
-  <w:num w:numId="5" w16cid:durableId="2126457909">
-    <w:abstractNumId w:val="15"/>
-  </w:num>
   <w:num w:numId="6" w16cid:durableId="382339695">
-    <w:abstractNumId w:val="11"/>
+    <w:abstractNumId w:val="12"/>
   </w:num>
   <w:num w:numId="7" w16cid:durableId="1143304202">
     <w:abstractNumId w:val="0"/>
   </w:num>
   <w:num w:numId="8" w16cid:durableId="721633374">
-    <w:abstractNumId w:val="18"/>
+    <w:abstractNumId w:val="19"/>
     <w:lvlOverride w:ilvl="0">
       <w:lvl w:ilvl="0">
         <w:numFmt w:val="decimal"/>
@@ -4090,22 +4320,22 @@
     </w:lvlOverride>
   </w:num>
   <w:num w:numId="9" w16cid:durableId="2067756603">
-    <w:abstractNumId w:val="6"/>
+    <w:abstractNumId w:val="7"/>
   </w:num>
   <w:num w:numId="10" w16cid:durableId="1406534218">
-    <w:abstractNumId w:val="12"/>
+    <w:abstractNumId w:val="13"/>
   </w:num>
   <w:num w:numId="11" w16cid:durableId="1303003893">
     <w:abstractNumId w:val="2"/>
   </w:num>
   <w:num w:numId="12" w16cid:durableId="504326431">
-    <w:abstractNumId w:val="5"/>
+    <w:abstractNumId w:val="6"/>
   </w:num>
   <w:num w:numId="13" w16cid:durableId="484124425">
     <w:abstractNumId w:val="3"/>
   </w:num>
   <w:num w:numId="14" w16cid:durableId="1551572160">
-    <w:abstractNumId w:val="8"/>
+    <w:abstractNumId w:val="9"/>
     <w:lvlOverride w:ilvl="0">
       <w:lvl w:ilvl="0">
         <w:numFmt w:val="decimal"/>
@@ -4115,10 +4345,10 @@
     </w:lvlOverride>
   </w:num>
   <w:num w:numId="15" w16cid:durableId="1684670856">
-    <w:abstractNumId w:val="10"/>
+    <w:abstractNumId w:val="11"/>
   </w:num>
   <w:num w:numId="16" w16cid:durableId="1763060658">
-    <w:abstractNumId w:val="13"/>
+    <w:abstractNumId w:val="14"/>
     <w:lvlOverride w:ilvl="0">
       <w:lvl w:ilvl="0">
         <w:numFmt w:val="decimal"/>
@@ -4134,7 +4364,10 @@
     <w:abstractNumId w:val="4"/>
   </w:num>
   <w:num w:numId="19" w16cid:durableId="1009017450">
-    <w:abstractNumId w:val="14"/>
+    <w:abstractNumId w:val="15"/>
+  </w:num>
+  <w:num w:numId="20" w16cid:durableId="694577066">
+    <w:abstractNumId w:val="5"/>
   </w:num>
 </w:numbering>
 </file>

</xml_diff>

<commit_message>
Add relationship between mem usage & latency
</commit_message>
<xml_diff>
--- a/Latency Analysis/RandPwGen Service - Deep Analysis.docx
+++ b/Latency Analysis/RandPwGen Service - Deep Analysis.docx
@@ -1471,6 +1471,126 @@
     </w:p>
     <w:p>
       <w:pPr>
+        <w:pStyle w:val="Subtitle"/>
+        <w:rPr>
+          <w:b/>
+          <w:bCs/>
+          <w:lang w:val="en-US"/>
+        </w:rPr>
+      </w:pPr>
+      <w:r>
+        <w:rPr>
+          <w:lang w:val="en-US"/>
+        </w:rPr>
+        <w:t>Why Memory Limit Reduction → Higher Latency?</w:t>
+      </w:r>
+    </w:p>
+    <w:p>
+      <w:pPr>
+        <w:rPr>
+          <w:lang w:val="en-US"/>
+        </w:rPr>
+      </w:pPr>
+      <w:r>
+        <w:rPr>
+          <w:lang w:val="en-US"/>
+        </w:rPr>
+        <w:t>Java’s GC is heap size-sensitive:</w:t>
+      </w:r>
+    </w:p>
+    <w:p>
+      <w:pPr>
+        <w:numPr>
+          <w:ilvl w:val="0"/>
+          <w:numId w:val="21"/>
+        </w:numPr>
+        <w:rPr>
+          <w:lang w:val="en-US"/>
+        </w:rPr>
+      </w:pPr>
+      <w:r>
+        <w:rPr>
+          <w:lang w:val="en-US"/>
+        </w:rPr>
+        <w:t>Smaller heap -&gt; less space for allocation -&gt; more frequent GCs.</w:t>
+      </w:r>
+    </w:p>
+    <w:p>
+      <w:pPr>
+        <w:numPr>
+          <w:ilvl w:val="0"/>
+          <w:numId w:val="21"/>
+        </w:numPr>
+        <w:rPr>
+          <w:lang w:val="en-US"/>
+        </w:rPr>
+      </w:pPr>
+      <w:r>
+        <w:rPr>
+          <w:lang w:val="en-US"/>
+        </w:rPr>
+        <w:t>Frequent GCs = higher CPU usage and pause times -&gt; higher latency.</w:t>
+      </w:r>
+    </w:p>
+    <w:p>
+      <w:pPr>
+        <w:numPr>
+          <w:ilvl w:val="0"/>
+          <w:numId w:val="21"/>
+        </w:numPr>
+        <w:rPr>
+          <w:lang w:val="en-US"/>
+        </w:rPr>
+      </w:pPr>
+      <w:r>
+        <w:rPr>
+          <w:lang w:val="en-US"/>
+        </w:rPr>
+        <w:t>When memory usage touches or nears the limit, the JVM experiences backpressure, leading to longer GC cycles or full GCs.</w:t>
+      </w:r>
+    </w:p>
+    <w:p>
+      <w:pPr>
+        <w:rPr>
+          <w:lang w:val="en-US"/>
+        </w:rPr>
+      </w:pPr>
+    </w:p>
+    <w:p>
+      <w:pPr>
+        <w:rPr>
+          <w:lang w:val="en-US"/>
+        </w:rPr>
+      </w:pPr>
+      <w:r>
+        <w:rPr>
+          <w:lang w:val="en-US"/>
+        </w:rPr>
+        <w:t>Even though memory usage appears “safe,” this doesn't mean latency is unaffected.</w:t>
+      </w:r>
+    </w:p>
+    <w:p>
+      <w:pPr>
+        <w:rPr>
+          <w:lang w:val="en-US"/>
+        </w:rPr>
+      </w:pPr>
+      <w:r>
+        <w:rPr>
+          <w:lang w:val="en-US"/>
+        </w:rPr>
+        <w:t>The frequency and duration of GC cycles increase subtly until they start impacting response times.</w:t>
+      </w:r>
+    </w:p>
+    <w:p>
+      <w:pPr>
+        <w:rPr>
+          <w:lang w:val="en-US"/>
+        </w:rPr>
+      </w:pPr>
+    </w:p>
+    <w:p>
+      <w:pPr>
         <w:rPr>
           <w:lang w:val="en-US"/>
         </w:rPr>
@@ -2419,6 +2539,155 @@
     </w:lvl>
   </w:abstractNum>
   <w:abstractNum w:abstractNumId="6" w15:restartNumberingAfterBreak="0">
+    <w:nsid w:val="1EBB1FD1"/>
+    <w:multiLevelType w:val="multilevel"/>
+    <w:tmpl w:val="A45AB3E0"/>
+    <w:lvl w:ilvl="0">
+      <w:start w:val="1"/>
+      <w:numFmt w:val="bullet"/>
+      <w:lvlText w:val=""/>
+      <w:lvlJc w:val="left"/>
+      <w:pPr>
+        <w:tabs>
+          <w:tab w:val="num" w:pos="720"/>
+        </w:tabs>
+        <w:ind w:left="720" w:hanging="360"/>
+      </w:pPr>
+      <w:rPr>
+        <w:rFonts w:ascii="Symbol" w:hAnsi="Symbol" w:hint="default"/>
+        <w:sz w:val="20"/>
+      </w:rPr>
+    </w:lvl>
+    <w:lvl w:ilvl="1" w:tentative="1">
+      <w:start w:val="1"/>
+      <w:numFmt w:val="bullet"/>
+      <w:lvlText w:val="o"/>
+      <w:lvlJc w:val="left"/>
+      <w:pPr>
+        <w:tabs>
+          <w:tab w:val="num" w:pos="1440"/>
+        </w:tabs>
+        <w:ind w:left="1440" w:hanging="360"/>
+      </w:pPr>
+      <w:rPr>
+        <w:rFonts w:ascii="Courier New" w:hAnsi="Courier New" w:hint="default"/>
+        <w:sz w:val="20"/>
+      </w:rPr>
+    </w:lvl>
+    <w:lvl w:ilvl="2" w:tentative="1">
+      <w:start w:val="1"/>
+      <w:numFmt w:val="bullet"/>
+      <w:lvlText w:val=""/>
+      <w:lvlJc w:val="left"/>
+      <w:pPr>
+        <w:tabs>
+          <w:tab w:val="num" w:pos="2160"/>
+        </w:tabs>
+        <w:ind w:left="2160" w:hanging="360"/>
+      </w:pPr>
+      <w:rPr>
+        <w:rFonts w:ascii="Wingdings" w:hAnsi="Wingdings" w:hint="default"/>
+        <w:sz w:val="20"/>
+      </w:rPr>
+    </w:lvl>
+    <w:lvl w:ilvl="3" w:tentative="1">
+      <w:start w:val="1"/>
+      <w:numFmt w:val="bullet"/>
+      <w:lvlText w:val=""/>
+      <w:lvlJc w:val="left"/>
+      <w:pPr>
+        <w:tabs>
+          <w:tab w:val="num" w:pos="2880"/>
+        </w:tabs>
+        <w:ind w:left="2880" w:hanging="360"/>
+      </w:pPr>
+      <w:rPr>
+        <w:rFonts w:ascii="Wingdings" w:hAnsi="Wingdings" w:hint="default"/>
+        <w:sz w:val="20"/>
+      </w:rPr>
+    </w:lvl>
+    <w:lvl w:ilvl="4" w:tentative="1">
+      <w:start w:val="1"/>
+      <w:numFmt w:val="bullet"/>
+      <w:lvlText w:val=""/>
+      <w:lvlJc w:val="left"/>
+      <w:pPr>
+        <w:tabs>
+          <w:tab w:val="num" w:pos="3600"/>
+        </w:tabs>
+        <w:ind w:left="3600" w:hanging="360"/>
+      </w:pPr>
+      <w:rPr>
+        <w:rFonts w:ascii="Wingdings" w:hAnsi="Wingdings" w:hint="default"/>
+        <w:sz w:val="20"/>
+      </w:rPr>
+    </w:lvl>
+    <w:lvl w:ilvl="5" w:tentative="1">
+      <w:start w:val="1"/>
+      <w:numFmt w:val="bullet"/>
+      <w:lvlText w:val=""/>
+      <w:lvlJc w:val="left"/>
+      <w:pPr>
+        <w:tabs>
+          <w:tab w:val="num" w:pos="4320"/>
+        </w:tabs>
+        <w:ind w:left="4320" w:hanging="360"/>
+      </w:pPr>
+      <w:rPr>
+        <w:rFonts w:ascii="Wingdings" w:hAnsi="Wingdings" w:hint="default"/>
+        <w:sz w:val="20"/>
+      </w:rPr>
+    </w:lvl>
+    <w:lvl w:ilvl="6" w:tentative="1">
+      <w:start w:val="1"/>
+      <w:numFmt w:val="bullet"/>
+      <w:lvlText w:val=""/>
+      <w:lvlJc w:val="left"/>
+      <w:pPr>
+        <w:tabs>
+          <w:tab w:val="num" w:pos="5040"/>
+        </w:tabs>
+        <w:ind w:left="5040" w:hanging="360"/>
+      </w:pPr>
+      <w:rPr>
+        <w:rFonts w:ascii="Wingdings" w:hAnsi="Wingdings" w:hint="default"/>
+        <w:sz w:val="20"/>
+      </w:rPr>
+    </w:lvl>
+    <w:lvl w:ilvl="7" w:tentative="1">
+      <w:start w:val="1"/>
+      <w:numFmt w:val="bullet"/>
+      <w:lvlText w:val=""/>
+      <w:lvlJc w:val="left"/>
+      <w:pPr>
+        <w:tabs>
+          <w:tab w:val="num" w:pos="5760"/>
+        </w:tabs>
+        <w:ind w:left="5760" w:hanging="360"/>
+      </w:pPr>
+      <w:rPr>
+        <w:rFonts w:ascii="Wingdings" w:hAnsi="Wingdings" w:hint="default"/>
+        <w:sz w:val="20"/>
+      </w:rPr>
+    </w:lvl>
+    <w:lvl w:ilvl="8" w:tentative="1">
+      <w:start w:val="1"/>
+      <w:numFmt w:val="bullet"/>
+      <w:lvlText w:val=""/>
+      <w:lvlJc w:val="left"/>
+      <w:pPr>
+        <w:tabs>
+          <w:tab w:val="num" w:pos="6480"/>
+        </w:tabs>
+        <w:ind w:left="6480" w:hanging="360"/>
+      </w:pPr>
+      <w:rPr>
+        <w:rFonts w:ascii="Wingdings" w:hAnsi="Wingdings" w:hint="default"/>
+        <w:sz w:val="20"/>
+      </w:rPr>
+    </w:lvl>
+  </w:abstractNum>
+  <w:abstractNum w:abstractNumId="7" w15:restartNumberingAfterBreak="0">
     <w:nsid w:val="219F117B"/>
     <w:multiLevelType w:val="multilevel"/>
     <w:tmpl w:val="987A0C88"/>
@@ -2531,7 +2800,7 @@
       </w:pPr>
     </w:lvl>
   </w:abstractNum>
-  <w:abstractNum w:abstractNumId="7" w15:restartNumberingAfterBreak="0">
+  <w:abstractNum w:abstractNumId="8" w15:restartNumberingAfterBreak="0">
     <w:nsid w:val="22851323"/>
     <w:multiLevelType w:val="multilevel"/>
     <w:tmpl w:val="C8146018"/>
@@ -2680,7 +2949,7 @@
       </w:rPr>
     </w:lvl>
   </w:abstractNum>
-  <w:abstractNum w:abstractNumId="8" w15:restartNumberingAfterBreak="0">
+  <w:abstractNum w:abstractNumId="9" w15:restartNumberingAfterBreak="0">
     <w:nsid w:val="2B951C9E"/>
     <w:multiLevelType w:val="multilevel"/>
     <w:tmpl w:val="33C214A2"/>
@@ -2829,7 +3098,7 @@
       </w:rPr>
     </w:lvl>
   </w:abstractNum>
-  <w:abstractNum w:abstractNumId="9" w15:restartNumberingAfterBreak="0">
+  <w:abstractNum w:abstractNumId="10" w15:restartNumberingAfterBreak="0">
     <w:nsid w:val="2D875093"/>
     <w:multiLevelType w:val="multilevel"/>
     <w:tmpl w:val="C798C5E4"/>
@@ -2942,7 +3211,7 @@
       </w:pPr>
     </w:lvl>
   </w:abstractNum>
-  <w:abstractNum w:abstractNumId="10" w15:restartNumberingAfterBreak="0">
+  <w:abstractNum w:abstractNumId="11" w15:restartNumberingAfterBreak="0">
     <w:nsid w:val="3D5D5DAA"/>
     <w:multiLevelType w:val="multilevel"/>
     <w:tmpl w:val="0E08BC74"/>
@@ -3091,7 +3360,7 @@
       </w:rPr>
     </w:lvl>
   </w:abstractNum>
-  <w:abstractNum w:abstractNumId="11" w15:restartNumberingAfterBreak="0">
+  <w:abstractNum w:abstractNumId="12" w15:restartNumberingAfterBreak="0">
     <w:nsid w:val="3D9A0636"/>
     <w:multiLevelType w:val="multilevel"/>
     <w:tmpl w:val="E8886442"/>
@@ -3240,7 +3509,7 @@
       </w:rPr>
     </w:lvl>
   </w:abstractNum>
-  <w:abstractNum w:abstractNumId="12" w15:restartNumberingAfterBreak="0">
+  <w:abstractNum w:abstractNumId="13" w15:restartNumberingAfterBreak="0">
     <w:nsid w:val="3E906CAD"/>
     <w:multiLevelType w:val="multilevel"/>
     <w:tmpl w:val="E6AE67E4"/>
@@ -3353,7 +3622,7 @@
       </w:pPr>
     </w:lvl>
   </w:abstractNum>
-  <w:abstractNum w:abstractNumId="13" w15:restartNumberingAfterBreak="0">
+  <w:abstractNum w:abstractNumId="14" w15:restartNumberingAfterBreak="0">
     <w:nsid w:val="40FF2BF4"/>
     <w:multiLevelType w:val="multilevel"/>
     <w:tmpl w:val="E3D61F28"/>
@@ -3466,7 +3735,7 @@
       </w:pPr>
     </w:lvl>
   </w:abstractNum>
-  <w:abstractNum w:abstractNumId="14" w15:restartNumberingAfterBreak="0">
+  <w:abstractNum w:abstractNumId="15" w15:restartNumberingAfterBreak="0">
     <w:nsid w:val="52107909"/>
     <w:multiLevelType w:val="multilevel"/>
     <w:tmpl w:val="4BCE7A1A"/>
@@ -3579,7 +3848,7 @@
       </w:pPr>
     </w:lvl>
   </w:abstractNum>
-  <w:abstractNum w:abstractNumId="15" w15:restartNumberingAfterBreak="0">
+  <w:abstractNum w:abstractNumId="16" w15:restartNumberingAfterBreak="0">
     <w:nsid w:val="532E4019"/>
     <w:multiLevelType w:val="multilevel"/>
     <w:tmpl w:val="9D1A93B2"/>
@@ -3728,7 +3997,7 @@
       </w:rPr>
     </w:lvl>
   </w:abstractNum>
-  <w:abstractNum w:abstractNumId="16" w15:restartNumberingAfterBreak="0">
+  <w:abstractNum w:abstractNumId="17" w15:restartNumberingAfterBreak="0">
     <w:nsid w:val="54214724"/>
     <w:multiLevelType w:val="multilevel"/>
     <w:tmpl w:val="E07CAA54"/>
@@ -3877,7 +4146,7 @@
       </w:rPr>
     </w:lvl>
   </w:abstractNum>
-  <w:abstractNum w:abstractNumId="17" w15:restartNumberingAfterBreak="0">
+  <w:abstractNum w:abstractNumId="18" w15:restartNumberingAfterBreak="0">
     <w:nsid w:val="5A6D58F7"/>
     <w:multiLevelType w:val="multilevel"/>
     <w:tmpl w:val="8B5A949C"/>
@@ -4026,7 +4295,7 @@
       </w:rPr>
     </w:lvl>
   </w:abstractNum>
-  <w:abstractNum w:abstractNumId="18" w15:restartNumberingAfterBreak="0">
+  <w:abstractNum w:abstractNumId="19" w15:restartNumberingAfterBreak="0">
     <w:nsid w:val="66FB7200"/>
     <w:multiLevelType w:val="multilevel"/>
     <w:tmpl w:val="862EFA4C"/>
@@ -4175,7 +4444,7 @@
       </w:rPr>
     </w:lvl>
   </w:abstractNum>
-  <w:abstractNum w:abstractNumId="19" w15:restartNumberingAfterBreak="0">
+  <w:abstractNum w:abstractNumId="20" w15:restartNumberingAfterBreak="0">
     <w:nsid w:val="6D43050B"/>
     <w:multiLevelType w:val="multilevel"/>
     <w:tmpl w:val="449C887A"/>
@@ -4289,28 +4558,28 @@
     </w:lvl>
   </w:abstractNum>
   <w:num w:numId="1" w16cid:durableId="1527988980">
+    <w:abstractNumId w:val="18"/>
+  </w:num>
+  <w:num w:numId="2" w16cid:durableId="623660728">
+    <w:abstractNumId w:val="11"/>
+  </w:num>
+  <w:num w:numId="3" w16cid:durableId="1906379872">
+    <w:abstractNumId w:val="9"/>
+  </w:num>
+  <w:num w:numId="4" w16cid:durableId="1702976259">
+    <w:abstractNumId w:val="19"/>
+  </w:num>
+  <w:num w:numId="5" w16cid:durableId="2126457909">
     <w:abstractNumId w:val="17"/>
   </w:num>
-  <w:num w:numId="2" w16cid:durableId="623660728">
-    <w:abstractNumId w:val="10"/>
-  </w:num>
-  <w:num w:numId="3" w16cid:durableId="1906379872">
-    <w:abstractNumId w:val="8"/>
-  </w:num>
-  <w:num w:numId="4" w16cid:durableId="1702976259">
-    <w:abstractNumId w:val="18"/>
-  </w:num>
-  <w:num w:numId="5" w16cid:durableId="2126457909">
-    <w:abstractNumId w:val="16"/>
-  </w:num>
   <w:num w:numId="6" w16cid:durableId="382339695">
-    <w:abstractNumId w:val="12"/>
+    <w:abstractNumId w:val="13"/>
   </w:num>
   <w:num w:numId="7" w16cid:durableId="1143304202">
     <w:abstractNumId w:val="0"/>
   </w:num>
   <w:num w:numId="8" w16cid:durableId="721633374">
-    <w:abstractNumId w:val="19"/>
+    <w:abstractNumId w:val="20"/>
     <w:lvlOverride w:ilvl="0">
       <w:lvl w:ilvl="0">
         <w:numFmt w:val="decimal"/>
@@ -4320,22 +4589,22 @@
     </w:lvlOverride>
   </w:num>
   <w:num w:numId="9" w16cid:durableId="2067756603">
-    <w:abstractNumId w:val="7"/>
+    <w:abstractNumId w:val="8"/>
   </w:num>
   <w:num w:numId="10" w16cid:durableId="1406534218">
-    <w:abstractNumId w:val="13"/>
+    <w:abstractNumId w:val="14"/>
   </w:num>
   <w:num w:numId="11" w16cid:durableId="1303003893">
     <w:abstractNumId w:val="2"/>
   </w:num>
   <w:num w:numId="12" w16cid:durableId="504326431">
-    <w:abstractNumId w:val="6"/>
+    <w:abstractNumId w:val="7"/>
   </w:num>
   <w:num w:numId="13" w16cid:durableId="484124425">
     <w:abstractNumId w:val="3"/>
   </w:num>
   <w:num w:numId="14" w16cid:durableId="1551572160">
-    <w:abstractNumId w:val="9"/>
+    <w:abstractNumId w:val="10"/>
     <w:lvlOverride w:ilvl="0">
       <w:lvl w:ilvl="0">
         <w:numFmt w:val="decimal"/>
@@ -4345,10 +4614,10 @@
     </w:lvlOverride>
   </w:num>
   <w:num w:numId="15" w16cid:durableId="1684670856">
-    <w:abstractNumId w:val="11"/>
+    <w:abstractNumId w:val="12"/>
   </w:num>
   <w:num w:numId="16" w16cid:durableId="1763060658">
-    <w:abstractNumId w:val="14"/>
+    <w:abstractNumId w:val="15"/>
     <w:lvlOverride w:ilvl="0">
       <w:lvl w:ilvl="0">
         <w:numFmt w:val="decimal"/>
@@ -4364,10 +4633,13 @@
     <w:abstractNumId w:val="4"/>
   </w:num>
   <w:num w:numId="19" w16cid:durableId="1009017450">
-    <w:abstractNumId w:val="15"/>
+    <w:abstractNumId w:val="16"/>
   </w:num>
   <w:num w:numId="20" w16cid:durableId="694577066">
     <w:abstractNumId w:val="5"/>
+  </w:num>
+  <w:num w:numId="21" w16cid:durableId="353651897">
+    <w:abstractNumId w:val="6"/>
   </w:num>
 </w:numbering>
 </file>

</xml_diff>

<commit_message>
Add explanation about latency spikes of rand pw service
</commit_message>
<xml_diff>
--- a/Latency Analysis/RandPwGen Service - Deep Analysis.docx
+++ b/Latency Analysis/RandPwGen Service - Deep Analysis.docx
@@ -1591,6 +1591,304 @@
     </w:p>
     <w:p>
       <w:pPr>
+        <w:pStyle w:val="Subtitle"/>
+        <w:rPr>
+          <w:b/>
+          <w:bCs/>
+          <w:lang w:val="en-US"/>
+        </w:rPr>
+      </w:pPr>
+      <w:r>
+        <w:rPr>
+          <w:lang w:val="en-US"/>
+        </w:rPr>
+        <w:t>why latency spike at 05-12 04 is lower than the spike at 05-12 00?</w:t>
+      </w:r>
+    </w:p>
+    <w:p>
+      <w:pPr>
+        <w:numPr>
+          <w:ilvl w:val="0"/>
+          <w:numId w:val="22"/>
+        </w:numPr>
+        <w:rPr>
+          <w:lang w:val="en-US"/>
+        </w:rPr>
+      </w:pPr>
+      <w:r>
+        <w:rPr>
+          <w:lang w:val="en-US"/>
+        </w:rPr>
+        <w:t>At 05-12 00: First Major Spike</w:t>
+      </w:r>
+    </w:p>
+    <w:p>
+      <w:pPr>
+        <w:numPr>
+          <w:ilvl w:val="0"/>
+          <w:numId w:val="23"/>
+        </w:numPr>
+        <w:rPr>
+          <w:lang w:val="en-US"/>
+        </w:rPr>
+      </w:pPr>
+      <w:r>
+        <w:rPr>
+          <w:lang w:val="en-US"/>
+        </w:rPr>
+        <w:t>Memory Limit is still high, but reducing from initial values.</w:t>
+      </w:r>
+    </w:p>
+    <w:p>
+      <w:pPr>
+        <w:numPr>
+          <w:ilvl w:val="0"/>
+          <w:numId w:val="23"/>
+        </w:numPr>
+        <w:rPr>
+          <w:lang w:val="en-US"/>
+        </w:rPr>
+      </w:pPr>
+      <w:r>
+        <w:rPr>
+          <w:lang w:val="en-US"/>
+        </w:rPr>
+        <w:t>The system is experiencing its first "shock" of pressure as memory is no longer abundant.</w:t>
+      </w:r>
+    </w:p>
+    <w:p>
+      <w:pPr>
+        <w:numPr>
+          <w:ilvl w:val="0"/>
+          <w:numId w:val="23"/>
+        </w:numPr>
+        <w:rPr>
+          <w:lang w:val="en-US"/>
+        </w:rPr>
+      </w:pPr>
+      <w:r>
+        <w:rPr>
+          <w:lang w:val="en-US"/>
+        </w:rPr>
+        <w:t>Garbage Collection (GC) may not yet be optimized to the new heap size - JVM tuning typically adapts over time.</w:t>
+      </w:r>
+    </w:p>
+    <w:p>
+      <w:pPr>
+        <w:numPr>
+          <w:ilvl w:val="0"/>
+          <w:numId w:val="23"/>
+        </w:numPr>
+        <w:rPr>
+          <w:lang w:val="en-US"/>
+        </w:rPr>
+      </w:pPr>
+      <w:r>
+        <w:rPr>
+          <w:lang w:val="en-US"/>
+        </w:rPr>
+        <w:t>Full GC as memory pressure hit unexpectedly during burst.</w:t>
+      </w:r>
+    </w:p>
+    <w:p>
+      <w:pPr>
+        <w:numPr>
+          <w:ilvl w:val="0"/>
+          <w:numId w:val="23"/>
+        </w:numPr>
+        <w:rPr>
+          <w:lang w:val="en-US"/>
+        </w:rPr>
+      </w:pPr>
+      <w:r>
+        <w:rPr>
+          <w:lang w:val="en-US"/>
+        </w:rPr>
+        <w:t>CPU also shows a sharper increase, indicating high CPU-GC contention.</w:t>
+      </w:r>
+    </w:p>
+    <w:p>
+      <w:pPr>
+        <w:numPr>
+          <w:ilvl w:val="0"/>
+          <w:numId w:val="23"/>
+        </w:numPr>
+        <w:rPr>
+          <w:lang w:val="en-US"/>
+        </w:rPr>
+      </w:pPr>
+      <w:r>
+        <w:rPr>
+          <w:lang w:val="en-US"/>
+        </w:rPr>
+        <w:t>Higher latency due to initial heap pressure + GC adaptation lag.</w:t>
+      </w:r>
+    </w:p>
+    <w:p>
+      <w:pPr>
+        <w:rPr>
+          <w:lang w:val="en-US"/>
+        </w:rPr>
+      </w:pPr>
+      <w:r>
+        <w:rPr>
+          <w:lang w:val="en-US"/>
+        </w:rPr>
+        <w:br/>
+      </w:r>
+    </w:p>
+    <w:p>
+      <w:pPr>
+        <w:numPr>
+          <w:ilvl w:val="0"/>
+          <w:numId w:val="24"/>
+        </w:numPr>
+        <w:rPr>
+          <w:lang w:val="en-US"/>
+        </w:rPr>
+      </w:pPr>
+      <w:r>
+        <w:rPr>
+          <w:lang w:val="en-US"/>
+        </w:rPr>
+        <w:t>At 05-12 04: Second Spike</w:t>
+      </w:r>
+    </w:p>
+    <w:p>
+      <w:pPr>
+        <w:numPr>
+          <w:ilvl w:val="0"/>
+          <w:numId w:val="25"/>
+        </w:numPr>
+        <w:rPr>
+          <w:lang w:val="en-US"/>
+        </w:rPr>
+      </w:pPr>
+      <w:r>
+        <w:rPr>
+          <w:lang w:val="en-US"/>
+        </w:rPr>
+        <w:t>Memory limit is lower, but memory usage is also reduced slightly.</w:t>
+      </w:r>
+    </w:p>
+    <w:p>
+      <w:pPr>
+        <w:numPr>
+          <w:ilvl w:val="0"/>
+          <w:numId w:val="25"/>
+        </w:numPr>
+        <w:rPr>
+          <w:lang w:val="en-US"/>
+        </w:rPr>
+      </w:pPr>
+      <w:r>
+        <w:rPr>
+          <w:lang w:val="en-US"/>
+        </w:rPr>
+        <w:t>The service and JVM have adapted to tighter limits:</w:t>
+      </w:r>
+    </w:p>
+    <w:p>
+      <w:pPr>
+        <w:numPr>
+          <w:ilvl w:val="1"/>
+          <w:numId w:val="25"/>
+        </w:numPr>
+        <w:rPr>
+          <w:lang w:val="en-US"/>
+        </w:rPr>
+      </w:pPr>
+      <w:r>
+        <w:rPr>
+          <w:lang w:val="en-US"/>
+        </w:rPr>
+        <w:t>Shorter-lived objects.</w:t>
+      </w:r>
+    </w:p>
+    <w:p>
+      <w:pPr>
+        <w:numPr>
+          <w:ilvl w:val="1"/>
+          <w:numId w:val="25"/>
+        </w:numPr>
+        <w:rPr>
+          <w:lang w:val="en-US"/>
+        </w:rPr>
+      </w:pPr>
+      <w:r>
+        <w:rPr>
+          <w:lang w:val="en-US"/>
+        </w:rPr>
+        <w:t>More frequent, but shorter GCs.</w:t>
+      </w:r>
+    </w:p>
+    <w:p>
+      <w:pPr>
+        <w:numPr>
+          <w:ilvl w:val="0"/>
+          <w:numId w:val="25"/>
+        </w:numPr>
+        <w:rPr>
+          <w:lang w:val="en-US"/>
+        </w:rPr>
+      </w:pPr>
+      <w:r>
+        <w:rPr>
+          <w:lang w:val="en-US"/>
+        </w:rPr>
+        <w:t>CPU usage rises again but is less spiky, implying GCs are quicker, possibly due to fewer major heap promotions.</w:t>
+      </w:r>
+    </w:p>
+    <w:p>
+      <w:pPr>
+        <w:numPr>
+          <w:ilvl w:val="0"/>
+          <w:numId w:val="25"/>
+        </w:numPr>
+        <w:rPr>
+          <w:lang w:val="en-US"/>
+        </w:rPr>
+      </w:pPr>
+      <w:r>
+        <w:rPr>
+          <w:lang w:val="en-US"/>
+        </w:rPr>
+        <w:t>There also be less concurrent request overlap compared to earlier.</w:t>
+      </w:r>
+    </w:p>
+    <w:p>
+      <w:pPr>
+        <w:numPr>
+          <w:ilvl w:val="0"/>
+          <w:numId w:val="25"/>
+        </w:numPr>
+        <w:rPr>
+          <w:lang w:val="en-US"/>
+        </w:rPr>
+      </w:pPr>
+      <w:r>
+        <w:rPr>
+          <w:lang w:val="en-US"/>
+        </w:rPr>
+        <w:t>Even though memory is tighter, the GC cycles are shorter and smoother, leading to a lower latency spike.</w:t>
+      </w:r>
+    </w:p>
+    <w:p>
+      <w:pPr>
+        <w:rPr>
+          <w:lang w:val="en-US"/>
+        </w:rPr>
+      </w:pPr>
+    </w:p>
+    <w:p>
+      <w:pPr>
+        <w:rPr>
+          <w:lang w:val="en-US"/>
+        </w:rPr>
+      </w:pPr>
+    </w:p>
+    <w:p>
+      <w:pPr>
         <w:rPr>
           <w:lang w:val="en-US"/>
         </w:rPr>
@@ -2092,6 +2390,155 @@
     </w:lvl>
   </w:abstractNum>
   <w:abstractNum w:abstractNumId="3" w15:restartNumberingAfterBreak="0">
+    <w:nsid w:val="0588587C"/>
+    <w:multiLevelType w:val="multilevel"/>
+    <w:tmpl w:val="CF1CFCEE"/>
+    <w:lvl w:ilvl="0">
+      <w:start w:val="1"/>
+      <w:numFmt w:val="bullet"/>
+      <w:lvlText w:val=""/>
+      <w:lvlJc w:val="left"/>
+      <w:pPr>
+        <w:tabs>
+          <w:tab w:val="num" w:pos="720"/>
+        </w:tabs>
+        <w:ind w:left="720" w:hanging="360"/>
+      </w:pPr>
+      <w:rPr>
+        <w:rFonts w:ascii="Symbol" w:hAnsi="Symbol" w:hint="default"/>
+        <w:sz w:val="20"/>
+      </w:rPr>
+    </w:lvl>
+    <w:lvl w:ilvl="1" w:tentative="1">
+      <w:start w:val="1"/>
+      <w:numFmt w:val="bullet"/>
+      <w:lvlText w:val="o"/>
+      <w:lvlJc w:val="left"/>
+      <w:pPr>
+        <w:tabs>
+          <w:tab w:val="num" w:pos="1440"/>
+        </w:tabs>
+        <w:ind w:left="1440" w:hanging="360"/>
+      </w:pPr>
+      <w:rPr>
+        <w:rFonts w:ascii="Courier New" w:hAnsi="Courier New" w:hint="default"/>
+        <w:sz w:val="20"/>
+      </w:rPr>
+    </w:lvl>
+    <w:lvl w:ilvl="2" w:tentative="1">
+      <w:start w:val="1"/>
+      <w:numFmt w:val="bullet"/>
+      <w:lvlText w:val=""/>
+      <w:lvlJc w:val="left"/>
+      <w:pPr>
+        <w:tabs>
+          <w:tab w:val="num" w:pos="2160"/>
+        </w:tabs>
+        <w:ind w:left="2160" w:hanging="360"/>
+      </w:pPr>
+      <w:rPr>
+        <w:rFonts w:ascii="Wingdings" w:hAnsi="Wingdings" w:hint="default"/>
+        <w:sz w:val="20"/>
+      </w:rPr>
+    </w:lvl>
+    <w:lvl w:ilvl="3" w:tentative="1">
+      <w:start w:val="1"/>
+      <w:numFmt w:val="bullet"/>
+      <w:lvlText w:val=""/>
+      <w:lvlJc w:val="left"/>
+      <w:pPr>
+        <w:tabs>
+          <w:tab w:val="num" w:pos="2880"/>
+        </w:tabs>
+        <w:ind w:left="2880" w:hanging="360"/>
+      </w:pPr>
+      <w:rPr>
+        <w:rFonts w:ascii="Wingdings" w:hAnsi="Wingdings" w:hint="default"/>
+        <w:sz w:val="20"/>
+      </w:rPr>
+    </w:lvl>
+    <w:lvl w:ilvl="4" w:tentative="1">
+      <w:start w:val="1"/>
+      <w:numFmt w:val="bullet"/>
+      <w:lvlText w:val=""/>
+      <w:lvlJc w:val="left"/>
+      <w:pPr>
+        <w:tabs>
+          <w:tab w:val="num" w:pos="3600"/>
+        </w:tabs>
+        <w:ind w:left="3600" w:hanging="360"/>
+      </w:pPr>
+      <w:rPr>
+        <w:rFonts w:ascii="Wingdings" w:hAnsi="Wingdings" w:hint="default"/>
+        <w:sz w:val="20"/>
+      </w:rPr>
+    </w:lvl>
+    <w:lvl w:ilvl="5" w:tentative="1">
+      <w:start w:val="1"/>
+      <w:numFmt w:val="bullet"/>
+      <w:lvlText w:val=""/>
+      <w:lvlJc w:val="left"/>
+      <w:pPr>
+        <w:tabs>
+          <w:tab w:val="num" w:pos="4320"/>
+        </w:tabs>
+        <w:ind w:left="4320" w:hanging="360"/>
+      </w:pPr>
+      <w:rPr>
+        <w:rFonts w:ascii="Wingdings" w:hAnsi="Wingdings" w:hint="default"/>
+        <w:sz w:val="20"/>
+      </w:rPr>
+    </w:lvl>
+    <w:lvl w:ilvl="6" w:tentative="1">
+      <w:start w:val="1"/>
+      <w:numFmt w:val="bullet"/>
+      <w:lvlText w:val=""/>
+      <w:lvlJc w:val="left"/>
+      <w:pPr>
+        <w:tabs>
+          <w:tab w:val="num" w:pos="5040"/>
+        </w:tabs>
+        <w:ind w:left="5040" w:hanging="360"/>
+      </w:pPr>
+      <w:rPr>
+        <w:rFonts w:ascii="Wingdings" w:hAnsi="Wingdings" w:hint="default"/>
+        <w:sz w:val="20"/>
+      </w:rPr>
+    </w:lvl>
+    <w:lvl w:ilvl="7" w:tentative="1">
+      <w:start w:val="1"/>
+      <w:numFmt w:val="bullet"/>
+      <w:lvlText w:val=""/>
+      <w:lvlJc w:val="left"/>
+      <w:pPr>
+        <w:tabs>
+          <w:tab w:val="num" w:pos="5760"/>
+        </w:tabs>
+        <w:ind w:left="5760" w:hanging="360"/>
+      </w:pPr>
+      <w:rPr>
+        <w:rFonts w:ascii="Wingdings" w:hAnsi="Wingdings" w:hint="default"/>
+        <w:sz w:val="20"/>
+      </w:rPr>
+    </w:lvl>
+    <w:lvl w:ilvl="8" w:tentative="1">
+      <w:start w:val="1"/>
+      <w:numFmt w:val="bullet"/>
+      <w:lvlText w:val=""/>
+      <w:lvlJc w:val="left"/>
+      <w:pPr>
+        <w:tabs>
+          <w:tab w:val="num" w:pos="6480"/>
+        </w:tabs>
+        <w:ind w:left="6480" w:hanging="360"/>
+      </w:pPr>
+      <w:rPr>
+        <w:rFonts w:ascii="Wingdings" w:hAnsi="Wingdings" w:hint="default"/>
+        <w:sz w:val="20"/>
+      </w:rPr>
+    </w:lvl>
+  </w:abstractNum>
+  <w:abstractNum w:abstractNumId="4" w15:restartNumberingAfterBreak="0">
     <w:nsid w:val="0C0B4336"/>
     <w:multiLevelType w:val="multilevel"/>
     <w:tmpl w:val="6222513E"/>
@@ -2240,7 +2687,7 @@
       </w:rPr>
     </w:lvl>
   </w:abstractNum>
-  <w:abstractNum w:abstractNumId="4" w15:restartNumberingAfterBreak="0">
+  <w:abstractNum w:abstractNumId="5" w15:restartNumberingAfterBreak="0">
     <w:nsid w:val="0D80271E"/>
     <w:multiLevelType w:val="multilevel"/>
     <w:tmpl w:val="C50A891C"/>
@@ -2389,7 +2836,7 @@
       </w:rPr>
     </w:lvl>
   </w:abstractNum>
-  <w:abstractNum w:abstractNumId="5" w15:restartNumberingAfterBreak="0">
+  <w:abstractNum w:abstractNumId="6" w15:restartNumberingAfterBreak="0">
     <w:nsid w:val="11CE47E8"/>
     <w:multiLevelType w:val="multilevel"/>
     <w:tmpl w:val="9B823E24"/>
@@ -2538,7 +2985,7 @@
       </w:rPr>
     </w:lvl>
   </w:abstractNum>
-  <w:abstractNum w:abstractNumId="6" w15:restartNumberingAfterBreak="0">
+  <w:abstractNum w:abstractNumId="7" w15:restartNumberingAfterBreak="0">
     <w:nsid w:val="1EBB1FD1"/>
     <w:multiLevelType w:val="multilevel"/>
     <w:tmpl w:val="A45AB3E0"/>
@@ -2687,7 +3134,7 @@
       </w:rPr>
     </w:lvl>
   </w:abstractNum>
-  <w:abstractNum w:abstractNumId="7" w15:restartNumberingAfterBreak="0">
+  <w:abstractNum w:abstractNumId="8" w15:restartNumberingAfterBreak="0">
     <w:nsid w:val="219F117B"/>
     <w:multiLevelType w:val="multilevel"/>
     <w:tmpl w:val="987A0C88"/>
@@ -2800,7 +3247,7 @@
       </w:pPr>
     </w:lvl>
   </w:abstractNum>
-  <w:abstractNum w:abstractNumId="8" w15:restartNumberingAfterBreak="0">
+  <w:abstractNum w:abstractNumId="9" w15:restartNumberingAfterBreak="0">
     <w:nsid w:val="22851323"/>
     <w:multiLevelType w:val="multilevel"/>
     <w:tmpl w:val="C8146018"/>
@@ -2949,7 +3396,7 @@
       </w:rPr>
     </w:lvl>
   </w:abstractNum>
-  <w:abstractNum w:abstractNumId="9" w15:restartNumberingAfterBreak="0">
+  <w:abstractNum w:abstractNumId="10" w15:restartNumberingAfterBreak="0">
     <w:nsid w:val="2B951C9E"/>
     <w:multiLevelType w:val="multilevel"/>
     <w:tmpl w:val="33C214A2"/>
@@ -3098,7 +3545,7 @@
       </w:rPr>
     </w:lvl>
   </w:abstractNum>
-  <w:abstractNum w:abstractNumId="10" w15:restartNumberingAfterBreak="0">
+  <w:abstractNum w:abstractNumId="11" w15:restartNumberingAfterBreak="0">
     <w:nsid w:val="2D875093"/>
     <w:multiLevelType w:val="multilevel"/>
     <w:tmpl w:val="C798C5E4"/>
@@ -3211,7 +3658,156 @@
       </w:pPr>
     </w:lvl>
   </w:abstractNum>
-  <w:abstractNum w:abstractNumId="11" w15:restartNumberingAfterBreak="0">
+  <w:abstractNum w:abstractNumId="12" w15:restartNumberingAfterBreak="0">
+    <w:nsid w:val="3AEE773E"/>
+    <w:multiLevelType w:val="multilevel"/>
+    <w:tmpl w:val="A2AC25EA"/>
+    <w:lvl w:ilvl="0">
+      <w:start w:val="1"/>
+      <w:numFmt w:val="bullet"/>
+      <w:lvlText w:val=""/>
+      <w:lvlJc w:val="left"/>
+      <w:pPr>
+        <w:tabs>
+          <w:tab w:val="num" w:pos="720"/>
+        </w:tabs>
+        <w:ind w:left="720" w:hanging="360"/>
+      </w:pPr>
+      <w:rPr>
+        <w:rFonts w:ascii="Symbol" w:hAnsi="Symbol" w:hint="default"/>
+        <w:sz w:val="20"/>
+      </w:rPr>
+    </w:lvl>
+    <w:lvl w:ilvl="1">
+      <w:start w:val="1"/>
+      <w:numFmt w:val="bullet"/>
+      <w:lvlText w:val="o"/>
+      <w:lvlJc w:val="left"/>
+      <w:pPr>
+        <w:tabs>
+          <w:tab w:val="num" w:pos="1440"/>
+        </w:tabs>
+        <w:ind w:left="1440" w:hanging="360"/>
+      </w:pPr>
+      <w:rPr>
+        <w:rFonts w:ascii="Courier New" w:hAnsi="Courier New" w:hint="default"/>
+        <w:sz w:val="20"/>
+      </w:rPr>
+    </w:lvl>
+    <w:lvl w:ilvl="2" w:tentative="1">
+      <w:start w:val="1"/>
+      <w:numFmt w:val="bullet"/>
+      <w:lvlText w:val=""/>
+      <w:lvlJc w:val="left"/>
+      <w:pPr>
+        <w:tabs>
+          <w:tab w:val="num" w:pos="2160"/>
+        </w:tabs>
+        <w:ind w:left="2160" w:hanging="360"/>
+      </w:pPr>
+      <w:rPr>
+        <w:rFonts w:ascii="Wingdings" w:hAnsi="Wingdings" w:hint="default"/>
+        <w:sz w:val="20"/>
+      </w:rPr>
+    </w:lvl>
+    <w:lvl w:ilvl="3" w:tentative="1">
+      <w:start w:val="1"/>
+      <w:numFmt w:val="bullet"/>
+      <w:lvlText w:val=""/>
+      <w:lvlJc w:val="left"/>
+      <w:pPr>
+        <w:tabs>
+          <w:tab w:val="num" w:pos="2880"/>
+        </w:tabs>
+        <w:ind w:left="2880" w:hanging="360"/>
+      </w:pPr>
+      <w:rPr>
+        <w:rFonts w:ascii="Wingdings" w:hAnsi="Wingdings" w:hint="default"/>
+        <w:sz w:val="20"/>
+      </w:rPr>
+    </w:lvl>
+    <w:lvl w:ilvl="4" w:tentative="1">
+      <w:start w:val="1"/>
+      <w:numFmt w:val="bullet"/>
+      <w:lvlText w:val=""/>
+      <w:lvlJc w:val="left"/>
+      <w:pPr>
+        <w:tabs>
+          <w:tab w:val="num" w:pos="3600"/>
+        </w:tabs>
+        <w:ind w:left="3600" w:hanging="360"/>
+      </w:pPr>
+      <w:rPr>
+        <w:rFonts w:ascii="Wingdings" w:hAnsi="Wingdings" w:hint="default"/>
+        <w:sz w:val="20"/>
+      </w:rPr>
+    </w:lvl>
+    <w:lvl w:ilvl="5" w:tentative="1">
+      <w:start w:val="1"/>
+      <w:numFmt w:val="bullet"/>
+      <w:lvlText w:val=""/>
+      <w:lvlJc w:val="left"/>
+      <w:pPr>
+        <w:tabs>
+          <w:tab w:val="num" w:pos="4320"/>
+        </w:tabs>
+        <w:ind w:left="4320" w:hanging="360"/>
+      </w:pPr>
+      <w:rPr>
+        <w:rFonts w:ascii="Wingdings" w:hAnsi="Wingdings" w:hint="default"/>
+        <w:sz w:val="20"/>
+      </w:rPr>
+    </w:lvl>
+    <w:lvl w:ilvl="6" w:tentative="1">
+      <w:start w:val="1"/>
+      <w:numFmt w:val="bullet"/>
+      <w:lvlText w:val=""/>
+      <w:lvlJc w:val="left"/>
+      <w:pPr>
+        <w:tabs>
+          <w:tab w:val="num" w:pos="5040"/>
+        </w:tabs>
+        <w:ind w:left="5040" w:hanging="360"/>
+      </w:pPr>
+      <w:rPr>
+        <w:rFonts w:ascii="Wingdings" w:hAnsi="Wingdings" w:hint="default"/>
+        <w:sz w:val="20"/>
+      </w:rPr>
+    </w:lvl>
+    <w:lvl w:ilvl="7" w:tentative="1">
+      <w:start w:val="1"/>
+      <w:numFmt w:val="bullet"/>
+      <w:lvlText w:val=""/>
+      <w:lvlJc w:val="left"/>
+      <w:pPr>
+        <w:tabs>
+          <w:tab w:val="num" w:pos="5760"/>
+        </w:tabs>
+        <w:ind w:left="5760" w:hanging="360"/>
+      </w:pPr>
+      <w:rPr>
+        <w:rFonts w:ascii="Wingdings" w:hAnsi="Wingdings" w:hint="default"/>
+        <w:sz w:val="20"/>
+      </w:rPr>
+    </w:lvl>
+    <w:lvl w:ilvl="8" w:tentative="1">
+      <w:start w:val="1"/>
+      <w:numFmt w:val="bullet"/>
+      <w:lvlText w:val=""/>
+      <w:lvlJc w:val="left"/>
+      <w:pPr>
+        <w:tabs>
+          <w:tab w:val="num" w:pos="6480"/>
+        </w:tabs>
+        <w:ind w:left="6480" w:hanging="360"/>
+      </w:pPr>
+      <w:rPr>
+        <w:rFonts w:ascii="Wingdings" w:hAnsi="Wingdings" w:hint="default"/>
+        <w:sz w:val="20"/>
+      </w:rPr>
+    </w:lvl>
+  </w:abstractNum>
+  <w:abstractNum w:abstractNumId="13" w15:restartNumberingAfterBreak="0">
     <w:nsid w:val="3D5D5DAA"/>
     <w:multiLevelType w:val="multilevel"/>
     <w:tmpl w:val="0E08BC74"/>
@@ -3360,7 +3956,7 @@
       </w:rPr>
     </w:lvl>
   </w:abstractNum>
-  <w:abstractNum w:abstractNumId="12" w15:restartNumberingAfterBreak="0">
+  <w:abstractNum w:abstractNumId="14" w15:restartNumberingAfterBreak="0">
     <w:nsid w:val="3D9A0636"/>
     <w:multiLevelType w:val="multilevel"/>
     <w:tmpl w:val="E8886442"/>
@@ -3509,7 +4105,7 @@
       </w:rPr>
     </w:lvl>
   </w:abstractNum>
-  <w:abstractNum w:abstractNumId="13" w15:restartNumberingAfterBreak="0">
+  <w:abstractNum w:abstractNumId="15" w15:restartNumberingAfterBreak="0">
     <w:nsid w:val="3E906CAD"/>
     <w:multiLevelType w:val="multilevel"/>
     <w:tmpl w:val="E6AE67E4"/>
@@ -3622,7 +4218,7 @@
       </w:pPr>
     </w:lvl>
   </w:abstractNum>
-  <w:abstractNum w:abstractNumId="14" w15:restartNumberingAfterBreak="0">
+  <w:abstractNum w:abstractNumId="16" w15:restartNumberingAfterBreak="0">
     <w:nsid w:val="40FF2BF4"/>
     <w:multiLevelType w:val="multilevel"/>
     <w:tmpl w:val="E3D61F28"/>
@@ -3735,7 +4331,7 @@
       </w:pPr>
     </w:lvl>
   </w:abstractNum>
-  <w:abstractNum w:abstractNumId="15" w15:restartNumberingAfterBreak="0">
+  <w:abstractNum w:abstractNumId="17" w15:restartNumberingAfterBreak="0">
     <w:nsid w:val="52107909"/>
     <w:multiLevelType w:val="multilevel"/>
     <w:tmpl w:val="4BCE7A1A"/>
@@ -3848,7 +4444,7 @@
       </w:pPr>
     </w:lvl>
   </w:abstractNum>
-  <w:abstractNum w:abstractNumId="16" w15:restartNumberingAfterBreak="0">
+  <w:abstractNum w:abstractNumId="18" w15:restartNumberingAfterBreak="0">
     <w:nsid w:val="532E4019"/>
     <w:multiLevelType w:val="multilevel"/>
     <w:tmpl w:val="9D1A93B2"/>
@@ -3997,7 +4593,7 @@
       </w:rPr>
     </w:lvl>
   </w:abstractNum>
-  <w:abstractNum w:abstractNumId="17" w15:restartNumberingAfterBreak="0">
+  <w:abstractNum w:abstractNumId="19" w15:restartNumberingAfterBreak="0">
     <w:nsid w:val="54214724"/>
     <w:multiLevelType w:val="multilevel"/>
     <w:tmpl w:val="E07CAA54"/>
@@ -4146,7 +4742,7 @@
       </w:rPr>
     </w:lvl>
   </w:abstractNum>
-  <w:abstractNum w:abstractNumId="18" w15:restartNumberingAfterBreak="0">
+  <w:abstractNum w:abstractNumId="20" w15:restartNumberingAfterBreak="0">
     <w:nsid w:val="5A6D58F7"/>
     <w:multiLevelType w:val="multilevel"/>
     <w:tmpl w:val="8B5A949C"/>
@@ -4295,7 +4891,120 @@
       </w:rPr>
     </w:lvl>
   </w:abstractNum>
-  <w:abstractNum w:abstractNumId="19" w15:restartNumberingAfterBreak="0">
+  <w:abstractNum w:abstractNumId="21" w15:restartNumberingAfterBreak="0">
+    <w:nsid w:val="5BD36754"/>
+    <w:multiLevelType w:val="multilevel"/>
+    <w:tmpl w:val="8C1CB7C4"/>
+    <w:lvl w:ilvl="0">
+      <w:start w:val="1"/>
+      <w:numFmt w:val="decimal"/>
+      <w:lvlText w:val="%1."/>
+      <w:lvlJc w:val="left"/>
+      <w:pPr>
+        <w:tabs>
+          <w:tab w:val="num" w:pos="720"/>
+        </w:tabs>
+        <w:ind w:left="720" w:hanging="360"/>
+      </w:pPr>
+    </w:lvl>
+    <w:lvl w:ilvl="1" w:tentative="1">
+      <w:start w:val="1"/>
+      <w:numFmt w:val="decimal"/>
+      <w:lvlText w:val="%2."/>
+      <w:lvlJc w:val="left"/>
+      <w:pPr>
+        <w:tabs>
+          <w:tab w:val="num" w:pos="1440"/>
+        </w:tabs>
+        <w:ind w:left="1440" w:hanging="360"/>
+      </w:pPr>
+    </w:lvl>
+    <w:lvl w:ilvl="2" w:tentative="1">
+      <w:start w:val="1"/>
+      <w:numFmt w:val="decimal"/>
+      <w:lvlText w:val="%3."/>
+      <w:lvlJc w:val="left"/>
+      <w:pPr>
+        <w:tabs>
+          <w:tab w:val="num" w:pos="2160"/>
+        </w:tabs>
+        <w:ind w:left="2160" w:hanging="360"/>
+      </w:pPr>
+    </w:lvl>
+    <w:lvl w:ilvl="3" w:tentative="1">
+      <w:start w:val="1"/>
+      <w:numFmt w:val="decimal"/>
+      <w:lvlText w:val="%4."/>
+      <w:lvlJc w:val="left"/>
+      <w:pPr>
+        <w:tabs>
+          <w:tab w:val="num" w:pos="2880"/>
+        </w:tabs>
+        <w:ind w:left="2880" w:hanging="360"/>
+      </w:pPr>
+    </w:lvl>
+    <w:lvl w:ilvl="4" w:tentative="1">
+      <w:start w:val="1"/>
+      <w:numFmt w:val="decimal"/>
+      <w:lvlText w:val="%5."/>
+      <w:lvlJc w:val="left"/>
+      <w:pPr>
+        <w:tabs>
+          <w:tab w:val="num" w:pos="3600"/>
+        </w:tabs>
+        <w:ind w:left="3600" w:hanging="360"/>
+      </w:pPr>
+    </w:lvl>
+    <w:lvl w:ilvl="5" w:tentative="1">
+      <w:start w:val="1"/>
+      <w:numFmt w:val="decimal"/>
+      <w:lvlText w:val="%6."/>
+      <w:lvlJc w:val="left"/>
+      <w:pPr>
+        <w:tabs>
+          <w:tab w:val="num" w:pos="4320"/>
+        </w:tabs>
+        <w:ind w:left="4320" w:hanging="360"/>
+      </w:pPr>
+    </w:lvl>
+    <w:lvl w:ilvl="6" w:tentative="1">
+      <w:start w:val="1"/>
+      <w:numFmt w:val="decimal"/>
+      <w:lvlText w:val="%7."/>
+      <w:lvlJc w:val="left"/>
+      <w:pPr>
+        <w:tabs>
+          <w:tab w:val="num" w:pos="5040"/>
+        </w:tabs>
+        <w:ind w:left="5040" w:hanging="360"/>
+      </w:pPr>
+    </w:lvl>
+    <w:lvl w:ilvl="7" w:tentative="1">
+      <w:start w:val="1"/>
+      <w:numFmt w:val="decimal"/>
+      <w:lvlText w:val="%8."/>
+      <w:lvlJc w:val="left"/>
+      <w:pPr>
+        <w:tabs>
+          <w:tab w:val="num" w:pos="5760"/>
+        </w:tabs>
+        <w:ind w:left="5760" w:hanging="360"/>
+      </w:pPr>
+    </w:lvl>
+    <w:lvl w:ilvl="8" w:tentative="1">
+      <w:start w:val="1"/>
+      <w:numFmt w:val="decimal"/>
+      <w:lvlText w:val="%9."/>
+      <w:lvlJc w:val="left"/>
+      <w:pPr>
+        <w:tabs>
+          <w:tab w:val="num" w:pos="6480"/>
+        </w:tabs>
+        <w:ind w:left="6480" w:hanging="360"/>
+      </w:pPr>
+    </w:lvl>
+  </w:abstractNum>
+  <w:abstractNum w:abstractNumId="22" w15:restartNumberingAfterBreak="0">
     <w:nsid w:val="66FB7200"/>
     <w:multiLevelType w:val="multilevel"/>
     <w:tmpl w:val="862EFA4C"/>
@@ -4444,7 +5153,120 @@
       </w:rPr>
     </w:lvl>
   </w:abstractNum>
-  <w:abstractNum w:abstractNumId="20" w15:restartNumberingAfterBreak="0">
+  <w:abstractNum w:abstractNumId="23" w15:restartNumberingAfterBreak="0">
+    <w:nsid w:val="683F119E"/>
+    <w:multiLevelType w:val="multilevel"/>
+    <w:tmpl w:val="3AB0D636"/>
+    <w:lvl w:ilvl="0">
+      <w:start w:val="2"/>
+      <w:numFmt w:val="decimal"/>
+      <w:lvlText w:val="%1."/>
+      <w:lvlJc w:val="left"/>
+      <w:pPr>
+        <w:tabs>
+          <w:tab w:val="num" w:pos="720"/>
+        </w:tabs>
+        <w:ind w:left="720" w:hanging="360"/>
+      </w:pPr>
+    </w:lvl>
+    <w:lvl w:ilvl="1" w:tentative="1">
+      <w:start w:val="1"/>
+      <w:numFmt w:val="decimal"/>
+      <w:lvlText w:val="%2."/>
+      <w:lvlJc w:val="left"/>
+      <w:pPr>
+        <w:tabs>
+          <w:tab w:val="num" w:pos="1440"/>
+        </w:tabs>
+        <w:ind w:left="1440" w:hanging="360"/>
+      </w:pPr>
+    </w:lvl>
+    <w:lvl w:ilvl="2" w:tentative="1">
+      <w:start w:val="1"/>
+      <w:numFmt w:val="decimal"/>
+      <w:lvlText w:val="%3."/>
+      <w:lvlJc w:val="left"/>
+      <w:pPr>
+        <w:tabs>
+          <w:tab w:val="num" w:pos="2160"/>
+        </w:tabs>
+        <w:ind w:left="2160" w:hanging="360"/>
+      </w:pPr>
+    </w:lvl>
+    <w:lvl w:ilvl="3" w:tentative="1">
+      <w:start w:val="1"/>
+      <w:numFmt w:val="decimal"/>
+      <w:lvlText w:val="%4."/>
+      <w:lvlJc w:val="left"/>
+      <w:pPr>
+        <w:tabs>
+          <w:tab w:val="num" w:pos="2880"/>
+        </w:tabs>
+        <w:ind w:left="2880" w:hanging="360"/>
+      </w:pPr>
+    </w:lvl>
+    <w:lvl w:ilvl="4" w:tentative="1">
+      <w:start w:val="1"/>
+      <w:numFmt w:val="decimal"/>
+      <w:lvlText w:val="%5."/>
+      <w:lvlJc w:val="left"/>
+      <w:pPr>
+        <w:tabs>
+          <w:tab w:val="num" w:pos="3600"/>
+        </w:tabs>
+        <w:ind w:left="3600" w:hanging="360"/>
+      </w:pPr>
+    </w:lvl>
+    <w:lvl w:ilvl="5" w:tentative="1">
+      <w:start w:val="1"/>
+      <w:numFmt w:val="decimal"/>
+      <w:lvlText w:val="%6."/>
+      <w:lvlJc w:val="left"/>
+      <w:pPr>
+        <w:tabs>
+          <w:tab w:val="num" w:pos="4320"/>
+        </w:tabs>
+        <w:ind w:left="4320" w:hanging="360"/>
+      </w:pPr>
+    </w:lvl>
+    <w:lvl w:ilvl="6" w:tentative="1">
+      <w:start w:val="1"/>
+      <w:numFmt w:val="decimal"/>
+      <w:lvlText w:val="%7."/>
+      <w:lvlJc w:val="left"/>
+      <w:pPr>
+        <w:tabs>
+          <w:tab w:val="num" w:pos="5040"/>
+        </w:tabs>
+        <w:ind w:left="5040" w:hanging="360"/>
+      </w:pPr>
+    </w:lvl>
+    <w:lvl w:ilvl="7" w:tentative="1">
+      <w:start w:val="1"/>
+      <w:numFmt w:val="decimal"/>
+      <w:lvlText w:val="%8."/>
+      <w:lvlJc w:val="left"/>
+      <w:pPr>
+        <w:tabs>
+          <w:tab w:val="num" w:pos="5760"/>
+        </w:tabs>
+        <w:ind w:left="5760" w:hanging="360"/>
+      </w:pPr>
+    </w:lvl>
+    <w:lvl w:ilvl="8" w:tentative="1">
+      <w:start w:val="1"/>
+      <w:numFmt w:val="decimal"/>
+      <w:lvlText w:val="%9."/>
+      <w:lvlJc w:val="left"/>
+      <w:pPr>
+        <w:tabs>
+          <w:tab w:val="num" w:pos="6480"/>
+        </w:tabs>
+        <w:ind w:left="6480" w:hanging="360"/>
+      </w:pPr>
+    </w:lvl>
+  </w:abstractNum>
+  <w:abstractNum w:abstractNumId="24" w15:restartNumberingAfterBreak="0">
     <w:nsid w:val="6D43050B"/>
     <w:multiLevelType w:val="multilevel"/>
     <w:tmpl w:val="449C887A"/>
@@ -4558,28 +5380,28 @@
     </w:lvl>
   </w:abstractNum>
   <w:num w:numId="1" w16cid:durableId="1527988980">
-    <w:abstractNumId w:val="18"/>
+    <w:abstractNumId w:val="20"/>
   </w:num>
   <w:num w:numId="2" w16cid:durableId="623660728">
-    <w:abstractNumId w:val="11"/>
+    <w:abstractNumId w:val="13"/>
   </w:num>
   <w:num w:numId="3" w16cid:durableId="1906379872">
-    <w:abstractNumId w:val="9"/>
+    <w:abstractNumId w:val="10"/>
   </w:num>
   <w:num w:numId="4" w16cid:durableId="1702976259">
+    <w:abstractNumId w:val="22"/>
+  </w:num>
+  <w:num w:numId="5" w16cid:durableId="2126457909">
     <w:abstractNumId w:val="19"/>
   </w:num>
-  <w:num w:numId="5" w16cid:durableId="2126457909">
-    <w:abstractNumId w:val="17"/>
-  </w:num>
   <w:num w:numId="6" w16cid:durableId="382339695">
-    <w:abstractNumId w:val="13"/>
+    <w:abstractNumId w:val="15"/>
   </w:num>
   <w:num w:numId="7" w16cid:durableId="1143304202">
     <w:abstractNumId w:val="0"/>
   </w:num>
   <w:num w:numId="8" w16cid:durableId="721633374">
-    <w:abstractNumId w:val="20"/>
+    <w:abstractNumId w:val="24"/>
     <w:lvlOverride w:ilvl="0">
       <w:lvl w:ilvl="0">
         <w:numFmt w:val="decimal"/>
@@ -4589,22 +5411,22 @@
     </w:lvlOverride>
   </w:num>
   <w:num w:numId="9" w16cid:durableId="2067756603">
-    <w:abstractNumId w:val="8"/>
+    <w:abstractNumId w:val="9"/>
   </w:num>
   <w:num w:numId="10" w16cid:durableId="1406534218">
-    <w:abstractNumId w:val="14"/>
+    <w:abstractNumId w:val="16"/>
   </w:num>
   <w:num w:numId="11" w16cid:durableId="1303003893">
     <w:abstractNumId w:val="2"/>
   </w:num>
   <w:num w:numId="12" w16cid:durableId="504326431">
-    <w:abstractNumId w:val="7"/>
+    <w:abstractNumId w:val="8"/>
   </w:num>
   <w:num w:numId="13" w16cid:durableId="484124425">
-    <w:abstractNumId w:val="3"/>
+    <w:abstractNumId w:val="4"/>
   </w:num>
   <w:num w:numId="14" w16cid:durableId="1551572160">
-    <w:abstractNumId w:val="10"/>
+    <w:abstractNumId w:val="11"/>
     <w:lvlOverride w:ilvl="0">
       <w:lvl w:ilvl="0">
         <w:numFmt w:val="decimal"/>
@@ -4614,10 +5436,10 @@
     </w:lvlOverride>
   </w:num>
   <w:num w:numId="15" w16cid:durableId="1684670856">
-    <w:abstractNumId w:val="12"/>
+    <w:abstractNumId w:val="14"/>
   </w:num>
   <w:num w:numId="16" w16cid:durableId="1763060658">
-    <w:abstractNumId w:val="15"/>
+    <w:abstractNumId w:val="17"/>
     <w:lvlOverride w:ilvl="0">
       <w:lvl w:ilvl="0">
         <w:numFmt w:val="decimal"/>
@@ -4630,16 +5452,35 @@
     <w:abstractNumId w:val="1"/>
   </w:num>
   <w:num w:numId="18" w16cid:durableId="1078093733">
-    <w:abstractNumId w:val="4"/>
+    <w:abstractNumId w:val="5"/>
   </w:num>
   <w:num w:numId="19" w16cid:durableId="1009017450">
-    <w:abstractNumId w:val="16"/>
+    <w:abstractNumId w:val="18"/>
   </w:num>
   <w:num w:numId="20" w16cid:durableId="694577066">
-    <w:abstractNumId w:val="5"/>
+    <w:abstractNumId w:val="6"/>
   </w:num>
   <w:num w:numId="21" w16cid:durableId="353651897">
-    <w:abstractNumId w:val="6"/>
+    <w:abstractNumId w:val="7"/>
+  </w:num>
+  <w:num w:numId="22" w16cid:durableId="1162235608">
+    <w:abstractNumId w:val="21"/>
+  </w:num>
+  <w:num w:numId="23" w16cid:durableId="1713189446">
+    <w:abstractNumId w:val="3"/>
+  </w:num>
+  <w:num w:numId="24" w16cid:durableId="917176505">
+    <w:abstractNumId w:val="23"/>
+    <w:lvlOverride w:ilvl="0">
+      <w:lvl w:ilvl="0">
+        <w:numFmt w:val="decimal"/>
+        <w:lvlText w:val="%1."/>
+        <w:lvlJc w:val="left"/>
+      </w:lvl>
+    </w:lvlOverride>
+  </w:num>
+  <w:num w:numId="25" w16cid:durableId="1691831301">
+    <w:abstractNumId w:val="12"/>
   </w:num>
 </w:numbering>
 </file>

</xml_diff>

<commit_message>
Add causes to memory patterns of randpwgen
</commit_message>
<xml_diff>
--- a/Latency Analysis/RandPwGen Service - Deep Analysis.docx
+++ b/Latency Analysis/RandPwGen Service - Deep Analysis.docx
@@ -1882,6 +1882,500 @@
     </w:p>
     <w:p>
       <w:pPr>
+        <w:pStyle w:val="Subtitle"/>
+        <w:rPr>
+          <w:b/>
+          <w:bCs/>
+          <w:lang w:val="en-US"/>
+        </w:rPr>
+      </w:pPr>
+      <w:r>
+        <w:rPr>
+          <w:lang w:val="en-US"/>
+        </w:rPr>
+        <w:t>Why memory usage has this relevant pattern?</w:t>
+      </w:r>
+    </w:p>
+    <w:p>
+      <w:pPr>
+        <w:numPr>
+          <w:ilvl w:val="0"/>
+          <w:numId w:val="26"/>
+        </w:numPr>
+        <w:rPr>
+          <w:lang w:val="en-US"/>
+        </w:rPr>
+      </w:pPr>
+      <w:r>
+        <w:rPr>
+          <w:lang w:val="en-US"/>
+        </w:rPr>
+        <w:t>Memory usage rises gradually, peaks, then drops sharply.</w:t>
+      </w:r>
+    </w:p>
+    <w:p>
+      <w:pPr>
+        <w:numPr>
+          <w:ilvl w:val="0"/>
+          <w:numId w:val="26"/>
+        </w:numPr>
+        <w:rPr>
+          <w:lang w:val="en-US"/>
+        </w:rPr>
+      </w:pPr>
+      <w:r>
+        <w:rPr>
+          <w:lang w:val="en-US"/>
+        </w:rPr>
+        <w:t>This pattern repeats periodically, with the memory limit reductions (until the memory limit gets too low).</w:t>
+      </w:r>
+    </w:p>
+    <w:p>
+      <w:pPr>
+        <w:numPr>
+          <w:ilvl w:val="0"/>
+          <w:numId w:val="26"/>
+        </w:numPr>
+        <w:rPr>
+          <w:lang w:val="en-US"/>
+        </w:rPr>
+      </w:pPr>
+      <w:r>
+        <w:rPr>
+          <w:lang w:val="en-US"/>
+        </w:rPr>
+        <w:t>Latency seems to correlate somewhat with memory usage spikes (due to GC events).</w:t>
+      </w:r>
+    </w:p>
+    <w:p>
+      <w:pPr>
+        <w:rPr>
+          <w:lang w:val="en-US"/>
+        </w:rPr>
+      </w:pPr>
+    </w:p>
+    <w:p>
+      <w:pPr>
+        <w:rPr>
+          <w:lang w:val="en-US"/>
+        </w:rPr>
+      </w:pPr>
+      <w:r>
+        <w:rPr>
+          <w:b/>
+          <w:bCs/>
+          <w:u w:val="single"/>
+          <w:lang w:val="en-US"/>
+        </w:rPr>
+        <w:t>Deep Dive into the Cause</w:t>
+      </w:r>
+    </w:p>
+    <w:p>
+      <w:pPr>
+        <w:numPr>
+          <w:ilvl w:val="0"/>
+          <w:numId w:val="27"/>
+        </w:numPr>
+        <w:rPr>
+          <w:lang w:val="en-US"/>
+        </w:rPr>
+      </w:pPr>
+      <w:r>
+        <w:rPr>
+          <w:lang w:val="en-US"/>
+        </w:rPr>
+        <w:t>JVM Heap Allocation &amp; Object Lifecycle</w:t>
+      </w:r>
+    </w:p>
+    <w:p>
+      <w:pPr>
+        <w:numPr>
+          <w:ilvl w:val="0"/>
+          <w:numId w:val="28"/>
+        </w:numPr>
+        <w:rPr>
+          <w:lang w:val="en-US"/>
+        </w:rPr>
+      </w:pPr>
+      <w:r>
+        <w:rPr>
+          <w:lang w:val="en-US"/>
+        </w:rPr>
+        <w:t>The Java Virtual Machine allocates memory for objects primarily in the young generation.</w:t>
+      </w:r>
+    </w:p>
+    <w:p>
+      <w:pPr>
+        <w:numPr>
+          <w:ilvl w:val="0"/>
+          <w:numId w:val="28"/>
+        </w:numPr>
+        <w:rPr>
+          <w:lang w:val="en-US"/>
+        </w:rPr>
+      </w:pPr>
+      <w:r>
+        <w:rPr>
+          <w:lang w:val="en-US"/>
+        </w:rPr>
+        <w:t>As requests come in (10 - 20 req/s), objects are created, filling up heap space.</w:t>
+      </w:r>
+    </w:p>
+    <w:p>
+      <w:pPr>
+        <w:numPr>
+          <w:ilvl w:val="0"/>
+          <w:numId w:val="28"/>
+        </w:numPr>
+        <w:rPr>
+          <w:lang w:val="en-US"/>
+        </w:rPr>
+      </w:pPr>
+      <w:r>
+        <w:rPr>
+          <w:lang w:val="en-US"/>
+        </w:rPr>
+        <w:t>Once a threshold is reached, a GC is triggered (minor or major):</w:t>
+      </w:r>
+    </w:p>
+    <w:p>
+      <w:pPr>
+        <w:numPr>
+          <w:ilvl w:val="1"/>
+          <w:numId w:val="28"/>
+        </w:numPr>
+        <w:rPr>
+          <w:lang w:val="en-US"/>
+        </w:rPr>
+      </w:pPr>
+      <w:r>
+        <w:rPr>
+          <w:lang w:val="en-US"/>
+        </w:rPr>
+        <w:t>Short-lived objects get collected.</w:t>
+      </w:r>
+    </w:p>
+    <w:p>
+      <w:pPr>
+        <w:numPr>
+          <w:ilvl w:val="1"/>
+          <w:numId w:val="28"/>
+        </w:numPr>
+        <w:rPr>
+          <w:lang w:val="en-US"/>
+        </w:rPr>
+      </w:pPr>
+      <w:r>
+        <w:rPr>
+          <w:lang w:val="en-US"/>
+        </w:rPr>
+        <w:t>Some surviving objects are moved to the old generation.</w:t>
+      </w:r>
+    </w:p>
+    <w:p>
+      <w:pPr>
+        <w:numPr>
+          <w:ilvl w:val="0"/>
+          <w:numId w:val="28"/>
+        </w:numPr>
+        <w:rPr>
+          <w:lang w:val="en-US"/>
+        </w:rPr>
+      </w:pPr>
+      <w:r>
+        <w:rPr>
+          <w:lang w:val="en-US"/>
+        </w:rPr>
+        <w:t>After GC, heap memory drops.</w:t>
+      </w:r>
+    </w:p>
+    <w:p>
+      <w:pPr>
+        <w:numPr>
+          <w:ilvl w:val="0"/>
+          <w:numId w:val="28"/>
+        </w:numPr>
+        <w:rPr>
+          <w:lang w:val="en-US"/>
+        </w:rPr>
+      </w:pPr>
+      <w:r>
+        <w:rPr>
+          <w:lang w:val="en-US"/>
+        </w:rPr>
+        <w:t>The rise-and-fall pattern in memory usage is caused by regular object creation + GC cleanup cycles.</w:t>
+      </w:r>
+    </w:p>
+    <w:p>
+      <w:pPr>
+        <w:rPr>
+          <w:lang w:val="en-US"/>
+        </w:rPr>
+      </w:pPr>
+      <w:r>
+        <w:rPr>
+          <w:lang w:val="en-US"/>
+        </w:rPr>
+        <w:br/>
+      </w:r>
+    </w:p>
+    <w:p>
+      <w:pPr>
+        <w:numPr>
+          <w:ilvl w:val="0"/>
+          <w:numId w:val="29"/>
+        </w:numPr>
+        <w:rPr>
+          <w:lang w:val="en-US"/>
+        </w:rPr>
+      </w:pPr>
+      <w:r>
+        <w:rPr>
+          <w:lang w:val="en-US"/>
+        </w:rPr>
+        <w:t>Service-Specific Workload Pattern</w:t>
+      </w:r>
+    </w:p>
+    <w:p>
+      <w:pPr>
+        <w:numPr>
+          <w:ilvl w:val="0"/>
+          <w:numId w:val="30"/>
+        </w:numPr>
+        <w:rPr>
+          <w:lang w:val="en-US"/>
+        </w:rPr>
+      </w:pPr>
+      <w:r>
+        <w:rPr>
+          <w:lang w:val="en-US"/>
+        </w:rPr>
+        <w:t>Our random password generator:</w:t>
+      </w:r>
+    </w:p>
+    <w:p>
+      <w:pPr>
+        <w:numPr>
+          <w:ilvl w:val="1"/>
+          <w:numId w:val="30"/>
+        </w:numPr>
+        <w:rPr>
+          <w:lang w:val="en-US"/>
+        </w:rPr>
+      </w:pPr>
+      <w:r>
+        <w:rPr>
+          <w:lang w:val="en-US"/>
+        </w:rPr>
+        <w:t>Creates strings and arrays with some cryptographic entropy.</w:t>
+      </w:r>
+    </w:p>
+    <w:p>
+      <w:pPr>
+        <w:numPr>
+          <w:ilvl w:val="1"/>
+          <w:numId w:val="30"/>
+        </w:numPr>
+        <w:rPr>
+          <w:lang w:val="en-US"/>
+        </w:rPr>
+      </w:pPr>
+      <w:r>
+        <w:rPr>
+          <w:lang w:val="en-US"/>
+        </w:rPr>
+        <w:t>These objects are short-lived (transient strings), perfect for young gen GC.</w:t>
+      </w:r>
+    </w:p>
+    <w:p>
+      <w:pPr>
+        <w:numPr>
+          <w:ilvl w:val="0"/>
+          <w:numId w:val="30"/>
+        </w:numPr>
+        <w:rPr>
+          <w:lang w:val="en-US"/>
+        </w:rPr>
+      </w:pPr>
+      <w:r>
+        <w:rPr>
+          <w:lang w:val="en-US"/>
+        </w:rPr>
+        <w:t>Every few seconds:</w:t>
+      </w:r>
+    </w:p>
+    <w:p>
+      <w:pPr>
+        <w:numPr>
+          <w:ilvl w:val="1"/>
+          <w:numId w:val="30"/>
+        </w:numPr>
+        <w:rPr>
+          <w:lang w:val="en-US"/>
+        </w:rPr>
+      </w:pPr>
+      <w:r>
+        <w:rPr>
+          <w:lang w:val="en-US"/>
+        </w:rPr>
+        <w:t>Requests accumulate allocations -&gt; heap fills -&gt; GC -&gt; memory drops.</w:t>
+      </w:r>
+    </w:p>
+    <w:p>
+      <w:pPr>
+        <w:numPr>
+          <w:ilvl w:val="0"/>
+          <w:numId w:val="30"/>
+        </w:numPr>
+        <w:rPr>
+          <w:lang w:val="en-US"/>
+        </w:rPr>
+      </w:pPr>
+      <w:r>
+        <w:rPr>
+          <w:lang w:val="en-US"/>
+        </w:rPr>
+        <w:t>The usage is naturally cyclical due to the structure of the work and object lifespan.</w:t>
+      </w:r>
+    </w:p>
+    <w:p>
+      <w:pPr>
+        <w:rPr>
+          <w:lang w:val="en-US"/>
+        </w:rPr>
+      </w:pPr>
+      <w:r>
+        <w:rPr>
+          <w:lang w:val="en-US"/>
+        </w:rPr>
+        <w:br/>
+      </w:r>
+    </w:p>
+    <w:p>
+      <w:pPr>
+        <w:numPr>
+          <w:ilvl w:val="0"/>
+          <w:numId w:val="31"/>
+        </w:numPr>
+        <w:rPr>
+          <w:lang w:val="en-US"/>
+        </w:rPr>
+      </w:pPr>
+      <w:r>
+        <w:rPr>
+          <w:lang w:val="en-US"/>
+        </w:rPr>
+        <w:t>GC Frequency and Heap Tuning</w:t>
+      </w:r>
+    </w:p>
+    <w:p>
+      <w:pPr>
+        <w:numPr>
+          <w:ilvl w:val="0"/>
+          <w:numId w:val="32"/>
+        </w:numPr>
+        <w:rPr>
+          <w:lang w:val="en-US"/>
+        </w:rPr>
+      </w:pPr>
+      <w:r>
+        <w:rPr>
+          <w:lang w:val="en-US"/>
+        </w:rPr>
+        <w:t xml:space="preserve">The JVM performs GC based on thresholds in Eden, Survivor, and </w:t>
+      </w:r>
+      <w:proofErr w:type="gramStart"/>
+      <w:r>
+        <w:rPr>
+          <w:lang w:val="en-US"/>
+        </w:rPr>
+        <w:t>Old</w:t>
+      </w:r>
+      <w:proofErr w:type="gramEnd"/>
+      <w:r>
+        <w:rPr>
+          <w:lang w:val="en-US"/>
+        </w:rPr>
+        <w:t xml:space="preserve"> generations.</w:t>
+      </w:r>
+    </w:p>
+    <w:p>
+      <w:pPr>
+        <w:numPr>
+          <w:ilvl w:val="0"/>
+          <w:numId w:val="32"/>
+        </w:numPr>
+        <w:rPr>
+          <w:lang w:val="en-US"/>
+        </w:rPr>
+      </w:pPr>
+      <w:r>
+        <w:rPr>
+          <w:lang w:val="en-US"/>
+        </w:rPr>
+        <w:t>As memory limits are reduced, the frequency of GC can:</w:t>
+      </w:r>
+    </w:p>
+    <w:p>
+      <w:pPr>
+        <w:numPr>
+          <w:ilvl w:val="1"/>
+          <w:numId w:val="32"/>
+        </w:numPr>
+        <w:rPr>
+          <w:lang w:val="en-US"/>
+        </w:rPr>
+      </w:pPr>
+      <w:r>
+        <w:rPr>
+          <w:lang w:val="en-US"/>
+        </w:rPr>
+        <w:t>Increase (less space, GC triggers earlier),</w:t>
+      </w:r>
+    </w:p>
+    <w:p>
+      <w:pPr>
+        <w:numPr>
+          <w:ilvl w:val="1"/>
+          <w:numId w:val="32"/>
+        </w:numPr>
+        <w:rPr>
+          <w:lang w:val="en-US"/>
+        </w:rPr>
+      </w:pPr>
+      <w:r>
+        <w:rPr>
+          <w:lang w:val="en-US"/>
+        </w:rPr>
+        <w:t>Or cause larger spikes if GC is delayed due to CPU contention or slow promotion.</w:t>
+      </w:r>
+    </w:p>
+    <w:p>
+      <w:pPr>
+        <w:numPr>
+          <w:ilvl w:val="0"/>
+          <w:numId w:val="32"/>
+        </w:numPr>
+        <w:rPr>
+          <w:lang w:val="en-US"/>
+        </w:rPr>
+      </w:pPr>
+      <w:r>
+        <w:rPr>
+          <w:lang w:val="en-US"/>
+        </w:rPr>
+        <w:t>The frequency of the memory usage waves matches the GC rhythm, adapting to memory constraints.</w:t>
+      </w:r>
+    </w:p>
+    <w:p>
+      <w:pPr>
+        <w:rPr>
+          <w:lang w:val="en-US"/>
+        </w:rPr>
+      </w:pPr>
+    </w:p>
+    <w:p>
+      <w:pPr>
         <w:rPr>
           <w:lang w:val="en-US"/>
         </w:rPr>
@@ -2837,6 +3331,119 @@
     </w:lvl>
   </w:abstractNum>
   <w:abstractNum w:abstractNumId="6" w15:restartNumberingAfterBreak="0">
+    <w:nsid w:val="113E3D33"/>
+    <w:multiLevelType w:val="multilevel"/>
+    <w:tmpl w:val="017EBC2C"/>
+    <w:lvl w:ilvl="0">
+      <w:start w:val="2"/>
+      <w:numFmt w:val="decimal"/>
+      <w:lvlText w:val="%1."/>
+      <w:lvlJc w:val="left"/>
+      <w:pPr>
+        <w:tabs>
+          <w:tab w:val="num" w:pos="720"/>
+        </w:tabs>
+        <w:ind w:left="720" w:hanging="360"/>
+      </w:pPr>
+    </w:lvl>
+    <w:lvl w:ilvl="1" w:tentative="1">
+      <w:start w:val="1"/>
+      <w:numFmt w:val="decimal"/>
+      <w:lvlText w:val="%2."/>
+      <w:lvlJc w:val="left"/>
+      <w:pPr>
+        <w:tabs>
+          <w:tab w:val="num" w:pos="1440"/>
+        </w:tabs>
+        <w:ind w:left="1440" w:hanging="360"/>
+      </w:pPr>
+    </w:lvl>
+    <w:lvl w:ilvl="2" w:tentative="1">
+      <w:start w:val="1"/>
+      <w:numFmt w:val="decimal"/>
+      <w:lvlText w:val="%3."/>
+      <w:lvlJc w:val="left"/>
+      <w:pPr>
+        <w:tabs>
+          <w:tab w:val="num" w:pos="2160"/>
+        </w:tabs>
+        <w:ind w:left="2160" w:hanging="360"/>
+      </w:pPr>
+    </w:lvl>
+    <w:lvl w:ilvl="3" w:tentative="1">
+      <w:start w:val="1"/>
+      <w:numFmt w:val="decimal"/>
+      <w:lvlText w:val="%4."/>
+      <w:lvlJc w:val="left"/>
+      <w:pPr>
+        <w:tabs>
+          <w:tab w:val="num" w:pos="2880"/>
+        </w:tabs>
+        <w:ind w:left="2880" w:hanging="360"/>
+      </w:pPr>
+    </w:lvl>
+    <w:lvl w:ilvl="4" w:tentative="1">
+      <w:start w:val="1"/>
+      <w:numFmt w:val="decimal"/>
+      <w:lvlText w:val="%5."/>
+      <w:lvlJc w:val="left"/>
+      <w:pPr>
+        <w:tabs>
+          <w:tab w:val="num" w:pos="3600"/>
+        </w:tabs>
+        <w:ind w:left="3600" w:hanging="360"/>
+      </w:pPr>
+    </w:lvl>
+    <w:lvl w:ilvl="5" w:tentative="1">
+      <w:start w:val="1"/>
+      <w:numFmt w:val="decimal"/>
+      <w:lvlText w:val="%6."/>
+      <w:lvlJc w:val="left"/>
+      <w:pPr>
+        <w:tabs>
+          <w:tab w:val="num" w:pos="4320"/>
+        </w:tabs>
+        <w:ind w:left="4320" w:hanging="360"/>
+      </w:pPr>
+    </w:lvl>
+    <w:lvl w:ilvl="6" w:tentative="1">
+      <w:start w:val="1"/>
+      <w:numFmt w:val="decimal"/>
+      <w:lvlText w:val="%7."/>
+      <w:lvlJc w:val="left"/>
+      <w:pPr>
+        <w:tabs>
+          <w:tab w:val="num" w:pos="5040"/>
+        </w:tabs>
+        <w:ind w:left="5040" w:hanging="360"/>
+      </w:pPr>
+    </w:lvl>
+    <w:lvl w:ilvl="7" w:tentative="1">
+      <w:start w:val="1"/>
+      <w:numFmt w:val="decimal"/>
+      <w:lvlText w:val="%8."/>
+      <w:lvlJc w:val="left"/>
+      <w:pPr>
+        <w:tabs>
+          <w:tab w:val="num" w:pos="5760"/>
+        </w:tabs>
+        <w:ind w:left="5760" w:hanging="360"/>
+      </w:pPr>
+    </w:lvl>
+    <w:lvl w:ilvl="8" w:tentative="1">
+      <w:start w:val="1"/>
+      <w:numFmt w:val="decimal"/>
+      <w:lvlText w:val="%9."/>
+      <w:lvlJc w:val="left"/>
+      <w:pPr>
+        <w:tabs>
+          <w:tab w:val="num" w:pos="6480"/>
+        </w:tabs>
+        <w:ind w:left="6480" w:hanging="360"/>
+      </w:pPr>
+    </w:lvl>
+  </w:abstractNum>
+  <w:abstractNum w:abstractNumId="7" w15:restartNumberingAfterBreak="0">
     <w:nsid w:val="11CE47E8"/>
     <w:multiLevelType w:val="multilevel"/>
     <w:tmpl w:val="9B823E24"/>
@@ -2985,7 +3592,7 @@
       </w:rPr>
     </w:lvl>
   </w:abstractNum>
-  <w:abstractNum w:abstractNumId="7" w15:restartNumberingAfterBreak="0">
+  <w:abstractNum w:abstractNumId="8" w15:restartNumberingAfterBreak="0">
     <w:nsid w:val="1EBB1FD1"/>
     <w:multiLevelType w:val="multilevel"/>
     <w:tmpl w:val="A45AB3E0"/>
@@ -3134,7 +3741,7 @@
       </w:rPr>
     </w:lvl>
   </w:abstractNum>
-  <w:abstractNum w:abstractNumId="8" w15:restartNumberingAfterBreak="0">
+  <w:abstractNum w:abstractNumId="9" w15:restartNumberingAfterBreak="0">
     <w:nsid w:val="219F117B"/>
     <w:multiLevelType w:val="multilevel"/>
     <w:tmpl w:val="987A0C88"/>
@@ -3247,7 +3854,7 @@
       </w:pPr>
     </w:lvl>
   </w:abstractNum>
-  <w:abstractNum w:abstractNumId="9" w15:restartNumberingAfterBreak="0">
+  <w:abstractNum w:abstractNumId="10" w15:restartNumberingAfterBreak="0">
     <w:nsid w:val="22851323"/>
     <w:multiLevelType w:val="multilevel"/>
     <w:tmpl w:val="C8146018"/>
@@ -3396,7 +4003,156 @@
       </w:rPr>
     </w:lvl>
   </w:abstractNum>
-  <w:abstractNum w:abstractNumId="10" w15:restartNumberingAfterBreak="0">
+  <w:abstractNum w:abstractNumId="11" w15:restartNumberingAfterBreak="0">
+    <w:nsid w:val="2B3A173A"/>
+    <w:multiLevelType w:val="multilevel"/>
+    <w:tmpl w:val="80745354"/>
+    <w:lvl w:ilvl="0">
+      <w:start w:val="1"/>
+      <w:numFmt w:val="bullet"/>
+      <w:lvlText w:val=""/>
+      <w:lvlJc w:val="left"/>
+      <w:pPr>
+        <w:tabs>
+          <w:tab w:val="num" w:pos="720"/>
+        </w:tabs>
+        <w:ind w:left="720" w:hanging="360"/>
+      </w:pPr>
+      <w:rPr>
+        <w:rFonts w:ascii="Symbol" w:hAnsi="Symbol" w:hint="default"/>
+        <w:sz w:val="20"/>
+      </w:rPr>
+    </w:lvl>
+    <w:lvl w:ilvl="1">
+      <w:start w:val="1"/>
+      <w:numFmt w:val="bullet"/>
+      <w:lvlText w:val="o"/>
+      <w:lvlJc w:val="left"/>
+      <w:pPr>
+        <w:tabs>
+          <w:tab w:val="num" w:pos="1440"/>
+        </w:tabs>
+        <w:ind w:left="1440" w:hanging="360"/>
+      </w:pPr>
+      <w:rPr>
+        <w:rFonts w:ascii="Courier New" w:hAnsi="Courier New" w:hint="default"/>
+        <w:sz w:val="20"/>
+      </w:rPr>
+    </w:lvl>
+    <w:lvl w:ilvl="2" w:tentative="1">
+      <w:start w:val="1"/>
+      <w:numFmt w:val="bullet"/>
+      <w:lvlText w:val=""/>
+      <w:lvlJc w:val="left"/>
+      <w:pPr>
+        <w:tabs>
+          <w:tab w:val="num" w:pos="2160"/>
+        </w:tabs>
+        <w:ind w:left="2160" w:hanging="360"/>
+      </w:pPr>
+      <w:rPr>
+        <w:rFonts w:ascii="Wingdings" w:hAnsi="Wingdings" w:hint="default"/>
+        <w:sz w:val="20"/>
+      </w:rPr>
+    </w:lvl>
+    <w:lvl w:ilvl="3" w:tentative="1">
+      <w:start w:val="1"/>
+      <w:numFmt w:val="bullet"/>
+      <w:lvlText w:val=""/>
+      <w:lvlJc w:val="left"/>
+      <w:pPr>
+        <w:tabs>
+          <w:tab w:val="num" w:pos="2880"/>
+        </w:tabs>
+        <w:ind w:left="2880" w:hanging="360"/>
+      </w:pPr>
+      <w:rPr>
+        <w:rFonts w:ascii="Wingdings" w:hAnsi="Wingdings" w:hint="default"/>
+        <w:sz w:val="20"/>
+      </w:rPr>
+    </w:lvl>
+    <w:lvl w:ilvl="4" w:tentative="1">
+      <w:start w:val="1"/>
+      <w:numFmt w:val="bullet"/>
+      <w:lvlText w:val=""/>
+      <w:lvlJc w:val="left"/>
+      <w:pPr>
+        <w:tabs>
+          <w:tab w:val="num" w:pos="3600"/>
+        </w:tabs>
+        <w:ind w:left="3600" w:hanging="360"/>
+      </w:pPr>
+      <w:rPr>
+        <w:rFonts w:ascii="Wingdings" w:hAnsi="Wingdings" w:hint="default"/>
+        <w:sz w:val="20"/>
+      </w:rPr>
+    </w:lvl>
+    <w:lvl w:ilvl="5" w:tentative="1">
+      <w:start w:val="1"/>
+      <w:numFmt w:val="bullet"/>
+      <w:lvlText w:val=""/>
+      <w:lvlJc w:val="left"/>
+      <w:pPr>
+        <w:tabs>
+          <w:tab w:val="num" w:pos="4320"/>
+        </w:tabs>
+        <w:ind w:left="4320" w:hanging="360"/>
+      </w:pPr>
+      <w:rPr>
+        <w:rFonts w:ascii="Wingdings" w:hAnsi="Wingdings" w:hint="default"/>
+        <w:sz w:val="20"/>
+      </w:rPr>
+    </w:lvl>
+    <w:lvl w:ilvl="6" w:tentative="1">
+      <w:start w:val="1"/>
+      <w:numFmt w:val="bullet"/>
+      <w:lvlText w:val=""/>
+      <w:lvlJc w:val="left"/>
+      <w:pPr>
+        <w:tabs>
+          <w:tab w:val="num" w:pos="5040"/>
+        </w:tabs>
+        <w:ind w:left="5040" w:hanging="360"/>
+      </w:pPr>
+      <w:rPr>
+        <w:rFonts w:ascii="Wingdings" w:hAnsi="Wingdings" w:hint="default"/>
+        <w:sz w:val="20"/>
+      </w:rPr>
+    </w:lvl>
+    <w:lvl w:ilvl="7" w:tentative="1">
+      <w:start w:val="1"/>
+      <w:numFmt w:val="bullet"/>
+      <w:lvlText w:val=""/>
+      <w:lvlJc w:val="left"/>
+      <w:pPr>
+        <w:tabs>
+          <w:tab w:val="num" w:pos="5760"/>
+        </w:tabs>
+        <w:ind w:left="5760" w:hanging="360"/>
+      </w:pPr>
+      <w:rPr>
+        <w:rFonts w:ascii="Wingdings" w:hAnsi="Wingdings" w:hint="default"/>
+        <w:sz w:val="20"/>
+      </w:rPr>
+    </w:lvl>
+    <w:lvl w:ilvl="8" w:tentative="1">
+      <w:start w:val="1"/>
+      <w:numFmt w:val="bullet"/>
+      <w:lvlText w:val=""/>
+      <w:lvlJc w:val="left"/>
+      <w:pPr>
+        <w:tabs>
+          <w:tab w:val="num" w:pos="6480"/>
+        </w:tabs>
+        <w:ind w:left="6480" w:hanging="360"/>
+      </w:pPr>
+      <w:rPr>
+        <w:rFonts w:ascii="Wingdings" w:hAnsi="Wingdings" w:hint="default"/>
+        <w:sz w:val="20"/>
+      </w:rPr>
+    </w:lvl>
+  </w:abstractNum>
+  <w:abstractNum w:abstractNumId="12" w15:restartNumberingAfterBreak="0">
     <w:nsid w:val="2B951C9E"/>
     <w:multiLevelType w:val="multilevel"/>
     <w:tmpl w:val="33C214A2"/>
@@ -3545,7 +4301,7 @@
       </w:rPr>
     </w:lvl>
   </w:abstractNum>
-  <w:abstractNum w:abstractNumId="11" w15:restartNumberingAfterBreak="0">
+  <w:abstractNum w:abstractNumId="13" w15:restartNumberingAfterBreak="0">
     <w:nsid w:val="2D875093"/>
     <w:multiLevelType w:val="multilevel"/>
     <w:tmpl w:val="C798C5E4"/>
@@ -3658,7 +4414,156 @@
       </w:pPr>
     </w:lvl>
   </w:abstractNum>
-  <w:abstractNum w:abstractNumId="12" w15:restartNumberingAfterBreak="0">
+  <w:abstractNum w:abstractNumId="14" w15:restartNumberingAfterBreak="0">
+    <w:nsid w:val="32412DE4"/>
+    <w:multiLevelType w:val="multilevel"/>
+    <w:tmpl w:val="7152B076"/>
+    <w:lvl w:ilvl="0">
+      <w:start w:val="1"/>
+      <w:numFmt w:val="bullet"/>
+      <w:lvlText w:val=""/>
+      <w:lvlJc w:val="left"/>
+      <w:pPr>
+        <w:tabs>
+          <w:tab w:val="num" w:pos="720"/>
+        </w:tabs>
+        <w:ind w:left="720" w:hanging="360"/>
+      </w:pPr>
+      <w:rPr>
+        <w:rFonts w:ascii="Symbol" w:hAnsi="Symbol" w:hint="default"/>
+        <w:sz w:val="20"/>
+      </w:rPr>
+    </w:lvl>
+    <w:lvl w:ilvl="1">
+      <w:start w:val="1"/>
+      <w:numFmt w:val="bullet"/>
+      <w:lvlText w:val="o"/>
+      <w:lvlJc w:val="left"/>
+      <w:pPr>
+        <w:tabs>
+          <w:tab w:val="num" w:pos="1440"/>
+        </w:tabs>
+        <w:ind w:left="1440" w:hanging="360"/>
+      </w:pPr>
+      <w:rPr>
+        <w:rFonts w:ascii="Courier New" w:hAnsi="Courier New" w:hint="default"/>
+        <w:sz w:val="20"/>
+      </w:rPr>
+    </w:lvl>
+    <w:lvl w:ilvl="2" w:tentative="1">
+      <w:start w:val="1"/>
+      <w:numFmt w:val="bullet"/>
+      <w:lvlText w:val=""/>
+      <w:lvlJc w:val="left"/>
+      <w:pPr>
+        <w:tabs>
+          <w:tab w:val="num" w:pos="2160"/>
+        </w:tabs>
+        <w:ind w:left="2160" w:hanging="360"/>
+      </w:pPr>
+      <w:rPr>
+        <w:rFonts w:ascii="Wingdings" w:hAnsi="Wingdings" w:hint="default"/>
+        <w:sz w:val="20"/>
+      </w:rPr>
+    </w:lvl>
+    <w:lvl w:ilvl="3" w:tentative="1">
+      <w:start w:val="1"/>
+      <w:numFmt w:val="bullet"/>
+      <w:lvlText w:val=""/>
+      <w:lvlJc w:val="left"/>
+      <w:pPr>
+        <w:tabs>
+          <w:tab w:val="num" w:pos="2880"/>
+        </w:tabs>
+        <w:ind w:left="2880" w:hanging="360"/>
+      </w:pPr>
+      <w:rPr>
+        <w:rFonts w:ascii="Wingdings" w:hAnsi="Wingdings" w:hint="default"/>
+        <w:sz w:val="20"/>
+      </w:rPr>
+    </w:lvl>
+    <w:lvl w:ilvl="4" w:tentative="1">
+      <w:start w:val="1"/>
+      <w:numFmt w:val="bullet"/>
+      <w:lvlText w:val=""/>
+      <w:lvlJc w:val="left"/>
+      <w:pPr>
+        <w:tabs>
+          <w:tab w:val="num" w:pos="3600"/>
+        </w:tabs>
+        <w:ind w:left="3600" w:hanging="360"/>
+      </w:pPr>
+      <w:rPr>
+        <w:rFonts w:ascii="Wingdings" w:hAnsi="Wingdings" w:hint="default"/>
+        <w:sz w:val="20"/>
+      </w:rPr>
+    </w:lvl>
+    <w:lvl w:ilvl="5" w:tentative="1">
+      <w:start w:val="1"/>
+      <w:numFmt w:val="bullet"/>
+      <w:lvlText w:val=""/>
+      <w:lvlJc w:val="left"/>
+      <w:pPr>
+        <w:tabs>
+          <w:tab w:val="num" w:pos="4320"/>
+        </w:tabs>
+        <w:ind w:left="4320" w:hanging="360"/>
+      </w:pPr>
+      <w:rPr>
+        <w:rFonts w:ascii="Wingdings" w:hAnsi="Wingdings" w:hint="default"/>
+        <w:sz w:val="20"/>
+      </w:rPr>
+    </w:lvl>
+    <w:lvl w:ilvl="6" w:tentative="1">
+      <w:start w:val="1"/>
+      <w:numFmt w:val="bullet"/>
+      <w:lvlText w:val=""/>
+      <w:lvlJc w:val="left"/>
+      <w:pPr>
+        <w:tabs>
+          <w:tab w:val="num" w:pos="5040"/>
+        </w:tabs>
+        <w:ind w:left="5040" w:hanging="360"/>
+      </w:pPr>
+      <w:rPr>
+        <w:rFonts w:ascii="Wingdings" w:hAnsi="Wingdings" w:hint="default"/>
+        <w:sz w:val="20"/>
+      </w:rPr>
+    </w:lvl>
+    <w:lvl w:ilvl="7" w:tentative="1">
+      <w:start w:val="1"/>
+      <w:numFmt w:val="bullet"/>
+      <w:lvlText w:val=""/>
+      <w:lvlJc w:val="left"/>
+      <w:pPr>
+        <w:tabs>
+          <w:tab w:val="num" w:pos="5760"/>
+        </w:tabs>
+        <w:ind w:left="5760" w:hanging="360"/>
+      </w:pPr>
+      <w:rPr>
+        <w:rFonts w:ascii="Wingdings" w:hAnsi="Wingdings" w:hint="default"/>
+        <w:sz w:val="20"/>
+      </w:rPr>
+    </w:lvl>
+    <w:lvl w:ilvl="8" w:tentative="1">
+      <w:start w:val="1"/>
+      <w:numFmt w:val="bullet"/>
+      <w:lvlText w:val=""/>
+      <w:lvlJc w:val="left"/>
+      <w:pPr>
+        <w:tabs>
+          <w:tab w:val="num" w:pos="6480"/>
+        </w:tabs>
+        <w:ind w:left="6480" w:hanging="360"/>
+      </w:pPr>
+      <w:rPr>
+        <w:rFonts w:ascii="Wingdings" w:hAnsi="Wingdings" w:hint="default"/>
+        <w:sz w:val="20"/>
+      </w:rPr>
+    </w:lvl>
+  </w:abstractNum>
+  <w:abstractNum w:abstractNumId="15" w15:restartNumberingAfterBreak="0">
     <w:nsid w:val="3AEE773E"/>
     <w:multiLevelType w:val="multilevel"/>
     <w:tmpl w:val="A2AC25EA"/>
@@ -3807,7 +4712,7 @@
       </w:rPr>
     </w:lvl>
   </w:abstractNum>
-  <w:abstractNum w:abstractNumId="13" w15:restartNumberingAfterBreak="0">
+  <w:abstractNum w:abstractNumId="16" w15:restartNumberingAfterBreak="0">
     <w:nsid w:val="3D5D5DAA"/>
     <w:multiLevelType w:val="multilevel"/>
     <w:tmpl w:val="0E08BC74"/>
@@ -3956,7 +4861,7 @@
       </w:rPr>
     </w:lvl>
   </w:abstractNum>
-  <w:abstractNum w:abstractNumId="14" w15:restartNumberingAfterBreak="0">
+  <w:abstractNum w:abstractNumId="17" w15:restartNumberingAfterBreak="0">
     <w:nsid w:val="3D9A0636"/>
     <w:multiLevelType w:val="multilevel"/>
     <w:tmpl w:val="E8886442"/>
@@ -4105,7 +5010,7 @@
       </w:rPr>
     </w:lvl>
   </w:abstractNum>
-  <w:abstractNum w:abstractNumId="15" w15:restartNumberingAfterBreak="0">
+  <w:abstractNum w:abstractNumId="18" w15:restartNumberingAfterBreak="0">
     <w:nsid w:val="3E906CAD"/>
     <w:multiLevelType w:val="multilevel"/>
     <w:tmpl w:val="E6AE67E4"/>
@@ -4218,7 +5123,7 @@
       </w:pPr>
     </w:lvl>
   </w:abstractNum>
-  <w:abstractNum w:abstractNumId="16" w15:restartNumberingAfterBreak="0">
+  <w:abstractNum w:abstractNumId="19" w15:restartNumberingAfterBreak="0">
     <w:nsid w:val="40FF2BF4"/>
     <w:multiLevelType w:val="multilevel"/>
     <w:tmpl w:val="E3D61F28"/>
@@ -4331,7 +5236,120 @@
       </w:pPr>
     </w:lvl>
   </w:abstractNum>
-  <w:abstractNum w:abstractNumId="17" w15:restartNumberingAfterBreak="0">
+  <w:abstractNum w:abstractNumId="20" w15:restartNumberingAfterBreak="0">
+    <w:nsid w:val="4BC03B4E"/>
+    <w:multiLevelType w:val="multilevel"/>
+    <w:tmpl w:val="B81A65DE"/>
+    <w:lvl w:ilvl="0">
+      <w:start w:val="3"/>
+      <w:numFmt w:val="decimal"/>
+      <w:lvlText w:val="%1."/>
+      <w:lvlJc w:val="left"/>
+      <w:pPr>
+        <w:tabs>
+          <w:tab w:val="num" w:pos="720"/>
+        </w:tabs>
+        <w:ind w:left="720" w:hanging="360"/>
+      </w:pPr>
+    </w:lvl>
+    <w:lvl w:ilvl="1" w:tentative="1">
+      <w:start w:val="1"/>
+      <w:numFmt w:val="decimal"/>
+      <w:lvlText w:val="%2."/>
+      <w:lvlJc w:val="left"/>
+      <w:pPr>
+        <w:tabs>
+          <w:tab w:val="num" w:pos="1440"/>
+        </w:tabs>
+        <w:ind w:left="1440" w:hanging="360"/>
+      </w:pPr>
+    </w:lvl>
+    <w:lvl w:ilvl="2" w:tentative="1">
+      <w:start w:val="1"/>
+      <w:numFmt w:val="decimal"/>
+      <w:lvlText w:val="%3."/>
+      <w:lvlJc w:val="left"/>
+      <w:pPr>
+        <w:tabs>
+          <w:tab w:val="num" w:pos="2160"/>
+        </w:tabs>
+        <w:ind w:left="2160" w:hanging="360"/>
+      </w:pPr>
+    </w:lvl>
+    <w:lvl w:ilvl="3" w:tentative="1">
+      <w:start w:val="1"/>
+      <w:numFmt w:val="decimal"/>
+      <w:lvlText w:val="%4."/>
+      <w:lvlJc w:val="left"/>
+      <w:pPr>
+        <w:tabs>
+          <w:tab w:val="num" w:pos="2880"/>
+        </w:tabs>
+        <w:ind w:left="2880" w:hanging="360"/>
+      </w:pPr>
+    </w:lvl>
+    <w:lvl w:ilvl="4" w:tentative="1">
+      <w:start w:val="1"/>
+      <w:numFmt w:val="decimal"/>
+      <w:lvlText w:val="%5."/>
+      <w:lvlJc w:val="left"/>
+      <w:pPr>
+        <w:tabs>
+          <w:tab w:val="num" w:pos="3600"/>
+        </w:tabs>
+        <w:ind w:left="3600" w:hanging="360"/>
+      </w:pPr>
+    </w:lvl>
+    <w:lvl w:ilvl="5" w:tentative="1">
+      <w:start w:val="1"/>
+      <w:numFmt w:val="decimal"/>
+      <w:lvlText w:val="%6."/>
+      <w:lvlJc w:val="left"/>
+      <w:pPr>
+        <w:tabs>
+          <w:tab w:val="num" w:pos="4320"/>
+        </w:tabs>
+        <w:ind w:left="4320" w:hanging="360"/>
+      </w:pPr>
+    </w:lvl>
+    <w:lvl w:ilvl="6" w:tentative="1">
+      <w:start w:val="1"/>
+      <w:numFmt w:val="decimal"/>
+      <w:lvlText w:val="%7."/>
+      <w:lvlJc w:val="left"/>
+      <w:pPr>
+        <w:tabs>
+          <w:tab w:val="num" w:pos="5040"/>
+        </w:tabs>
+        <w:ind w:left="5040" w:hanging="360"/>
+      </w:pPr>
+    </w:lvl>
+    <w:lvl w:ilvl="7" w:tentative="1">
+      <w:start w:val="1"/>
+      <w:numFmt w:val="decimal"/>
+      <w:lvlText w:val="%8."/>
+      <w:lvlJc w:val="left"/>
+      <w:pPr>
+        <w:tabs>
+          <w:tab w:val="num" w:pos="5760"/>
+        </w:tabs>
+        <w:ind w:left="5760" w:hanging="360"/>
+      </w:pPr>
+    </w:lvl>
+    <w:lvl w:ilvl="8" w:tentative="1">
+      <w:start w:val="1"/>
+      <w:numFmt w:val="decimal"/>
+      <w:lvlText w:val="%9."/>
+      <w:lvlJc w:val="left"/>
+      <w:pPr>
+        <w:tabs>
+          <w:tab w:val="num" w:pos="6480"/>
+        </w:tabs>
+        <w:ind w:left="6480" w:hanging="360"/>
+      </w:pPr>
+    </w:lvl>
+  </w:abstractNum>
+  <w:abstractNum w:abstractNumId="21" w15:restartNumberingAfterBreak="0">
     <w:nsid w:val="52107909"/>
     <w:multiLevelType w:val="multilevel"/>
     <w:tmpl w:val="4BCE7A1A"/>
@@ -4444,7 +5462,7 @@
       </w:pPr>
     </w:lvl>
   </w:abstractNum>
-  <w:abstractNum w:abstractNumId="18" w15:restartNumberingAfterBreak="0">
+  <w:abstractNum w:abstractNumId="22" w15:restartNumberingAfterBreak="0">
     <w:nsid w:val="532E4019"/>
     <w:multiLevelType w:val="multilevel"/>
     <w:tmpl w:val="9D1A93B2"/>
@@ -4593,7 +5611,7 @@
       </w:rPr>
     </w:lvl>
   </w:abstractNum>
-  <w:abstractNum w:abstractNumId="19" w15:restartNumberingAfterBreak="0">
+  <w:abstractNum w:abstractNumId="23" w15:restartNumberingAfterBreak="0">
     <w:nsid w:val="54214724"/>
     <w:multiLevelType w:val="multilevel"/>
     <w:tmpl w:val="E07CAA54"/>
@@ -4742,7 +5760,269 @@
       </w:rPr>
     </w:lvl>
   </w:abstractNum>
-  <w:abstractNum w:abstractNumId="20" w15:restartNumberingAfterBreak="0">
+  <w:abstractNum w:abstractNumId="24" w15:restartNumberingAfterBreak="0">
+    <w:nsid w:val="558A43F2"/>
+    <w:multiLevelType w:val="multilevel"/>
+    <w:tmpl w:val="9F2832CE"/>
+    <w:lvl w:ilvl="0">
+      <w:start w:val="1"/>
+      <w:numFmt w:val="bullet"/>
+      <w:lvlText w:val=""/>
+      <w:lvlJc w:val="left"/>
+      <w:pPr>
+        <w:tabs>
+          <w:tab w:val="num" w:pos="720"/>
+        </w:tabs>
+        <w:ind w:left="720" w:hanging="360"/>
+      </w:pPr>
+      <w:rPr>
+        <w:rFonts w:ascii="Symbol" w:hAnsi="Symbol" w:hint="default"/>
+        <w:sz w:val="20"/>
+      </w:rPr>
+    </w:lvl>
+    <w:lvl w:ilvl="1" w:tentative="1">
+      <w:start w:val="1"/>
+      <w:numFmt w:val="bullet"/>
+      <w:lvlText w:val="o"/>
+      <w:lvlJc w:val="left"/>
+      <w:pPr>
+        <w:tabs>
+          <w:tab w:val="num" w:pos="1440"/>
+        </w:tabs>
+        <w:ind w:left="1440" w:hanging="360"/>
+      </w:pPr>
+      <w:rPr>
+        <w:rFonts w:ascii="Courier New" w:hAnsi="Courier New" w:hint="default"/>
+        <w:sz w:val="20"/>
+      </w:rPr>
+    </w:lvl>
+    <w:lvl w:ilvl="2" w:tentative="1">
+      <w:start w:val="1"/>
+      <w:numFmt w:val="bullet"/>
+      <w:lvlText w:val=""/>
+      <w:lvlJc w:val="left"/>
+      <w:pPr>
+        <w:tabs>
+          <w:tab w:val="num" w:pos="2160"/>
+        </w:tabs>
+        <w:ind w:left="2160" w:hanging="360"/>
+      </w:pPr>
+      <w:rPr>
+        <w:rFonts w:ascii="Wingdings" w:hAnsi="Wingdings" w:hint="default"/>
+        <w:sz w:val="20"/>
+      </w:rPr>
+    </w:lvl>
+    <w:lvl w:ilvl="3" w:tentative="1">
+      <w:start w:val="1"/>
+      <w:numFmt w:val="bullet"/>
+      <w:lvlText w:val=""/>
+      <w:lvlJc w:val="left"/>
+      <w:pPr>
+        <w:tabs>
+          <w:tab w:val="num" w:pos="2880"/>
+        </w:tabs>
+        <w:ind w:left="2880" w:hanging="360"/>
+      </w:pPr>
+      <w:rPr>
+        <w:rFonts w:ascii="Wingdings" w:hAnsi="Wingdings" w:hint="default"/>
+        <w:sz w:val="20"/>
+      </w:rPr>
+    </w:lvl>
+    <w:lvl w:ilvl="4" w:tentative="1">
+      <w:start w:val="1"/>
+      <w:numFmt w:val="bullet"/>
+      <w:lvlText w:val=""/>
+      <w:lvlJc w:val="left"/>
+      <w:pPr>
+        <w:tabs>
+          <w:tab w:val="num" w:pos="3600"/>
+        </w:tabs>
+        <w:ind w:left="3600" w:hanging="360"/>
+      </w:pPr>
+      <w:rPr>
+        <w:rFonts w:ascii="Wingdings" w:hAnsi="Wingdings" w:hint="default"/>
+        <w:sz w:val="20"/>
+      </w:rPr>
+    </w:lvl>
+    <w:lvl w:ilvl="5" w:tentative="1">
+      <w:start w:val="1"/>
+      <w:numFmt w:val="bullet"/>
+      <w:lvlText w:val=""/>
+      <w:lvlJc w:val="left"/>
+      <w:pPr>
+        <w:tabs>
+          <w:tab w:val="num" w:pos="4320"/>
+        </w:tabs>
+        <w:ind w:left="4320" w:hanging="360"/>
+      </w:pPr>
+      <w:rPr>
+        <w:rFonts w:ascii="Wingdings" w:hAnsi="Wingdings" w:hint="default"/>
+        <w:sz w:val="20"/>
+      </w:rPr>
+    </w:lvl>
+    <w:lvl w:ilvl="6" w:tentative="1">
+      <w:start w:val="1"/>
+      <w:numFmt w:val="bullet"/>
+      <w:lvlText w:val=""/>
+      <w:lvlJc w:val="left"/>
+      <w:pPr>
+        <w:tabs>
+          <w:tab w:val="num" w:pos="5040"/>
+        </w:tabs>
+        <w:ind w:left="5040" w:hanging="360"/>
+      </w:pPr>
+      <w:rPr>
+        <w:rFonts w:ascii="Wingdings" w:hAnsi="Wingdings" w:hint="default"/>
+        <w:sz w:val="20"/>
+      </w:rPr>
+    </w:lvl>
+    <w:lvl w:ilvl="7" w:tentative="1">
+      <w:start w:val="1"/>
+      <w:numFmt w:val="bullet"/>
+      <w:lvlText w:val=""/>
+      <w:lvlJc w:val="left"/>
+      <w:pPr>
+        <w:tabs>
+          <w:tab w:val="num" w:pos="5760"/>
+        </w:tabs>
+        <w:ind w:left="5760" w:hanging="360"/>
+      </w:pPr>
+      <w:rPr>
+        <w:rFonts w:ascii="Wingdings" w:hAnsi="Wingdings" w:hint="default"/>
+        <w:sz w:val="20"/>
+      </w:rPr>
+    </w:lvl>
+    <w:lvl w:ilvl="8" w:tentative="1">
+      <w:start w:val="1"/>
+      <w:numFmt w:val="bullet"/>
+      <w:lvlText w:val=""/>
+      <w:lvlJc w:val="left"/>
+      <w:pPr>
+        <w:tabs>
+          <w:tab w:val="num" w:pos="6480"/>
+        </w:tabs>
+        <w:ind w:left="6480" w:hanging="360"/>
+      </w:pPr>
+      <w:rPr>
+        <w:rFonts w:ascii="Wingdings" w:hAnsi="Wingdings" w:hint="default"/>
+        <w:sz w:val="20"/>
+      </w:rPr>
+    </w:lvl>
+  </w:abstractNum>
+  <w:abstractNum w:abstractNumId="25" w15:restartNumberingAfterBreak="0">
+    <w:nsid w:val="58FD3078"/>
+    <w:multiLevelType w:val="multilevel"/>
+    <w:tmpl w:val="61F46268"/>
+    <w:lvl w:ilvl="0">
+      <w:start w:val="1"/>
+      <w:numFmt w:val="decimal"/>
+      <w:lvlText w:val="%1."/>
+      <w:lvlJc w:val="left"/>
+      <w:pPr>
+        <w:tabs>
+          <w:tab w:val="num" w:pos="720"/>
+        </w:tabs>
+        <w:ind w:left="720" w:hanging="360"/>
+      </w:pPr>
+    </w:lvl>
+    <w:lvl w:ilvl="1" w:tentative="1">
+      <w:start w:val="1"/>
+      <w:numFmt w:val="decimal"/>
+      <w:lvlText w:val="%2."/>
+      <w:lvlJc w:val="left"/>
+      <w:pPr>
+        <w:tabs>
+          <w:tab w:val="num" w:pos="1440"/>
+        </w:tabs>
+        <w:ind w:left="1440" w:hanging="360"/>
+      </w:pPr>
+    </w:lvl>
+    <w:lvl w:ilvl="2" w:tentative="1">
+      <w:start w:val="1"/>
+      <w:numFmt w:val="decimal"/>
+      <w:lvlText w:val="%3."/>
+      <w:lvlJc w:val="left"/>
+      <w:pPr>
+        <w:tabs>
+          <w:tab w:val="num" w:pos="2160"/>
+        </w:tabs>
+        <w:ind w:left="2160" w:hanging="360"/>
+      </w:pPr>
+    </w:lvl>
+    <w:lvl w:ilvl="3" w:tentative="1">
+      <w:start w:val="1"/>
+      <w:numFmt w:val="decimal"/>
+      <w:lvlText w:val="%4."/>
+      <w:lvlJc w:val="left"/>
+      <w:pPr>
+        <w:tabs>
+          <w:tab w:val="num" w:pos="2880"/>
+        </w:tabs>
+        <w:ind w:left="2880" w:hanging="360"/>
+      </w:pPr>
+    </w:lvl>
+    <w:lvl w:ilvl="4" w:tentative="1">
+      <w:start w:val="1"/>
+      <w:numFmt w:val="decimal"/>
+      <w:lvlText w:val="%5."/>
+      <w:lvlJc w:val="left"/>
+      <w:pPr>
+        <w:tabs>
+          <w:tab w:val="num" w:pos="3600"/>
+        </w:tabs>
+        <w:ind w:left="3600" w:hanging="360"/>
+      </w:pPr>
+    </w:lvl>
+    <w:lvl w:ilvl="5" w:tentative="1">
+      <w:start w:val="1"/>
+      <w:numFmt w:val="decimal"/>
+      <w:lvlText w:val="%6."/>
+      <w:lvlJc w:val="left"/>
+      <w:pPr>
+        <w:tabs>
+          <w:tab w:val="num" w:pos="4320"/>
+        </w:tabs>
+        <w:ind w:left="4320" w:hanging="360"/>
+      </w:pPr>
+    </w:lvl>
+    <w:lvl w:ilvl="6" w:tentative="1">
+      <w:start w:val="1"/>
+      <w:numFmt w:val="decimal"/>
+      <w:lvlText w:val="%7."/>
+      <w:lvlJc w:val="left"/>
+      <w:pPr>
+        <w:tabs>
+          <w:tab w:val="num" w:pos="5040"/>
+        </w:tabs>
+        <w:ind w:left="5040" w:hanging="360"/>
+      </w:pPr>
+    </w:lvl>
+    <w:lvl w:ilvl="7" w:tentative="1">
+      <w:start w:val="1"/>
+      <w:numFmt w:val="decimal"/>
+      <w:lvlText w:val="%8."/>
+      <w:lvlJc w:val="left"/>
+      <w:pPr>
+        <w:tabs>
+          <w:tab w:val="num" w:pos="5760"/>
+        </w:tabs>
+        <w:ind w:left="5760" w:hanging="360"/>
+      </w:pPr>
+    </w:lvl>
+    <w:lvl w:ilvl="8" w:tentative="1">
+      <w:start w:val="1"/>
+      <w:numFmt w:val="decimal"/>
+      <w:lvlText w:val="%9."/>
+      <w:lvlJc w:val="left"/>
+      <w:pPr>
+        <w:tabs>
+          <w:tab w:val="num" w:pos="6480"/>
+        </w:tabs>
+        <w:ind w:left="6480" w:hanging="360"/>
+      </w:pPr>
+    </w:lvl>
+  </w:abstractNum>
+  <w:abstractNum w:abstractNumId="26" w15:restartNumberingAfterBreak="0">
     <w:nsid w:val="5A6D58F7"/>
     <w:multiLevelType w:val="multilevel"/>
     <w:tmpl w:val="8B5A949C"/>
@@ -4891,7 +6171,7 @@
       </w:rPr>
     </w:lvl>
   </w:abstractNum>
-  <w:abstractNum w:abstractNumId="21" w15:restartNumberingAfterBreak="0">
+  <w:abstractNum w:abstractNumId="27" w15:restartNumberingAfterBreak="0">
     <w:nsid w:val="5BD36754"/>
     <w:multiLevelType w:val="multilevel"/>
     <w:tmpl w:val="8C1CB7C4"/>
@@ -5004,7 +6284,156 @@
       </w:pPr>
     </w:lvl>
   </w:abstractNum>
-  <w:abstractNum w:abstractNumId="22" w15:restartNumberingAfterBreak="0">
+  <w:abstractNum w:abstractNumId="28" w15:restartNumberingAfterBreak="0">
+    <w:nsid w:val="63476505"/>
+    <w:multiLevelType w:val="multilevel"/>
+    <w:tmpl w:val="72823FCC"/>
+    <w:lvl w:ilvl="0">
+      <w:start w:val="1"/>
+      <w:numFmt w:val="bullet"/>
+      <w:lvlText w:val=""/>
+      <w:lvlJc w:val="left"/>
+      <w:pPr>
+        <w:tabs>
+          <w:tab w:val="num" w:pos="720"/>
+        </w:tabs>
+        <w:ind w:left="720" w:hanging="360"/>
+      </w:pPr>
+      <w:rPr>
+        <w:rFonts w:ascii="Symbol" w:hAnsi="Symbol" w:hint="default"/>
+        <w:sz w:val="20"/>
+      </w:rPr>
+    </w:lvl>
+    <w:lvl w:ilvl="1">
+      <w:start w:val="1"/>
+      <w:numFmt w:val="bullet"/>
+      <w:lvlText w:val="o"/>
+      <w:lvlJc w:val="left"/>
+      <w:pPr>
+        <w:tabs>
+          <w:tab w:val="num" w:pos="1440"/>
+        </w:tabs>
+        <w:ind w:left="1440" w:hanging="360"/>
+      </w:pPr>
+      <w:rPr>
+        <w:rFonts w:ascii="Courier New" w:hAnsi="Courier New" w:hint="default"/>
+        <w:sz w:val="20"/>
+      </w:rPr>
+    </w:lvl>
+    <w:lvl w:ilvl="2" w:tentative="1">
+      <w:start w:val="1"/>
+      <w:numFmt w:val="bullet"/>
+      <w:lvlText w:val=""/>
+      <w:lvlJc w:val="left"/>
+      <w:pPr>
+        <w:tabs>
+          <w:tab w:val="num" w:pos="2160"/>
+        </w:tabs>
+        <w:ind w:left="2160" w:hanging="360"/>
+      </w:pPr>
+      <w:rPr>
+        <w:rFonts w:ascii="Wingdings" w:hAnsi="Wingdings" w:hint="default"/>
+        <w:sz w:val="20"/>
+      </w:rPr>
+    </w:lvl>
+    <w:lvl w:ilvl="3" w:tentative="1">
+      <w:start w:val="1"/>
+      <w:numFmt w:val="bullet"/>
+      <w:lvlText w:val=""/>
+      <w:lvlJc w:val="left"/>
+      <w:pPr>
+        <w:tabs>
+          <w:tab w:val="num" w:pos="2880"/>
+        </w:tabs>
+        <w:ind w:left="2880" w:hanging="360"/>
+      </w:pPr>
+      <w:rPr>
+        <w:rFonts w:ascii="Wingdings" w:hAnsi="Wingdings" w:hint="default"/>
+        <w:sz w:val="20"/>
+      </w:rPr>
+    </w:lvl>
+    <w:lvl w:ilvl="4" w:tentative="1">
+      <w:start w:val="1"/>
+      <w:numFmt w:val="bullet"/>
+      <w:lvlText w:val=""/>
+      <w:lvlJc w:val="left"/>
+      <w:pPr>
+        <w:tabs>
+          <w:tab w:val="num" w:pos="3600"/>
+        </w:tabs>
+        <w:ind w:left="3600" w:hanging="360"/>
+      </w:pPr>
+      <w:rPr>
+        <w:rFonts w:ascii="Wingdings" w:hAnsi="Wingdings" w:hint="default"/>
+        <w:sz w:val="20"/>
+      </w:rPr>
+    </w:lvl>
+    <w:lvl w:ilvl="5" w:tentative="1">
+      <w:start w:val="1"/>
+      <w:numFmt w:val="bullet"/>
+      <w:lvlText w:val=""/>
+      <w:lvlJc w:val="left"/>
+      <w:pPr>
+        <w:tabs>
+          <w:tab w:val="num" w:pos="4320"/>
+        </w:tabs>
+        <w:ind w:left="4320" w:hanging="360"/>
+      </w:pPr>
+      <w:rPr>
+        <w:rFonts w:ascii="Wingdings" w:hAnsi="Wingdings" w:hint="default"/>
+        <w:sz w:val="20"/>
+      </w:rPr>
+    </w:lvl>
+    <w:lvl w:ilvl="6" w:tentative="1">
+      <w:start w:val="1"/>
+      <w:numFmt w:val="bullet"/>
+      <w:lvlText w:val=""/>
+      <w:lvlJc w:val="left"/>
+      <w:pPr>
+        <w:tabs>
+          <w:tab w:val="num" w:pos="5040"/>
+        </w:tabs>
+        <w:ind w:left="5040" w:hanging="360"/>
+      </w:pPr>
+      <w:rPr>
+        <w:rFonts w:ascii="Wingdings" w:hAnsi="Wingdings" w:hint="default"/>
+        <w:sz w:val="20"/>
+      </w:rPr>
+    </w:lvl>
+    <w:lvl w:ilvl="7" w:tentative="1">
+      <w:start w:val="1"/>
+      <w:numFmt w:val="bullet"/>
+      <w:lvlText w:val=""/>
+      <w:lvlJc w:val="left"/>
+      <w:pPr>
+        <w:tabs>
+          <w:tab w:val="num" w:pos="5760"/>
+        </w:tabs>
+        <w:ind w:left="5760" w:hanging="360"/>
+      </w:pPr>
+      <w:rPr>
+        <w:rFonts w:ascii="Wingdings" w:hAnsi="Wingdings" w:hint="default"/>
+        <w:sz w:val="20"/>
+      </w:rPr>
+    </w:lvl>
+    <w:lvl w:ilvl="8" w:tentative="1">
+      <w:start w:val="1"/>
+      <w:numFmt w:val="bullet"/>
+      <w:lvlText w:val=""/>
+      <w:lvlJc w:val="left"/>
+      <w:pPr>
+        <w:tabs>
+          <w:tab w:val="num" w:pos="6480"/>
+        </w:tabs>
+        <w:ind w:left="6480" w:hanging="360"/>
+      </w:pPr>
+      <w:rPr>
+        <w:rFonts w:ascii="Wingdings" w:hAnsi="Wingdings" w:hint="default"/>
+        <w:sz w:val="20"/>
+      </w:rPr>
+    </w:lvl>
+  </w:abstractNum>
+  <w:abstractNum w:abstractNumId="29" w15:restartNumberingAfterBreak="0">
     <w:nsid w:val="66FB7200"/>
     <w:multiLevelType w:val="multilevel"/>
     <w:tmpl w:val="862EFA4C"/>
@@ -5153,7 +6582,7 @@
       </w:rPr>
     </w:lvl>
   </w:abstractNum>
-  <w:abstractNum w:abstractNumId="23" w15:restartNumberingAfterBreak="0">
+  <w:abstractNum w:abstractNumId="30" w15:restartNumberingAfterBreak="0">
     <w:nsid w:val="683F119E"/>
     <w:multiLevelType w:val="multilevel"/>
     <w:tmpl w:val="3AB0D636"/>
@@ -5266,7 +6695,7 @@
       </w:pPr>
     </w:lvl>
   </w:abstractNum>
-  <w:abstractNum w:abstractNumId="24" w15:restartNumberingAfterBreak="0">
+  <w:abstractNum w:abstractNumId="31" w15:restartNumberingAfterBreak="0">
     <w:nsid w:val="6D43050B"/>
     <w:multiLevelType w:val="multilevel"/>
     <w:tmpl w:val="449C887A"/>
@@ -5380,28 +6809,28 @@
     </w:lvl>
   </w:abstractNum>
   <w:num w:numId="1" w16cid:durableId="1527988980">
-    <w:abstractNumId w:val="20"/>
+    <w:abstractNumId w:val="26"/>
   </w:num>
   <w:num w:numId="2" w16cid:durableId="623660728">
-    <w:abstractNumId w:val="13"/>
+    <w:abstractNumId w:val="16"/>
   </w:num>
   <w:num w:numId="3" w16cid:durableId="1906379872">
-    <w:abstractNumId w:val="10"/>
+    <w:abstractNumId w:val="12"/>
   </w:num>
   <w:num w:numId="4" w16cid:durableId="1702976259">
-    <w:abstractNumId w:val="22"/>
+    <w:abstractNumId w:val="29"/>
   </w:num>
   <w:num w:numId="5" w16cid:durableId="2126457909">
-    <w:abstractNumId w:val="19"/>
+    <w:abstractNumId w:val="23"/>
   </w:num>
   <w:num w:numId="6" w16cid:durableId="382339695">
-    <w:abstractNumId w:val="15"/>
+    <w:abstractNumId w:val="18"/>
   </w:num>
   <w:num w:numId="7" w16cid:durableId="1143304202">
     <w:abstractNumId w:val="0"/>
   </w:num>
   <w:num w:numId="8" w16cid:durableId="721633374">
-    <w:abstractNumId w:val="24"/>
+    <w:abstractNumId w:val="31"/>
     <w:lvlOverride w:ilvl="0">
       <w:lvl w:ilvl="0">
         <w:numFmt w:val="decimal"/>
@@ -5411,22 +6840,22 @@
     </w:lvlOverride>
   </w:num>
   <w:num w:numId="9" w16cid:durableId="2067756603">
-    <w:abstractNumId w:val="9"/>
+    <w:abstractNumId w:val="10"/>
   </w:num>
   <w:num w:numId="10" w16cid:durableId="1406534218">
-    <w:abstractNumId w:val="16"/>
+    <w:abstractNumId w:val="19"/>
   </w:num>
   <w:num w:numId="11" w16cid:durableId="1303003893">
     <w:abstractNumId w:val="2"/>
   </w:num>
   <w:num w:numId="12" w16cid:durableId="504326431">
-    <w:abstractNumId w:val="8"/>
+    <w:abstractNumId w:val="9"/>
   </w:num>
   <w:num w:numId="13" w16cid:durableId="484124425">
     <w:abstractNumId w:val="4"/>
   </w:num>
   <w:num w:numId="14" w16cid:durableId="1551572160">
-    <w:abstractNumId w:val="11"/>
+    <w:abstractNumId w:val="13"/>
     <w:lvlOverride w:ilvl="0">
       <w:lvl w:ilvl="0">
         <w:numFmt w:val="decimal"/>
@@ -5436,10 +6865,10 @@
     </w:lvlOverride>
   </w:num>
   <w:num w:numId="15" w16cid:durableId="1684670856">
-    <w:abstractNumId w:val="14"/>
+    <w:abstractNumId w:val="17"/>
   </w:num>
   <w:num w:numId="16" w16cid:durableId="1763060658">
-    <w:abstractNumId w:val="17"/>
+    <w:abstractNumId w:val="21"/>
     <w:lvlOverride w:ilvl="0">
       <w:lvl w:ilvl="0">
         <w:numFmt w:val="decimal"/>
@@ -5455,22 +6884,22 @@
     <w:abstractNumId w:val="5"/>
   </w:num>
   <w:num w:numId="19" w16cid:durableId="1009017450">
-    <w:abstractNumId w:val="18"/>
+    <w:abstractNumId w:val="22"/>
   </w:num>
   <w:num w:numId="20" w16cid:durableId="694577066">
-    <w:abstractNumId w:val="6"/>
+    <w:abstractNumId w:val="7"/>
   </w:num>
   <w:num w:numId="21" w16cid:durableId="353651897">
-    <w:abstractNumId w:val="7"/>
+    <w:abstractNumId w:val="8"/>
   </w:num>
   <w:num w:numId="22" w16cid:durableId="1162235608">
-    <w:abstractNumId w:val="21"/>
+    <w:abstractNumId w:val="27"/>
   </w:num>
   <w:num w:numId="23" w16cid:durableId="1713189446">
     <w:abstractNumId w:val="3"/>
   </w:num>
   <w:num w:numId="24" w16cid:durableId="917176505">
-    <w:abstractNumId w:val="23"/>
+    <w:abstractNumId w:val="30"/>
     <w:lvlOverride w:ilvl="0">
       <w:lvl w:ilvl="0">
         <w:numFmt w:val="decimal"/>
@@ -5480,7 +6909,42 @@
     </w:lvlOverride>
   </w:num>
   <w:num w:numId="25" w16cid:durableId="1691831301">
-    <w:abstractNumId w:val="12"/>
+    <w:abstractNumId w:val="15"/>
+  </w:num>
+  <w:num w:numId="26" w16cid:durableId="1046291797">
+    <w:abstractNumId w:val="24"/>
+  </w:num>
+  <w:num w:numId="27" w16cid:durableId="1496263511">
+    <w:abstractNumId w:val="25"/>
+  </w:num>
+  <w:num w:numId="28" w16cid:durableId="1968898504">
+    <w:abstractNumId w:val="28"/>
+  </w:num>
+  <w:num w:numId="29" w16cid:durableId="1293098475">
+    <w:abstractNumId w:val="6"/>
+    <w:lvlOverride w:ilvl="0">
+      <w:lvl w:ilvl="0">
+        <w:numFmt w:val="decimal"/>
+        <w:lvlText w:val="%1."/>
+        <w:lvlJc w:val="left"/>
+      </w:lvl>
+    </w:lvlOverride>
+  </w:num>
+  <w:num w:numId="30" w16cid:durableId="439300220">
+    <w:abstractNumId w:val="14"/>
+  </w:num>
+  <w:num w:numId="31" w16cid:durableId="1106269681">
+    <w:abstractNumId w:val="20"/>
+    <w:lvlOverride w:ilvl="0">
+      <w:lvl w:ilvl="0">
+        <w:numFmt w:val="decimal"/>
+        <w:lvlText w:val="%1."/>
+        <w:lvlJc w:val="left"/>
+      </w:lvl>
+    </w:lvlOverride>
+  </w:num>
+  <w:num w:numId="32" w16cid:durableId="177234164">
+    <w:abstractNumId w:val="11"/>
   </w:num>
 </w:numbering>
 </file>

</xml_diff>

<commit_message>
Add bothlimits reduction plots of randpw service
</commit_message>
<xml_diff>
--- a/Latency Analysis/RandPwGen Service - Deep Analysis.docx
+++ b/Latency Analysis/RandPwGen Service - Deep Analysis.docx
@@ -11,19 +11,11 @@
       </w:pPr>
       <w:bookmarkStart w:id="0" w:name="_13led469gs06" w:colFirst="0" w:colLast="0"/>
       <w:bookmarkEnd w:id="0"/>
-      <w:proofErr w:type="spellStart"/>
       <w:r>
         <w:rPr>
           <w:color w:val="0000FF"/>
         </w:rPr>
-        <w:t>RandPwGen</w:t>
-      </w:r>
-      <w:proofErr w:type="spellEnd"/>
-      <w:r>
-        <w:rPr>
-          <w:color w:val="0000FF"/>
-        </w:rPr>
-        <w:t xml:space="preserve"> Service</w:t>
+        <w:t>RandPwGen Service</w:t>
       </w:r>
       <w:r>
         <w:rPr>
@@ -834,21 +826,7 @@
         <w:rPr>
           <w:lang w:val="en-US"/>
         </w:rPr>
-        <w:t xml:space="preserve">Garbage Collection (GC) Kicks </w:t>
-      </w:r>
-      <w:proofErr w:type="gramStart"/>
-      <w:r>
-        <w:rPr>
-          <w:lang w:val="en-US"/>
-        </w:rPr>
-        <w:t>In</w:t>
-      </w:r>
-      <w:proofErr w:type="gramEnd"/>
-      <w:r>
-        <w:rPr>
-          <w:lang w:val="en-US"/>
-        </w:rPr>
-        <w:t xml:space="preserve"> More Aggressively</w:t>
+        <w:t>Garbage Collection (GC) Kicks In More Aggressively</w:t>
       </w:r>
     </w:p>
     <w:p>
@@ -1038,31 +1016,11 @@
           <w:color w:val="0000FF"/>
         </w:rPr>
       </w:pPr>
-      <w:proofErr w:type="spellStart"/>
       <w:r>
         <w:rPr>
           <w:color w:val="0000FF"/>
         </w:rPr>
-        <w:t>RandPwGen</w:t>
-      </w:r>
-      <w:proofErr w:type="spellEnd"/>
-      <w:r>
-        <w:rPr>
-          <w:color w:val="0000FF"/>
-        </w:rPr>
-        <w:t xml:space="preserve"> Service Only </w:t>
-      </w:r>
-      <w:r>
-        <w:rPr>
-          <w:color w:val="0000FF"/>
-        </w:rPr>
-        <w:t>Memory</w:t>
-      </w:r>
-      <w:r>
-        <w:rPr>
-          <w:color w:val="0000FF"/>
-        </w:rPr>
-        <w:t xml:space="preserve"> Reduction</w:t>
+        <w:t>RandPwGen Service Only Memory Reduction</w:t>
       </w:r>
     </w:p>
     <w:p>
@@ -2282,21 +2240,7 @@
         <w:rPr>
           <w:lang w:val="en-US"/>
         </w:rPr>
-        <w:t xml:space="preserve">The JVM performs GC based on thresholds in Eden, Survivor, and </w:t>
-      </w:r>
-      <w:proofErr w:type="gramStart"/>
-      <w:r>
-        <w:rPr>
-          <w:lang w:val="en-US"/>
-        </w:rPr>
-        <w:t>Old</w:t>
-      </w:r>
-      <w:proofErr w:type="gramEnd"/>
-      <w:r>
-        <w:rPr>
-          <w:lang w:val="en-US"/>
-        </w:rPr>
-        <w:t xml:space="preserve"> generations.</w:t>
+        <w:t>The JVM performs GC based on thresholds in Eden, Survivor, and Old generations.</w:t>
       </w:r>
     </w:p>
     <w:p>
@@ -2366,6 +2310,160 @@
         </w:rPr>
         <w:t>The frequency of the memory usage waves matches the GC rhythm, adapting to memory constraints.</w:t>
       </w:r>
+    </w:p>
+    <w:p>
+      <w:pPr>
+        <w:rPr>
+          <w:lang w:val="en-US"/>
+        </w:rPr>
+      </w:pPr>
+    </w:p>
+    <w:p>
+      <w:pPr>
+        <w:pStyle w:val="Heading1"/>
+        <w:rPr>
+          <w:color w:val="0000FF"/>
+        </w:rPr>
+      </w:pPr>
+      <w:r>
+        <w:rPr>
+          <w:color w:val="0000FF"/>
+        </w:rPr>
+        <w:t xml:space="preserve">RandPwGen Service </w:t>
+      </w:r>
+      <w:r>
+        <w:rPr>
+          <w:color w:val="0000FF"/>
+        </w:rPr>
+        <w:t>Both Resource Limits</w:t>
+      </w:r>
+      <w:r>
+        <w:rPr>
+          <w:color w:val="0000FF"/>
+        </w:rPr>
+        <w:t xml:space="preserve"> Reduction</w:t>
+      </w:r>
+    </w:p>
+    <w:p>
+      <w:r>
+        <w:rPr>
+          <w:noProof/>
+          <w:color w:val="000000"/>
+          <w:bdr w:val="none" w:sz="0" w:space="0" w:color="auto" w:frame="1"/>
+        </w:rPr>
+        <w:drawing>
+          <wp:inline distT="0" distB="0" distL="0" distR="0" wp14:anchorId="7C219189" wp14:editId="5F1608F5">
+            <wp:extent cx="5943600" cy="2933700"/>
+            <wp:effectExtent l="0" t="0" r="0" b="0"/>
+            <wp:docPr id="1832451347" name="Picture 1"/>
+            <wp:cNvGraphicFramePr>
+              <a:graphicFrameLocks xmlns:a="http://schemas.openxmlformats.org/drawingml/2006/main" noChangeAspect="1"/>
+            </wp:cNvGraphicFramePr>
+            <a:graphic xmlns:a="http://schemas.openxmlformats.org/drawingml/2006/main">
+              <a:graphicData uri="http://schemas.openxmlformats.org/drawingml/2006/picture">
+                <pic:pic xmlns:pic="http://schemas.openxmlformats.org/drawingml/2006/picture">
+                  <pic:nvPicPr>
+                    <pic:cNvPr id="0" name="Picture 1"/>
+                    <pic:cNvPicPr>
+                      <a:picLocks noChangeAspect="1" noChangeArrowheads="1"/>
+                    </pic:cNvPicPr>
+                  </pic:nvPicPr>
+                  <pic:blipFill>
+                    <a:blip r:embed="rId9">
+                      <a:extLst>
+                        <a:ext uri="{28A0092B-C50C-407E-A947-70E740481C1C}">
+                          <a14:useLocalDpi xmlns:a14="http://schemas.microsoft.com/office/drawing/2010/main" val="0"/>
+                        </a:ext>
+                      </a:extLst>
+                    </a:blip>
+                    <a:srcRect/>
+                    <a:stretch>
+                      <a:fillRect/>
+                    </a:stretch>
+                  </pic:blipFill>
+                  <pic:spPr bwMode="auto">
+                    <a:xfrm>
+                      <a:off x="0" y="0"/>
+                      <a:ext cx="5943600" cy="2933700"/>
+                    </a:xfrm>
+                    <a:prstGeom prst="rect">
+                      <a:avLst/>
+                    </a:prstGeom>
+                    <a:noFill/>
+                    <a:ln>
+                      <a:noFill/>
+                    </a:ln>
+                  </pic:spPr>
+                </pic:pic>
+              </a:graphicData>
+            </a:graphic>
+          </wp:inline>
+        </w:drawing>
+      </w:r>
+    </w:p>
+    <w:p>
+      <w:r>
+        <w:rPr>
+          <w:noProof/>
+          <w:color w:val="000000"/>
+          <w:bdr w:val="none" w:sz="0" w:space="0" w:color="auto" w:frame="1"/>
+        </w:rPr>
+        <w:drawing>
+          <wp:inline distT="0" distB="0" distL="0" distR="0" wp14:anchorId="3ACCF27E" wp14:editId="1BB2890A">
+            <wp:extent cx="5943600" cy="2933700"/>
+            <wp:effectExtent l="0" t="0" r="0" b="0"/>
+            <wp:docPr id="949155214" name="Picture 2"/>
+            <wp:cNvGraphicFramePr>
+              <a:graphicFrameLocks xmlns:a="http://schemas.openxmlformats.org/drawingml/2006/main" noChangeAspect="1"/>
+            </wp:cNvGraphicFramePr>
+            <a:graphic xmlns:a="http://schemas.openxmlformats.org/drawingml/2006/main">
+              <a:graphicData uri="http://schemas.openxmlformats.org/drawingml/2006/picture">
+                <pic:pic xmlns:pic="http://schemas.openxmlformats.org/drawingml/2006/picture">
+                  <pic:nvPicPr>
+                    <pic:cNvPr id="0" name="Picture 3"/>
+                    <pic:cNvPicPr>
+                      <a:picLocks noChangeAspect="1" noChangeArrowheads="1"/>
+                    </pic:cNvPicPr>
+                  </pic:nvPicPr>
+                  <pic:blipFill>
+                    <a:blip r:embed="rId10">
+                      <a:extLst>
+                        <a:ext uri="{28A0092B-C50C-407E-A947-70E740481C1C}">
+                          <a14:useLocalDpi xmlns:a14="http://schemas.microsoft.com/office/drawing/2010/main" val="0"/>
+                        </a:ext>
+                      </a:extLst>
+                    </a:blip>
+                    <a:srcRect/>
+                    <a:stretch>
+                      <a:fillRect/>
+                    </a:stretch>
+                  </pic:blipFill>
+                  <pic:spPr bwMode="auto">
+                    <a:xfrm>
+                      <a:off x="0" y="0"/>
+                      <a:ext cx="5943600" cy="2933700"/>
+                    </a:xfrm>
+                    <a:prstGeom prst="rect">
+                      <a:avLst/>
+                    </a:prstGeom>
+                    <a:noFill/>
+                    <a:ln>
+                      <a:noFill/>
+                    </a:ln>
+                  </pic:spPr>
+                </pic:pic>
+              </a:graphicData>
+            </a:graphic>
+          </wp:inline>
+        </w:drawing>
+      </w:r>
+    </w:p>
+    <w:p>
+      <w:pPr>
+        <w:rPr>
+          <w:lang w:val="en-US"/>
+        </w:rPr>
+      </w:pPr>
     </w:p>
     <w:p>
       <w:pPr>
@@ -7465,6 +7563,7 @@
   <w:style w:type="character" w:default="1" w:styleId="DefaultParagraphFont">
     <w:name w:val="Default Paragraph Font"/>
     <w:uiPriority w:val="1"/>
+    <w:semiHidden/>
     <w:unhideWhenUsed/>
   </w:style>
   <w:style w:type="table" w:default="1" w:styleId="TableNormal">

</xml_diff>

<commit_message>
Add overall observations of rndpw service
</commit_message>
<xml_diff>
--- a/Latency Analysis/RandPwGen Service - Deep Analysis.docx
+++ b/Latency Analysis/RandPwGen Service - Deep Analysis.docx
@@ -11,11 +11,19 @@
       </w:pPr>
       <w:bookmarkStart w:id="0" w:name="_13led469gs06" w:colFirst="0" w:colLast="0"/>
       <w:bookmarkEnd w:id="0"/>
+      <w:proofErr w:type="spellStart"/>
       <w:r>
         <w:rPr>
           <w:color w:val="0000FF"/>
         </w:rPr>
-        <w:t>RandPwGen Service</w:t>
+        <w:t>RandPwGen</w:t>
+      </w:r>
+      <w:proofErr w:type="spellEnd"/>
+      <w:r>
+        <w:rPr>
+          <w:color w:val="0000FF"/>
+        </w:rPr>
+        <w:t xml:space="preserve"> Service</w:t>
       </w:r>
       <w:r>
         <w:rPr>
@@ -1016,11 +1024,19 @@
           <w:color w:val="0000FF"/>
         </w:rPr>
       </w:pPr>
+      <w:proofErr w:type="spellStart"/>
       <w:r>
         <w:rPr>
           <w:color w:val="0000FF"/>
         </w:rPr>
-        <w:t>RandPwGen Service Only Memory Reduction</w:t>
+        <w:t>RandPwGen</w:t>
+      </w:r>
+      <w:proofErr w:type="spellEnd"/>
+      <w:r>
+        <w:rPr>
+          <w:color w:val="0000FF"/>
+        </w:rPr>
+        <w:t xml:space="preserve"> Service Only Memory Reduction</w:t>
       </w:r>
     </w:p>
     <w:p>
@@ -2325,11 +2341,19 @@
           <w:color w:val="0000FF"/>
         </w:rPr>
       </w:pPr>
+      <w:proofErr w:type="spellStart"/>
       <w:r>
         <w:rPr>
           <w:color w:val="0000FF"/>
         </w:rPr>
-        <w:t xml:space="preserve">RandPwGen Service </w:t>
+        <w:t>RandPwGen</w:t>
+      </w:r>
+      <w:proofErr w:type="spellEnd"/>
+      <w:r>
+        <w:rPr>
+          <w:color w:val="0000FF"/>
+        </w:rPr>
+        <w:t xml:space="preserve"> Service </w:t>
       </w:r>
       <w:r>
         <w:rPr>
@@ -2460,6 +2484,58 @@
     </w:p>
     <w:p>
       <w:pPr>
+        <w:numPr>
+          <w:ilvl w:val="0"/>
+          <w:numId w:val="33"/>
+        </w:numPr>
+        <w:rPr>
+          <w:lang w:val="en-US"/>
+        </w:rPr>
+      </w:pPr>
+      <w:r>
+        <w:rPr>
+          <w:lang w:val="en-US"/>
+        </w:rPr>
+        <w:t>Latency Increases in clear waves corresponding to moments of load, peaking sharply after ~05-13 06.</w:t>
+      </w:r>
+    </w:p>
+    <w:p>
+      <w:pPr>
+        <w:numPr>
+          <w:ilvl w:val="0"/>
+          <w:numId w:val="33"/>
+        </w:numPr>
+        <w:rPr>
+          <w:lang w:val="en-US"/>
+        </w:rPr>
+      </w:pPr>
+      <w:r>
+        <w:rPr>
+          <w:lang w:val="en-US"/>
+        </w:rPr>
+        <w:t>Memory Usage follows a cyclical wave pattern mirroring the latency pattern.</w:t>
+      </w:r>
+    </w:p>
+    <w:p>
+      <w:pPr>
+        <w:numPr>
+          <w:ilvl w:val="0"/>
+          <w:numId w:val="33"/>
+        </w:numPr>
+        <w:rPr>
+          <w:lang w:val="en-US"/>
+        </w:rPr>
+      </w:pPr>
+      <w:r>
+        <w:rPr>
+          <w:lang w:val="en-US"/>
+        </w:rPr>
+        <w:t>Latency again, increases during peak memory usage - especially when memory is closer to or briefly exceeds request levels.</w:t>
+      </w:r>
+    </w:p>
+    <w:p/>
+    <w:p>
+      <w:pPr>
         <w:rPr>
           <w:lang w:val="en-US"/>
         </w:rPr>
@@ -4662,6 +4738,155 @@
     </w:lvl>
   </w:abstractNum>
   <w:abstractNum w:abstractNumId="15" w15:restartNumberingAfterBreak="0">
+    <w:nsid w:val="386126F7"/>
+    <w:multiLevelType w:val="multilevel"/>
+    <w:tmpl w:val="F3B62EAE"/>
+    <w:lvl w:ilvl="0">
+      <w:start w:val="1"/>
+      <w:numFmt w:val="bullet"/>
+      <w:lvlText w:val=""/>
+      <w:lvlJc w:val="left"/>
+      <w:pPr>
+        <w:tabs>
+          <w:tab w:val="num" w:pos="720"/>
+        </w:tabs>
+        <w:ind w:left="720" w:hanging="360"/>
+      </w:pPr>
+      <w:rPr>
+        <w:rFonts w:ascii="Symbol" w:hAnsi="Symbol" w:hint="default"/>
+        <w:sz w:val="20"/>
+      </w:rPr>
+    </w:lvl>
+    <w:lvl w:ilvl="1" w:tentative="1">
+      <w:start w:val="1"/>
+      <w:numFmt w:val="bullet"/>
+      <w:lvlText w:val="o"/>
+      <w:lvlJc w:val="left"/>
+      <w:pPr>
+        <w:tabs>
+          <w:tab w:val="num" w:pos="1440"/>
+        </w:tabs>
+        <w:ind w:left="1440" w:hanging="360"/>
+      </w:pPr>
+      <w:rPr>
+        <w:rFonts w:ascii="Courier New" w:hAnsi="Courier New" w:hint="default"/>
+        <w:sz w:val="20"/>
+      </w:rPr>
+    </w:lvl>
+    <w:lvl w:ilvl="2" w:tentative="1">
+      <w:start w:val="1"/>
+      <w:numFmt w:val="bullet"/>
+      <w:lvlText w:val=""/>
+      <w:lvlJc w:val="left"/>
+      <w:pPr>
+        <w:tabs>
+          <w:tab w:val="num" w:pos="2160"/>
+        </w:tabs>
+        <w:ind w:left="2160" w:hanging="360"/>
+      </w:pPr>
+      <w:rPr>
+        <w:rFonts w:ascii="Wingdings" w:hAnsi="Wingdings" w:hint="default"/>
+        <w:sz w:val="20"/>
+      </w:rPr>
+    </w:lvl>
+    <w:lvl w:ilvl="3" w:tentative="1">
+      <w:start w:val="1"/>
+      <w:numFmt w:val="bullet"/>
+      <w:lvlText w:val=""/>
+      <w:lvlJc w:val="left"/>
+      <w:pPr>
+        <w:tabs>
+          <w:tab w:val="num" w:pos="2880"/>
+        </w:tabs>
+        <w:ind w:left="2880" w:hanging="360"/>
+      </w:pPr>
+      <w:rPr>
+        <w:rFonts w:ascii="Wingdings" w:hAnsi="Wingdings" w:hint="default"/>
+        <w:sz w:val="20"/>
+      </w:rPr>
+    </w:lvl>
+    <w:lvl w:ilvl="4" w:tentative="1">
+      <w:start w:val="1"/>
+      <w:numFmt w:val="bullet"/>
+      <w:lvlText w:val=""/>
+      <w:lvlJc w:val="left"/>
+      <w:pPr>
+        <w:tabs>
+          <w:tab w:val="num" w:pos="3600"/>
+        </w:tabs>
+        <w:ind w:left="3600" w:hanging="360"/>
+      </w:pPr>
+      <w:rPr>
+        <w:rFonts w:ascii="Wingdings" w:hAnsi="Wingdings" w:hint="default"/>
+        <w:sz w:val="20"/>
+      </w:rPr>
+    </w:lvl>
+    <w:lvl w:ilvl="5" w:tentative="1">
+      <w:start w:val="1"/>
+      <w:numFmt w:val="bullet"/>
+      <w:lvlText w:val=""/>
+      <w:lvlJc w:val="left"/>
+      <w:pPr>
+        <w:tabs>
+          <w:tab w:val="num" w:pos="4320"/>
+        </w:tabs>
+        <w:ind w:left="4320" w:hanging="360"/>
+      </w:pPr>
+      <w:rPr>
+        <w:rFonts w:ascii="Wingdings" w:hAnsi="Wingdings" w:hint="default"/>
+        <w:sz w:val="20"/>
+      </w:rPr>
+    </w:lvl>
+    <w:lvl w:ilvl="6" w:tentative="1">
+      <w:start w:val="1"/>
+      <w:numFmt w:val="bullet"/>
+      <w:lvlText w:val=""/>
+      <w:lvlJc w:val="left"/>
+      <w:pPr>
+        <w:tabs>
+          <w:tab w:val="num" w:pos="5040"/>
+        </w:tabs>
+        <w:ind w:left="5040" w:hanging="360"/>
+      </w:pPr>
+      <w:rPr>
+        <w:rFonts w:ascii="Wingdings" w:hAnsi="Wingdings" w:hint="default"/>
+        <w:sz w:val="20"/>
+      </w:rPr>
+    </w:lvl>
+    <w:lvl w:ilvl="7" w:tentative="1">
+      <w:start w:val="1"/>
+      <w:numFmt w:val="bullet"/>
+      <w:lvlText w:val=""/>
+      <w:lvlJc w:val="left"/>
+      <w:pPr>
+        <w:tabs>
+          <w:tab w:val="num" w:pos="5760"/>
+        </w:tabs>
+        <w:ind w:left="5760" w:hanging="360"/>
+      </w:pPr>
+      <w:rPr>
+        <w:rFonts w:ascii="Wingdings" w:hAnsi="Wingdings" w:hint="default"/>
+        <w:sz w:val="20"/>
+      </w:rPr>
+    </w:lvl>
+    <w:lvl w:ilvl="8" w:tentative="1">
+      <w:start w:val="1"/>
+      <w:numFmt w:val="bullet"/>
+      <w:lvlText w:val=""/>
+      <w:lvlJc w:val="left"/>
+      <w:pPr>
+        <w:tabs>
+          <w:tab w:val="num" w:pos="6480"/>
+        </w:tabs>
+        <w:ind w:left="6480" w:hanging="360"/>
+      </w:pPr>
+      <w:rPr>
+        <w:rFonts w:ascii="Wingdings" w:hAnsi="Wingdings" w:hint="default"/>
+        <w:sz w:val="20"/>
+      </w:rPr>
+    </w:lvl>
+  </w:abstractNum>
+  <w:abstractNum w:abstractNumId="16" w15:restartNumberingAfterBreak="0">
     <w:nsid w:val="3AEE773E"/>
     <w:multiLevelType w:val="multilevel"/>
     <w:tmpl w:val="A2AC25EA"/>
@@ -4810,7 +5035,7 @@
       </w:rPr>
     </w:lvl>
   </w:abstractNum>
-  <w:abstractNum w:abstractNumId="16" w15:restartNumberingAfterBreak="0">
+  <w:abstractNum w:abstractNumId="17" w15:restartNumberingAfterBreak="0">
     <w:nsid w:val="3D5D5DAA"/>
     <w:multiLevelType w:val="multilevel"/>
     <w:tmpl w:val="0E08BC74"/>
@@ -4959,7 +5184,7 @@
       </w:rPr>
     </w:lvl>
   </w:abstractNum>
-  <w:abstractNum w:abstractNumId="17" w15:restartNumberingAfterBreak="0">
+  <w:abstractNum w:abstractNumId="18" w15:restartNumberingAfterBreak="0">
     <w:nsid w:val="3D9A0636"/>
     <w:multiLevelType w:val="multilevel"/>
     <w:tmpl w:val="E8886442"/>
@@ -5108,7 +5333,7 @@
       </w:rPr>
     </w:lvl>
   </w:abstractNum>
-  <w:abstractNum w:abstractNumId="18" w15:restartNumberingAfterBreak="0">
+  <w:abstractNum w:abstractNumId="19" w15:restartNumberingAfterBreak="0">
     <w:nsid w:val="3E906CAD"/>
     <w:multiLevelType w:val="multilevel"/>
     <w:tmpl w:val="E6AE67E4"/>
@@ -5221,7 +5446,7 @@
       </w:pPr>
     </w:lvl>
   </w:abstractNum>
-  <w:abstractNum w:abstractNumId="19" w15:restartNumberingAfterBreak="0">
+  <w:abstractNum w:abstractNumId="20" w15:restartNumberingAfterBreak="0">
     <w:nsid w:val="40FF2BF4"/>
     <w:multiLevelType w:val="multilevel"/>
     <w:tmpl w:val="E3D61F28"/>
@@ -5334,7 +5559,7 @@
       </w:pPr>
     </w:lvl>
   </w:abstractNum>
-  <w:abstractNum w:abstractNumId="20" w15:restartNumberingAfterBreak="0">
+  <w:abstractNum w:abstractNumId="21" w15:restartNumberingAfterBreak="0">
     <w:nsid w:val="4BC03B4E"/>
     <w:multiLevelType w:val="multilevel"/>
     <w:tmpl w:val="B81A65DE"/>
@@ -5447,7 +5672,7 @@
       </w:pPr>
     </w:lvl>
   </w:abstractNum>
-  <w:abstractNum w:abstractNumId="21" w15:restartNumberingAfterBreak="0">
+  <w:abstractNum w:abstractNumId="22" w15:restartNumberingAfterBreak="0">
     <w:nsid w:val="52107909"/>
     <w:multiLevelType w:val="multilevel"/>
     <w:tmpl w:val="4BCE7A1A"/>
@@ -5560,7 +5785,7 @@
       </w:pPr>
     </w:lvl>
   </w:abstractNum>
-  <w:abstractNum w:abstractNumId="22" w15:restartNumberingAfterBreak="0">
+  <w:abstractNum w:abstractNumId="23" w15:restartNumberingAfterBreak="0">
     <w:nsid w:val="532E4019"/>
     <w:multiLevelType w:val="multilevel"/>
     <w:tmpl w:val="9D1A93B2"/>
@@ -5709,7 +5934,7 @@
       </w:rPr>
     </w:lvl>
   </w:abstractNum>
-  <w:abstractNum w:abstractNumId="23" w15:restartNumberingAfterBreak="0">
+  <w:abstractNum w:abstractNumId="24" w15:restartNumberingAfterBreak="0">
     <w:nsid w:val="54214724"/>
     <w:multiLevelType w:val="multilevel"/>
     <w:tmpl w:val="E07CAA54"/>
@@ -5858,7 +6083,7 @@
       </w:rPr>
     </w:lvl>
   </w:abstractNum>
-  <w:abstractNum w:abstractNumId="24" w15:restartNumberingAfterBreak="0">
+  <w:abstractNum w:abstractNumId="25" w15:restartNumberingAfterBreak="0">
     <w:nsid w:val="558A43F2"/>
     <w:multiLevelType w:val="multilevel"/>
     <w:tmpl w:val="9F2832CE"/>
@@ -6007,7 +6232,7 @@
       </w:rPr>
     </w:lvl>
   </w:abstractNum>
-  <w:abstractNum w:abstractNumId="25" w15:restartNumberingAfterBreak="0">
+  <w:abstractNum w:abstractNumId="26" w15:restartNumberingAfterBreak="0">
     <w:nsid w:val="58FD3078"/>
     <w:multiLevelType w:val="multilevel"/>
     <w:tmpl w:val="61F46268"/>
@@ -6120,7 +6345,7 @@
       </w:pPr>
     </w:lvl>
   </w:abstractNum>
-  <w:abstractNum w:abstractNumId="26" w15:restartNumberingAfterBreak="0">
+  <w:abstractNum w:abstractNumId="27" w15:restartNumberingAfterBreak="0">
     <w:nsid w:val="5A6D58F7"/>
     <w:multiLevelType w:val="multilevel"/>
     <w:tmpl w:val="8B5A949C"/>
@@ -6269,7 +6494,7 @@
       </w:rPr>
     </w:lvl>
   </w:abstractNum>
-  <w:abstractNum w:abstractNumId="27" w15:restartNumberingAfterBreak="0">
+  <w:abstractNum w:abstractNumId="28" w15:restartNumberingAfterBreak="0">
     <w:nsid w:val="5BD36754"/>
     <w:multiLevelType w:val="multilevel"/>
     <w:tmpl w:val="8C1CB7C4"/>
@@ -6382,7 +6607,7 @@
       </w:pPr>
     </w:lvl>
   </w:abstractNum>
-  <w:abstractNum w:abstractNumId="28" w15:restartNumberingAfterBreak="0">
+  <w:abstractNum w:abstractNumId="29" w15:restartNumberingAfterBreak="0">
     <w:nsid w:val="63476505"/>
     <w:multiLevelType w:val="multilevel"/>
     <w:tmpl w:val="72823FCC"/>
@@ -6531,7 +6756,7 @@
       </w:rPr>
     </w:lvl>
   </w:abstractNum>
-  <w:abstractNum w:abstractNumId="29" w15:restartNumberingAfterBreak="0">
+  <w:abstractNum w:abstractNumId="30" w15:restartNumberingAfterBreak="0">
     <w:nsid w:val="66FB7200"/>
     <w:multiLevelType w:val="multilevel"/>
     <w:tmpl w:val="862EFA4C"/>
@@ -6680,7 +6905,7 @@
       </w:rPr>
     </w:lvl>
   </w:abstractNum>
-  <w:abstractNum w:abstractNumId="30" w15:restartNumberingAfterBreak="0">
+  <w:abstractNum w:abstractNumId="31" w15:restartNumberingAfterBreak="0">
     <w:nsid w:val="683F119E"/>
     <w:multiLevelType w:val="multilevel"/>
     <w:tmpl w:val="3AB0D636"/>
@@ -6793,7 +7018,7 @@
       </w:pPr>
     </w:lvl>
   </w:abstractNum>
-  <w:abstractNum w:abstractNumId="31" w15:restartNumberingAfterBreak="0">
+  <w:abstractNum w:abstractNumId="32" w15:restartNumberingAfterBreak="0">
     <w:nsid w:val="6D43050B"/>
     <w:multiLevelType w:val="multilevel"/>
     <w:tmpl w:val="449C887A"/>
@@ -6907,28 +7132,28 @@
     </w:lvl>
   </w:abstractNum>
   <w:num w:numId="1" w16cid:durableId="1527988980">
-    <w:abstractNumId w:val="26"/>
+    <w:abstractNumId w:val="27"/>
   </w:num>
   <w:num w:numId="2" w16cid:durableId="623660728">
-    <w:abstractNumId w:val="16"/>
+    <w:abstractNumId w:val="17"/>
   </w:num>
   <w:num w:numId="3" w16cid:durableId="1906379872">
     <w:abstractNumId w:val="12"/>
   </w:num>
   <w:num w:numId="4" w16cid:durableId="1702976259">
-    <w:abstractNumId w:val="29"/>
+    <w:abstractNumId w:val="30"/>
   </w:num>
   <w:num w:numId="5" w16cid:durableId="2126457909">
-    <w:abstractNumId w:val="23"/>
+    <w:abstractNumId w:val="24"/>
   </w:num>
   <w:num w:numId="6" w16cid:durableId="382339695">
-    <w:abstractNumId w:val="18"/>
+    <w:abstractNumId w:val="19"/>
   </w:num>
   <w:num w:numId="7" w16cid:durableId="1143304202">
     <w:abstractNumId w:val="0"/>
   </w:num>
   <w:num w:numId="8" w16cid:durableId="721633374">
-    <w:abstractNumId w:val="31"/>
+    <w:abstractNumId w:val="32"/>
     <w:lvlOverride w:ilvl="0">
       <w:lvl w:ilvl="0">
         <w:numFmt w:val="decimal"/>
@@ -6941,7 +7166,7 @@
     <w:abstractNumId w:val="10"/>
   </w:num>
   <w:num w:numId="10" w16cid:durableId="1406534218">
-    <w:abstractNumId w:val="19"/>
+    <w:abstractNumId w:val="20"/>
   </w:num>
   <w:num w:numId="11" w16cid:durableId="1303003893">
     <w:abstractNumId w:val="2"/>
@@ -6963,10 +7188,10 @@
     </w:lvlOverride>
   </w:num>
   <w:num w:numId="15" w16cid:durableId="1684670856">
-    <w:abstractNumId w:val="17"/>
+    <w:abstractNumId w:val="18"/>
   </w:num>
   <w:num w:numId="16" w16cid:durableId="1763060658">
-    <w:abstractNumId w:val="21"/>
+    <w:abstractNumId w:val="22"/>
     <w:lvlOverride w:ilvl="0">
       <w:lvl w:ilvl="0">
         <w:numFmt w:val="decimal"/>
@@ -6982,7 +7207,7 @@
     <w:abstractNumId w:val="5"/>
   </w:num>
   <w:num w:numId="19" w16cid:durableId="1009017450">
-    <w:abstractNumId w:val="22"/>
+    <w:abstractNumId w:val="23"/>
   </w:num>
   <w:num w:numId="20" w16cid:durableId="694577066">
     <w:abstractNumId w:val="7"/>
@@ -6991,13 +7216,13 @@
     <w:abstractNumId w:val="8"/>
   </w:num>
   <w:num w:numId="22" w16cid:durableId="1162235608">
-    <w:abstractNumId w:val="27"/>
+    <w:abstractNumId w:val="28"/>
   </w:num>
   <w:num w:numId="23" w16cid:durableId="1713189446">
     <w:abstractNumId w:val="3"/>
   </w:num>
   <w:num w:numId="24" w16cid:durableId="917176505">
-    <w:abstractNumId w:val="30"/>
+    <w:abstractNumId w:val="31"/>
     <w:lvlOverride w:ilvl="0">
       <w:lvl w:ilvl="0">
         <w:numFmt w:val="decimal"/>
@@ -7007,16 +7232,16 @@
     </w:lvlOverride>
   </w:num>
   <w:num w:numId="25" w16cid:durableId="1691831301">
-    <w:abstractNumId w:val="15"/>
+    <w:abstractNumId w:val="16"/>
   </w:num>
   <w:num w:numId="26" w16cid:durableId="1046291797">
-    <w:abstractNumId w:val="24"/>
+    <w:abstractNumId w:val="25"/>
   </w:num>
   <w:num w:numId="27" w16cid:durableId="1496263511">
-    <w:abstractNumId w:val="25"/>
+    <w:abstractNumId w:val="26"/>
   </w:num>
   <w:num w:numId="28" w16cid:durableId="1968898504">
-    <w:abstractNumId w:val="28"/>
+    <w:abstractNumId w:val="29"/>
   </w:num>
   <w:num w:numId="29" w16cid:durableId="1293098475">
     <w:abstractNumId w:val="6"/>
@@ -7032,7 +7257,7 @@
     <w:abstractNumId w:val="14"/>
   </w:num>
   <w:num w:numId="31" w16cid:durableId="1106269681">
-    <w:abstractNumId w:val="20"/>
+    <w:abstractNumId w:val="21"/>
     <w:lvlOverride w:ilvl="0">
       <w:lvl w:ilvl="0">
         <w:numFmt w:val="decimal"/>
@@ -7043,6 +7268,9 @@
   </w:num>
   <w:num w:numId="32" w16cid:durableId="177234164">
     <w:abstractNumId w:val="11"/>
+  </w:num>
+  <w:num w:numId="33" w16cid:durableId="180319816">
+    <w:abstractNumId w:val="15"/>
   </w:num>
 </w:numbering>
 </file>
@@ -7563,7 +7791,6 @@
   <w:style w:type="character" w:default="1" w:styleId="DefaultParagraphFont">
     <w:name w:val="Default Paragraph Font"/>
     <w:uiPriority w:val="1"/>
-    <w:semiHidden/>
     <w:unhideWhenUsed/>
   </w:style>
   <w:style w:type="table" w:default="1" w:styleId="TableNormal">

</xml_diff>

<commit_message>
Add latency analysis for rendpw service
</commit_message>
<xml_diff>
--- a/Latency Analysis/RandPwGen Service - Deep Analysis.docx
+++ b/Latency Analysis/RandPwGen Service - Deep Analysis.docx
@@ -834,7 +834,21 @@
         <w:rPr>
           <w:lang w:val="en-US"/>
         </w:rPr>
-        <w:t>Garbage Collection (GC) Kicks In More Aggressively</w:t>
+        <w:t xml:space="preserve">Garbage Collection (GC) Kicks </w:t>
+      </w:r>
+      <w:proofErr w:type="gramStart"/>
+      <w:r>
+        <w:rPr>
+          <w:lang w:val="en-US"/>
+        </w:rPr>
+        <w:t>In</w:t>
+      </w:r>
+      <w:proofErr w:type="gramEnd"/>
+      <w:r>
+        <w:rPr>
+          <w:lang w:val="en-US"/>
+        </w:rPr>
+        <w:t xml:space="preserve"> More Aggressively</w:t>
       </w:r>
     </w:p>
     <w:p>
@@ -2256,7 +2270,21 @@
         <w:rPr>
           <w:lang w:val="en-US"/>
         </w:rPr>
-        <w:t>The JVM performs GC based on thresholds in Eden, Survivor, and Old generations.</w:t>
+        <w:t xml:space="preserve">The JVM performs GC based on thresholds in Eden, Survivor, and </w:t>
+      </w:r>
+      <w:proofErr w:type="gramStart"/>
+      <w:r>
+        <w:rPr>
+          <w:lang w:val="en-US"/>
+        </w:rPr>
+        <w:t>Old</w:t>
+      </w:r>
+      <w:proofErr w:type="gramEnd"/>
+      <w:r>
+        <w:rPr>
+          <w:lang w:val="en-US"/>
+        </w:rPr>
+        <w:t xml:space="preserve"> generations.</w:t>
       </w:r>
     </w:p>
     <w:p>
@@ -2533,6 +2561,87 @@
         <w:t>Latency again, increases during peak memory usage - especially when memory is closer to or briefly exceeds request levels.</w:t>
       </w:r>
     </w:p>
+    <w:p>
+      <w:pPr>
+        <w:rPr>
+          <w:lang w:val="en-US"/>
+        </w:rPr>
+      </w:pPr>
+    </w:p>
+    <w:p>
+      <w:pPr>
+        <w:pStyle w:val="Subtitle"/>
+        <w:rPr>
+          <w:b/>
+          <w:bCs/>
+          <w:lang w:val="en-US"/>
+        </w:rPr>
+      </w:pPr>
+      <w:r>
+        <w:rPr>
+          <w:lang w:val="en-US"/>
+        </w:rPr>
+        <w:t>Latency Analysis</w:t>
+      </w:r>
+    </w:p>
+    <w:p>
+      <w:pPr>
+        <w:numPr>
+          <w:ilvl w:val="0"/>
+          <w:numId w:val="34"/>
+        </w:numPr>
+        <w:rPr>
+          <w:lang w:val="en-US"/>
+        </w:rPr>
+      </w:pPr>
+      <w:r>
+        <w:rPr>
+          <w:lang w:val="en-US"/>
+        </w:rPr>
+        <w:t>Latency Shows Periodic Spikes Matching Workload Activity</w:t>
+      </w:r>
+    </w:p>
+    <w:p>
+      <w:pPr>
+        <w:numPr>
+          <w:ilvl w:val="0"/>
+          <w:numId w:val="35"/>
+        </w:numPr>
+        <w:rPr>
+          <w:lang w:val="en-US"/>
+        </w:rPr>
+      </w:pPr>
+      <w:r>
+        <w:rPr>
+          <w:lang w:val="en-US"/>
+        </w:rPr>
+        <w:t>Each latency peak aligns with increases in both CPU usage and memory usage.</w:t>
+      </w:r>
+    </w:p>
+    <w:p>
+      <w:pPr>
+        <w:numPr>
+          <w:ilvl w:val="0"/>
+          <w:numId w:val="35"/>
+        </w:numPr>
+        <w:rPr>
+          <w:lang w:val="en-US"/>
+        </w:rPr>
+      </w:pPr>
+      <w:r>
+        <w:rPr>
+          <w:lang w:val="en-US"/>
+        </w:rPr>
+        <w:t>This suggests the app’s password generation has periodic bursts of compute and allocation.</w:t>
+      </w:r>
+    </w:p>
+    <w:p>
+      <w:pPr>
+        <w:rPr>
+          <w:lang w:val="en-US"/>
+        </w:rPr>
+      </w:pPr>
+    </w:p>
     <w:p/>
     <w:p>
       <w:pPr>
@@ -3207,6 +3316,155 @@
     </w:lvl>
   </w:abstractNum>
   <w:abstractNum w:abstractNumId="4" w15:restartNumberingAfterBreak="0">
+    <w:nsid w:val="097466FC"/>
+    <w:multiLevelType w:val="multilevel"/>
+    <w:tmpl w:val="25BA992E"/>
+    <w:lvl w:ilvl="0">
+      <w:start w:val="1"/>
+      <w:numFmt w:val="bullet"/>
+      <w:lvlText w:val=""/>
+      <w:lvlJc w:val="left"/>
+      <w:pPr>
+        <w:tabs>
+          <w:tab w:val="num" w:pos="720"/>
+        </w:tabs>
+        <w:ind w:left="720" w:hanging="360"/>
+      </w:pPr>
+      <w:rPr>
+        <w:rFonts w:ascii="Symbol" w:hAnsi="Symbol" w:hint="default"/>
+        <w:sz w:val="20"/>
+      </w:rPr>
+    </w:lvl>
+    <w:lvl w:ilvl="1" w:tentative="1">
+      <w:start w:val="1"/>
+      <w:numFmt w:val="bullet"/>
+      <w:lvlText w:val="o"/>
+      <w:lvlJc w:val="left"/>
+      <w:pPr>
+        <w:tabs>
+          <w:tab w:val="num" w:pos="1440"/>
+        </w:tabs>
+        <w:ind w:left="1440" w:hanging="360"/>
+      </w:pPr>
+      <w:rPr>
+        <w:rFonts w:ascii="Courier New" w:hAnsi="Courier New" w:hint="default"/>
+        <w:sz w:val="20"/>
+      </w:rPr>
+    </w:lvl>
+    <w:lvl w:ilvl="2" w:tentative="1">
+      <w:start w:val="1"/>
+      <w:numFmt w:val="bullet"/>
+      <w:lvlText w:val=""/>
+      <w:lvlJc w:val="left"/>
+      <w:pPr>
+        <w:tabs>
+          <w:tab w:val="num" w:pos="2160"/>
+        </w:tabs>
+        <w:ind w:left="2160" w:hanging="360"/>
+      </w:pPr>
+      <w:rPr>
+        <w:rFonts w:ascii="Wingdings" w:hAnsi="Wingdings" w:hint="default"/>
+        <w:sz w:val="20"/>
+      </w:rPr>
+    </w:lvl>
+    <w:lvl w:ilvl="3" w:tentative="1">
+      <w:start w:val="1"/>
+      <w:numFmt w:val="bullet"/>
+      <w:lvlText w:val=""/>
+      <w:lvlJc w:val="left"/>
+      <w:pPr>
+        <w:tabs>
+          <w:tab w:val="num" w:pos="2880"/>
+        </w:tabs>
+        <w:ind w:left="2880" w:hanging="360"/>
+      </w:pPr>
+      <w:rPr>
+        <w:rFonts w:ascii="Wingdings" w:hAnsi="Wingdings" w:hint="default"/>
+        <w:sz w:val="20"/>
+      </w:rPr>
+    </w:lvl>
+    <w:lvl w:ilvl="4" w:tentative="1">
+      <w:start w:val="1"/>
+      <w:numFmt w:val="bullet"/>
+      <w:lvlText w:val=""/>
+      <w:lvlJc w:val="left"/>
+      <w:pPr>
+        <w:tabs>
+          <w:tab w:val="num" w:pos="3600"/>
+        </w:tabs>
+        <w:ind w:left="3600" w:hanging="360"/>
+      </w:pPr>
+      <w:rPr>
+        <w:rFonts w:ascii="Wingdings" w:hAnsi="Wingdings" w:hint="default"/>
+        <w:sz w:val="20"/>
+      </w:rPr>
+    </w:lvl>
+    <w:lvl w:ilvl="5" w:tentative="1">
+      <w:start w:val="1"/>
+      <w:numFmt w:val="bullet"/>
+      <w:lvlText w:val=""/>
+      <w:lvlJc w:val="left"/>
+      <w:pPr>
+        <w:tabs>
+          <w:tab w:val="num" w:pos="4320"/>
+        </w:tabs>
+        <w:ind w:left="4320" w:hanging="360"/>
+      </w:pPr>
+      <w:rPr>
+        <w:rFonts w:ascii="Wingdings" w:hAnsi="Wingdings" w:hint="default"/>
+        <w:sz w:val="20"/>
+      </w:rPr>
+    </w:lvl>
+    <w:lvl w:ilvl="6" w:tentative="1">
+      <w:start w:val="1"/>
+      <w:numFmt w:val="bullet"/>
+      <w:lvlText w:val=""/>
+      <w:lvlJc w:val="left"/>
+      <w:pPr>
+        <w:tabs>
+          <w:tab w:val="num" w:pos="5040"/>
+        </w:tabs>
+        <w:ind w:left="5040" w:hanging="360"/>
+      </w:pPr>
+      <w:rPr>
+        <w:rFonts w:ascii="Wingdings" w:hAnsi="Wingdings" w:hint="default"/>
+        <w:sz w:val="20"/>
+      </w:rPr>
+    </w:lvl>
+    <w:lvl w:ilvl="7" w:tentative="1">
+      <w:start w:val="1"/>
+      <w:numFmt w:val="bullet"/>
+      <w:lvlText w:val=""/>
+      <w:lvlJc w:val="left"/>
+      <w:pPr>
+        <w:tabs>
+          <w:tab w:val="num" w:pos="5760"/>
+        </w:tabs>
+        <w:ind w:left="5760" w:hanging="360"/>
+      </w:pPr>
+      <w:rPr>
+        <w:rFonts w:ascii="Wingdings" w:hAnsi="Wingdings" w:hint="default"/>
+        <w:sz w:val="20"/>
+      </w:rPr>
+    </w:lvl>
+    <w:lvl w:ilvl="8" w:tentative="1">
+      <w:start w:val="1"/>
+      <w:numFmt w:val="bullet"/>
+      <w:lvlText w:val=""/>
+      <w:lvlJc w:val="left"/>
+      <w:pPr>
+        <w:tabs>
+          <w:tab w:val="num" w:pos="6480"/>
+        </w:tabs>
+        <w:ind w:left="6480" w:hanging="360"/>
+      </w:pPr>
+      <w:rPr>
+        <w:rFonts w:ascii="Wingdings" w:hAnsi="Wingdings" w:hint="default"/>
+        <w:sz w:val="20"/>
+      </w:rPr>
+    </w:lvl>
+  </w:abstractNum>
+  <w:abstractNum w:abstractNumId="5" w15:restartNumberingAfterBreak="0">
     <w:nsid w:val="0C0B4336"/>
     <w:multiLevelType w:val="multilevel"/>
     <w:tmpl w:val="6222513E"/>
@@ -3355,7 +3613,7 @@
       </w:rPr>
     </w:lvl>
   </w:abstractNum>
-  <w:abstractNum w:abstractNumId="5" w15:restartNumberingAfterBreak="0">
+  <w:abstractNum w:abstractNumId="6" w15:restartNumberingAfterBreak="0">
     <w:nsid w:val="0D80271E"/>
     <w:multiLevelType w:val="multilevel"/>
     <w:tmpl w:val="C50A891C"/>
@@ -3504,7 +3762,7 @@
       </w:rPr>
     </w:lvl>
   </w:abstractNum>
-  <w:abstractNum w:abstractNumId="6" w15:restartNumberingAfterBreak="0">
+  <w:abstractNum w:abstractNumId="7" w15:restartNumberingAfterBreak="0">
     <w:nsid w:val="113E3D33"/>
     <w:multiLevelType w:val="multilevel"/>
     <w:tmpl w:val="017EBC2C"/>
@@ -3617,7 +3875,7 @@
       </w:pPr>
     </w:lvl>
   </w:abstractNum>
-  <w:abstractNum w:abstractNumId="7" w15:restartNumberingAfterBreak="0">
+  <w:abstractNum w:abstractNumId="8" w15:restartNumberingAfterBreak="0">
     <w:nsid w:val="11CE47E8"/>
     <w:multiLevelType w:val="multilevel"/>
     <w:tmpl w:val="9B823E24"/>
@@ -3766,7 +4024,7 @@
       </w:rPr>
     </w:lvl>
   </w:abstractNum>
-  <w:abstractNum w:abstractNumId="8" w15:restartNumberingAfterBreak="0">
+  <w:abstractNum w:abstractNumId="9" w15:restartNumberingAfterBreak="0">
     <w:nsid w:val="1EBB1FD1"/>
     <w:multiLevelType w:val="multilevel"/>
     <w:tmpl w:val="A45AB3E0"/>
@@ -3915,7 +4173,7 @@
       </w:rPr>
     </w:lvl>
   </w:abstractNum>
-  <w:abstractNum w:abstractNumId="9" w15:restartNumberingAfterBreak="0">
+  <w:abstractNum w:abstractNumId="10" w15:restartNumberingAfterBreak="0">
     <w:nsid w:val="219F117B"/>
     <w:multiLevelType w:val="multilevel"/>
     <w:tmpl w:val="987A0C88"/>
@@ -4028,7 +4286,7 @@
       </w:pPr>
     </w:lvl>
   </w:abstractNum>
-  <w:abstractNum w:abstractNumId="10" w15:restartNumberingAfterBreak="0">
+  <w:abstractNum w:abstractNumId="11" w15:restartNumberingAfterBreak="0">
     <w:nsid w:val="22851323"/>
     <w:multiLevelType w:val="multilevel"/>
     <w:tmpl w:val="C8146018"/>
@@ -4177,7 +4435,7 @@
       </w:rPr>
     </w:lvl>
   </w:abstractNum>
-  <w:abstractNum w:abstractNumId="11" w15:restartNumberingAfterBreak="0">
+  <w:abstractNum w:abstractNumId="12" w15:restartNumberingAfterBreak="0">
     <w:nsid w:val="2B3A173A"/>
     <w:multiLevelType w:val="multilevel"/>
     <w:tmpl w:val="80745354"/>
@@ -4326,7 +4584,7 @@
       </w:rPr>
     </w:lvl>
   </w:abstractNum>
-  <w:abstractNum w:abstractNumId="12" w15:restartNumberingAfterBreak="0">
+  <w:abstractNum w:abstractNumId="13" w15:restartNumberingAfterBreak="0">
     <w:nsid w:val="2B951C9E"/>
     <w:multiLevelType w:val="multilevel"/>
     <w:tmpl w:val="33C214A2"/>
@@ -4475,7 +4733,7 @@
       </w:rPr>
     </w:lvl>
   </w:abstractNum>
-  <w:abstractNum w:abstractNumId="13" w15:restartNumberingAfterBreak="0">
+  <w:abstractNum w:abstractNumId="14" w15:restartNumberingAfterBreak="0">
     <w:nsid w:val="2D875093"/>
     <w:multiLevelType w:val="multilevel"/>
     <w:tmpl w:val="C798C5E4"/>
@@ -4588,7 +4846,7 @@
       </w:pPr>
     </w:lvl>
   </w:abstractNum>
-  <w:abstractNum w:abstractNumId="14" w15:restartNumberingAfterBreak="0">
+  <w:abstractNum w:abstractNumId="15" w15:restartNumberingAfterBreak="0">
     <w:nsid w:val="32412DE4"/>
     <w:multiLevelType w:val="multilevel"/>
     <w:tmpl w:val="7152B076"/>
@@ -4737,7 +4995,7 @@
       </w:rPr>
     </w:lvl>
   </w:abstractNum>
-  <w:abstractNum w:abstractNumId="15" w15:restartNumberingAfterBreak="0">
+  <w:abstractNum w:abstractNumId="16" w15:restartNumberingAfterBreak="0">
     <w:nsid w:val="386126F7"/>
     <w:multiLevelType w:val="multilevel"/>
     <w:tmpl w:val="F3B62EAE"/>
@@ -4886,7 +5144,7 @@
       </w:rPr>
     </w:lvl>
   </w:abstractNum>
-  <w:abstractNum w:abstractNumId="16" w15:restartNumberingAfterBreak="0">
+  <w:abstractNum w:abstractNumId="17" w15:restartNumberingAfterBreak="0">
     <w:nsid w:val="3AEE773E"/>
     <w:multiLevelType w:val="multilevel"/>
     <w:tmpl w:val="A2AC25EA"/>
@@ -5035,7 +5293,7 @@
       </w:rPr>
     </w:lvl>
   </w:abstractNum>
-  <w:abstractNum w:abstractNumId="17" w15:restartNumberingAfterBreak="0">
+  <w:abstractNum w:abstractNumId="18" w15:restartNumberingAfterBreak="0">
     <w:nsid w:val="3D5D5DAA"/>
     <w:multiLevelType w:val="multilevel"/>
     <w:tmpl w:val="0E08BC74"/>
@@ -5184,7 +5442,7 @@
       </w:rPr>
     </w:lvl>
   </w:abstractNum>
-  <w:abstractNum w:abstractNumId="18" w15:restartNumberingAfterBreak="0">
+  <w:abstractNum w:abstractNumId="19" w15:restartNumberingAfterBreak="0">
     <w:nsid w:val="3D9A0636"/>
     <w:multiLevelType w:val="multilevel"/>
     <w:tmpl w:val="E8886442"/>
@@ -5333,7 +5591,7 @@
       </w:rPr>
     </w:lvl>
   </w:abstractNum>
-  <w:abstractNum w:abstractNumId="19" w15:restartNumberingAfterBreak="0">
+  <w:abstractNum w:abstractNumId="20" w15:restartNumberingAfterBreak="0">
     <w:nsid w:val="3E906CAD"/>
     <w:multiLevelType w:val="multilevel"/>
     <w:tmpl w:val="E6AE67E4"/>
@@ -5446,7 +5704,120 @@
       </w:pPr>
     </w:lvl>
   </w:abstractNum>
-  <w:abstractNum w:abstractNumId="20" w15:restartNumberingAfterBreak="0">
+  <w:abstractNum w:abstractNumId="21" w15:restartNumberingAfterBreak="0">
+    <w:nsid w:val="3FDA45DC"/>
+    <w:multiLevelType w:val="multilevel"/>
+    <w:tmpl w:val="A3184A9C"/>
+    <w:lvl w:ilvl="0">
+      <w:start w:val="1"/>
+      <w:numFmt w:val="decimal"/>
+      <w:lvlText w:val="%1."/>
+      <w:lvlJc w:val="left"/>
+      <w:pPr>
+        <w:tabs>
+          <w:tab w:val="num" w:pos="720"/>
+        </w:tabs>
+        <w:ind w:left="720" w:hanging="360"/>
+      </w:pPr>
+    </w:lvl>
+    <w:lvl w:ilvl="1" w:tentative="1">
+      <w:start w:val="1"/>
+      <w:numFmt w:val="decimal"/>
+      <w:lvlText w:val="%2."/>
+      <w:lvlJc w:val="left"/>
+      <w:pPr>
+        <w:tabs>
+          <w:tab w:val="num" w:pos="1440"/>
+        </w:tabs>
+        <w:ind w:left="1440" w:hanging="360"/>
+      </w:pPr>
+    </w:lvl>
+    <w:lvl w:ilvl="2" w:tentative="1">
+      <w:start w:val="1"/>
+      <w:numFmt w:val="decimal"/>
+      <w:lvlText w:val="%3."/>
+      <w:lvlJc w:val="left"/>
+      <w:pPr>
+        <w:tabs>
+          <w:tab w:val="num" w:pos="2160"/>
+        </w:tabs>
+        <w:ind w:left="2160" w:hanging="360"/>
+      </w:pPr>
+    </w:lvl>
+    <w:lvl w:ilvl="3" w:tentative="1">
+      <w:start w:val="1"/>
+      <w:numFmt w:val="decimal"/>
+      <w:lvlText w:val="%4."/>
+      <w:lvlJc w:val="left"/>
+      <w:pPr>
+        <w:tabs>
+          <w:tab w:val="num" w:pos="2880"/>
+        </w:tabs>
+        <w:ind w:left="2880" w:hanging="360"/>
+      </w:pPr>
+    </w:lvl>
+    <w:lvl w:ilvl="4" w:tentative="1">
+      <w:start w:val="1"/>
+      <w:numFmt w:val="decimal"/>
+      <w:lvlText w:val="%5."/>
+      <w:lvlJc w:val="left"/>
+      <w:pPr>
+        <w:tabs>
+          <w:tab w:val="num" w:pos="3600"/>
+        </w:tabs>
+        <w:ind w:left="3600" w:hanging="360"/>
+      </w:pPr>
+    </w:lvl>
+    <w:lvl w:ilvl="5" w:tentative="1">
+      <w:start w:val="1"/>
+      <w:numFmt w:val="decimal"/>
+      <w:lvlText w:val="%6."/>
+      <w:lvlJc w:val="left"/>
+      <w:pPr>
+        <w:tabs>
+          <w:tab w:val="num" w:pos="4320"/>
+        </w:tabs>
+        <w:ind w:left="4320" w:hanging="360"/>
+      </w:pPr>
+    </w:lvl>
+    <w:lvl w:ilvl="6" w:tentative="1">
+      <w:start w:val="1"/>
+      <w:numFmt w:val="decimal"/>
+      <w:lvlText w:val="%7."/>
+      <w:lvlJc w:val="left"/>
+      <w:pPr>
+        <w:tabs>
+          <w:tab w:val="num" w:pos="5040"/>
+        </w:tabs>
+        <w:ind w:left="5040" w:hanging="360"/>
+      </w:pPr>
+    </w:lvl>
+    <w:lvl w:ilvl="7" w:tentative="1">
+      <w:start w:val="1"/>
+      <w:numFmt w:val="decimal"/>
+      <w:lvlText w:val="%8."/>
+      <w:lvlJc w:val="left"/>
+      <w:pPr>
+        <w:tabs>
+          <w:tab w:val="num" w:pos="5760"/>
+        </w:tabs>
+        <w:ind w:left="5760" w:hanging="360"/>
+      </w:pPr>
+    </w:lvl>
+    <w:lvl w:ilvl="8" w:tentative="1">
+      <w:start w:val="1"/>
+      <w:numFmt w:val="decimal"/>
+      <w:lvlText w:val="%9."/>
+      <w:lvlJc w:val="left"/>
+      <w:pPr>
+        <w:tabs>
+          <w:tab w:val="num" w:pos="6480"/>
+        </w:tabs>
+        <w:ind w:left="6480" w:hanging="360"/>
+      </w:pPr>
+    </w:lvl>
+  </w:abstractNum>
+  <w:abstractNum w:abstractNumId="22" w15:restartNumberingAfterBreak="0">
     <w:nsid w:val="40FF2BF4"/>
     <w:multiLevelType w:val="multilevel"/>
     <w:tmpl w:val="E3D61F28"/>
@@ -5559,7 +5930,7 @@
       </w:pPr>
     </w:lvl>
   </w:abstractNum>
-  <w:abstractNum w:abstractNumId="21" w15:restartNumberingAfterBreak="0">
+  <w:abstractNum w:abstractNumId="23" w15:restartNumberingAfterBreak="0">
     <w:nsid w:val="4BC03B4E"/>
     <w:multiLevelType w:val="multilevel"/>
     <w:tmpl w:val="B81A65DE"/>
@@ -5672,7 +6043,7 @@
       </w:pPr>
     </w:lvl>
   </w:abstractNum>
-  <w:abstractNum w:abstractNumId="22" w15:restartNumberingAfterBreak="0">
+  <w:abstractNum w:abstractNumId="24" w15:restartNumberingAfterBreak="0">
     <w:nsid w:val="52107909"/>
     <w:multiLevelType w:val="multilevel"/>
     <w:tmpl w:val="4BCE7A1A"/>
@@ -5785,7 +6156,7 @@
       </w:pPr>
     </w:lvl>
   </w:abstractNum>
-  <w:abstractNum w:abstractNumId="23" w15:restartNumberingAfterBreak="0">
+  <w:abstractNum w:abstractNumId="25" w15:restartNumberingAfterBreak="0">
     <w:nsid w:val="532E4019"/>
     <w:multiLevelType w:val="multilevel"/>
     <w:tmpl w:val="9D1A93B2"/>
@@ -5934,7 +6305,7 @@
       </w:rPr>
     </w:lvl>
   </w:abstractNum>
-  <w:abstractNum w:abstractNumId="24" w15:restartNumberingAfterBreak="0">
+  <w:abstractNum w:abstractNumId="26" w15:restartNumberingAfterBreak="0">
     <w:nsid w:val="54214724"/>
     <w:multiLevelType w:val="multilevel"/>
     <w:tmpl w:val="E07CAA54"/>
@@ -6083,7 +6454,7 @@
       </w:rPr>
     </w:lvl>
   </w:abstractNum>
-  <w:abstractNum w:abstractNumId="25" w15:restartNumberingAfterBreak="0">
+  <w:abstractNum w:abstractNumId="27" w15:restartNumberingAfterBreak="0">
     <w:nsid w:val="558A43F2"/>
     <w:multiLevelType w:val="multilevel"/>
     <w:tmpl w:val="9F2832CE"/>
@@ -6232,7 +6603,7 @@
       </w:rPr>
     </w:lvl>
   </w:abstractNum>
-  <w:abstractNum w:abstractNumId="26" w15:restartNumberingAfterBreak="0">
+  <w:abstractNum w:abstractNumId="28" w15:restartNumberingAfterBreak="0">
     <w:nsid w:val="58FD3078"/>
     <w:multiLevelType w:val="multilevel"/>
     <w:tmpl w:val="61F46268"/>
@@ -6345,7 +6716,7 @@
       </w:pPr>
     </w:lvl>
   </w:abstractNum>
-  <w:abstractNum w:abstractNumId="27" w15:restartNumberingAfterBreak="0">
+  <w:abstractNum w:abstractNumId="29" w15:restartNumberingAfterBreak="0">
     <w:nsid w:val="5A6D58F7"/>
     <w:multiLevelType w:val="multilevel"/>
     <w:tmpl w:val="8B5A949C"/>
@@ -6494,7 +6865,7 @@
       </w:rPr>
     </w:lvl>
   </w:abstractNum>
-  <w:abstractNum w:abstractNumId="28" w15:restartNumberingAfterBreak="0">
+  <w:abstractNum w:abstractNumId="30" w15:restartNumberingAfterBreak="0">
     <w:nsid w:val="5BD36754"/>
     <w:multiLevelType w:val="multilevel"/>
     <w:tmpl w:val="8C1CB7C4"/>
@@ -6607,7 +6978,7 @@
       </w:pPr>
     </w:lvl>
   </w:abstractNum>
-  <w:abstractNum w:abstractNumId="29" w15:restartNumberingAfterBreak="0">
+  <w:abstractNum w:abstractNumId="31" w15:restartNumberingAfterBreak="0">
     <w:nsid w:val="63476505"/>
     <w:multiLevelType w:val="multilevel"/>
     <w:tmpl w:val="72823FCC"/>
@@ -6756,7 +7127,7 @@
       </w:rPr>
     </w:lvl>
   </w:abstractNum>
-  <w:abstractNum w:abstractNumId="30" w15:restartNumberingAfterBreak="0">
+  <w:abstractNum w:abstractNumId="32" w15:restartNumberingAfterBreak="0">
     <w:nsid w:val="66FB7200"/>
     <w:multiLevelType w:val="multilevel"/>
     <w:tmpl w:val="862EFA4C"/>
@@ -6905,7 +7276,7 @@
       </w:rPr>
     </w:lvl>
   </w:abstractNum>
-  <w:abstractNum w:abstractNumId="31" w15:restartNumberingAfterBreak="0">
+  <w:abstractNum w:abstractNumId="33" w15:restartNumberingAfterBreak="0">
     <w:nsid w:val="683F119E"/>
     <w:multiLevelType w:val="multilevel"/>
     <w:tmpl w:val="3AB0D636"/>
@@ -7018,7 +7389,7 @@
       </w:pPr>
     </w:lvl>
   </w:abstractNum>
-  <w:abstractNum w:abstractNumId="32" w15:restartNumberingAfterBreak="0">
+  <w:abstractNum w:abstractNumId="34" w15:restartNumberingAfterBreak="0">
     <w:nsid w:val="6D43050B"/>
     <w:multiLevelType w:val="multilevel"/>
     <w:tmpl w:val="449C887A"/>
@@ -7132,28 +7503,28 @@
     </w:lvl>
   </w:abstractNum>
   <w:num w:numId="1" w16cid:durableId="1527988980">
-    <w:abstractNumId w:val="27"/>
+    <w:abstractNumId w:val="29"/>
   </w:num>
   <w:num w:numId="2" w16cid:durableId="623660728">
-    <w:abstractNumId w:val="17"/>
+    <w:abstractNumId w:val="18"/>
   </w:num>
   <w:num w:numId="3" w16cid:durableId="1906379872">
-    <w:abstractNumId w:val="12"/>
+    <w:abstractNumId w:val="13"/>
   </w:num>
   <w:num w:numId="4" w16cid:durableId="1702976259">
-    <w:abstractNumId w:val="30"/>
+    <w:abstractNumId w:val="32"/>
   </w:num>
   <w:num w:numId="5" w16cid:durableId="2126457909">
-    <w:abstractNumId w:val="24"/>
+    <w:abstractNumId w:val="26"/>
   </w:num>
   <w:num w:numId="6" w16cid:durableId="382339695">
-    <w:abstractNumId w:val="19"/>
+    <w:abstractNumId w:val="20"/>
   </w:num>
   <w:num w:numId="7" w16cid:durableId="1143304202">
     <w:abstractNumId w:val="0"/>
   </w:num>
   <w:num w:numId="8" w16cid:durableId="721633374">
-    <w:abstractNumId w:val="32"/>
+    <w:abstractNumId w:val="34"/>
     <w:lvlOverride w:ilvl="0">
       <w:lvl w:ilvl="0">
         <w:numFmt w:val="decimal"/>
@@ -7163,22 +7534,22 @@
     </w:lvlOverride>
   </w:num>
   <w:num w:numId="9" w16cid:durableId="2067756603">
-    <w:abstractNumId w:val="10"/>
+    <w:abstractNumId w:val="11"/>
   </w:num>
   <w:num w:numId="10" w16cid:durableId="1406534218">
-    <w:abstractNumId w:val="20"/>
+    <w:abstractNumId w:val="22"/>
   </w:num>
   <w:num w:numId="11" w16cid:durableId="1303003893">
     <w:abstractNumId w:val="2"/>
   </w:num>
   <w:num w:numId="12" w16cid:durableId="504326431">
-    <w:abstractNumId w:val="9"/>
+    <w:abstractNumId w:val="10"/>
   </w:num>
   <w:num w:numId="13" w16cid:durableId="484124425">
-    <w:abstractNumId w:val="4"/>
+    <w:abstractNumId w:val="5"/>
   </w:num>
   <w:num w:numId="14" w16cid:durableId="1551572160">
-    <w:abstractNumId w:val="13"/>
+    <w:abstractNumId w:val="14"/>
     <w:lvlOverride w:ilvl="0">
       <w:lvl w:ilvl="0">
         <w:numFmt w:val="decimal"/>
@@ -7188,10 +7559,10 @@
     </w:lvlOverride>
   </w:num>
   <w:num w:numId="15" w16cid:durableId="1684670856">
-    <w:abstractNumId w:val="18"/>
+    <w:abstractNumId w:val="19"/>
   </w:num>
   <w:num w:numId="16" w16cid:durableId="1763060658">
-    <w:abstractNumId w:val="22"/>
+    <w:abstractNumId w:val="24"/>
     <w:lvlOverride w:ilvl="0">
       <w:lvl w:ilvl="0">
         <w:numFmt w:val="decimal"/>
@@ -7204,25 +7575,25 @@
     <w:abstractNumId w:val="1"/>
   </w:num>
   <w:num w:numId="18" w16cid:durableId="1078093733">
-    <w:abstractNumId w:val="5"/>
+    <w:abstractNumId w:val="6"/>
   </w:num>
   <w:num w:numId="19" w16cid:durableId="1009017450">
-    <w:abstractNumId w:val="23"/>
+    <w:abstractNumId w:val="25"/>
   </w:num>
   <w:num w:numId="20" w16cid:durableId="694577066">
-    <w:abstractNumId w:val="7"/>
+    <w:abstractNumId w:val="8"/>
   </w:num>
   <w:num w:numId="21" w16cid:durableId="353651897">
-    <w:abstractNumId w:val="8"/>
+    <w:abstractNumId w:val="9"/>
   </w:num>
   <w:num w:numId="22" w16cid:durableId="1162235608">
-    <w:abstractNumId w:val="28"/>
+    <w:abstractNumId w:val="30"/>
   </w:num>
   <w:num w:numId="23" w16cid:durableId="1713189446">
     <w:abstractNumId w:val="3"/>
   </w:num>
   <w:num w:numId="24" w16cid:durableId="917176505">
-    <w:abstractNumId w:val="31"/>
+    <w:abstractNumId w:val="33"/>
     <w:lvlOverride w:ilvl="0">
       <w:lvl w:ilvl="0">
         <w:numFmt w:val="decimal"/>
@@ -7232,19 +7603,19 @@
     </w:lvlOverride>
   </w:num>
   <w:num w:numId="25" w16cid:durableId="1691831301">
-    <w:abstractNumId w:val="16"/>
+    <w:abstractNumId w:val="17"/>
   </w:num>
   <w:num w:numId="26" w16cid:durableId="1046291797">
-    <w:abstractNumId w:val="25"/>
+    <w:abstractNumId w:val="27"/>
   </w:num>
   <w:num w:numId="27" w16cid:durableId="1496263511">
-    <w:abstractNumId w:val="26"/>
+    <w:abstractNumId w:val="28"/>
   </w:num>
   <w:num w:numId="28" w16cid:durableId="1968898504">
-    <w:abstractNumId w:val="29"/>
+    <w:abstractNumId w:val="31"/>
   </w:num>
   <w:num w:numId="29" w16cid:durableId="1293098475">
-    <w:abstractNumId w:val="6"/>
+    <w:abstractNumId w:val="7"/>
     <w:lvlOverride w:ilvl="0">
       <w:lvl w:ilvl="0">
         <w:numFmt w:val="decimal"/>
@@ -7254,10 +7625,10 @@
     </w:lvlOverride>
   </w:num>
   <w:num w:numId="30" w16cid:durableId="439300220">
-    <w:abstractNumId w:val="14"/>
+    <w:abstractNumId w:val="15"/>
   </w:num>
   <w:num w:numId="31" w16cid:durableId="1106269681">
-    <w:abstractNumId w:val="21"/>
+    <w:abstractNumId w:val="23"/>
     <w:lvlOverride w:ilvl="0">
       <w:lvl w:ilvl="0">
         <w:numFmt w:val="decimal"/>
@@ -7267,10 +7638,16 @@
     </w:lvlOverride>
   </w:num>
   <w:num w:numId="32" w16cid:durableId="177234164">
-    <w:abstractNumId w:val="11"/>
+    <w:abstractNumId w:val="12"/>
   </w:num>
   <w:num w:numId="33" w16cid:durableId="180319816">
-    <w:abstractNumId w:val="15"/>
+    <w:abstractNumId w:val="16"/>
+  </w:num>
+  <w:num w:numId="34" w16cid:durableId="1497721492">
+    <w:abstractNumId w:val="21"/>
+  </w:num>
+  <w:num w:numId="35" w16cid:durableId="274213869">
+    <w:abstractNumId w:val="4"/>
   </w:num>
 </w:numbering>
 </file>

</xml_diff>

<commit_message>
Add whether the cpu is a bottleneck
</commit_message>
<xml_diff>
--- a/Latency Analysis/RandPwGen Service - Deep Analysis.docx
+++ b/Latency Analysis/RandPwGen Service - Deep Analysis.docx
@@ -834,21 +834,7 @@
         <w:rPr>
           <w:lang w:val="en-US"/>
         </w:rPr>
-        <w:t xml:space="preserve">Garbage Collection (GC) Kicks </w:t>
-      </w:r>
-      <w:proofErr w:type="gramStart"/>
-      <w:r>
-        <w:rPr>
-          <w:lang w:val="en-US"/>
-        </w:rPr>
-        <w:t>In</w:t>
-      </w:r>
-      <w:proofErr w:type="gramEnd"/>
-      <w:r>
-        <w:rPr>
-          <w:lang w:val="en-US"/>
-        </w:rPr>
-        <w:t xml:space="preserve"> More Aggressively</w:t>
+        <w:t>Garbage Collection (GC) Kicks In More Aggressively</w:t>
       </w:r>
     </w:p>
     <w:p>
@@ -2270,21 +2256,7 @@
         <w:rPr>
           <w:lang w:val="en-US"/>
         </w:rPr>
-        <w:t xml:space="preserve">The JVM performs GC based on thresholds in Eden, Survivor, and </w:t>
-      </w:r>
-      <w:proofErr w:type="gramStart"/>
-      <w:r>
-        <w:rPr>
-          <w:lang w:val="en-US"/>
-        </w:rPr>
-        <w:t>Old</w:t>
-      </w:r>
-      <w:proofErr w:type="gramEnd"/>
-      <w:r>
-        <w:rPr>
-          <w:lang w:val="en-US"/>
-        </w:rPr>
-        <w:t xml:space="preserve"> generations.</w:t>
+        <w:t>The JVM performs GC based on thresholds in Eden, Survivor, and Old generations.</w:t>
       </w:r>
     </w:p>
     <w:p>
@@ -2642,6 +2614,106 @@
         </w:rPr>
       </w:pPr>
     </w:p>
+    <w:p>
+      <w:pPr>
+        <w:pStyle w:val="ListParagraph"/>
+        <w:numPr>
+          <w:ilvl w:val="0"/>
+          <w:numId w:val="34"/>
+        </w:numPr>
+        <w:rPr>
+          <w:lang w:val="en-US"/>
+        </w:rPr>
+      </w:pPr>
+      <w:r>
+        <w:rPr>
+          <w:lang w:val="en-US"/>
+        </w:rPr>
+        <w:t>CPU is Not Fully Utilized - Not the Main Bottleneck</w:t>
+      </w:r>
+    </w:p>
+    <w:p>
+      <w:pPr>
+        <w:numPr>
+          <w:ilvl w:val="0"/>
+          <w:numId w:val="37"/>
+        </w:numPr>
+        <w:rPr>
+          <w:lang w:val="en-US"/>
+        </w:rPr>
+      </w:pPr>
+      <w:r>
+        <w:rPr>
+          <w:lang w:val="en-US"/>
+        </w:rPr>
+        <w:t>CPU usage is well below limit, even during latency spikes.</w:t>
+      </w:r>
+    </w:p>
+    <w:p>
+      <w:pPr>
+        <w:numPr>
+          <w:ilvl w:val="0"/>
+          <w:numId w:val="37"/>
+        </w:numPr>
+        <w:rPr>
+          <w:lang w:val="en-US"/>
+        </w:rPr>
+      </w:pPr>
+      <w:r>
+        <w:rPr>
+          <w:lang w:val="en-US"/>
+        </w:rPr>
+        <w:t>This means latency isn't from CPU throttling. Instead:</w:t>
+      </w:r>
+    </w:p>
+    <w:p>
+      <w:pPr>
+        <w:numPr>
+          <w:ilvl w:val="1"/>
+          <w:numId w:val="37"/>
+        </w:numPr>
+        <w:rPr>
+          <w:lang w:val="en-US"/>
+        </w:rPr>
+      </w:pPr>
+      <w:r>
+        <w:rPr>
+          <w:lang w:val="en-US"/>
+        </w:rPr>
+        <w:t>CPU might be idle waiting on GC or memory.</w:t>
+      </w:r>
+    </w:p>
+    <w:p>
+      <w:pPr>
+        <w:numPr>
+          <w:ilvl w:val="1"/>
+          <w:numId w:val="37"/>
+        </w:numPr>
+        <w:rPr>
+          <w:lang w:val="en-US"/>
+        </w:rPr>
+      </w:pPr>
+      <w:r>
+        <w:rPr>
+          <w:lang w:val="en-US"/>
+        </w:rPr>
+        <w:t>Or workload is not CPU-intensive, but memory allocation-heavy.</w:t>
+      </w:r>
+    </w:p>
+    <w:p>
+      <w:pPr>
+        <w:rPr>
+          <w:lang w:val="en-US"/>
+        </w:rPr>
+      </w:pPr>
+    </w:p>
+    <w:p>
+      <w:pPr>
+        <w:rPr>
+          <w:lang w:val="en-US"/>
+        </w:rPr>
+      </w:pPr>
+    </w:p>
     <w:p/>
     <w:p>
       <w:pPr>
@@ -5705,6 +5777,119 @@
     </w:lvl>
   </w:abstractNum>
   <w:abstractNum w:abstractNumId="21" w15:restartNumberingAfterBreak="0">
+    <w:nsid w:val="3F252B5C"/>
+    <w:multiLevelType w:val="multilevel"/>
+    <w:tmpl w:val="3F365498"/>
+    <w:lvl w:ilvl="0">
+      <w:start w:val="1"/>
+      <w:numFmt w:val="decimal"/>
+      <w:lvlText w:val="%1."/>
+      <w:lvlJc w:val="left"/>
+      <w:pPr>
+        <w:tabs>
+          <w:tab w:val="num" w:pos="720"/>
+        </w:tabs>
+        <w:ind w:left="720" w:hanging="360"/>
+      </w:pPr>
+    </w:lvl>
+    <w:lvl w:ilvl="1" w:tentative="1">
+      <w:start w:val="1"/>
+      <w:numFmt w:val="decimal"/>
+      <w:lvlText w:val="%2."/>
+      <w:lvlJc w:val="left"/>
+      <w:pPr>
+        <w:tabs>
+          <w:tab w:val="num" w:pos="1440"/>
+        </w:tabs>
+        <w:ind w:left="1440" w:hanging="360"/>
+      </w:pPr>
+    </w:lvl>
+    <w:lvl w:ilvl="2" w:tentative="1">
+      <w:start w:val="1"/>
+      <w:numFmt w:val="decimal"/>
+      <w:lvlText w:val="%3."/>
+      <w:lvlJc w:val="left"/>
+      <w:pPr>
+        <w:tabs>
+          <w:tab w:val="num" w:pos="2160"/>
+        </w:tabs>
+        <w:ind w:left="2160" w:hanging="360"/>
+      </w:pPr>
+    </w:lvl>
+    <w:lvl w:ilvl="3" w:tentative="1">
+      <w:start w:val="1"/>
+      <w:numFmt w:val="decimal"/>
+      <w:lvlText w:val="%4."/>
+      <w:lvlJc w:val="left"/>
+      <w:pPr>
+        <w:tabs>
+          <w:tab w:val="num" w:pos="2880"/>
+        </w:tabs>
+        <w:ind w:left="2880" w:hanging="360"/>
+      </w:pPr>
+    </w:lvl>
+    <w:lvl w:ilvl="4" w:tentative="1">
+      <w:start w:val="1"/>
+      <w:numFmt w:val="decimal"/>
+      <w:lvlText w:val="%5."/>
+      <w:lvlJc w:val="left"/>
+      <w:pPr>
+        <w:tabs>
+          <w:tab w:val="num" w:pos="3600"/>
+        </w:tabs>
+        <w:ind w:left="3600" w:hanging="360"/>
+      </w:pPr>
+    </w:lvl>
+    <w:lvl w:ilvl="5" w:tentative="1">
+      <w:start w:val="1"/>
+      <w:numFmt w:val="decimal"/>
+      <w:lvlText w:val="%6."/>
+      <w:lvlJc w:val="left"/>
+      <w:pPr>
+        <w:tabs>
+          <w:tab w:val="num" w:pos="4320"/>
+        </w:tabs>
+        <w:ind w:left="4320" w:hanging="360"/>
+      </w:pPr>
+    </w:lvl>
+    <w:lvl w:ilvl="6" w:tentative="1">
+      <w:start w:val="1"/>
+      <w:numFmt w:val="decimal"/>
+      <w:lvlText w:val="%7."/>
+      <w:lvlJc w:val="left"/>
+      <w:pPr>
+        <w:tabs>
+          <w:tab w:val="num" w:pos="5040"/>
+        </w:tabs>
+        <w:ind w:left="5040" w:hanging="360"/>
+      </w:pPr>
+    </w:lvl>
+    <w:lvl w:ilvl="7" w:tentative="1">
+      <w:start w:val="1"/>
+      <w:numFmt w:val="decimal"/>
+      <w:lvlText w:val="%8."/>
+      <w:lvlJc w:val="left"/>
+      <w:pPr>
+        <w:tabs>
+          <w:tab w:val="num" w:pos="5760"/>
+        </w:tabs>
+        <w:ind w:left="5760" w:hanging="360"/>
+      </w:pPr>
+    </w:lvl>
+    <w:lvl w:ilvl="8" w:tentative="1">
+      <w:start w:val="1"/>
+      <w:numFmt w:val="decimal"/>
+      <w:lvlText w:val="%9."/>
+      <w:lvlJc w:val="left"/>
+      <w:pPr>
+        <w:tabs>
+          <w:tab w:val="num" w:pos="6480"/>
+        </w:tabs>
+        <w:ind w:left="6480" w:hanging="360"/>
+      </w:pPr>
+    </w:lvl>
+  </w:abstractNum>
+  <w:abstractNum w:abstractNumId="22" w15:restartNumberingAfterBreak="0">
     <w:nsid w:val="3FDA45DC"/>
     <w:multiLevelType w:val="multilevel"/>
     <w:tmpl w:val="A3184A9C"/>
@@ -5817,7 +6002,7 @@
       </w:pPr>
     </w:lvl>
   </w:abstractNum>
-  <w:abstractNum w:abstractNumId="22" w15:restartNumberingAfterBreak="0">
+  <w:abstractNum w:abstractNumId="23" w15:restartNumberingAfterBreak="0">
     <w:nsid w:val="40FF2BF4"/>
     <w:multiLevelType w:val="multilevel"/>
     <w:tmpl w:val="E3D61F28"/>
@@ -5930,7 +6115,7 @@
       </w:pPr>
     </w:lvl>
   </w:abstractNum>
-  <w:abstractNum w:abstractNumId="23" w15:restartNumberingAfterBreak="0">
+  <w:abstractNum w:abstractNumId="24" w15:restartNumberingAfterBreak="0">
     <w:nsid w:val="4BC03B4E"/>
     <w:multiLevelType w:val="multilevel"/>
     <w:tmpl w:val="B81A65DE"/>
@@ -6043,7 +6228,7 @@
       </w:pPr>
     </w:lvl>
   </w:abstractNum>
-  <w:abstractNum w:abstractNumId="24" w15:restartNumberingAfterBreak="0">
+  <w:abstractNum w:abstractNumId="25" w15:restartNumberingAfterBreak="0">
     <w:nsid w:val="52107909"/>
     <w:multiLevelType w:val="multilevel"/>
     <w:tmpl w:val="4BCE7A1A"/>
@@ -6156,7 +6341,7 @@
       </w:pPr>
     </w:lvl>
   </w:abstractNum>
-  <w:abstractNum w:abstractNumId="25" w15:restartNumberingAfterBreak="0">
+  <w:abstractNum w:abstractNumId="26" w15:restartNumberingAfterBreak="0">
     <w:nsid w:val="532E4019"/>
     <w:multiLevelType w:val="multilevel"/>
     <w:tmpl w:val="9D1A93B2"/>
@@ -6305,7 +6490,7 @@
       </w:rPr>
     </w:lvl>
   </w:abstractNum>
-  <w:abstractNum w:abstractNumId="26" w15:restartNumberingAfterBreak="0">
+  <w:abstractNum w:abstractNumId="27" w15:restartNumberingAfterBreak="0">
     <w:nsid w:val="54214724"/>
     <w:multiLevelType w:val="multilevel"/>
     <w:tmpl w:val="E07CAA54"/>
@@ -6454,7 +6639,7 @@
       </w:rPr>
     </w:lvl>
   </w:abstractNum>
-  <w:abstractNum w:abstractNumId="27" w15:restartNumberingAfterBreak="0">
+  <w:abstractNum w:abstractNumId="28" w15:restartNumberingAfterBreak="0">
     <w:nsid w:val="558A43F2"/>
     <w:multiLevelType w:val="multilevel"/>
     <w:tmpl w:val="9F2832CE"/>
@@ -6603,7 +6788,7 @@
       </w:rPr>
     </w:lvl>
   </w:abstractNum>
-  <w:abstractNum w:abstractNumId="28" w15:restartNumberingAfterBreak="0">
+  <w:abstractNum w:abstractNumId="29" w15:restartNumberingAfterBreak="0">
     <w:nsid w:val="58FD3078"/>
     <w:multiLevelType w:val="multilevel"/>
     <w:tmpl w:val="61F46268"/>
@@ -6716,7 +6901,7 @@
       </w:pPr>
     </w:lvl>
   </w:abstractNum>
-  <w:abstractNum w:abstractNumId="29" w15:restartNumberingAfterBreak="0">
+  <w:abstractNum w:abstractNumId="30" w15:restartNumberingAfterBreak="0">
     <w:nsid w:val="5A6D58F7"/>
     <w:multiLevelType w:val="multilevel"/>
     <w:tmpl w:val="8B5A949C"/>
@@ -6865,7 +7050,7 @@
       </w:rPr>
     </w:lvl>
   </w:abstractNum>
-  <w:abstractNum w:abstractNumId="30" w15:restartNumberingAfterBreak="0">
+  <w:abstractNum w:abstractNumId="31" w15:restartNumberingAfterBreak="0">
     <w:nsid w:val="5BD36754"/>
     <w:multiLevelType w:val="multilevel"/>
     <w:tmpl w:val="8C1CB7C4"/>
@@ -6978,7 +7163,7 @@
       </w:pPr>
     </w:lvl>
   </w:abstractNum>
-  <w:abstractNum w:abstractNumId="31" w15:restartNumberingAfterBreak="0">
+  <w:abstractNum w:abstractNumId="32" w15:restartNumberingAfterBreak="0">
     <w:nsid w:val="63476505"/>
     <w:multiLevelType w:val="multilevel"/>
     <w:tmpl w:val="72823FCC"/>
@@ -7127,7 +7312,156 @@
       </w:rPr>
     </w:lvl>
   </w:abstractNum>
-  <w:abstractNum w:abstractNumId="32" w15:restartNumberingAfterBreak="0">
+  <w:abstractNum w:abstractNumId="33" w15:restartNumberingAfterBreak="0">
+    <w:nsid w:val="65715CE4"/>
+    <w:multiLevelType w:val="multilevel"/>
+    <w:tmpl w:val="B1BC05A4"/>
+    <w:lvl w:ilvl="0">
+      <w:start w:val="1"/>
+      <w:numFmt w:val="bullet"/>
+      <w:lvlText w:val=""/>
+      <w:lvlJc w:val="left"/>
+      <w:pPr>
+        <w:tabs>
+          <w:tab w:val="num" w:pos="720"/>
+        </w:tabs>
+        <w:ind w:left="720" w:hanging="360"/>
+      </w:pPr>
+      <w:rPr>
+        <w:rFonts w:ascii="Symbol" w:hAnsi="Symbol" w:hint="default"/>
+        <w:sz w:val="20"/>
+      </w:rPr>
+    </w:lvl>
+    <w:lvl w:ilvl="1">
+      <w:start w:val="1"/>
+      <w:numFmt w:val="bullet"/>
+      <w:lvlText w:val="o"/>
+      <w:lvlJc w:val="left"/>
+      <w:pPr>
+        <w:tabs>
+          <w:tab w:val="num" w:pos="1440"/>
+        </w:tabs>
+        <w:ind w:left="1440" w:hanging="360"/>
+      </w:pPr>
+      <w:rPr>
+        <w:rFonts w:ascii="Courier New" w:hAnsi="Courier New" w:hint="default"/>
+        <w:sz w:val="20"/>
+      </w:rPr>
+    </w:lvl>
+    <w:lvl w:ilvl="2" w:tentative="1">
+      <w:start w:val="1"/>
+      <w:numFmt w:val="bullet"/>
+      <w:lvlText w:val=""/>
+      <w:lvlJc w:val="left"/>
+      <w:pPr>
+        <w:tabs>
+          <w:tab w:val="num" w:pos="2160"/>
+        </w:tabs>
+        <w:ind w:left="2160" w:hanging="360"/>
+      </w:pPr>
+      <w:rPr>
+        <w:rFonts w:ascii="Wingdings" w:hAnsi="Wingdings" w:hint="default"/>
+        <w:sz w:val="20"/>
+      </w:rPr>
+    </w:lvl>
+    <w:lvl w:ilvl="3" w:tentative="1">
+      <w:start w:val="1"/>
+      <w:numFmt w:val="bullet"/>
+      <w:lvlText w:val=""/>
+      <w:lvlJc w:val="left"/>
+      <w:pPr>
+        <w:tabs>
+          <w:tab w:val="num" w:pos="2880"/>
+        </w:tabs>
+        <w:ind w:left="2880" w:hanging="360"/>
+      </w:pPr>
+      <w:rPr>
+        <w:rFonts w:ascii="Wingdings" w:hAnsi="Wingdings" w:hint="default"/>
+        <w:sz w:val="20"/>
+      </w:rPr>
+    </w:lvl>
+    <w:lvl w:ilvl="4" w:tentative="1">
+      <w:start w:val="1"/>
+      <w:numFmt w:val="bullet"/>
+      <w:lvlText w:val=""/>
+      <w:lvlJc w:val="left"/>
+      <w:pPr>
+        <w:tabs>
+          <w:tab w:val="num" w:pos="3600"/>
+        </w:tabs>
+        <w:ind w:left="3600" w:hanging="360"/>
+      </w:pPr>
+      <w:rPr>
+        <w:rFonts w:ascii="Wingdings" w:hAnsi="Wingdings" w:hint="default"/>
+        <w:sz w:val="20"/>
+      </w:rPr>
+    </w:lvl>
+    <w:lvl w:ilvl="5" w:tentative="1">
+      <w:start w:val="1"/>
+      <w:numFmt w:val="bullet"/>
+      <w:lvlText w:val=""/>
+      <w:lvlJc w:val="left"/>
+      <w:pPr>
+        <w:tabs>
+          <w:tab w:val="num" w:pos="4320"/>
+        </w:tabs>
+        <w:ind w:left="4320" w:hanging="360"/>
+      </w:pPr>
+      <w:rPr>
+        <w:rFonts w:ascii="Wingdings" w:hAnsi="Wingdings" w:hint="default"/>
+        <w:sz w:val="20"/>
+      </w:rPr>
+    </w:lvl>
+    <w:lvl w:ilvl="6" w:tentative="1">
+      <w:start w:val="1"/>
+      <w:numFmt w:val="bullet"/>
+      <w:lvlText w:val=""/>
+      <w:lvlJc w:val="left"/>
+      <w:pPr>
+        <w:tabs>
+          <w:tab w:val="num" w:pos="5040"/>
+        </w:tabs>
+        <w:ind w:left="5040" w:hanging="360"/>
+      </w:pPr>
+      <w:rPr>
+        <w:rFonts w:ascii="Wingdings" w:hAnsi="Wingdings" w:hint="default"/>
+        <w:sz w:val="20"/>
+      </w:rPr>
+    </w:lvl>
+    <w:lvl w:ilvl="7" w:tentative="1">
+      <w:start w:val="1"/>
+      <w:numFmt w:val="bullet"/>
+      <w:lvlText w:val=""/>
+      <w:lvlJc w:val="left"/>
+      <w:pPr>
+        <w:tabs>
+          <w:tab w:val="num" w:pos="5760"/>
+        </w:tabs>
+        <w:ind w:left="5760" w:hanging="360"/>
+      </w:pPr>
+      <w:rPr>
+        <w:rFonts w:ascii="Wingdings" w:hAnsi="Wingdings" w:hint="default"/>
+        <w:sz w:val="20"/>
+      </w:rPr>
+    </w:lvl>
+    <w:lvl w:ilvl="8" w:tentative="1">
+      <w:start w:val="1"/>
+      <w:numFmt w:val="bullet"/>
+      <w:lvlText w:val=""/>
+      <w:lvlJc w:val="left"/>
+      <w:pPr>
+        <w:tabs>
+          <w:tab w:val="num" w:pos="6480"/>
+        </w:tabs>
+        <w:ind w:left="6480" w:hanging="360"/>
+      </w:pPr>
+      <w:rPr>
+        <w:rFonts w:ascii="Wingdings" w:hAnsi="Wingdings" w:hint="default"/>
+        <w:sz w:val="20"/>
+      </w:rPr>
+    </w:lvl>
+  </w:abstractNum>
+  <w:abstractNum w:abstractNumId="34" w15:restartNumberingAfterBreak="0">
     <w:nsid w:val="66FB7200"/>
     <w:multiLevelType w:val="multilevel"/>
     <w:tmpl w:val="862EFA4C"/>
@@ -7276,7 +7610,7 @@
       </w:rPr>
     </w:lvl>
   </w:abstractNum>
-  <w:abstractNum w:abstractNumId="33" w15:restartNumberingAfterBreak="0">
+  <w:abstractNum w:abstractNumId="35" w15:restartNumberingAfterBreak="0">
     <w:nsid w:val="683F119E"/>
     <w:multiLevelType w:val="multilevel"/>
     <w:tmpl w:val="3AB0D636"/>
@@ -7389,7 +7723,7 @@
       </w:pPr>
     </w:lvl>
   </w:abstractNum>
-  <w:abstractNum w:abstractNumId="34" w15:restartNumberingAfterBreak="0">
+  <w:abstractNum w:abstractNumId="36" w15:restartNumberingAfterBreak="0">
     <w:nsid w:val="6D43050B"/>
     <w:multiLevelType w:val="multilevel"/>
     <w:tmpl w:val="449C887A"/>
@@ -7503,7 +7837,7 @@
     </w:lvl>
   </w:abstractNum>
   <w:num w:numId="1" w16cid:durableId="1527988980">
-    <w:abstractNumId w:val="29"/>
+    <w:abstractNumId w:val="30"/>
   </w:num>
   <w:num w:numId="2" w16cid:durableId="623660728">
     <w:abstractNumId w:val="18"/>
@@ -7512,10 +7846,10 @@
     <w:abstractNumId w:val="13"/>
   </w:num>
   <w:num w:numId="4" w16cid:durableId="1702976259">
-    <w:abstractNumId w:val="32"/>
+    <w:abstractNumId w:val="34"/>
   </w:num>
   <w:num w:numId="5" w16cid:durableId="2126457909">
-    <w:abstractNumId w:val="26"/>
+    <w:abstractNumId w:val="27"/>
   </w:num>
   <w:num w:numId="6" w16cid:durableId="382339695">
     <w:abstractNumId w:val="20"/>
@@ -7524,7 +7858,7 @@
     <w:abstractNumId w:val="0"/>
   </w:num>
   <w:num w:numId="8" w16cid:durableId="721633374">
-    <w:abstractNumId w:val="34"/>
+    <w:abstractNumId w:val="36"/>
     <w:lvlOverride w:ilvl="0">
       <w:lvl w:ilvl="0">
         <w:numFmt w:val="decimal"/>
@@ -7537,7 +7871,7 @@
     <w:abstractNumId w:val="11"/>
   </w:num>
   <w:num w:numId="10" w16cid:durableId="1406534218">
-    <w:abstractNumId w:val="22"/>
+    <w:abstractNumId w:val="23"/>
   </w:num>
   <w:num w:numId="11" w16cid:durableId="1303003893">
     <w:abstractNumId w:val="2"/>
@@ -7562,7 +7896,7 @@
     <w:abstractNumId w:val="19"/>
   </w:num>
   <w:num w:numId="16" w16cid:durableId="1763060658">
-    <w:abstractNumId w:val="24"/>
+    <w:abstractNumId w:val="25"/>
     <w:lvlOverride w:ilvl="0">
       <w:lvl w:ilvl="0">
         <w:numFmt w:val="decimal"/>
@@ -7578,7 +7912,7 @@
     <w:abstractNumId w:val="6"/>
   </w:num>
   <w:num w:numId="19" w16cid:durableId="1009017450">
-    <w:abstractNumId w:val="25"/>
+    <w:abstractNumId w:val="26"/>
   </w:num>
   <w:num w:numId="20" w16cid:durableId="694577066">
     <w:abstractNumId w:val="8"/>
@@ -7587,13 +7921,13 @@
     <w:abstractNumId w:val="9"/>
   </w:num>
   <w:num w:numId="22" w16cid:durableId="1162235608">
-    <w:abstractNumId w:val="30"/>
+    <w:abstractNumId w:val="31"/>
   </w:num>
   <w:num w:numId="23" w16cid:durableId="1713189446">
     <w:abstractNumId w:val="3"/>
   </w:num>
   <w:num w:numId="24" w16cid:durableId="917176505">
-    <w:abstractNumId w:val="33"/>
+    <w:abstractNumId w:val="35"/>
     <w:lvlOverride w:ilvl="0">
       <w:lvl w:ilvl="0">
         <w:numFmt w:val="decimal"/>
@@ -7606,13 +7940,13 @@
     <w:abstractNumId w:val="17"/>
   </w:num>
   <w:num w:numId="26" w16cid:durableId="1046291797">
-    <w:abstractNumId w:val="27"/>
+    <w:abstractNumId w:val="28"/>
   </w:num>
   <w:num w:numId="27" w16cid:durableId="1496263511">
-    <w:abstractNumId w:val="28"/>
+    <w:abstractNumId w:val="29"/>
   </w:num>
   <w:num w:numId="28" w16cid:durableId="1968898504">
-    <w:abstractNumId w:val="31"/>
+    <w:abstractNumId w:val="32"/>
   </w:num>
   <w:num w:numId="29" w16cid:durableId="1293098475">
     <w:abstractNumId w:val="7"/>
@@ -7628,7 +7962,7 @@
     <w:abstractNumId w:val="15"/>
   </w:num>
   <w:num w:numId="31" w16cid:durableId="1106269681">
-    <w:abstractNumId w:val="23"/>
+    <w:abstractNumId w:val="24"/>
     <w:lvlOverride w:ilvl="0">
       <w:lvl w:ilvl="0">
         <w:numFmt w:val="decimal"/>
@@ -7644,10 +7978,16 @@
     <w:abstractNumId w:val="16"/>
   </w:num>
   <w:num w:numId="34" w16cid:durableId="1497721492">
-    <w:abstractNumId w:val="21"/>
+    <w:abstractNumId w:val="22"/>
   </w:num>
   <w:num w:numId="35" w16cid:durableId="274213869">
     <w:abstractNumId w:val="4"/>
+  </w:num>
+  <w:num w:numId="36" w16cid:durableId="1929390118">
+    <w:abstractNumId w:val="21"/>
+  </w:num>
+  <w:num w:numId="37" w16cid:durableId="1788885504">
+    <w:abstractNumId w:val="33"/>
   </w:num>
 </w:numbering>
 </file>
@@ -8235,6 +8575,17 @@
       <w:szCs w:val="40"/>
     </w:rPr>
   </w:style>
+  <w:style w:type="paragraph" w:styleId="ListParagraph">
+    <w:name w:val="List Paragraph"/>
+    <w:basedOn w:val="Normal"/>
+    <w:uiPriority w:val="34"/>
+    <w:qFormat/>
+    <w:rsid w:val="00CE4745"/>
+    <w:pPr>
+      <w:ind w:left="720"/>
+      <w:contextualSpacing/>
+    </w:pPr>
+  </w:style>
 </w:styles>
 </file>
 

</xml_diff>

<commit_message>
Add latency vs mem usage for randpw service
</commit_message>
<xml_diff>
--- a/Latency Analysis/RandPwGen Service - Deep Analysis.docx
+++ b/Latency Analysis/RandPwGen Service - Deep Analysis.docx
@@ -11,19 +11,11 @@
       </w:pPr>
       <w:bookmarkStart w:id="0" w:name="_13led469gs06" w:colFirst="0" w:colLast="0"/>
       <w:bookmarkEnd w:id="0"/>
-      <w:proofErr w:type="spellStart"/>
       <w:r>
         <w:rPr>
           <w:color w:val="0000FF"/>
         </w:rPr>
-        <w:t>RandPwGen</w:t>
-      </w:r>
-      <w:proofErr w:type="spellEnd"/>
-      <w:r>
-        <w:rPr>
-          <w:color w:val="0000FF"/>
-        </w:rPr>
-        <w:t xml:space="preserve"> Service</w:t>
+        <w:t>RandPwGen Service</w:t>
       </w:r>
       <w:r>
         <w:rPr>
@@ -1024,19 +1016,11 @@
           <w:color w:val="0000FF"/>
         </w:rPr>
       </w:pPr>
-      <w:proofErr w:type="spellStart"/>
       <w:r>
         <w:rPr>
           <w:color w:val="0000FF"/>
         </w:rPr>
-        <w:t>RandPwGen</w:t>
-      </w:r>
-      <w:proofErr w:type="spellEnd"/>
-      <w:r>
-        <w:rPr>
-          <w:color w:val="0000FF"/>
-        </w:rPr>
-        <w:t xml:space="preserve"> Service Only Memory Reduction</w:t>
+        <w:t>RandPwGen Service Only Memory Reduction</w:t>
       </w:r>
     </w:p>
     <w:p>
@@ -2341,19 +2325,11 @@
           <w:color w:val="0000FF"/>
         </w:rPr>
       </w:pPr>
-      <w:proofErr w:type="spellStart"/>
       <w:r>
         <w:rPr>
           <w:color w:val="0000FF"/>
         </w:rPr>
-        <w:t>RandPwGen</w:t>
-      </w:r>
-      <w:proofErr w:type="spellEnd"/>
-      <w:r>
-        <w:rPr>
-          <w:color w:val="0000FF"/>
-        </w:rPr>
-        <w:t xml:space="preserve"> Service </w:t>
+        <w:t xml:space="preserve">RandPwGen Service </w:t>
       </w:r>
       <w:r>
         <w:rPr>
@@ -2709,6 +2685,106 @@
     </w:p>
     <w:p>
       <w:pPr>
+        <w:pStyle w:val="ListParagraph"/>
+        <w:numPr>
+          <w:ilvl w:val="0"/>
+          <w:numId w:val="34"/>
+        </w:numPr>
+        <w:rPr>
+          <w:lang w:val="en-US"/>
+        </w:rPr>
+      </w:pPr>
+      <w:r>
+        <w:rPr>
+          <w:lang w:val="en-US"/>
+        </w:rPr>
+        <w:t>Latency Spikes Strongly Correlate With Memory Usage Peaks</w:t>
+      </w:r>
+    </w:p>
+    <w:p>
+      <w:pPr>
+        <w:numPr>
+          <w:ilvl w:val="0"/>
+          <w:numId w:val="39"/>
+        </w:numPr>
+        <w:rPr>
+          <w:lang w:val="en-US"/>
+        </w:rPr>
+      </w:pPr>
+      <w:r>
+        <w:rPr>
+          <w:lang w:val="en-US"/>
+        </w:rPr>
+        <w:t>When memory usage surges, latency also rises dramatically.</w:t>
+      </w:r>
+    </w:p>
+    <w:p>
+      <w:pPr>
+        <w:numPr>
+          <w:ilvl w:val="0"/>
+          <w:numId w:val="39"/>
+        </w:numPr>
+        <w:rPr>
+          <w:lang w:val="en-US"/>
+        </w:rPr>
+      </w:pPr>
+      <w:r>
+        <w:rPr>
+          <w:lang w:val="en-US"/>
+        </w:rPr>
+        <w:t>After ~05-13 06, a latency peak to ~0.10s occurs as:</w:t>
+      </w:r>
+    </w:p>
+    <w:p>
+      <w:pPr>
+        <w:numPr>
+          <w:ilvl w:val="1"/>
+          <w:numId w:val="39"/>
+        </w:numPr>
+        <w:rPr>
+          <w:lang w:val="en-US"/>
+        </w:rPr>
+      </w:pPr>
+      <w:r>
+        <w:rPr>
+          <w:lang w:val="en-US"/>
+        </w:rPr>
+        <w:t>Memory usage spikes near or slightly above the reduced limit.</w:t>
+      </w:r>
+    </w:p>
+    <w:p>
+      <w:pPr>
+        <w:numPr>
+          <w:ilvl w:val="1"/>
+          <w:numId w:val="39"/>
+        </w:numPr>
+        <w:rPr>
+          <w:lang w:val="en-US"/>
+        </w:rPr>
+      </w:pPr>
+      <w:r>
+        <w:rPr>
+          <w:lang w:val="en-US"/>
+        </w:rPr>
+        <w:t>Suggests GC pressure, heap resizing, or allocation delays are stalling the service.</w:t>
+      </w:r>
+    </w:p>
+    <w:p>
+      <w:pPr>
+        <w:rPr>
+          <w:lang w:val="en-US"/>
+        </w:rPr>
+      </w:pPr>
+    </w:p>
+    <w:p>
+      <w:pPr>
+        <w:rPr>
+          <w:lang w:val="en-US"/>
+        </w:rPr>
+      </w:pPr>
+    </w:p>
+    <w:p>
+      <w:pPr>
         <w:rPr>
           <w:lang w:val="en-US"/>
         </w:rPr>
@@ -4246,6 +4322,155 @@
     </w:lvl>
   </w:abstractNum>
   <w:abstractNum w:abstractNumId="10" w15:restartNumberingAfterBreak="0">
+    <w:nsid w:val="1F7F11EE"/>
+    <w:multiLevelType w:val="multilevel"/>
+    <w:tmpl w:val="13A4CCF4"/>
+    <w:lvl w:ilvl="0">
+      <w:start w:val="1"/>
+      <w:numFmt w:val="bullet"/>
+      <w:lvlText w:val=""/>
+      <w:lvlJc w:val="left"/>
+      <w:pPr>
+        <w:tabs>
+          <w:tab w:val="num" w:pos="720"/>
+        </w:tabs>
+        <w:ind w:left="720" w:hanging="360"/>
+      </w:pPr>
+      <w:rPr>
+        <w:rFonts w:ascii="Symbol" w:hAnsi="Symbol" w:hint="default"/>
+        <w:sz w:val="20"/>
+      </w:rPr>
+    </w:lvl>
+    <w:lvl w:ilvl="1">
+      <w:start w:val="1"/>
+      <w:numFmt w:val="bullet"/>
+      <w:lvlText w:val="o"/>
+      <w:lvlJc w:val="left"/>
+      <w:pPr>
+        <w:tabs>
+          <w:tab w:val="num" w:pos="1440"/>
+        </w:tabs>
+        <w:ind w:left="1440" w:hanging="360"/>
+      </w:pPr>
+      <w:rPr>
+        <w:rFonts w:ascii="Courier New" w:hAnsi="Courier New" w:hint="default"/>
+        <w:sz w:val="20"/>
+      </w:rPr>
+    </w:lvl>
+    <w:lvl w:ilvl="2" w:tentative="1">
+      <w:start w:val="1"/>
+      <w:numFmt w:val="bullet"/>
+      <w:lvlText w:val=""/>
+      <w:lvlJc w:val="left"/>
+      <w:pPr>
+        <w:tabs>
+          <w:tab w:val="num" w:pos="2160"/>
+        </w:tabs>
+        <w:ind w:left="2160" w:hanging="360"/>
+      </w:pPr>
+      <w:rPr>
+        <w:rFonts w:ascii="Wingdings" w:hAnsi="Wingdings" w:hint="default"/>
+        <w:sz w:val="20"/>
+      </w:rPr>
+    </w:lvl>
+    <w:lvl w:ilvl="3" w:tentative="1">
+      <w:start w:val="1"/>
+      <w:numFmt w:val="bullet"/>
+      <w:lvlText w:val=""/>
+      <w:lvlJc w:val="left"/>
+      <w:pPr>
+        <w:tabs>
+          <w:tab w:val="num" w:pos="2880"/>
+        </w:tabs>
+        <w:ind w:left="2880" w:hanging="360"/>
+      </w:pPr>
+      <w:rPr>
+        <w:rFonts w:ascii="Wingdings" w:hAnsi="Wingdings" w:hint="default"/>
+        <w:sz w:val="20"/>
+      </w:rPr>
+    </w:lvl>
+    <w:lvl w:ilvl="4" w:tentative="1">
+      <w:start w:val="1"/>
+      <w:numFmt w:val="bullet"/>
+      <w:lvlText w:val=""/>
+      <w:lvlJc w:val="left"/>
+      <w:pPr>
+        <w:tabs>
+          <w:tab w:val="num" w:pos="3600"/>
+        </w:tabs>
+        <w:ind w:left="3600" w:hanging="360"/>
+      </w:pPr>
+      <w:rPr>
+        <w:rFonts w:ascii="Wingdings" w:hAnsi="Wingdings" w:hint="default"/>
+        <w:sz w:val="20"/>
+      </w:rPr>
+    </w:lvl>
+    <w:lvl w:ilvl="5" w:tentative="1">
+      <w:start w:val="1"/>
+      <w:numFmt w:val="bullet"/>
+      <w:lvlText w:val=""/>
+      <w:lvlJc w:val="left"/>
+      <w:pPr>
+        <w:tabs>
+          <w:tab w:val="num" w:pos="4320"/>
+        </w:tabs>
+        <w:ind w:left="4320" w:hanging="360"/>
+      </w:pPr>
+      <w:rPr>
+        <w:rFonts w:ascii="Wingdings" w:hAnsi="Wingdings" w:hint="default"/>
+        <w:sz w:val="20"/>
+      </w:rPr>
+    </w:lvl>
+    <w:lvl w:ilvl="6" w:tentative="1">
+      <w:start w:val="1"/>
+      <w:numFmt w:val="bullet"/>
+      <w:lvlText w:val=""/>
+      <w:lvlJc w:val="left"/>
+      <w:pPr>
+        <w:tabs>
+          <w:tab w:val="num" w:pos="5040"/>
+        </w:tabs>
+        <w:ind w:left="5040" w:hanging="360"/>
+      </w:pPr>
+      <w:rPr>
+        <w:rFonts w:ascii="Wingdings" w:hAnsi="Wingdings" w:hint="default"/>
+        <w:sz w:val="20"/>
+      </w:rPr>
+    </w:lvl>
+    <w:lvl w:ilvl="7" w:tentative="1">
+      <w:start w:val="1"/>
+      <w:numFmt w:val="bullet"/>
+      <w:lvlText w:val=""/>
+      <w:lvlJc w:val="left"/>
+      <w:pPr>
+        <w:tabs>
+          <w:tab w:val="num" w:pos="5760"/>
+        </w:tabs>
+        <w:ind w:left="5760" w:hanging="360"/>
+      </w:pPr>
+      <w:rPr>
+        <w:rFonts w:ascii="Wingdings" w:hAnsi="Wingdings" w:hint="default"/>
+        <w:sz w:val="20"/>
+      </w:rPr>
+    </w:lvl>
+    <w:lvl w:ilvl="8" w:tentative="1">
+      <w:start w:val="1"/>
+      <w:numFmt w:val="bullet"/>
+      <w:lvlText w:val=""/>
+      <w:lvlJc w:val="left"/>
+      <w:pPr>
+        <w:tabs>
+          <w:tab w:val="num" w:pos="6480"/>
+        </w:tabs>
+        <w:ind w:left="6480" w:hanging="360"/>
+      </w:pPr>
+      <w:rPr>
+        <w:rFonts w:ascii="Wingdings" w:hAnsi="Wingdings" w:hint="default"/>
+        <w:sz w:val="20"/>
+      </w:rPr>
+    </w:lvl>
+  </w:abstractNum>
+  <w:abstractNum w:abstractNumId="11" w15:restartNumberingAfterBreak="0">
     <w:nsid w:val="219F117B"/>
     <w:multiLevelType w:val="multilevel"/>
     <w:tmpl w:val="987A0C88"/>
@@ -4358,7 +4583,7 @@
       </w:pPr>
     </w:lvl>
   </w:abstractNum>
-  <w:abstractNum w:abstractNumId="11" w15:restartNumberingAfterBreak="0">
+  <w:abstractNum w:abstractNumId="12" w15:restartNumberingAfterBreak="0">
     <w:nsid w:val="22851323"/>
     <w:multiLevelType w:val="multilevel"/>
     <w:tmpl w:val="C8146018"/>
@@ -4507,7 +4732,7 @@
       </w:rPr>
     </w:lvl>
   </w:abstractNum>
-  <w:abstractNum w:abstractNumId="12" w15:restartNumberingAfterBreak="0">
+  <w:abstractNum w:abstractNumId="13" w15:restartNumberingAfterBreak="0">
     <w:nsid w:val="2B3A173A"/>
     <w:multiLevelType w:val="multilevel"/>
     <w:tmpl w:val="80745354"/>
@@ -4656,7 +4881,7 @@
       </w:rPr>
     </w:lvl>
   </w:abstractNum>
-  <w:abstractNum w:abstractNumId="13" w15:restartNumberingAfterBreak="0">
+  <w:abstractNum w:abstractNumId="14" w15:restartNumberingAfterBreak="0">
     <w:nsid w:val="2B951C9E"/>
     <w:multiLevelType w:val="multilevel"/>
     <w:tmpl w:val="33C214A2"/>
@@ -4805,7 +5030,7 @@
       </w:rPr>
     </w:lvl>
   </w:abstractNum>
-  <w:abstractNum w:abstractNumId="14" w15:restartNumberingAfterBreak="0">
+  <w:abstractNum w:abstractNumId="15" w15:restartNumberingAfterBreak="0">
     <w:nsid w:val="2D875093"/>
     <w:multiLevelType w:val="multilevel"/>
     <w:tmpl w:val="C798C5E4"/>
@@ -4918,7 +5143,7 @@
       </w:pPr>
     </w:lvl>
   </w:abstractNum>
-  <w:abstractNum w:abstractNumId="15" w15:restartNumberingAfterBreak="0">
+  <w:abstractNum w:abstractNumId="16" w15:restartNumberingAfterBreak="0">
     <w:nsid w:val="32412DE4"/>
     <w:multiLevelType w:val="multilevel"/>
     <w:tmpl w:val="7152B076"/>
@@ -5067,7 +5292,7 @@
       </w:rPr>
     </w:lvl>
   </w:abstractNum>
-  <w:abstractNum w:abstractNumId="16" w15:restartNumberingAfterBreak="0">
+  <w:abstractNum w:abstractNumId="17" w15:restartNumberingAfterBreak="0">
     <w:nsid w:val="386126F7"/>
     <w:multiLevelType w:val="multilevel"/>
     <w:tmpl w:val="F3B62EAE"/>
@@ -5216,7 +5441,7 @@
       </w:rPr>
     </w:lvl>
   </w:abstractNum>
-  <w:abstractNum w:abstractNumId="17" w15:restartNumberingAfterBreak="0">
+  <w:abstractNum w:abstractNumId="18" w15:restartNumberingAfterBreak="0">
     <w:nsid w:val="3AEE773E"/>
     <w:multiLevelType w:val="multilevel"/>
     <w:tmpl w:val="A2AC25EA"/>
@@ -5365,7 +5590,7 @@
       </w:rPr>
     </w:lvl>
   </w:abstractNum>
-  <w:abstractNum w:abstractNumId="18" w15:restartNumberingAfterBreak="0">
+  <w:abstractNum w:abstractNumId="19" w15:restartNumberingAfterBreak="0">
     <w:nsid w:val="3D5D5DAA"/>
     <w:multiLevelType w:val="multilevel"/>
     <w:tmpl w:val="0E08BC74"/>
@@ -5514,7 +5739,7 @@
       </w:rPr>
     </w:lvl>
   </w:abstractNum>
-  <w:abstractNum w:abstractNumId="19" w15:restartNumberingAfterBreak="0">
+  <w:abstractNum w:abstractNumId="20" w15:restartNumberingAfterBreak="0">
     <w:nsid w:val="3D9A0636"/>
     <w:multiLevelType w:val="multilevel"/>
     <w:tmpl w:val="E8886442"/>
@@ -5663,7 +5888,7 @@
       </w:rPr>
     </w:lvl>
   </w:abstractNum>
-  <w:abstractNum w:abstractNumId="20" w15:restartNumberingAfterBreak="0">
+  <w:abstractNum w:abstractNumId="21" w15:restartNumberingAfterBreak="0">
     <w:nsid w:val="3E906CAD"/>
     <w:multiLevelType w:val="multilevel"/>
     <w:tmpl w:val="E6AE67E4"/>
@@ -5776,7 +6001,7 @@
       </w:pPr>
     </w:lvl>
   </w:abstractNum>
-  <w:abstractNum w:abstractNumId="21" w15:restartNumberingAfterBreak="0">
+  <w:abstractNum w:abstractNumId="22" w15:restartNumberingAfterBreak="0">
     <w:nsid w:val="3F252B5C"/>
     <w:multiLevelType w:val="multilevel"/>
     <w:tmpl w:val="3F365498"/>
@@ -5889,7 +6114,7 @@
       </w:pPr>
     </w:lvl>
   </w:abstractNum>
-  <w:abstractNum w:abstractNumId="22" w15:restartNumberingAfterBreak="0">
+  <w:abstractNum w:abstractNumId="23" w15:restartNumberingAfterBreak="0">
     <w:nsid w:val="3FDA45DC"/>
     <w:multiLevelType w:val="multilevel"/>
     <w:tmpl w:val="A3184A9C"/>
@@ -6002,7 +6227,7 @@
       </w:pPr>
     </w:lvl>
   </w:abstractNum>
-  <w:abstractNum w:abstractNumId="23" w15:restartNumberingAfterBreak="0">
+  <w:abstractNum w:abstractNumId="24" w15:restartNumberingAfterBreak="0">
     <w:nsid w:val="40FF2BF4"/>
     <w:multiLevelType w:val="multilevel"/>
     <w:tmpl w:val="E3D61F28"/>
@@ -6115,7 +6340,7 @@
       </w:pPr>
     </w:lvl>
   </w:abstractNum>
-  <w:abstractNum w:abstractNumId="24" w15:restartNumberingAfterBreak="0">
+  <w:abstractNum w:abstractNumId="25" w15:restartNumberingAfterBreak="0">
     <w:nsid w:val="4BC03B4E"/>
     <w:multiLevelType w:val="multilevel"/>
     <w:tmpl w:val="B81A65DE"/>
@@ -6228,7 +6453,7 @@
       </w:pPr>
     </w:lvl>
   </w:abstractNum>
-  <w:abstractNum w:abstractNumId="25" w15:restartNumberingAfterBreak="0">
+  <w:abstractNum w:abstractNumId="26" w15:restartNumberingAfterBreak="0">
     <w:nsid w:val="52107909"/>
     <w:multiLevelType w:val="multilevel"/>
     <w:tmpl w:val="4BCE7A1A"/>
@@ -6341,7 +6566,7 @@
       </w:pPr>
     </w:lvl>
   </w:abstractNum>
-  <w:abstractNum w:abstractNumId="26" w15:restartNumberingAfterBreak="0">
+  <w:abstractNum w:abstractNumId="27" w15:restartNumberingAfterBreak="0">
     <w:nsid w:val="532E4019"/>
     <w:multiLevelType w:val="multilevel"/>
     <w:tmpl w:val="9D1A93B2"/>
@@ -6490,7 +6715,7 @@
       </w:rPr>
     </w:lvl>
   </w:abstractNum>
-  <w:abstractNum w:abstractNumId="27" w15:restartNumberingAfterBreak="0">
+  <w:abstractNum w:abstractNumId="28" w15:restartNumberingAfterBreak="0">
     <w:nsid w:val="54214724"/>
     <w:multiLevelType w:val="multilevel"/>
     <w:tmpl w:val="E07CAA54"/>
@@ -6639,7 +6864,7 @@
       </w:rPr>
     </w:lvl>
   </w:abstractNum>
-  <w:abstractNum w:abstractNumId="28" w15:restartNumberingAfterBreak="0">
+  <w:abstractNum w:abstractNumId="29" w15:restartNumberingAfterBreak="0">
     <w:nsid w:val="558A43F2"/>
     <w:multiLevelType w:val="multilevel"/>
     <w:tmpl w:val="9F2832CE"/>
@@ -6788,7 +7013,7 @@
       </w:rPr>
     </w:lvl>
   </w:abstractNum>
-  <w:abstractNum w:abstractNumId="29" w15:restartNumberingAfterBreak="0">
+  <w:abstractNum w:abstractNumId="30" w15:restartNumberingAfterBreak="0">
     <w:nsid w:val="58FD3078"/>
     <w:multiLevelType w:val="multilevel"/>
     <w:tmpl w:val="61F46268"/>
@@ -6901,7 +7126,7 @@
       </w:pPr>
     </w:lvl>
   </w:abstractNum>
-  <w:abstractNum w:abstractNumId="30" w15:restartNumberingAfterBreak="0">
+  <w:abstractNum w:abstractNumId="31" w15:restartNumberingAfterBreak="0">
     <w:nsid w:val="5A6D58F7"/>
     <w:multiLevelType w:val="multilevel"/>
     <w:tmpl w:val="8B5A949C"/>
@@ -7050,7 +7275,7 @@
       </w:rPr>
     </w:lvl>
   </w:abstractNum>
-  <w:abstractNum w:abstractNumId="31" w15:restartNumberingAfterBreak="0">
+  <w:abstractNum w:abstractNumId="32" w15:restartNumberingAfterBreak="0">
     <w:nsid w:val="5BD36754"/>
     <w:multiLevelType w:val="multilevel"/>
     <w:tmpl w:val="8C1CB7C4"/>
@@ -7163,7 +7388,7 @@
       </w:pPr>
     </w:lvl>
   </w:abstractNum>
-  <w:abstractNum w:abstractNumId="32" w15:restartNumberingAfterBreak="0">
+  <w:abstractNum w:abstractNumId="33" w15:restartNumberingAfterBreak="0">
     <w:nsid w:val="63476505"/>
     <w:multiLevelType w:val="multilevel"/>
     <w:tmpl w:val="72823FCC"/>
@@ -7312,7 +7537,7 @@
       </w:rPr>
     </w:lvl>
   </w:abstractNum>
-  <w:abstractNum w:abstractNumId="33" w15:restartNumberingAfterBreak="0">
+  <w:abstractNum w:abstractNumId="34" w15:restartNumberingAfterBreak="0">
     <w:nsid w:val="65715CE4"/>
     <w:multiLevelType w:val="multilevel"/>
     <w:tmpl w:val="B1BC05A4"/>
@@ -7461,7 +7686,7 @@
       </w:rPr>
     </w:lvl>
   </w:abstractNum>
-  <w:abstractNum w:abstractNumId="34" w15:restartNumberingAfterBreak="0">
+  <w:abstractNum w:abstractNumId="35" w15:restartNumberingAfterBreak="0">
     <w:nsid w:val="66FB7200"/>
     <w:multiLevelType w:val="multilevel"/>
     <w:tmpl w:val="862EFA4C"/>
@@ -7610,7 +7835,7 @@
       </w:rPr>
     </w:lvl>
   </w:abstractNum>
-  <w:abstractNum w:abstractNumId="35" w15:restartNumberingAfterBreak="0">
+  <w:abstractNum w:abstractNumId="36" w15:restartNumberingAfterBreak="0">
     <w:nsid w:val="683F119E"/>
     <w:multiLevelType w:val="multilevel"/>
     <w:tmpl w:val="3AB0D636"/>
@@ -7723,7 +7948,7 @@
       </w:pPr>
     </w:lvl>
   </w:abstractNum>
-  <w:abstractNum w:abstractNumId="36" w15:restartNumberingAfterBreak="0">
+  <w:abstractNum w:abstractNumId="37" w15:restartNumberingAfterBreak="0">
     <w:nsid w:val="6D43050B"/>
     <w:multiLevelType w:val="multilevel"/>
     <w:tmpl w:val="449C887A"/>
@@ -7836,29 +8061,142 @@
       </w:pPr>
     </w:lvl>
   </w:abstractNum>
+  <w:abstractNum w:abstractNumId="38" w15:restartNumberingAfterBreak="0">
+    <w:nsid w:val="7CCF63BA"/>
+    <w:multiLevelType w:val="multilevel"/>
+    <w:tmpl w:val="459CE646"/>
+    <w:lvl w:ilvl="0">
+      <w:start w:val="1"/>
+      <w:numFmt w:val="decimal"/>
+      <w:lvlText w:val="%1."/>
+      <w:lvlJc w:val="left"/>
+      <w:pPr>
+        <w:tabs>
+          <w:tab w:val="num" w:pos="720"/>
+        </w:tabs>
+        <w:ind w:left="720" w:hanging="360"/>
+      </w:pPr>
+    </w:lvl>
+    <w:lvl w:ilvl="1" w:tentative="1">
+      <w:start w:val="1"/>
+      <w:numFmt w:val="decimal"/>
+      <w:lvlText w:val="%2."/>
+      <w:lvlJc w:val="left"/>
+      <w:pPr>
+        <w:tabs>
+          <w:tab w:val="num" w:pos="1440"/>
+        </w:tabs>
+        <w:ind w:left="1440" w:hanging="360"/>
+      </w:pPr>
+    </w:lvl>
+    <w:lvl w:ilvl="2" w:tentative="1">
+      <w:start w:val="1"/>
+      <w:numFmt w:val="decimal"/>
+      <w:lvlText w:val="%3."/>
+      <w:lvlJc w:val="left"/>
+      <w:pPr>
+        <w:tabs>
+          <w:tab w:val="num" w:pos="2160"/>
+        </w:tabs>
+        <w:ind w:left="2160" w:hanging="360"/>
+      </w:pPr>
+    </w:lvl>
+    <w:lvl w:ilvl="3" w:tentative="1">
+      <w:start w:val="1"/>
+      <w:numFmt w:val="decimal"/>
+      <w:lvlText w:val="%4."/>
+      <w:lvlJc w:val="left"/>
+      <w:pPr>
+        <w:tabs>
+          <w:tab w:val="num" w:pos="2880"/>
+        </w:tabs>
+        <w:ind w:left="2880" w:hanging="360"/>
+      </w:pPr>
+    </w:lvl>
+    <w:lvl w:ilvl="4" w:tentative="1">
+      <w:start w:val="1"/>
+      <w:numFmt w:val="decimal"/>
+      <w:lvlText w:val="%5."/>
+      <w:lvlJc w:val="left"/>
+      <w:pPr>
+        <w:tabs>
+          <w:tab w:val="num" w:pos="3600"/>
+        </w:tabs>
+        <w:ind w:left="3600" w:hanging="360"/>
+      </w:pPr>
+    </w:lvl>
+    <w:lvl w:ilvl="5" w:tentative="1">
+      <w:start w:val="1"/>
+      <w:numFmt w:val="decimal"/>
+      <w:lvlText w:val="%6."/>
+      <w:lvlJc w:val="left"/>
+      <w:pPr>
+        <w:tabs>
+          <w:tab w:val="num" w:pos="4320"/>
+        </w:tabs>
+        <w:ind w:left="4320" w:hanging="360"/>
+      </w:pPr>
+    </w:lvl>
+    <w:lvl w:ilvl="6" w:tentative="1">
+      <w:start w:val="1"/>
+      <w:numFmt w:val="decimal"/>
+      <w:lvlText w:val="%7."/>
+      <w:lvlJc w:val="left"/>
+      <w:pPr>
+        <w:tabs>
+          <w:tab w:val="num" w:pos="5040"/>
+        </w:tabs>
+        <w:ind w:left="5040" w:hanging="360"/>
+      </w:pPr>
+    </w:lvl>
+    <w:lvl w:ilvl="7" w:tentative="1">
+      <w:start w:val="1"/>
+      <w:numFmt w:val="decimal"/>
+      <w:lvlText w:val="%8."/>
+      <w:lvlJc w:val="left"/>
+      <w:pPr>
+        <w:tabs>
+          <w:tab w:val="num" w:pos="5760"/>
+        </w:tabs>
+        <w:ind w:left="5760" w:hanging="360"/>
+      </w:pPr>
+    </w:lvl>
+    <w:lvl w:ilvl="8" w:tentative="1">
+      <w:start w:val="1"/>
+      <w:numFmt w:val="decimal"/>
+      <w:lvlText w:val="%9."/>
+      <w:lvlJc w:val="left"/>
+      <w:pPr>
+        <w:tabs>
+          <w:tab w:val="num" w:pos="6480"/>
+        </w:tabs>
+        <w:ind w:left="6480" w:hanging="360"/>
+      </w:pPr>
+    </w:lvl>
+  </w:abstractNum>
   <w:num w:numId="1" w16cid:durableId="1527988980">
-    <w:abstractNumId w:val="30"/>
+    <w:abstractNumId w:val="31"/>
   </w:num>
   <w:num w:numId="2" w16cid:durableId="623660728">
-    <w:abstractNumId w:val="18"/>
+    <w:abstractNumId w:val="19"/>
   </w:num>
   <w:num w:numId="3" w16cid:durableId="1906379872">
-    <w:abstractNumId w:val="13"/>
+    <w:abstractNumId w:val="14"/>
   </w:num>
   <w:num w:numId="4" w16cid:durableId="1702976259">
-    <w:abstractNumId w:val="34"/>
+    <w:abstractNumId w:val="35"/>
   </w:num>
   <w:num w:numId="5" w16cid:durableId="2126457909">
-    <w:abstractNumId w:val="27"/>
+    <w:abstractNumId w:val="28"/>
   </w:num>
   <w:num w:numId="6" w16cid:durableId="382339695">
-    <w:abstractNumId w:val="20"/>
+    <w:abstractNumId w:val="21"/>
   </w:num>
   <w:num w:numId="7" w16cid:durableId="1143304202">
     <w:abstractNumId w:val="0"/>
   </w:num>
   <w:num w:numId="8" w16cid:durableId="721633374">
-    <w:abstractNumId w:val="36"/>
+    <w:abstractNumId w:val="37"/>
     <w:lvlOverride w:ilvl="0">
       <w:lvl w:ilvl="0">
         <w:numFmt w:val="decimal"/>
@@ -7868,22 +8206,22 @@
     </w:lvlOverride>
   </w:num>
   <w:num w:numId="9" w16cid:durableId="2067756603">
-    <w:abstractNumId w:val="11"/>
+    <w:abstractNumId w:val="12"/>
   </w:num>
   <w:num w:numId="10" w16cid:durableId="1406534218">
-    <w:abstractNumId w:val="23"/>
+    <w:abstractNumId w:val="24"/>
   </w:num>
   <w:num w:numId="11" w16cid:durableId="1303003893">
     <w:abstractNumId w:val="2"/>
   </w:num>
   <w:num w:numId="12" w16cid:durableId="504326431">
-    <w:abstractNumId w:val="10"/>
+    <w:abstractNumId w:val="11"/>
   </w:num>
   <w:num w:numId="13" w16cid:durableId="484124425">
     <w:abstractNumId w:val="5"/>
   </w:num>
   <w:num w:numId="14" w16cid:durableId="1551572160">
-    <w:abstractNumId w:val="14"/>
+    <w:abstractNumId w:val="15"/>
     <w:lvlOverride w:ilvl="0">
       <w:lvl w:ilvl="0">
         <w:numFmt w:val="decimal"/>
@@ -7893,10 +8231,10 @@
     </w:lvlOverride>
   </w:num>
   <w:num w:numId="15" w16cid:durableId="1684670856">
-    <w:abstractNumId w:val="19"/>
+    <w:abstractNumId w:val="20"/>
   </w:num>
   <w:num w:numId="16" w16cid:durableId="1763060658">
-    <w:abstractNumId w:val="25"/>
+    <w:abstractNumId w:val="26"/>
     <w:lvlOverride w:ilvl="0">
       <w:lvl w:ilvl="0">
         <w:numFmt w:val="decimal"/>
@@ -7912,7 +8250,7 @@
     <w:abstractNumId w:val="6"/>
   </w:num>
   <w:num w:numId="19" w16cid:durableId="1009017450">
-    <w:abstractNumId w:val="26"/>
+    <w:abstractNumId w:val="27"/>
   </w:num>
   <w:num w:numId="20" w16cid:durableId="694577066">
     <w:abstractNumId w:val="8"/>
@@ -7921,13 +8259,13 @@
     <w:abstractNumId w:val="9"/>
   </w:num>
   <w:num w:numId="22" w16cid:durableId="1162235608">
-    <w:abstractNumId w:val="31"/>
+    <w:abstractNumId w:val="32"/>
   </w:num>
   <w:num w:numId="23" w16cid:durableId="1713189446">
     <w:abstractNumId w:val="3"/>
   </w:num>
   <w:num w:numId="24" w16cid:durableId="917176505">
-    <w:abstractNumId w:val="35"/>
+    <w:abstractNumId w:val="36"/>
     <w:lvlOverride w:ilvl="0">
       <w:lvl w:ilvl="0">
         <w:numFmt w:val="decimal"/>
@@ -7937,16 +8275,16 @@
     </w:lvlOverride>
   </w:num>
   <w:num w:numId="25" w16cid:durableId="1691831301">
-    <w:abstractNumId w:val="17"/>
+    <w:abstractNumId w:val="18"/>
   </w:num>
   <w:num w:numId="26" w16cid:durableId="1046291797">
-    <w:abstractNumId w:val="28"/>
+    <w:abstractNumId w:val="29"/>
   </w:num>
   <w:num w:numId="27" w16cid:durableId="1496263511">
-    <w:abstractNumId w:val="29"/>
+    <w:abstractNumId w:val="30"/>
   </w:num>
   <w:num w:numId="28" w16cid:durableId="1968898504">
-    <w:abstractNumId w:val="32"/>
+    <w:abstractNumId w:val="33"/>
   </w:num>
   <w:num w:numId="29" w16cid:durableId="1293098475">
     <w:abstractNumId w:val="7"/>
@@ -7959,10 +8297,10 @@
     </w:lvlOverride>
   </w:num>
   <w:num w:numId="30" w16cid:durableId="439300220">
-    <w:abstractNumId w:val="15"/>
+    <w:abstractNumId w:val="16"/>
   </w:num>
   <w:num w:numId="31" w16cid:durableId="1106269681">
-    <w:abstractNumId w:val="24"/>
+    <w:abstractNumId w:val="25"/>
     <w:lvlOverride w:ilvl="0">
       <w:lvl w:ilvl="0">
         <w:numFmt w:val="decimal"/>
@@ -7972,22 +8310,28 @@
     </w:lvlOverride>
   </w:num>
   <w:num w:numId="32" w16cid:durableId="177234164">
-    <w:abstractNumId w:val="12"/>
+    <w:abstractNumId w:val="13"/>
   </w:num>
   <w:num w:numId="33" w16cid:durableId="180319816">
-    <w:abstractNumId w:val="16"/>
+    <w:abstractNumId w:val="17"/>
   </w:num>
   <w:num w:numId="34" w16cid:durableId="1497721492">
-    <w:abstractNumId w:val="22"/>
+    <w:abstractNumId w:val="23"/>
   </w:num>
   <w:num w:numId="35" w16cid:durableId="274213869">
     <w:abstractNumId w:val="4"/>
   </w:num>
   <w:num w:numId="36" w16cid:durableId="1929390118">
-    <w:abstractNumId w:val="21"/>
+    <w:abstractNumId w:val="22"/>
   </w:num>
   <w:num w:numId="37" w16cid:durableId="1788885504">
-    <w:abstractNumId w:val="33"/>
+    <w:abstractNumId w:val="34"/>
+  </w:num>
+  <w:num w:numId="38" w16cid:durableId="1643609106">
+    <w:abstractNumId w:val="38"/>
+  </w:num>
+  <w:num w:numId="39" w16cid:durableId="454564381">
+    <w:abstractNumId w:val="10"/>
   </w:num>
 </w:numbering>
 </file>

</xml_diff>

<commit_message>
Add latency vs mem limit for randpw service
</commit_message>
<xml_diff>
--- a/Latency Analysis/RandPwGen Service - Deep Analysis.docx
+++ b/Latency Analysis/RandPwGen Service - Deep Analysis.docx
@@ -2778,6 +2778,75 @@
     </w:p>
     <w:p>
       <w:pPr>
+        <w:pStyle w:val="ListParagraph"/>
+        <w:numPr>
+          <w:ilvl w:val="0"/>
+          <w:numId w:val="34"/>
+        </w:numPr>
+        <w:rPr>
+          <w:lang w:val="en-US"/>
+        </w:rPr>
+      </w:pPr>
+      <w:r>
+        <w:rPr>
+          <w:lang w:val="en-US"/>
+        </w:rPr>
+        <w:t>Latency Decreases Right After Memory Limit Is Relaxed</w:t>
+      </w:r>
+    </w:p>
+    <w:p>
+      <w:pPr>
+        <w:pStyle w:val="ListParagraph"/>
+        <w:numPr>
+          <w:ilvl w:val="0"/>
+          <w:numId w:val="39"/>
+        </w:numPr>
+        <w:rPr>
+          <w:lang w:val="en-US"/>
+        </w:rPr>
+      </w:pPr>
+      <w:r>
+        <w:rPr>
+          <w:lang w:val="en-US"/>
+        </w:rPr>
+        <w:t>Right after each memory limit plateau is hit, latency tends to fall again.</w:t>
+      </w:r>
+    </w:p>
+    <w:p>
+      <w:pPr>
+        <w:pStyle w:val="ListParagraph"/>
+        <w:numPr>
+          <w:ilvl w:val="0"/>
+          <w:numId w:val="39"/>
+        </w:numPr>
+        <w:rPr>
+          <w:lang w:val="en-US"/>
+        </w:rPr>
+      </w:pPr>
+      <w:r>
+        <w:rPr>
+          <w:lang w:val="en-US"/>
+        </w:rPr>
+        <w:t>This confirms that memory headroom relieves pressure and reduces service delay.</w:t>
+      </w:r>
+    </w:p>
+    <w:p>
+      <w:pPr>
+        <w:pStyle w:val="ListParagraph"/>
+        <w:rPr>
+          <w:lang w:val="en-US"/>
+        </w:rPr>
+      </w:pPr>
+    </w:p>
+    <w:p>
+      <w:pPr>
+        <w:rPr>
+          <w:lang w:val="en-US"/>
+        </w:rPr>
+      </w:pPr>
+    </w:p>
+    <w:p>
+      <w:pPr>
         <w:rPr>
           <w:lang w:val="en-US"/>
         </w:rPr>
@@ -5293,6 +5362,155 @@
     </w:lvl>
   </w:abstractNum>
   <w:abstractNum w:abstractNumId="17" w15:restartNumberingAfterBreak="0">
+    <w:nsid w:val="36E5377A"/>
+    <w:multiLevelType w:val="multilevel"/>
+    <w:tmpl w:val="FE021EAA"/>
+    <w:lvl w:ilvl="0">
+      <w:start w:val="1"/>
+      <w:numFmt w:val="bullet"/>
+      <w:lvlText w:val=""/>
+      <w:lvlJc w:val="left"/>
+      <w:pPr>
+        <w:tabs>
+          <w:tab w:val="num" w:pos="720"/>
+        </w:tabs>
+        <w:ind w:left="720" w:hanging="360"/>
+      </w:pPr>
+      <w:rPr>
+        <w:rFonts w:ascii="Symbol" w:hAnsi="Symbol" w:hint="default"/>
+        <w:sz w:val="20"/>
+      </w:rPr>
+    </w:lvl>
+    <w:lvl w:ilvl="1" w:tentative="1">
+      <w:start w:val="1"/>
+      <w:numFmt w:val="bullet"/>
+      <w:lvlText w:val="o"/>
+      <w:lvlJc w:val="left"/>
+      <w:pPr>
+        <w:tabs>
+          <w:tab w:val="num" w:pos="1440"/>
+        </w:tabs>
+        <w:ind w:left="1440" w:hanging="360"/>
+      </w:pPr>
+      <w:rPr>
+        <w:rFonts w:ascii="Courier New" w:hAnsi="Courier New" w:hint="default"/>
+        <w:sz w:val="20"/>
+      </w:rPr>
+    </w:lvl>
+    <w:lvl w:ilvl="2" w:tentative="1">
+      <w:start w:val="1"/>
+      <w:numFmt w:val="bullet"/>
+      <w:lvlText w:val=""/>
+      <w:lvlJc w:val="left"/>
+      <w:pPr>
+        <w:tabs>
+          <w:tab w:val="num" w:pos="2160"/>
+        </w:tabs>
+        <w:ind w:left="2160" w:hanging="360"/>
+      </w:pPr>
+      <w:rPr>
+        <w:rFonts w:ascii="Wingdings" w:hAnsi="Wingdings" w:hint="default"/>
+        <w:sz w:val="20"/>
+      </w:rPr>
+    </w:lvl>
+    <w:lvl w:ilvl="3" w:tentative="1">
+      <w:start w:val="1"/>
+      <w:numFmt w:val="bullet"/>
+      <w:lvlText w:val=""/>
+      <w:lvlJc w:val="left"/>
+      <w:pPr>
+        <w:tabs>
+          <w:tab w:val="num" w:pos="2880"/>
+        </w:tabs>
+        <w:ind w:left="2880" w:hanging="360"/>
+      </w:pPr>
+      <w:rPr>
+        <w:rFonts w:ascii="Wingdings" w:hAnsi="Wingdings" w:hint="default"/>
+        <w:sz w:val="20"/>
+      </w:rPr>
+    </w:lvl>
+    <w:lvl w:ilvl="4" w:tentative="1">
+      <w:start w:val="1"/>
+      <w:numFmt w:val="bullet"/>
+      <w:lvlText w:val=""/>
+      <w:lvlJc w:val="left"/>
+      <w:pPr>
+        <w:tabs>
+          <w:tab w:val="num" w:pos="3600"/>
+        </w:tabs>
+        <w:ind w:left="3600" w:hanging="360"/>
+      </w:pPr>
+      <w:rPr>
+        <w:rFonts w:ascii="Wingdings" w:hAnsi="Wingdings" w:hint="default"/>
+        <w:sz w:val="20"/>
+      </w:rPr>
+    </w:lvl>
+    <w:lvl w:ilvl="5" w:tentative="1">
+      <w:start w:val="1"/>
+      <w:numFmt w:val="bullet"/>
+      <w:lvlText w:val=""/>
+      <w:lvlJc w:val="left"/>
+      <w:pPr>
+        <w:tabs>
+          <w:tab w:val="num" w:pos="4320"/>
+        </w:tabs>
+        <w:ind w:left="4320" w:hanging="360"/>
+      </w:pPr>
+      <w:rPr>
+        <w:rFonts w:ascii="Wingdings" w:hAnsi="Wingdings" w:hint="default"/>
+        <w:sz w:val="20"/>
+      </w:rPr>
+    </w:lvl>
+    <w:lvl w:ilvl="6" w:tentative="1">
+      <w:start w:val="1"/>
+      <w:numFmt w:val="bullet"/>
+      <w:lvlText w:val=""/>
+      <w:lvlJc w:val="left"/>
+      <w:pPr>
+        <w:tabs>
+          <w:tab w:val="num" w:pos="5040"/>
+        </w:tabs>
+        <w:ind w:left="5040" w:hanging="360"/>
+      </w:pPr>
+      <w:rPr>
+        <w:rFonts w:ascii="Wingdings" w:hAnsi="Wingdings" w:hint="default"/>
+        <w:sz w:val="20"/>
+      </w:rPr>
+    </w:lvl>
+    <w:lvl w:ilvl="7" w:tentative="1">
+      <w:start w:val="1"/>
+      <w:numFmt w:val="bullet"/>
+      <w:lvlText w:val=""/>
+      <w:lvlJc w:val="left"/>
+      <w:pPr>
+        <w:tabs>
+          <w:tab w:val="num" w:pos="5760"/>
+        </w:tabs>
+        <w:ind w:left="5760" w:hanging="360"/>
+      </w:pPr>
+      <w:rPr>
+        <w:rFonts w:ascii="Wingdings" w:hAnsi="Wingdings" w:hint="default"/>
+        <w:sz w:val="20"/>
+      </w:rPr>
+    </w:lvl>
+    <w:lvl w:ilvl="8" w:tentative="1">
+      <w:start w:val="1"/>
+      <w:numFmt w:val="bullet"/>
+      <w:lvlText w:val=""/>
+      <w:lvlJc w:val="left"/>
+      <w:pPr>
+        <w:tabs>
+          <w:tab w:val="num" w:pos="6480"/>
+        </w:tabs>
+        <w:ind w:left="6480" w:hanging="360"/>
+      </w:pPr>
+      <w:rPr>
+        <w:rFonts w:ascii="Wingdings" w:hAnsi="Wingdings" w:hint="default"/>
+        <w:sz w:val="20"/>
+      </w:rPr>
+    </w:lvl>
+  </w:abstractNum>
+  <w:abstractNum w:abstractNumId="18" w15:restartNumberingAfterBreak="0">
     <w:nsid w:val="386126F7"/>
     <w:multiLevelType w:val="multilevel"/>
     <w:tmpl w:val="F3B62EAE"/>
@@ -5441,7 +5659,7 @@
       </w:rPr>
     </w:lvl>
   </w:abstractNum>
-  <w:abstractNum w:abstractNumId="18" w15:restartNumberingAfterBreak="0">
+  <w:abstractNum w:abstractNumId="19" w15:restartNumberingAfterBreak="0">
     <w:nsid w:val="3AEE773E"/>
     <w:multiLevelType w:val="multilevel"/>
     <w:tmpl w:val="A2AC25EA"/>
@@ -5590,7 +5808,7 @@
       </w:rPr>
     </w:lvl>
   </w:abstractNum>
-  <w:abstractNum w:abstractNumId="19" w15:restartNumberingAfterBreak="0">
+  <w:abstractNum w:abstractNumId="20" w15:restartNumberingAfterBreak="0">
     <w:nsid w:val="3D5D5DAA"/>
     <w:multiLevelType w:val="multilevel"/>
     <w:tmpl w:val="0E08BC74"/>
@@ -5739,7 +5957,7 @@
       </w:rPr>
     </w:lvl>
   </w:abstractNum>
-  <w:abstractNum w:abstractNumId="20" w15:restartNumberingAfterBreak="0">
+  <w:abstractNum w:abstractNumId="21" w15:restartNumberingAfterBreak="0">
     <w:nsid w:val="3D9A0636"/>
     <w:multiLevelType w:val="multilevel"/>
     <w:tmpl w:val="E8886442"/>
@@ -5888,7 +6106,7 @@
       </w:rPr>
     </w:lvl>
   </w:abstractNum>
-  <w:abstractNum w:abstractNumId="21" w15:restartNumberingAfterBreak="0">
+  <w:abstractNum w:abstractNumId="22" w15:restartNumberingAfterBreak="0">
     <w:nsid w:val="3E906CAD"/>
     <w:multiLevelType w:val="multilevel"/>
     <w:tmpl w:val="E6AE67E4"/>
@@ -6001,7 +6219,7 @@
       </w:pPr>
     </w:lvl>
   </w:abstractNum>
-  <w:abstractNum w:abstractNumId="22" w15:restartNumberingAfterBreak="0">
+  <w:abstractNum w:abstractNumId="23" w15:restartNumberingAfterBreak="0">
     <w:nsid w:val="3F252B5C"/>
     <w:multiLevelType w:val="multilevel"/>
     <w:tmpl w:val="3F365498"/>
@@ -6114,7 +6332,7 @@
       </w:pPr>
     </w:lvl>
   </w:abstractNum>
-  <w:abstractNum w:abstractNumId="23" w15:restartNumberingAfterBreak="0">
+  <w:abstractNum w:abstractNumId="24" w15:restartNumberingAfterBreak="0">
     <w:nsid w:val="3FDA45DC"/>
     <w:multiLevelType w:val="multilevel"/>
     <w:tmpl w:val="A3184A9C"/>
@@ -6227,7 +6445,7 @@
       </w:pPr>
     </w:lvl>
   </w:abstractNum>
-  <w:abstractNum w:abstractNumId="24" w15:restartNumberingAfterBreak="0">
+  <w:abstractNum w:abstractNumId="25" w15:restartNumberingAfterBreak="0">
     <w:nsid w:val="40FF2BF4"/>
     <w:multiLevelType w:val="multilevel"/>
     <w:tmpl w:val="E3D61F28"/>
@@ -6340,7 +6558,7 @@
       </w:pPr>
     </w:lvl>
   </w:abstractNum>
-  <w:abstractNum w:abstractNumId="25" w15:restartNumberingAfterBreak="0">
+  <w:abstractNum w:abstractNumId="26" w15:restartNumberingAfterBreak="0">
     <w:nsid w:val="4BC03B4E"/>
     <w:multiLevelType w:val="multilevel"/>
     <w:tmpl w:val="B81A65DE"/>
@@ -6453,7 +6671,7 @@
       </w:pPr>
     </w:lvl>
   </w:abstractNum>
-  <w:abstractNum w:abstractNumId="26" w15:restartNumberingAfterBreak="0">
+  <w:abstractNum w:abstractNumId="27" w15:restartNumberingAfterBreak="0">
     <w:nsid w:val="52107909"/>
     <w:multiLevelType w:val="multilevel"/>
     <w:tmpl w:val="4BCE7A1A"/>
@@ -6566,7 +6784,7 @@
       </w:pPr>
     </w:lvl>
   </w:abstractNum>
-  <w:abstractNum w:abstractNumId="27" w15:restartNumberingAfterBreak="0">
+  <w:abstractNum w:abstractNumId="28" w15:restartNumberingAfterBreak="0">
     <w:nsid w:val="532E4019"/>
     <w:multiLevelType w:val="multilevel"/>
     <w:tmpl w:val="9D1A93B2"/>
@@ -6715,7 +6933,7 @@
       </w:rPr>
     </w:lvl>
   </w:abstractNum>
-  <w:abstractNum w:abstractNumId="28" w15:restartNumberingAfterBreak="0">
+  <w:abstractNum w:abstractNumId="29" w15:restartNumberingAfterBreak="0">
     <w:nsid w:val="54214724"/>
     <w:multiLevelType w:val="multilevel"/>
     <w:tmpl w:val="E07CAA54"/>
@@ -6864,7 +7082,7 @@
       </w:rPr>
     </w:lvl>
   </w:abstractNum>
-  <w:abstractNum w:abstractNumId="29" w15:restartNumberingAfterBreak="0">
+  <w:abstractNum w:abstractNumId="30" w15:restartNumberingAfterBreak="0">
     <w:nsid w:val="558A43F2"/>
     <w:multiLevelType w:val="multilevel"/>
     <w:tmpl w:val="9F2832CE"/>
@@ -7013,7 +7231,120 @@
       </w:rPr>
     </w:lvl>
   </w:abstractNum>
-  <w:abstractNum w:abstractNumId="30" w15:restartNumberingAfterBreak="0">
+  <w:abstractNum w:abstractNumId="31" w15:restartNumberingAfterBreak="0">
+    <w:nsid w:val="57AB7F63"/>
+    <w:multiLevelType w:val="multilevel"/>
+    <w:tmpl w:val="7AFEC042"/>
+    <w:lvl w:ilvl="0">
+      <w:start w:val="1"/>
+      <w:numFmt w:val="decimal"/>
+      <w:lvlText w:val="%1."/>
+      <w:lvlJc w:val="left"/>
+      <w:pPr>
+        <w:tabs>
+          <w:tab w:val="num" w:pos="720"/>
+        </w:tabs>
+        <w:ind w:left="720" w:hanging="360"/>
+      </w:pPr>
+    </w:lvl>
+    <w:lvl w:ilvl="1" w:tentative="1">
+      <w:start w:val="1"/>
+      <w:numFmt w:val="decimal"/>
+      <w:lvlText w:val="%2."/>
+      <w:lvlJc w:val="left"/>
+      <w:pPr>
+        <w:tabs>
+          <w:tab w:val="num" w:pos="1440"/>
+        </w:tabs>
+        <w:ind w:left="1440" w:hanging="360"/>
+      </w:pPr>
+    </w:lvl>
+    <w:lvl w:ilvl="2" w:tentative="1">
+      <w:start w:val="1"/>
+      <w:numFmt w:val="decimal"/>
+      <w:lvlText w:val="%3."/>
+      <w:lvlJc w:val="left"/>
+      <w:pPr>
+        <w:tabs>
+          <w:tab w:val="num" w:pos="2160"/>
+        </w:tabs>
+        <w:ind w:left="2160" w:hanging="360"/>
+      </w:pPr>
+    </w:lvl>
+    <w:lvl w:ilvl="3" w:tentative="1">
+      <w:start w:val="1"/>
+      <w:numFmt w:val="decimal"/>
+      <w:lvlText w:val="%4."/>
+      <w:lvlJc w:val="left"/>
+      <w:pPr>
+        <w:tabs>
+          <w:tab w:val="num" w:pos="2880"/>
+        </w:tabs>
+        <w:ind w:left="2880" w:hanging="360"/>
+      </w:pPr>
+    </w:lvl>
+    <w:lvl w:ilvl="4" w:tentative="1">
+      <w:start w:val="1"/>
+      <w:numFmt w:val="decimal"/>
+      <w:lvlText w:val="%5."/>
+      <w:lvlJc w:val="left"/>
+      <w:pPr>
+        <w:tabs>
+          <w:tab w:val="num" w:pos="3600"/>
+        </w:tabs>
+        <w:ind w:left="3600" w:hanging="360"/>
+      </w:pPr>
+    </w:lvl>
+    <w:lvl w:ilvl="5" w:tentative="1">
+      <w:start w:val="1"/>
+      <w:numFmt w:val="decimal"/>
+      <w:lvlText w:val="%6."/>
+      <w:lvlJc w:val="left"/>
+      <w:pPr>
+        <w:tabs>
+          <w:tab w:val="num" w:pos="4320"/>
+        </w:tabs>
+        <w:ind w:left="4320" w:hanging="360"/>
+      </w:pPr>
+    </w:lvl>
+    <w:lvl w:ilvl="6" w:tentative="1">
+      <w:start w:val="1"/>
+      <w:numFmt w:val="decimal"/>
+      <w:lvlText w:val="%7."/>
+      <w:lvlJc w:val="left"/>
+      <w:pPr>
+        <w:tabs>
+          <w:tab w:val="num" w:pos="5040"/>
+        </w:tabs>
+        <w:ind w:left="5040" w:hanging="360"/>
+      </w:pPr>
+    </w:lvl>
+    <w:lvl w:ilvl="7" w:tentative="1">
+      <w:start w:val="1"/>
+      <w:numFmt w:val="decimal"/>
+      <w:lvlText w:val="%8."/>
+      <w:lvlJc w:val="left"/>
+      <w:pPr>
+        <w:tabs>
+          <w:tab w:val="num" w:pos="5760"/>
+        </w:tabs>
+        <w:ind w:left="5760" w:hanging="360"/>
+      </w:pPr>
+    </w:lvl>
+    <w:lvl w:ilvl="8" w:tentative="1">
+      <w:start w:val="1"/>
+      <w:numFmt w:val="decimal"/>
+      <w:lvlText w:val="%9."/>
+      <w:lvlJc w:val="left"/>
+      <w:pPr>
+        <w:tabs>
+          <w:tab w:val="num" w:pos="6480"/>
+        </w:tabs>
+        <w:ind w:left="6480" w:hanging="360"/>
+      </w:pPr>
+    </w:lvl>
+  </w:abstractNum>
+  <w:abstractNum w:abstractNumId="32" w15:restartNumberingAfterBreak="0">
     <w:nsid w:val="58FD3078"/>
     <w:multiLevelType w:val="multilevel"/>
     <w:tmpl w:val="61F46268"/>
@@ -7126,7 +7457,7 @@
       </w:pPr>
     </w:lvl>
   </w:abstractNum>
-  <w:abstractNum w:abstractNumId="31" w15:restartNumberingAfterBreak="0">
+  <w:abstractNum w:abstractNumId="33" w15:restartNumberingAfterBreak="0">
     <w:nsid w:val="5A6D58F7"/>
     <w:multiLevelType w:val="multilevel"/>
     <w:tmpl w:val="8B5A949C"/>
@@ -7275,7 +7606,7 @@
       </w:rPr>
     </w:lvl>
   </w:abstractNum>
-  <w:abstractNum w:abstractNumId="32" w15:restartNumberingAfterBreak="0">
+  <w:abstractNum w:abstractNumId="34" w15:restartNumberingAfterBreak="0">
     <w:nsid w:val="5BD36754"/>
     <w:multiLevelType w:val="multilevel"/>
     <w:tmpl w:val="8C1CB7C4"/>
@@ -7388,7 +7719,7 @@
       </w:pPr>
     </w:lvl>
   </w:abstractNum>
-  <w:abstractNum w:abstractNumId="33" w15:restartNumberingAfterBreak="0">
+  <w:abstractNum w:abstractNumId="35" w15:restartNumberingAfterBreak="0">
     <w:nsid w:val="63476505"/>
     <w:multiLevelType w:val="multilevel"/>
     <w:tmpl w:val="72823FCC"/>
@@ -7537,7 +7868,7 @@
       </w:rPr>
     </w:lvl>
   </w:abstractNum>
-  <w:abstractNum w:abstractNumId="34" w15:restartNumberingAfterBreak="0">
+  <w:abstractNum w:abstractNumId="36" w15:restartNumberingAfterBreak="0">
     <w:nsid w:val="65715CE4"/>
     <w:multiLevelType w:val="multilevel"/>
     <w:tmpl w:val="B1BC05A4"/>
@@ -7686,7 +8017,7 @@
       </w:rPr>
     </w:lvl>
   </w:abstractNum>
-  <w:abstractNum w:abstractNumId="35" w15:restartNumberingAfterBreak="0">
+  <w:abstractNum w:abstractNumId="37" w15:restartNumberingAfterBreak="0">
     <w:nsid w:val="66FB7200"/>
     <w:multiLevelType w:val="multilevel"/>
     <w:tmpl w:val="862EFA4C"/>
@@ -7835,7 +8166,7 @@
       </w:rPr>
     </w:lvl>
   </w:abstractNum>
-  <w:abstractNum w:abstractNumId="36" w15:restartNumberingAfterBreak="0">
+  <w:abstractNum w:abstractNumId="38" w15:restartNumberingAfterBreak="0">
     <w:nsid w:val="683F119E"/>
     <w:multiLevelType w:val="multilevel"/>
     <w:tmpl w:val="3AB0D636"/>
@@ -7948,7 +8279,7 @@
       </w:pPr>
     </w:lvl>
   </w:abstractNum>
-  <w:abstractNum w:abstractNumId="37" w15:restartNumberingAfterBreak="0">
+  <w:abstractNum w:abstractNumId="39" w15:restartNumberingAfterBreak="0">
     <w:nsid w:val="6D43050B"/>
     <w:multiLevelType w:val="multilevel"/>
     <w:tmpl w:val="449C887A"/>
@@ -8061,7 +8392,7 @@
       </w:pPr>
     </w:lvl>
   </w:abstractNum>
-  <w:abstractNum w:abstractNumId="38" w15:restartNumberingAfterBreak="0">
+  <w:abstractNum w:abstractNumId="40" w15:restartNumberingAfterBreak="0">
     <w:nsid w:val="7CCF63BA"/>
     <w:multiLevelType w:val="multilevel"/>
     <w:tmpl w:val="459CE646"/>
@@ -8175,28 +8506,28 @@
     </w:lvl>
   </w:abstractNum>
   <w:num w:numId="1" w16cid:durableId="1527988980">
-    <w:abstractNumId w:val="31"/>
+    <w:abstractNumId w:val="33"/>
   </w:num>
   <w:num w:numId="2" w16cid:durableId="623660728">
-    <w:abstractNumId w:val="19"/>
+    <w:abstractNumId w:val="20"/>
   </w:num>
   <w:num w:numId="3" w16cid:durableId="1906379872">
     <w:abstractNumId w:val="14"/>
   </w:num>
   <w:num w:numId="4" w16cid:durableId="1702976259">
-    <w:abstractNumId w:val="35"/>
+    <w:abstractNumId w:val="37"/>
   </w:num>
   <w:num w:numId="5" w16cid:durableId="2126457909">
-    <w:abstractNumId w:val="28"/>
+    <w:abstractNumId w:val="29"/>
   </w:num>
   <w:num w:numId="6" w16cid:durableId="382339695">
-    <w:abstractNumId w:val="21"/>
+    <w:abstractNumId w:val="22"/>
   </w:num>
   <w:num w:numId="7" w16cid:durableId="1143304202">
     <w:abstractNumId w:val="0"/>
   </w:num>
   <w:num w:numId="8" w16cid:durableId="721633374">
-    <w:abstractNumId w:val="37"/>
+    <w:abstractNumId w:val="39"/>
     <w:lvlOverride w:ilvl="0">
       <w:lvl w:ilvl="0">
         <w:numFmt w:val="decimal"/>
@@ -8209,7 +8540,7 @@
     <w:abstractNumId w:val="12"/>
   </w:num>
   <w:num w:numId="10" w16cid:durableId="1406534218">
-    <w:abstractNumId w:val="24"/>
+    <w:abstractNumId w:val="25"/>
   </w:num>
   <w:num w:numId="11" w16cid:durableId="1303003893">
     <w:abstractNumId w:val="2"/>
@@ -8231,10 +8562,10 @@
     </w:lvlOverride>
   </w:num>
   <w:num w:numId="15" w16cid:durableId="1684670856">
-    <w:abstractNumId w:val="20"/>
+    <w:abstractNumId w:val="21"/>
   </w:num>
   <w:num w:numId="16" w16cid:durableId="1763060658">
-    <w:abstractNumId w:val="26"/>
+    <w:abstractNumId w:val="27"/>
     <w:lvlOverride w:ilvl="0">
       <w:lvl w:ilvl="0">
         <w:numFmt w:val="decimal"/>
@@ -8250,7 +8581,7 @@
     <w:abstractNumId w:val="6"/>
   </w:num>
   <w:num w:numId="19" w16cid:durableId="1009017450">
-    <w:abstractNumId w:val="27"/>
+    <w:abstractNumId w:val="28"/>
   </w:num>
   <w:num w:numId="20" w16cid:durableId="694577066">
     <w:abstractNumId w:val="8"/>
@@ -8259,13 +8590,13 @@
     <w:abstractNumId w:val="9"/>
   </w:num>
   <w:num w:numId="22" w16cid:durableId="1162235608">
-    <w:abstractNumId w:val="32"/>
+    <w:abstractNumId w:val="34"/>
   </w:num>
   <w:num w:numId="23" w16cid:durableId="1713189446">
     <w:abstractNumId w:val="3"/>
   </w:num>
   <w:num w:numId="24" w16cid:durableId="917176505">
-    <w:abstractNumId w:val="36"/>
+    <w:abstractNumId w:val="38"/>
     <w:lvlOverride w:ilvl="0">
       <w:lvl w:ilvl="0">
         <w:numFmt w:val="decimal"/>
@@ -8275,16 +8606,16 @@
     </w:lvlOverride>
   </w:num>
   <w:num w:numId="25" w16cid:durableId="1691831301">
-    <w:abstractNumId w:val="18"/>
+    <w:abstractNumId w:val="19"/>
   </w:num>
   <w:num w:numId="26" w16cid:durableId="1046291797">
-    <w:abstractNumId w:val="29"/>
+    <w:abstractNumId w:val="30"/>
   </w:num>
   <w:num w:numId="27" w16cid:durableId="1496263511">
-    <w:abstractNumId w:val="30"/>
+    <w:abstractNumId w:val="32"/>
   </w:num>
   <w:num w:numId="28" w16cid:durableId="1968898504">
-    <w:abstractNumId w:val="33"/>
+    <w:abstractNumId w:val="35"/>
   </w:num>
   <w:num w:numId="29" w16cid:durableId="1293098475">
     <w:abstractNumId w:val="7"/>
@@ -8300,7 +8631,7 @@
     <w:abstractNumId w:val="16"/>
   </w:num>
   <w:num w:numId="31" w16cid:durableId="1106269681">
-    <w:abstractNumId w:val="25"/>
+    <w:abstractNumId w:val="26"/>
     <w:lvlOverride w:ilvl="0">
       <w:lvl w:ilvl="0">
         <w:numFmt w:val="decimal"/>
@@ -8313,25 +8644,31 @@
     <w:abstractNumId w:val="13"/>
   </w:num>
   <w:num w:numId="33" w16cid:durableId="180319816">
-    <w:abstractNumId w:val="17"/>
+    <w:abstractNumId w:val="18"/>
   </w:num>
   <w:num w:numId="34" w16cid:durableId="1497721492">
-    <w:abstractNumId w:val="23"/>
+    <w:abstractNumId w:val="24"/>
   </w:num>
   <w:num w:numId="35" w16cid:durableId="274213869">
     <w:abstractNumId w:val="4"/>
   </w:num>
   <w:num w:numId="36" w16cid:durableId="1929390118">
-    <w:abstractNumId w:val="22"/>
+    <w:abstractNumId w:val="23"/>
   </w:num>
   <w:num w:numId="37" w16cid:durableId="1788885504">
-    <w:abstractNumId w:val="34"/>
+    <w:abstractNumId w:val="36"/>
   </w:num>
   <w:num w:numId="38" w16cid:durableId="1643609106">
-    <w:abstractNumId w:val="38"/>
+    <w:abstractNumId w:val="40"/>
   </w:num>
   <w:num w:numId="39" w16cid:durableId="454564381">
     <w:abstractNumId w:val="10"/>
+  </w:num>
+  <w:num w:numId="40" w16cid:durableId="805704572">
+    <w:abstractNumId w:val="31"/>
+  </w:num>
+  <w:num w:numId="41" w16cid:durableId="1477185493">
+    <w:abstractNumId w:val="17"/>
   </w:num>
 </w:numbering>
 </file>

</xml_diff>

<commit_message>
Add summary table for randpw service
</commit_message>
<xml_diff>
--- a/Latency Analysis/RandPwGen Service - Deep Analysis.docx
+++ b/Latency Analysis/RandPwGen Service - Deep Analysis.docx
@@ -11,11 +11,19 @@
       </w:pPr>
       <w:bookmarkStart w:id="0" w:name="_13led469gs06" w:colFirst="0" w:colLast="0"/>
       <w:bookmarkEnd w:id="0"/>
+      <w:proofErr w:type="spellStart"/>
       <w:r>
         <w:rPr>
           <w:color w:val="0000FF"/>
         </w:rPr>
-        <w:t>RandPwGen Service</w:t>
+        <w:t>RandPwGen</w:t>
+      </w:r>
+      <w:proofErr w:type="spellEnd"/>
+      <w:r>
+        <w:rPr>
+          <w:color w:val="0000FF"/>
+        </w:rPr>
+        <w:t xml:space="preserve"> Service</w:t>
       </w:r>
       <w:r>
         <w:rPr>
@@ -826,7 +834,21 @@
         <w:rPr>
           <w:lang w:val="en-US"/>
         </w:rPr>
-        <w:t>Garbage Collection (GC) Kicks In More Aggressively</w:t>
+        <w:t xml:space="preserve">Garbage Collection (GC) Kicks </w:t>
+      </w:r>
+      <w:proofErr w:type="gramStart"/>
+      <w:r>
+        <w:rPr>
+          <w:lang w:val="en-US"/>
+        </w:rPr>
+        <w:t>In</w:t>
+      </w:r>
+      <w:proofErr w:type="gramEnd"/>
+      <w:r>
+        <w:rPr>
+          <w:lang w:val="en-US"/>
+        </w:rPr>
+        <w:t xml:space="preserve"> More Aggressively</w:t>
       </w:r>
     </w:p>
     <w:p>
@@ -1016,11 +1038,19 @@
           <w:color w:val="0000FF"/>
         </w:rPr>
       </w:pPr>
+      <w:proofErr w:type="spellStart"/>
       <w:r>
         <w:rPr>
           <w:color w:val="0000FF"/>
         </w:rPr>
-        <w:t>RandPwGen Service Only Memory Reduction</w:t>
+        <w:t>RandPwGen</w:t>
+      </w:r>
+      <w:proofErr w:type="spellEnd"/>
+      <w:r>
+        <w:rPr>
+          <w:color w:val="0000FF"/>
+        </w:rPr>
+        <w:t xml:space="preserve"> Service Only Memory Reduction</w:t>
       </w:r>
     </w:p>
     <w:p>
@@ -2240,7 +2270,21 @@
         <w:rPr>
           <w:lang w:val="en-US"/>
         </w:rPr>
-        <w:t>The JVM performs GC based on thresholds in Eden, Survivor, and Old generations.</w:t>
+        <w:t xml:space="preserve">The JVM performs GC based on thresholds in Eden, Survivor, and </w:t>
+      </w:r>
+      <w:proofErr w:type="gramStart"/>
+      <w:r>
+        <w:rPr>
+          <w:lang w:val="en-US"/>
+        </w:rPr>
+        <w:t>Old</w:t>
+      </w:r>
+      <w:proofErr w:type="gramEnd"/>
+      <w:r>
+        <w:rPr>
+          <w:lang w:val="en-US"/>
+        </w:rPr>
+        <w:t xml:space="preserve"> generations.</w:t>
       </w:r>
     </w:p>
     <w:p>
@@ -2325,11 +2369,19 @@
           <w:color w:val="0000FF"/>
         </w:rPr>
       </w:pPr>
+      <w:proofErr w:type="spellStart"/>
       <w:r>
         <w:rPr>
           <w:color w:val="0000FF"/>
         </w:rPr>
-        <w:t xml:space="preserve">RandPwGen Service </w:t>
+        <w:t>RandPwGen</w:t>
+      </w:r>
+      <w:proofErr w:type="spellEnd"/>
+      <w:r>
+        <w:rPr>
+          <w:color w:val="0000FF"/>
+        </w:rPr>
+        <w:t xml:space="preserve"> Service </w:t>
       </w:r>
       <w:r>
         <w:rPr>
@@ -2698,7 +2750,21 @@
         <w:rPr>
           <w:lang w:val="en-US"/>
         </w:rPr>
-        <w:t>Latency Spikes Strongly Correlate With Memory Usage Peaks</w:t>
+        <w:t xml:space="preserve">Latency Spikes Strongly Correlate </w:t>
+      </w:r>
+      <w:proofErr w:type="gramStart"/>
+      <w:r>
+        <w:rPr>
+          <w:lang w:val="en-US"/>
+        </w:rPr>
+        <w:t>With</w:t>
+      </w:r>
+      <w:proofErr w:type="gramEnd"/>
+      <w:r>
+        <w:rPr>
+          <w:lang w:val="en-US"/>
+        </w:rPr>
+        <w:t xml:space="preserve"> Memory Usage Peaks</w:t>
       </w:r>
     </w:p>
     <w:p>
@@ -2829,6 +2895,625 @@
         </w:rPr>
         <w:t>This confirms that memory headroom relieves pressure and reduces service delay.</w:t>
       </w:r>
+    </w:p>
+    <w:p>
+      <w:pPr>
+        <w:rPr>
+          <w:lang w:val="en-US"/>
+        </w:rPr>
+      </w:pPr>
+    </w:p>
+    <w:p>
+      <w:pPr>
+        <w:pStyle w:val="Subtitle"/>
+        <w:rPr>
+          <w:b/>
+          <w:bCs/>
+          <w:lang w:val="en-US"/>
+        </w:rPr>
+      </w:pPr>
+      <w:r>
+        <w:rPr>
+          <w:lang w:val="en-US"/>
+        </w:rPr>
+        <w:t>Summary Table</w:t>
+      </w:r>
+    </w:p>
+    <w:tbl>
+      <w:tblPr>
+        <w:tblW w:w="9360" w:type="dxa"/>
+        <w:tblCellMar>
+          <w:top w:w="15" w:type="dxa"/>
+          <w:left w:w="15" w:type="dxa"/>
+          <w:bottom w:w="15" w:type="dxa"/>
+          <w:right w:w="15" w:type="dxa"/>
+        </w:tblCellMar>
+        <w:tblLook w:val="04A0" w:firstRow="1" w:lastRow="0" w:firstColumn="1" w:lastColumn="0" w:noHBand="0" w:noVBand="1"/>
+      </w:tblPr>
+      <w:tblGrid>
+        <w:gridCol w:w="1638"/>
+        <w:gridCol w:w="5050"/>
+        <w:gridCol w:w="2672"/>
+      </w:tblGrid>
+      <w:tr>
+        <w:tc>
+          <w:tcPr>
+            <w:tcW w:w="0" w:type="auto"/>
+            <w:tcBorders>
+              <w:top w:val="single" w:sz="8" w:space="0" w:color="000000"/>
+              <w:left w:val="single" w:sz="8" w:space="0" w:color="000000"/>
+              <w:bottom w:val="single" w:sz="8" w:space="0" w:color="000000"/>
+              <w:right w:val="single" w:sz="8" w:space="0" w:color="000000"/>
+            </w:tcBorders>
+            <w:tcMar>
+              <w:top w:w="100" w:type="dxa"/>
+              <w:left w:w="100" w:type="dxa"/>
+              <w:bottom w:w="100" w:type="dxa"/>
+              <w:right w:w="100" w:type="dxa"/>
+            </w:tcMar>
+            <w:hideMark/>
+          </w:tcPr>
+          <w:p>
+            <w:pPr>
+              <w:rPr>
+                <w:lang w:val="en-US"/>
+              </w:rPr>
+            </w:pPr>
+            <w:r>
+              <w:rPr>
+                <w:lang w:val="en-US"/>
+              </w:rPr>
+              <w:t>Metric</w:t>
+            </w:r>
+          </w:p>
+        </w:tc>
+        <w:tc>
+          <w:tcPr>
+            <w:tcW w:w="0" w:type="auto"/>
+            <w:tcBorders>
+              <w:top w:val="single" w:sz="8" w:space="0" w:color="000000"/>
+              <w:left w:val="single" w:sz="8" w:space="0" w:color="000000"/>
+              <w:bottom w:val="single" w:sz="8" w:space="0" w:color="000000"/>
+              <w:right w:val="single" w:sz="8" w:space="0" w:color="000000"/>
+            </w:tcBorders>
+            <w:tcMar>
+              <w:top w:w="100" w:type="dxa"/>
+              <w:left w:w="100" w:type="dxa"/>
+              <w:bottom w:w="100" w:type="dxa"/>
+              <w:right w:w="100" w:type="dxa"/>
+            </w:tcMar>
+            <w:hideMark/>
+          </w:tcPr>
+          <w:p>
+            <w:pPr>
+              <w:rPr>
+                <w:lang w:val="en-US"/>
+              </w:rPr>
+            </w:pPr>
+            <w:proofErr w:type="spellStart"/>
+            <w:r>
+              <w:rPr>
+                <w:lang w:val="en-US"/>
+              </w:rPr>
+              <w:t>Behaviour</w:t>
+            </w:r>
+            <w:proofErr w:type="spellEnd"/>
+          </w:p>
+        </w:tc>
+        <w:tc>
+          <w:tcPr>
+            <w:tcW w:w="0" w:type="auto"/>
+            <w:tcBorders>
+              <w:top w:val="single" w:sz="8" w:space="0" w:color="000000"/>
+              <w:left w:val="single" w:sz="8" w:space="0" w:color="000000"/>
+              <w:bottom w:val="single" w:sz="8" w:space="0" w:color="000000"/>
+              <w:right w:val="single" w:sz="8" w:space="0" w:color="000000"/>
+            </w:tcBorders>
+            <w:tcMar>
+              <w:top w:w="100" w:type="dxa"/>
+              <w:left w:w="100" w:type="dxa"/>
+              <w:bottom w:w="100" w:type="dxa"/>
+              <w:right w:w="100" w:type="dxa"/>
+            </w:tcMar>
+            <w:hideMark/>
+          </w:tcPr>
+          <w:p>
+            <w:pPr>
+              <w:rPr>
+                <w:lang w:val="en-US"/>
+              </w:rPr>
+            </w:pPr>
+            <w:r>
+              <w:rPr>
+                <w:lang w:val="en-US"/>
+              </w:rPr>
+              <w:t>Latency Impact</w:t>
+            </w:r>
+          </w:p>
+        </w:tc>
+      </w:tr>
+      <w:tr>
+        <w:tc>
+          <w:tcPr>
+            <w:tcW w:w="0" w:type="auto"/>
+            <w:tcBorders>
+              <w:top w:val="single" w:sz="8" w:space="0" w:color="000000"/>
+              <w:left w:val="single" w:sz="8" w:space="0" w:color="000000"/>
+              <w:bottom w:val="single" w:sz="8" w:space="0" w:color="000000"/>
+              <w:right w:val="single" w:sz="8" w:space="0" w:color="000000"/>
+            </w:tcBorders>
+            <w:tcMar>
+              <w:top w:w="100" w:type="dxa"/>
+              <w:left w:w="100" w:type="dxa"/>
+              <w:bottom w:w="100" w:type="dxa"/>
+              <w:right w:w="100" w:type="dxa"/>
+            </w:tcMar>
+            <w:hideMark/>
+          </w:tcPr>
+          <w:p>
+            <w:pPr>
+              <w:rPr>
+                <w:lang w:val="en-US"/>
+              </w:rPr>
+            </w:pPr>
+            <w:r>
+              <w:rPr>
+                <w:lang w:val="en-US"/>
+              </w:rPr>
+              <w:t>CPU Limit</w:t>
+            </w:r>
+          </w:p>
+        </w:tc>
+        <w:tc>
+          <w:tcPr>
+            <w:tcW w:w="0" w:type="auto"/>
+            <w:tcBorders>
+              <w:top w:val="single" w:sz="8" w:space="0" w:color="000000"/>
+              <w:left w:val="single" w:sz="8" w:space="0" w:color="000000"/>
+              <w:bottom w:val="single" w:sz="8" w:space="0" w:color="000000"/>
+              <w:right w:val="single" w:sz="8" w:space="0" w:color="000000"/>
+            </w:tcBorders>
+            <w:tcMar>
+              <w:top w:w="100" w:type="dxa"/>
+              <w:left w:w="100" w:type="dxa"/>
+              <w:bottom w:w="100" w:type="dxa"/>
+              <w:right w:w="100" w:type="dxa"/>
+            </w:tcMar>
+            <w:hideMark/>
+          </w:tcPr>
+          <w:p>
+            <w:pPr>
+              <w:rPr>
+                <w:lang w:val="en-US"/>
+              </w:rPr>
+            </w:pPr>
+            <w:r>
+              <w:rPr>
+                <w:lang w:val="en-US"/>
+              </w:rPr>
+              <w:t>Reduced but still sufficient</w:t>
+            </w:r>
+          </w:p>
+        </w:tc>
+        <w:tc>
+          <w:tcPr>
+            <w:tcW w:w="0" w:type="auto"/>
+            <w:tcBorders>
+              <w:top w:val="single" w:sz="8" w:space="0" w:color="000000"/>
+              <w:left w:val="single" w:sz="8" w:space="0" w:color="000000"/>
+              <w:bottom w:val="single" w:sz="8" w:space="0" w:color="000000"/>
+              <w:right w:val="single" w:sz="8" w:space="0" w:color="000000"/>
+            </w:tcBorders>
+            <w:tcMar>
+              <w:top w:w="100" w:type="dxa"/>
+              <w:left w:w="100" w:type="dxa"/>
+              <w:bottom w:w="100" w:type="dxa"/>
+              <w:right w:w="100" w:type="dxa"/>
+            </w:tcMar>
+            <w:hideMark/>
+          </w:tcPr>
+          <w:p>
+            <w:pPr>
+              <w:rPr>
+                <w:lang w:val="en-US"/>
+              </w:rPr>
+            </w:pPr>
+            <w:r>
+              <w:rPr>
+                <w:lang w:val="en-US"/>
+              </w:rPr>
+              <w:t>Not the bottleneck</w:t>
+            </w:r>
+          </w:p>
+        </w:tc>
+      </w:tr>
+      <w:tr>
+        <w:tc>
+          <w:tcPr>
+            <w:tcW w:w="0" w:type="auto"/>
+            <w:tcBorders>
+              <w:top w:val="single" w:sz="8" w:space="0" w:color="000000"/>
+              <w:left w:val="single" w:sz="8" w:space="0" w:color="000000"/>
+              <w:bottom w:val="single" w:sz="8" w:space="0" w:color="000000"/>
+              <w:right w:val="single" w:sz="8" w:space="0" w:color="000000"/>
+            </w:tcBorders>
+            <w:tcMar>
+              <w:top w:w="100" w:type="dxa"/>
+              <w:left w:w="100" w:type="dxa"/>
+              <w:bottom w:w="100" w:type="dxa"/>
+              <w:right w:w="100" w:type="dxa"/>
+            </w:tcMar>
+            <w:hideMark/>
+          </w:tcPr>
+          <w:p>
+            <w:pPr>
+              <w:rPr>
+                <w:lang w:val="en-US"/>
+              </w:rPr>
+            </w:pPr>
+            <w:r>
+              <w:rPr>
+                <w:lang w:val="en-US"/>
+              </w:rPr>
+              <w:t>CPU Usage</w:t>
+            </w:r>
+          </w:p>
+        </w:tc>
+        <w:tc>
+          <w:tcPr>
+            <w:tcW w:w="0" w:type="auto"/>
+            <w:tcBorders>
+              <w:top w:val="single" w:sz="8" w:space="0" w:color="000000"/>
+              <w:left w:val="single" w:sz="8" w:space="0" w:color="000000"/>
+              <w:bottom w:val="single" w:sz="8" w:space="0" w:color="000000"/>
+              <w:right w:val="single" w:sz="8" w:space="0" w:color="000000"/>
+            </w:tcBorders>
+            <w:tcMar>
+              <w:top w:w="100" w:type="dxa"/>
+              <w:left w:w="100" w:type="dxa"/>
+              <w:bottom w:w="100" w:type="dxa"/>
+              <w:right w:w="100" w:type="dxa"/>
+            </w:tcMar>
+            <w:hideMark/>
+          </w:tcPr>
+          <w:p>
+            <w:pPr>
+              <w:rPr>
+                <w:lang w:val="en-US"/>
+              </w:rPr>
+            </w:pPr>
+            <w:r>
+              <w:rPr>
+                <w:lang w:val="en-US"/>
+              </w:rPr>
+              <w:t>Low and stable</w:t>
+            </w:r>
+          </w:p>
+        </w:tc>
+        <w:tc>
+          <w:tcPr>
+            <w:tcW w:w="0" w:type="auto"/>
+            <w:tcBorders>
+              <w:top w:val="single" w:sz="8" w:space="0" w:color="000000"/>
+              <w:left w:val="single" w:sz="8" w:space="0" w:color="000000"/>
+              <w:bottom w:val="single" w:sz="8" w:space="0" w:color="000000"/>
+              <w:right w:val="single" w:sz="8" w:space="0" w:color="000000"/>
+            </w:tcBorders>
+            <w:tcMar>
+              <w:top w:w="100" w:type="dxa"/>
+              <w:left w:w="100" w:type="dxa"/>
+              <w:bottom w:w="100" w:type="dxa"/>
+              <w:right w:w="100" w:type="dxa"/>
+            </w:tcMar>
+            <w:hideMark/>
+          </w:tcPr>
+          <w:p>
+            <w:pPr>
+              <w:rPr>
+                <w:lang w:val="en-US"/>
+              </w:rPr>
+            </w:pPr>
+            <w:r>
+              <w:rPr>
+                <w:lang w:val="en-US"/>
+              </w:rPr>
+              <w:t>Correlates, but not causal</w:t>
+            </w:r>
+          </w:p>
+        </w:tc>
+      </w:tr>
+      <w:tr>
+        <w:tc>
+          <w:tcPr>
+            <w:tcW w:w="0" w:type="auto"/>
+            <w:tcBorders>
+              <w:top w:val="single" w:sz="8" w:space="0" w:color="000000"/>
+              <w:left w:val="single" w:sz="8" w:space="0" w:color="000000"/>
+              <w:bottom w:val="single" w:sz="8" w:space="0" w:color="000000"/>
+              <w:right w:val="single" w:sz="8" w:space="0" w:color="000000"/>
+            </w:tcBorders>
+            <w:tcMar>
+              <w:top w:w="100" w:type="dxa"/>
+              <w:left w:w="100" w:type="dxa"/>
+              <w:bottom w:w="100" w:type="dxa"/>
+              <w:right w:w="100" w:type="dxa"/>
+            </w:tcMar>
+            <w:hideMark/>
+          </w:tcPr>
+          <w:p>
+            <w:pPr>
+              <w:rPr>
+                <w:lang w:val="en-US"/>
+              </w:rPr>
+            </w:pPr>
+            <w:r>
+              <w:rPr>
+                <w:lang w:val="en-US"/>
+              </w:rPr>
+              <w:t>Memory Limit</w:t>
+            </w:r>
+          </w:p>
+        </w:tc>
+        <w:tc>
+          <w:tcPr>
+            <w:tcW w:w="0" w:type="auto"/>
+            <w:tcBorders>
+              <w:top w:val="single" w:sz="8" w:space="0" w:color="000000"/>
+              <w:left w:val="single" w:sz="8" w:space="0" w:color="000000"/>
+              <w:bottom w:val="single" w:sz="8" w:space="0" w:color="000000"/>
+              <w:right w:val="single" w:sz="8" w:space="0" w:color="000000"/>
+            </w:tcBorders>
+            <w:tcMar>
+              <w:top w:w="100" w:type="dxa"/>
+              <w:left w:w="100" w:type="dxa"/>
+              <w:bottom w:w="100" w:type="dxa"/>
+              <w:right w:w="100" w:type="dxa"/>
+            </w:tcMar>
+            <w:hideMark/>
+          </w:tcPr>
+          <w:p>
+            <w:pPr>
+              <w:rPr>
+                <w:lang w:val="en-US"/>
+              </w:rPr>
+            </w:pPr>
+            <w:r>
+              <w:rPr>
+                <w:lang w:val="en-US"/>
+              </w:rPr>
+              <w:t>Gradually reduced</w:t>
+            </w:r>
+          </w:p>
+        </w:tc>
+        <w:tc>
+          <w:tcPr>
+            <w:tcW w:w="0" w:type="auto"/>
+            <w:tcBorders>
+              <w:top w:val="single" w:sz="8" w:space="0" w:color="000000"/>
+              <w:left w:val="single" w:sz="8" w:space="0" w:color="000000"/>
+              <w:bottom w:val="single" w:sz="8" w:space="0" w:color="000000"/>
+              <w:right w:val="single" w:sz="8" w:space="0" w:color="000000"/>
+            </w:tcBorders>
+            <w:tcMar>
+              <w:top w:w="100" w:type="dxa"/>
+              <w:left w:w="100" w:type="dxa"/>
+              <w:bottom w:w="100" w:type="dxa"/>
+              <w:right w:w="100" w:type="dxa"/>
+            </w:tcMar>
+            <w:hideMark/>
+          </w:tcPr>
+          <w:p>
+            <w:pPr>
+              <w:rPr>
+                <w:lang w:val="en-US"/>
+              </w:rPr>
+            </w:pPr>
+            <w:r>
+              <w:rPr>
+                <w:lang w:val="en-US"/>
+              </w:rPr>
+              <w:t>Correlated with spikes</w:t>
+            </w:r>
+          </w:p>
+        </w:tc>
+      </w:tr>
+      <w:tr>
+        <w:tc>
+          <w:tcPr>
+            <w:tcW w:w="0" w:type="auto"/>
+            <w:tcBorders>
+              <w:top w:val="single" w:sz="8" w:space="0" w:color="000000"/>
+              <w:left w:val="single" w:sz="8" w:space="0" w:color="000000"/>
+              <w:bottom w:val="single" w:sz="8" w:space="0" w:color="000000"/>
+              <w:right w:val="single" w:sz="8" w:space="0" w:color="000000"/>
+            </w:tcBorders>
+            <w:tcMar>
+              <w:top w:w="100" w:type="dxa"/>
+              <w:left w:w="100" w:type="dxa"/>
+              <w:bottom w:w="100" w:type="dxa"/>
+              <w:right w:w="100" w:type="dxa"/>
+            </w:tcMar>
+            <w:hideMark/>
+          </w:tcPr>
+          <w:p>
+            <w:pPr>
+              <w:rPr>
+                <w:lang w:val="en-US"/>
+              </w:rPr>
+            </w:pPr>
+            <w:r>
+              <w:rPr>
+                <w:lang w:val="en-US"/>
+              </w:rPr>
+              <w:t>Memory Usage</w:t>
+            </w:r>
+          </w:p>
+        </w:tc>
+        <w:tc>
+          <w:tcPr>
+            <w:tcW w:w="0" w:type="auto"/>
+            <w:tcBorders>
+              <w:top w:val="single" w:sz="8" w:space="0" w:color="000000"/>
+              <w:left w:val="single" w:sz="8" w:space="0" w:color="000000"/>
+              <w:bottom w:val="single" w:sz="8" w:space="0" w:color="000000"/>
+              <w:right w:val="single" w:sz="8" w:space="0" w:color="000000"/>
+            </w:tcBorders>
+            <w:tcMar>
+              <w:top w:w="100" w:type="dxa"/>
+              <w:left w:w="100" w:type="dxa"/>
+              <w:bottom w:w="100" w:type="dxa"/>
+              <w:right w:w="100" w:type="dxa"/>
+            </w:tcMar>
+            <w:hideMark/>
+          </w:tcPr>
+          <w:p>
+            <w:pPr>
+              <w:rPr>
+                <w:lang w:val="en-US"/>
+              </w:rPr>
+            </w:pPr>
+            <w:r>
+              <w:rPr>
+                <w:lang w:val="en-US"/>
+              </w:rPr>
+              <w:t>Wavelike pattern, near limits</w:t>
+            </w:r>
+          </w:p>
+        </w:tc>
+        <w:tc>
+          <w:tcPr>
+            <w:tcW w:w="0" w:type="auto"/>
+            <w:tcBorders>
+              <w:top w:val="single" w:sz="8" w:space="0" w:color="000000"/>
+              <w:left w:val="single" w:sz="8" w:space="0" w:color="000000"/>
+              <w:bottom w:val="single" w:sz="8" w:space="0" w:color="000000"/>
+              <w:right w:val="single" w:sz="8" w:space="0" w:color="000000"/>
+            </w:tcBorders>
+            <w:tcMar>
+              <w:top w:w="100" w:type="dxa"/>
+              <w:left w:w="100" w:type="dxa"/>
+              <w:bottom w:w="100" w:type="dxa"/>
+              <w:right w:w="100" w:type="dxa"/>
+            </w:tcMar>
+            <w:hideMark/>
+          </w:tcPr>
+          <w:p>
+            <w:pPr>
+              <w:rPr>
+                <w:lang w:val="en-US"/>
+              </w:rPr>
+            </w:pPr>
+            <w:r>
+              <w:rPr>
+                <w:lang w:val="en-US"/>
+              </w:rPr>
+              <w:t>Directly tied to latency</w:t>
+            </w:r>
+          </w:p>
+        </w:tc>
+      </w:tr>
+      <w:tr>
+        <w:tc>
+          <w:tcPr>
+            <w:tcW w:w="0" w:type="auto"/>
+            <w:tcBorders>
+              <w:top w:val="single" w:sz="8" w:space="0" w:color="000000"/>
+              <w:left w:val="single" w:sz="8" w:space="0" w:color="000000"/>
+              <w:bottom w:val="single" w:sz="8" w:space="0" w:color="000000"/>
+              <w:right w:val="single" w:sz="8" w:space="0" w:color="000000"/>
+            </w:tcBorders>
+            <w:tcMar>
+              <w:top w:w="100" w:type="dxa"/>
+              <w:left w:w="100" w:type="dxa"/>
+              <w:bottom w:w="100" w:type="dxa"/>
+              <w:right w:w="100" w:type="dxa"/>
+            </w:tcMar>
+            <w:hideMark/>
+          </w:tcPr>
+          <w:p>
+            <w:pPr>
+              <w:rPr>
+                <w:lang w:val="en-US"/>
+              </w:rPr>
+            </w:pPr>
+            <w:r>
+              <w:rPr>
+                <w:lang w:val="en-US"/>
+              </w:rPr>
+              <w:t>Latency</w:t>
+            </w:r>
+          </w:p>
+        </w:tc>
+        <w:tc>
+          <w:tcPr>
+            <w:tcW w:w="0" w:type="auto"/>
+            <w:tcBorders>
+              <w:top w:val="single" w:sz="8" w:space="0" w:color="000000"/>
+              <w:left w:val="single" w:sz="8" w:space="0" w:color="000000"/>
+              <w:bottom w:val="single" w:sz="8" w:space="0" w:color="000000"/>
+              <w:right w:val="single" w:sz="8" w:space="0" w:color="000000"/>
+            </w:tcBorders>
+            <w:tcMar>
+              <w:top w:w="100" w:type="dxa"/>
+              <w:left w:w="100" w:type="dxa"/>
+              <w:bottom w:w="100" w:type="dxa"/>
+              <w:right w:w="100" w:type="dxa"/>
+            </w:tcMar>
+            <w:hideMark/>
+          </w:tcPr>
+          <w:p>
+            <w:pPr>
+              <w:rPr>
+                <w:lang w:val="en-US"/>
+              </w:rPr>
+            </w:pPr>
+            <w:r>
+              <w:rPr>
+                <w:lang w:val="en-US"/>
+              </w:rPr>
+              <w:t>Periodic spikes, strongest during high memory usage</w:t>
+            </w:r>
+          </w:p>
+        </w:tc>
+        <w:tc>
+          <w:tcPr>
+            <w:tcW w:w="0" w:type="auto"/>
+            <w:tcBorders>
+              <w:top w:val="single" w:sz="8" w:space="0" w:color="000000"/>
+              <w:left w:val="single" w:sz="8" w:space="0" w:color="000000"/>
+              <w:bottom w:val="single" w:sz="8" w:space="0" w:color="000000"/>
+              <w:right w:val="single" w:sz="8" w:space="0" w:color="000000"/>
+            </w:tcBorders>
+            <w:tcMar>
+              <w:top w:w="100" w:type="dxa"/>
+              <w:left w:w="100" w:type="dxa"/>
+              <w:bottom w:w="100" w:type="dxa"/>
+              <w:right w:w="100" w:type="dxa"/>
+            </w:tcMar>
+            <w:hideMark/>
+          </w:tcPr>
+          <w:p>
+            <w:pPr>
+              <w:rPr>
+                <w:lang w:val="en-US"/>
+              </w:rPr>
+            </w:pPr>
+            <w:r>
+              <w:rPr>
+                <w:lang w:val="en-US"/>
+              </w:rPr>
+              <w:t>GC/allocation delays likely</w:t>
+            </w:r>
+          </w:p>
+        </w:tc>
+      </w:tr>
+    </w:tbl>
+    <w:p>
+      <w:pPr>
+        <w:rPr>
+          <w:lang w:val="en-US"/>
+        </w:rPr>
+      </w:pPr>
     </w:p>
     <w:p>
       <w:pPr>

</xml_diff>

<commit_message>
Add obsevations at unexpected latency reduction of randpw service
</commit_message>
<xml_diff>
--- a/Latency Analysis/RandPwGen Service - Deep Analysis.docx
+++ b/Latency Analysis/RandPwGen Service - Deep Analysis.docx
@@ -3525,6 +3525,106 @@
     </w:p>
     <w:p>
       <w:pPr>
+        <w:pStyle w:val="Heading2"/>
+        <w:rPr>
+          <w:b/>
+          <w:bCs/>
+          <w:lang w:val="en-US"/>
+        </w:rPr>
+      </w:pPr>
+      <w:r>
+        <w:rPr>
+          <w:lang w:val="en-US"/>
+        </w:rPr>
+        <w:t>Explanation of Latency Reduction After 05-12 22:</w:t>
+      </w:r>
+    </w:p>
+    <w:p>
+      <w:pPr>
+        <w:pStyle w:val="Subtitle"/>
+        <w:rPr>
+          <w:b/>
+          <w:bCs/>
+          <w:lang w:val="en-US"/>
+        </w:rPr>
+      </w:pPr>
+      <w:r>
+        <w:rPr>
+          <w:lang w:val="en-US"/>
+        </w:rPr>
+        <w:t>Observations at 05-12 22:</w:t>
+      </w:r>
+    </w:p>
+    <w:p>
+      <w:pPr>
+        <w:numPr>
+          <w:ilvl w:val="0"/>
+          <w:numId w:val="42"/>
+        </w:numPr>
+        <w:rPr>
+          <w:lang w:val="en-US"/>
+        </w:rPr>
+      </w:pPr>
+      <w:r>
+        <w:rPr>
+          <w:lang w:val="en-US"/>
+        </w:rPr>
+        <w:t>CPU and memory limits are lower than earlier stages.</w:t>
+      </w:r>
+    </w:p>
+    <w:p>
+      <w:pPr>
+        <w:numPr>
+          <w:ilvl w:val="0"/>
+          <w:numId w:val="42"/>
+        </w:numPr>
+        <w:rPr>
+          <w:lang w:val="en-US"/>
+        </w:rPr>
+      </w:pPr>
+      <w:r>
+        <w:rPr>
+          <w:lang w:val="en-US"/>
+        </w:rPr>
+        <w:t>But latency drops significantly, becoming lower than 05-12 18 to 22.</w:t>
+      </w:r>
+    </w:p>
+    <w:p>
+      <w:pPr>
+        <w:numPr>
+          <w:ilvl w:val="0"/>
+          <w:numId w:val="42"/>
+        </w:numPr>
+        <w:rPr>
+          <w:lang w:val="en-US"/>
+        </w:rPr>
+      </w:pPr>
+      <w:r>
+        <w:rPr>
+          <w:lang w:val="en-US"/>
+        </w:rPr>
+        <w:t>CPU usage and memory usage show a more stable and smoother pattern.</w:t>
+      </w:r>
+    </w:p>
+    <w:p>
+      <w:pPr>
+        <w:numPr>
+          <w:ilvl w:val="0"/>
+          <w:numId w:val="42"/>
+        </w:numPr>
+        <w:rPr>
+          <w:lang w:val="en-US"/>
+        </w:rPr>
+      </w:pPr>
+      <w:r>
+        <w:rPr>
+          <w:lang w:val="en-US"/>
+        </w:rPr>
+        <w:t>No aggressive spikes in latency despite lower resources.</w:t>
+      </w:r>
+    </w:p>
+    <w:p>
+      <w:pPr>
         <w:rPr>
           <w:lang w:val="en-US"/>
         </w:rPr>
@@ -7244,6 +7344,155 @@
     </w:lvl>
   </w:abstractNum>
   <w:abstractNum w:abstractNumId="26" w15:restartNumberingAfterBreak="0">
+    <w:nsid w:val="4A8F18E6"/>
+    <w:multiLevelType w:val="multilevel"/>
+    <w:tmpl w:val="E1587F86"/>
+    <w:lvl w:ilvl="0">
+      <w:start w:val="1"/>
+      <w:numFmt w:val="bullet"/>
+      <w:lvlText w:val=""/>
+      <w:lvlJc w:val="left"/>
+      <w:pPr>
+        <w:tabs>
+          <w:tab w:val="num" w:pos="720"/>
+        </w:tabs>
+        <w:ind w:left="720" w:hanging="360"/>
+      </w:pPr>
+      <w:rPr>
+        <w:rFonts w:ascii="Symbol" w:hAnsi="Symbol" w:hint="default"/>
+        <w:sz w:val="20"/>
+      </w:rPr>
+    </w:lvl>
+    <w:lvl w:ilvl="1" w:tentative="1">
+      <w:start w:val="1"/>
+      <w:numFmt w:val="bullet"/>
+      <w:lvlText w:val="o"/>
+      <w:lvlJc w:val="left"/>
+      <w:pPr>
+        <w:tabs>
+          <w:tab w:val="num" w:pos="1440"/>
+        </w:tabs>
+        <w:ind w:left="1440" w:hanging="360"/>
+      </w:pPr>
+      <w:rPr>
+        <w:rFonts w:ascii="Courier New" w:hAnsi="Courier New" w:hint="default"/>
+        <w:sz w:val="20"/>
+      </w:rPr>
+    </w:lvl>
+    <w:lvl w:ilvl="2" w:tentative="1">
+      <w:start w:val="1"/>
+      <w:numFmt w:val="bullet"/>
+      <w:lvlText w:val=""/>
+      <w:lvlJc w:val="left"/>
+      <w:pPr>
+        <w:tabs>
+          <w:tab w:val="num" w:pos="2160"/>
+        </w:tabs>
+        <w:ind w:left="2160" w:hanging="360"/>
+      </w:pPr>
+      <w:rPr>
+        <w:rFonts w:ascii="Wingdings" w:hAnsi="Wingdings" w:hint="default"/>
+        <w:sz w:val="20"/>
+      </w:rPr>
+    </w:lvl>
+    <w:lvl w:ilvl="3" w:tentative="1">
+      <w:start w:val="1"/>
+      <w:numFmt w:val="bullet"/>
+      <w:lvlText w:val=""/>
+      <w:lvlJc w:val="left"/>
+      <w:pPr>
+        <w:tabs>
+          <w:tab w:val="num" w:pos="2880"/>
+        </w:tabs>
+        <w:ind w:left="2880" w:hanging="360"/>
+      </w:pPr>
+      <w:rPr>
+        <w:rFonts w:ascii="Wingdings" w:hAnsi="Wingdings" w:hint="default"/>
+        <w:sz w:val="20"/>
+      </w:rPr>
+    </w:lvl>
+    <w:lvl w:ilvl="4" w:tentative="1">
+      <w:start w:val="1"/>
+      <w:numFmt w:val="bullet"/>
+      <w:lvlText w:val=""/>
+      <w:lvlJc w:val="left"/>
+      <w:pPr>
+        <w:tabs>
+          <w:tab w:val="num" w:pos="3600"/>
+        </w:tabs>
+        <w:ind w:left="3600" w:hanging="360"/>
+      </w:pPr>
+      <w:rPr>
+        <w:rFonts w:ascii="Wingdings" w:hAnsi="Wingdings" w:hint="default"/>
+        <w:sz w:val="20"/>
+      </w:rPr>
+    </w:lvl>
+    <w:lvl w:ilvl="5" w:tentative="1">
+      <w:start w:val="1"/>
+      <w:numFmt w:val="bullet"/>
+      <w:lvlText w:val=""/>
+      <w:lvlJc w:val="left"/>
+      <w:pPr>
+        <w:tabs>
+          <w:tab w:val="num" w:pos="4320"/>
+        </w:tabs>
+        <w:ind w:left="4320" w:hanging="360"/>
+      </w:pPr>
+      <w:rPr>
+        <w:rFonts w:ascii="Wingdings" w:hAnsi="Wingdings" w:hint="default"/>
+        <w:sz w:val="20"/>
+      </w:rPr>
+    </w:lvl>
+    <w:lvl w:ilvl="6" w:tentative="1">
+      <w:start w:val="1"/>
+      <w:numFmt w:val="bullet"/>
+      <w:lvlText w:val=""/>
+      <w:lvlJc w:val="left"/>
+      <w:pPr>
+        <w:tabs>
+          <w:tab w:val="num" w:pos="5040"/>
+        </w:tabs>
+        <w:ind w:left="5040" w:hanging="360"/>
+      </w:pPr>
+      <w:rPr>
+        <w:rFonts w:ascii="Wingdings" w:hAnsi="Wingdings" w:hint="default"/>
+        <w:sz w:val="20"/>
+      </w:rPr>
+    </w:lvl>
+    <w:lvl w:ilvl="7" w:tentative="1">
+      <w:start w:val="1"/>
+      <w:numFmt w:val="bullet"/>
+      <w:lvlText w:val=""/>
+      <w:lvlJc w:val="left"/>
+      <w:pPr>
+        <w:tabs>
+          <w:tab w:val="num" w:pos="5760"/>
+        </w:tabs>
+        <w:ind w:left="5760" w:hanging="360"/>
+      </w:pPr>
+      <w:rPr>
+        <w:rFonts w:ascii="Wingdings" w:hAnsi="Wingdings" w:hint="default"/>
+        <w:sz w:val="20"/>
+      </w:rPr>
+    </w:lvl>
+    <w:lvl w:ilvl="8" w:tentative="1">
+      <w:start w:val="1"/>
+      <w:numFmt w:val="bullet"/>
+      <w:lvlText w:val=""/>
+      <w:lvlJc w:val="left"/>
+      <w:pPr>
+        <w:tabs>
+          <w:tab w:val="num" w:pos="6480"/>
+        </w:tabs>
+        <w:ind w:left="6480" w:hanging="360"/>
+      </w:pPr>
+      <w:rPr>
+        <w:rFonts w:ascii="Wingdings" w:hAnsi="Wingdings" w:hint="default"/>
+        <w:sz w:val="20"/>
+      </w:rPr>
+    </w:lvl>
+  </w:abstractNum>
+  <w:abstractNum w:abstractNumId="27" w15:restartNumberingAfterBreak="0">
     <w:nsid w:val="4BC03B4E"/>
     <w:multiLevelType w:val="multilevel"/>
     <w:tmpl w:val="B81A65DE"/>
@@ -7356,7 +7605,7 @@
       </w:pPr>
     </w:lvl>
   </w:abstractNum>
-  <w:abstractNum w:abstractNumId="27" w15:restartNumberingAfterBreak="0">
+  <w:abstractNum w:abstractNumId="28" w15:restartNumberingAfterBreak="0">
     <w:nsid w:val="52107909"/>
     <w:multiLevelType w:val="multilevel"/>
     <w:tmpl w:val="4BCE7A1A"/>
@@ -7469,7 +7718,7 @@
       </w:pPr>
     </w:lvl>
   </w:abstractNum>
-  <w:abstractNum w:abstractNumId="28" w15:restartNumberingAfterBreak="0">
+  <w:abstractNum w:abstractNumId="29" w15:restartNumberingAfterBreak="0">
     <w:nsid w:val="532E4019"/>
     <w:multiLevelType w:val="multilevel"/>
     <w:tmpl w:val="9D1A93B2"/>
@@ -7618,7 +7867,7 @@
       </w:rPr>
     </w:lvl>
   </w:abstractNum>
-  <w:abstractNum w:abstractNumId="29" w15:restartNumberingAfterBreak="0">
+  <w:abstractNum w:abstractNumId="30" w15:restartNumberingAfterBreak="0">
     <w:nsid w:val="54214724"/>
     <w:multiLevelType w:val="multilevel"/>
     <w:tmpl w:val="E07CAA54"/>
@@ -7767,7 +8016,7 @@
       </w:rPr>
     </w:lvl>
   </w:abstractNum>
-  <w:abstractNum w:abstractNumId="30" w15:restartNumberingAfterBreak="0">
+  <w:abstractNum w:abstractNumId="31" w15:restartNumberingAfterBreak="0">
     <w:nsid w:val="558A43F2"/>
     <w:multiLevelType w:val="multilevel"/>
     <w:tmpl w:val="9F2832CE"/>
@@ -7916,7 +8165,7 @@
       </w:rPr>
     </w:lvl>
   </w:abstractNum>
-  <w:abstractNum w:abstractNumId="31" w15:restartNumberingAfterBreak="0">
+  <w:abstractNum w:abstractNumId="32" w15:restartNumberingAfterBreak="0">
     <w:nsid w:val="57AB7F63"/>
     <w:multiLevelType w:val="multilevel"/>
     <w:tmpl w:val="7AFEC042"/>
@@ -8029,7 +8278,7 @@
       </w:pPr>
     </w:lvl>
   </w:abstractNum>
-  <w:abstractNum w:abstractNumId="32" w15:restartNumberingAfterBreak="0">
+  <w:abstractNum w:abstractNumId="33" w15:restartNumberingAfterBreak="0">
     <w:nsid w:val="58FD3078"/>
     <w:multiLevelType w:val="multilevel"/>
     <w:tmpl w:val="61F46268"/>
@@ -8142,7 +8391,7 @@
       </w:pPr>
     </w:lvl>
   </w:abstractNum>
-  <w:abstractNum w:abstractNumId="33" w15:restartNumberingAfterBreak="0">
+  <w:abstractNum w:abstractNumId="34" w15:restartNumberingAfterBreak="0">
     <w:nsid w:val="5A6D58F7"/>
     <w:multiLevelType w:val="multilevel"/>
     <w:tmpl w:val="8B5A949C"/>
@@ -8291,7 +8540,7 @@
       </w:rPr>
     </w:lvl>
   </w:abstractNum>
-  <w:abstractNum w:abstractNumId="34" w15:restartNumberingAfterBreak="0">
+  <w:abstractNum w:abstractNumId="35" w15:restartNumberingAfterBreak="0">
     <w:nsid w:val="5BD36754"/>
     <w:multiLevelType w:val="multilevel"/>
     <w:tmpl w:val="8C1CB7C4"/>
@@ -8404,7 +8653,7 @@
       </w:pPr>
     </w:lvl>
   </w:abstractNum>
-  <w:abstractNum w:abstractNumId="35" w15:restartNumberingAfterBreak="0">
+  <w:abstractNum w:abstractNumId="36" w15:restartNumberingAfterBreak="0">
     <w:nsid w:val="63476505"/>
     <w:multiLevelType w:val="multilevel"/>
     <w:tmpl w:val="72823FCC"/>
@@ -8553,7 +8802,7 @@
       </w:rPr>
     </w:lvl>
   </w:abstractNum>
-  <w:abstractNum w:abstractNumId="36" w15:restartNumberingAfterBreak="0">
+  <w:abstractNum w:abstractNumId="37" w15:restartNumberingAfterBreak="0">
     <w:nsid w:val="65715CE4"/>
     <w:multiLevelType w:val="multilevel"/>
     <w:tmpl w:val="B1BC05A4"/>
@@ -8702,7 +8951,7 @@
       </w:rPr>
     </w:lvl>
   </w:abstractNum>
-  <w:abstractNum w:abstractNumId="37" w15:restartNumberingAfterBreak="0">
+  <w:abstractNum w:abstractNumId="38" w15:restartNumberingAfterBreak="0">
     <w:nsid w:val="66FB7200"/>
     <w:multiLevelType w:val="multilevel"/>
     <w:tmpl w:val="862EFA4C"/>
@@ -8851,7 +9100,7 @@
       </w:rPr>
     </w:lvl>
   </w:abstractNum>
-  <w:abstractNum w:abstractNumId="38" w15:restartNumberingAfterBreak="0">
+  <w:abstractNum w:abstractNumId="39" w15:restartNumberingAfterBreak="0">
     <w:nsid w:val="683F119E"/>
     <w:multiLevelType w:val="multilevel"/>
     <w:tmpl w:val="3AB0D636"/>
@@ -8964,7 +9213,7 @@
       </w:pPr>
     </w:lvl>
   </w:abstractNum>
-  <w:abstractNum w:abstractNumId="39" w15:restartNumberingAfterBreak="0">
+  <w:abstractNum w:abstractNumId="40" w15:restartNumberingAfterBreak="0">
     <w:nsid w:val="6D43050B"/>
     <w:multiLevelType w:val="multilevel"/>
     <w:tmpl w:val="449C887A"/>
@@ -9077,7 +9326,7 @@
       </w:pPr>
     </w:lvl>
   </w:abstractNum>
-  <w:abstractNum w:abstractNumId="40" w15:restartNumberingAfterBreak="0">
+  <w:abstractNum w:abstractNumId="41" w15:restartNumberingAfterBreak="0">
     <w:nsid w:val="7CCF63BA"/>
     <w:multiLevelType w:val="multilevel"/>
     <w:tmpl w:val="459CE646"/>
@@ -9191,7 +9440,7 @@
     </w:lvl>
   </w:abstractNum>
   <w:num w:numId="1" w16cid:durableId="1527988980">
-    <w:abstractNumId w:val="33"/>
+    <w:abstractNumId w:val="34"/>
   </w:num>
   <w:num w:numId="2" w16cid:durableId="623660728">
     <w:abstractNumId w:val="20"/>
@@ -9200,10 +9449,10 @@
     <w:abstractNumId w:val="14"/>
   </w:num>
   <w:num w:numId="4" w16cid:durableId="1702976259">
-    <w:abstractNumId w:val="37"/>
+    <w:abstractNumId w:val="38"/>
   </w:num>
   <w:num w:numId="5" w16cid:durableId="2126457909">
-    <w:abstractNumId w:val="29"/>
+    <w:abstractNumId w:val="30"/>
   </w:num>
   <w:num w:numId="6" w16cid:durableId="382339695">
     <w:abstractNumId w:val="22"/>
@@ -9212,7 +9461,7 @@
     <w:abstractNumId w:val="0"/>
   </w:num>
   <w:num w:numId="8" w16cid:durableId="721633374">
-    <w:abstractNumId w:val="39"/>
+    <w:abstractNumId w:val="40"/>
     <w:lvlOverride w:ilvl="0">
       <w:lvl w:ilvl="0">
         <w:numFmt w:val="decimal"/>
@@ -9250,7 +9499,7 @@
     <w:abstractNumId w:val="21"/>
   </w:num>
   <w:num w:numId="16" w16cid:durableId="1763060658">
-    <w:abstractNumId w:val="27"/>
+    <w:abstractNumId w:val="28"/>
     <w:lvlOverride w:ilvl="0">
       <w:lvl w:ilvl="0">
         <w:numFmt w:val="decimal"/>
@@ -9266,7 +9515,7 @@
     <w:abstractNumId w:val="6"/>
   </w:num>
   <w:num w:numId="19" w16cid:durableId="1009017450">
-    <w:abstractNumId w:val="28"/>
+    <w:abstractNumId w:val="29"/>
   </w:num>
   <w:num w:numId="20" w16cid:durableId="694577066">
     <w:abstractNumId w:val="8"/>
@@ -9275,13 +9524,13 @@
     <w:abstractNumId w:val="9"/>
   </w:num>
   <w:num w:numId="22" w16cid:durableId="1162235608">
-    <w:abstractNumId w:val="34"/>
+    <w:abstractNumId w:val="35"/>
   </w:num>
   <w:num w:numId="23" w16cid:durableId="1713189446">
     <w:abstractNumId w:val="3"/>
   </w:num>
   <w:num w:numId="24" w16cid:durableId="917176505">
-    <w:abstractNumId w:val="38"/>
+    <w:abstractNumId w:val="39"/>
     <w:lvlOverride w:ilvl="0">
       <w:lvl w:ilvl="0">
         <w:numFmt w:val="decimal"/>
@@ -9294,13 +9543,13 @@
     <w:abstractNumId w:val="19"/>
   </w:num>
   <w:num w:numId="26" w16cid:durableId="1046291797">
-    <w:abstractNumId w:val="30"/>
+    <w:abstractNumId w:val="31"/>
   </w:num>
   <w:num w:numId="27" w16cid:durableId="1496263511">
-    <w:abstractNumId w:val="32"/>
+    <w:abstractNumId w:val="33"/>
   </w:num>
   <w:num w:numId="28" w16cid:durableId="1968898504">
-    <w:abstractNumId w:val="35"/>
+    <w:abstractNumId w:val="36"/>
   </w:num>
   <w:num w:numId="29" w16cid:durableId="1293098475">
     <w:abstractNumId w:val="7"/>
@@ -9316,7 +9565,7 @@
     <w:abstractNumId w:val="16"/>
   </w:num>
   <w:num w:numId="31" w16cid:durableId="1106269681">
-    <w:abstractNumId w:val="26"/>
+    <w:abstractNumId w:val="27"/>
     <w:lvlOverride w:ilvl="0">
       <w:lvl w:ilvl="0">
         <w:numFmt w:val="decimal"/>
@@ -9341,19 +9590,22 @@
     <w:abstractNumId w:val="23"/>
   </w:num>
   <w:num w:numId="37" w16cid:durableId="1788885504">
-    <w:abstractNumId w:val="36"/>
+    <w:abstractNumId w:val="37"/>
   </w:num>
   <w:num w:numId="38" w16cid:durableId="1643609106">
-    <w:abstractNumId w:val="40"/>
+    <w:abstractNumId w:val="41"/>
   </w:num>
   <w:num w:numId="39" w16cid:durableId="454564381">
     <w:abstractNumId w:val="10"/>
   </w:num>
   <w:num w:numId="40" w16cid:durableId="805704572">
-    <w:abstractNumId w:val="31"/>
+    <w:abstractNumId w:val="32"/>
   </w:num>
   <w:num w:numId="41" w16cid:durableId="1477185493">
     <w:abstractNumId w:val="17"/>
+  </w:num>
+  <w:num w:numId="42" w16cid:durableId="1618289355">
+    <w:abstractNumId w:val="26"/>
   </w:num>
 </w:numbering>
 </file>
@@ -9780,7 +10032,6 @@
     <w:basedOn w:val="Normal"/>
     <w:next w:val="Normal"/>
     <w:uiPriority w:val="9"/>
-    <w:semiHidden/>
     <w:unhideWhenUsed/>
     <w:qFormat/>
     <w:pPr>

</xml_diff>

<commit_message>
Add causes for unexpected latency reduction in randpw service
</commit_message>
<xml_diff>
--- a/Latency Analysis/RandPwGen Service - Deep Analysis.docx
+++ b/Latency Analysis/RandPwGen Service - Deep Analysis.docx
@@ -11,19 +11,11 @@
       </w:pPr>
       <w:bookmarkStart w:id="0" w:name="_13led469gs06" w:colFirst="0" w:colLast="0"/>
       <w:bookmarkEnd w:id="0"/>
-      <w:proofErr w:type="spellStart"/>
       <w:r>
         <w:rPr>
           <w:color w:val="0000FF"/>
         </w:rPr>
-        <w:t>RandPwGen</w:t>
-      </w:r>
-      <w:proofErr w:type="spellEnd"/>
-      <w:r>
-        <w:rPr>
-          <w:color w:val="0000FF"/>
-        </w:rPr>
-        <w:t xml:space="preserve"> Service</w:t>
+        <w:t>RandPwGen Service</w:t>
       </w:r>
       <w:r>
         <w:rPr>
@@ -834,21 +826,7 @@
         <w:rPr>
           <w:lang w:val="en-US"/>
         </w:rPr>
-        <w:t xml:space="preserve">Garbage Collection (GC) Kicks </w:t>
-      </w:r>
-      <w:proofErr w:type="gramStart"/>
-      <w:r>
-        <w:rPr>
-          <w:lang w:val="en-US"/>
-        </w:rPr>
-        <w:t>In</w:t>
-      </w:r>
-      <w:proofErr w:type="gramEnd"/>
-      <w:r>
-        <w:rPr>
-          <w:lang w:val="en-US"/>
-        </w:rPr>
-        <w:t xml:space="preserve"> More Aggressively</w:t>
+        <w:t>Garbage Collection (GC) Kicks In More Aggressively</w:t>
       </w:r>
     </w:p>
     <w:p>
@@ -1038,19 +1016,11 @@
           <w:color w:val="0000FF"/>
         </w:rPr>
       </w:pPr>
-      <w:proofErr w:type="spellStart"/>
       <w:r>
         <w:rPr>
           <w:color w:val="0000FF"/>
         </w:rPr>
-        <w:t>RandPwGen</w:t>
-      </w:r>
-      <w:proofErr w:type="spellEnd"/>
-      <w:r>
-        <w:rPr>
-          <w:color w:val="0000FF"/>
-        </w:rPr>
-        <w:t xml:space="preserve"> Service Only Memory Reduction</w:t>
+        <w:t>RandPwGen Service Only Memory Reduction</w:t>
       </w:r>
     </w:p>
     <w:p>
@@ -2270,21 +2240,7 @@
         <w:rPr>
           <w:lang w:val="en-US"/>
         </w:rPr>
-        <w:t xml:space="preserve">The JVM performs GC based on thresholds in Eden, Survivor, and </w:t>
-      </w:r>
-      <w:proofErr w:type="gramStart"/>
-      <w:r>
-        <w:rPr>
-          <w:lang w:val="en-US"/>
-        </w:rPr>
-        <w:t>Old</w:t>
-      </w:r>
-      <w:proofErr w:type="gramEnd"/>
-      <w:r>
-        <w:rPr>
-          <w:lang w:val="en-US"/>
-        </w:rPr>
-        <w:t xml:space="preserve"> generations.</w:t>
+        <w:t>The JVM performs GC based on thresholds in Eden, Survivor, and Old generations.</w:t>
       </w:r>
     </w:p>
     <w:p>
@@ -2369,19 +2325,11 @@
           <w:color w:val="0000FF"/>
         </w:rPr>
       </w:pPr>
-      <w:proofErr w:type="spellStart"/>
       <w:r>
         <w:rPr>
           <w:color w:val="0000FF"/>
         </w:rPr>
-        <w:t>RandPwGen</w:t>
-      </w:r>
-      <w:proofErr w:type="spellEnd"/>
-      <w:r>
-        <w:rPr>
-          <w:color w:val="0000FF"/>
-        </w:rPr>
-        <w:t xml:space="preserve"> Service </w:t>
+        <w:t xml:space="preserve">RandPwGen Service </w:t>
       </w:r>
       <w:r>
         <w:rPr>
@@ -2750,21 +2698,7 @@
         <w:rPr>
           <w:lang w:val="en-US"/>
         </w:rPr>
-        <w:t xml:space="preserve">Latency Spikes Strongly Correlate </w:t>
-      </w:r>
-      <w:proofErr w:type="gramStart"/>
-      <w:r>
-        <w:rPr>
-          <w:lang w:val="en-US"/>
-        </w:rPr>
-        <w:t>With</w:t>
-      </w:r>
-      <w:proofErr w:type="gramEnd"/>
-      <w:r>
-        <w:rPr>
-          <w:lang w:val="en-US"/>
-        </w:rPr>
-        <w:t xml:space="preserve"> Memory Usage Peaks</w:t>
+        <w:t>Latency Spikes Strongly Correlate With Memory Usage Peaks</w:t>
       </w:r>
     </w:p>
     <w:p>
@@ -2990,14 +2924,12 @@
                 <w:lang w:val="en-US"/>
               </w:rPr>
             </w:pPr>
-            <w:proofErr w:type="spellStart"/>
             <w:r>
               <w:rPr>
                 <w:lang w:val="en-US"/>
               </w:rPr>
               <w:t>Behaviour</w:t>
             </w:r>
-            <w:proofErr w:type="spellEnd"/>
           </w:p>
         </w:tc>
         <w:tc>
@@ -3632,6 +3564,714 @@
     </w:p>
     <w:p>
       <w:pPr>
+        <w:pStyle w:val="Subtitle"/>
+        <w:rPr>
+          <w:b/>
+          <w:bCs/>
+          <w:lang w:val="en-US"/>
+        </w:rPr>
+      </w:pPr>
+      <w:r>
+        <w:rPr>
+          <w:lang w:val="en-US"/>
+        </w:rPr>
+        <w:t>Reasons for Latency Reduction</w:t>
+      </w:r>
+    </w:p>
+    <w:p>
+      <w:pPr>
+        <w:pStyle w:val="ListParagraph"/>
+        <w:numPr>
+          <w:ilvl w:val="0"/>
+          <w:numId w:val="58"/>
+        </w:numPr>
+        <w:rPr>
+          <w:lang w:val="en-US"/>
+        </w:rPr>
+      </w:pPr>
+      <w:r>
+        <w:rPr>
+          <w:lang w:val="en-US"/>
+        </w:rPr>
+        <w:t>Garbage Collection (GC) Stabilization</w:t>
+      </w:r>
+    </w:p>
+    <w:p>
+      <w:pPr>
+        <w:numPr>
+          <w:ilvl w:val="0"/>
+          <w:numId w:val="44"/>
+        </w:numPr>
+        <w:rPr>
+          <w:lang w:val="en-US"/>
+        </w:rPr>
+      </w:pPr>
+      <w:r>
+        <w:rPr>
+          <w:lang w:val="en-US"/>
+        </w:rPr>
+        <w:t>Java applications often exhibit high latency due to GC pressure under higher memory limits.</w:t>
+      </w:r>
+    </w:p>
+    <w:p>
+      <w:pPr>
+        <w:numPr>
+          <w:ilvl w:val="0"/>
+          <w:numId w:val="44"/>
+        </w:numPr>
+        <w:rPr>
+          <w:lang w:val="en-US"/>
+        </w:rPr>
+      </w:pPr>
+      <w:r>
+        <w:rPr>
+          <w:lang w:val="en-US"/>
+        </w:rPr>
+        <w:t>Earlier phases might have allowed excessive memory allocation -&gt; more frequent or full GC.</w:t>
+      </w:r>
+    </w:p>
+    <w:p>
+      <w:pPr>
+        <w:numPr>
+          <w:ilvl w:val="0"/>
+          <w:numId w:val="44"/>
+        </w:numPr>
+        <w:rPr>
+          <w:lang w:val="en-US"/>
+        </w:rPr>
+      </w:pPr>
+      <w:r>
+        <w:rPr>
+          <w:lang w:val="en-US"/>
+        </w:rPr>
+        <w:t>After memory limits were reduced, the JVM may have started allocating more conservatively, leading to:</w:t>
+      </w:r>
+    </w:p>
+    <w:p>
+      <w:pPr>
+        <w:numPr>
+          <w:ilvl w:val="1"/>
+          <w:numId w:val="44"/>
+        </w:numPr>
+        <w:rPr>
+          <w:lang w:val="en-US"/>
+        </w:rPr>
+      </w:pPr>
+      <w:r>
+        <w:rPr>
+          <w:lang w:val="en-US"/>
+        </w:rPr>
+        <w:t>Fewer object promotions to old gen</w:t>
+      </w:r>
+    </w:p>
+    <w:p>
+      <w:pPr>
+        <w:numPr>
+          <w:ilvl w:val="1"/>
+          <w:numId w:val="44"/>
+        </w:numPr>
+        <w:rPr>
+          <w:lang w:val="en-US"/>
+        </w:rPr>
+      </w:pPr>
+      <w:r>
+        <w:rPr>
+          <w:lang w:val="en-US"/>
+        </w:rPr>
+        <w:t>Shorter GC pause times</w:t>
+      </w:r>
+    </w:p>
+    <w:p>
+      <w:pPr>
+        <w:numPr>
+          <w:ilvl w:val="1"/>
+          <w:numId w:val="44"/>
+        </w:numPr>
+        <w:rPr>
+          <w:lang w:val="en-US"/>
+        </w:rPr>
+      </w:pPr>
+      <w:r>
+        <w:rPr>
+          <w:lang w:val="en-US"/>
+        </w:rPr>
+        <w:t>More frequent minor GCs, but less disruptive.</w:t>
+      </w:r>
+    </w:p>
+    <w:p>
+      <w:pPr>
+        <w:rPr>
+          <w:lang w:val="en-US"/>
+        </w:rPr>
+      </w:pPr>
+    </w:p>
+    <w:p>
+      <w:pPr>
+        <w:rPr>
+          <w:lang w:val="en-US"/>
+        </w:rPr>
+      </w:pPr>
+    </w:p>
+    <w:p>
+      <w:pPr>
+        <w:pStyle w:val="ListParagraph"/>
+        <w:numPr>
+          <w:ilvl w:val="0"/>
+          <w:numId w:val="58"/>
+        </w:numPr>
+        <w:rPr>
+          <w:lang w:val="en-US"/>
+        </w:rPr>
+      </w:pPr>
+      <w:r>
+        <w:rPr>
+          <w:lang w:val="en-US"/>
+        </w:rPr>
+        <w:t>CPU Cache Efficiency</w:t>
+      </w:r>
+    </w:p>
+    <w:p>
+      <w:pPr>
+        <w:numPr>
+          <w:ilvl w:val="0"/>
+          <w:numId w:val="46"/>
+        </w:numPr>
+        <w:rPr>
+          <w:lang w:val="en-US"/>
+        </w:rPr>
+      </w:pPr>
+      <w:r>
+        <w:rPr>
+          <w:lang w:val="en-US"/>
+        </w:rPr>
+        <w:t>With less CPU available, the JVM and OS scheduler:</w:t>
+      </w:r>
+    </w:p>
+    <w:p>
+      <w:pPr>
+        <w:numPr>
+          <w:ilvl w:val="1"/>
+          <w:numId w:val="46"/>
+        </w:numPr>
+        <w:rPr>
+          <w:lang w:val="en-US"/>
+        </w:rPr>
+      </w:pPr>
+      <w:r>
+        <w:rPr>
+          <w:lang w:val="en-US"/>
+        </w:rPr>
+        <w:t>Schedule threads more predictably.</w:t>
+      </w:r>
+    </w:p>
+    <w:p>
+      <w:pPr>
+        <w:numPr>
+          <w:ilvl w:val="1"/>
+          <w:numId w:val="46"/>
+        </w:numPr>
+        <w:rPr>
+          <w:lang w:val="en-US"/>
+        </w:rPr>
+      </w:pPr>
+      <w:r>
+        <w:rPr>
+          <w:lang w:val="en-US"/>
+        </w:rPr>
+        <w:t>Reduce CPU thrashing from excessive parallelism or context switching.</w:t>
+      </w:r>
+    </w:p>
+    <w:p>
+      <w:pPr>
+        <w:numPr>
+          <w:ilvl w:val="0"/>
+          <w:numId w:val="46"/>
+        </w:numPr>
+        <w:rPr>
+          <w:lang w:val="en-US"/>
+        </w:rPr>
+      </w:pPr>
+      <w:r>
+        <w:rPr>
+          <w:lang w:val="en-US"/>
+        </w:rPr>
+        <w:t>This may improve instruction cache hit ratio or thread locality, indirectly reducing latency.</w:t>
+      </w:r>
+    </w:p>
+    <w:p>
+      <w:pPr>
+        <w:rPr>
+          <w:lang w:val="en-US"/>
+        </w:rPr>
+      </w:pPr>
+      <w:r>
+        <w:rPr>
+          <w:lang w:val="en-US"/>
+        </w:rPr>
+        <w:br/>
+      </w:r>
+    </w:p>
+    <w:p>
+      <w:pPr>
+        <w:pStyle w:val="ListParagraph"/>
+        <w:numPr>
+          <w:ilvl w:val="0"/>
+          <w:numId w:val="58"/>
+        </w:numPr>
+        <w:rPr>
+          <w:lang w:val="en-US"/>
+        </w:rPr>
+      </w:pPr>
+      <w:r>
+        <w:rPr>
+          <w:lang w:val="en-US"/>
+        </w:rPr>
+        <w:t>Load Flattening / Stabilization</w:t>
+      </w:r>
+    </w:p>
+    <w:p>
+      <w:pPr>
+        <w:numPr>
+          <w:ilvl w:val="0"/>
+          <w:numId w:val="48"/>
+        </w:numPr>
+        <w:rPr>
+          <w:lang w:val="en-US"/>
+        </w:rPr>
+      </w:pPr>
+      <w:r>
+        <w:rPr>
+          <w:lang w:val="en-US"/>
+        </w:rPr>
+        <w:t>The load is constant (10–20 req/s) overall, but actual request distribution have been more bursty earlier (surges).</w:t>
+      </w:r>
+    </w:p>
+    <w:p>
+      <w:pPr>
+        <w:numPr>
+          <w:ilvl w:val="0"/>
+          <w:numId w:val="48"/>
+        </w:numPr>
+        <w:rPr>
+          <w:lang w:val="en-US"/>
+        </w:rPr>
+      </w:pPr>
+      <w:r>
+        <w:rPr>
+          <w:lang w:val="en-US"/>
+        </w:rPr>
+        <w:t>Post-05-12 22, the load became more uniform, the app:</w:t>
+      </w:r>
+    </w:p>
+    <w:p>
+      <w:pPr>
+        <w:numPr>
+          <w:ilvl w:val="1"/>
+          <w:numId w:val="48"/>
+        </w:numPr>
+        <w:rPr>
+          <w:lang w:val="en-US"/>
+        </w:rPr>
+      </w:pPr>
+      <w:r>
+        <w:rPr>
+          <w:lang w:val="en-US"/>
+        </w:rPr>
+        <w:t>Better utilize CPU without sudden pressure.</w:t>
+      </w:r>
+    </w:p>
+    <w:p>
+      <w:pPr>
+        <w:numPr>
+          <w:ilvl w:val="1"/>
+          <w:numId w:val="48"/>
+        </w:numPr>
+        <w:rPr>
+          <w:lang w:val="en-US"/>
+        </w:rPr>
+      </w:pPr>
+      <w:r>
+        <w:rPr>
+          <w:lang w:val="en-US"/>
+        </w:rPr>
+        <w:t>Keep queues short -&gt; lower response time.</w:t>
+      </w:r>
+    </w:p>
+    <w:p>
+      <w:pPr>
+        <w:rPr>
+          <w:lang w:val="en-US"/>
+        </w:rPr>
+      </w:pPr>
+      <w:r>
+        <w:rPr>
+          <w:lang w:val="en-US"/>
+        </w:rPr>
+        <w:br/>
+      </w:r>
+    </w:p>
+    <w:p>
+      <w:pPr>
+        <w:pStyle w:val="ListParagraph"/>
+        <w:numPr>
+          <w:ilvl w:val="0"/>
+          <w:numId w:val="58"/>
+        </w:numPr>
+        <w:rPr>
+          <w:lang w:val="en-US"/>
+        </w:rPr>
+      </w:pPr>
+      <w:r>
+        <w:rPr>
+          <w:lang w:val="en-US"/>
+        </w:rPr>
+        <w:t>Memory Limit Shrinkage Preventing Over-Allocation</w:t>
+      </w:r>
+    </w:p>
+    <w:p>
+      <w:pPr>
+        <w:numPr>
+          <w:ilvl w:val="0"/>
+          <w:numId w:val="50"/>
+        </w:numPr>
+        <w:rPr>
+          <w:lang w:val="en-US"/>
+        </w:rPr>
+      </w:pPr>
+      <w:r>
+        <w:rPr>
+          <w:lang w:val="en-US"/>
+        </w:rPr>
+        <w:t>JVM over-allocation under high memory limits  cause:</w:t>
+      </w:r>
+    </w:p>
+    <w:p>
+      <w:pPr>
+        <w:numPr>
+          <w:ilvl w:val="1"/>
+          <w:numId w:val="50"/>
+        </w:numPr>
+        <w:rPr>
+          <w:lang w:val="en-US"/>
+        </w:rPr>
+      </w:pPr>
+      <w:r>
+        <w:rPr>
+          <w:lang w:val="en-US"/>
+        </w:rPr>
+        <w:t>High GC time.</w:t>
+      </w:r>
+    </w:p>
+    <w:p>
+      <w:pPr>
+        <w:numPr>
+          <w:ilvl w:val="1"/>
+          <w:numId w:val="50"/>
+        </w:numPr>
+        <w:rPr>
+          <w:lang w:val="en-US"/>
+        </w:rPr>
+      </w:pPr>
+      <w:r>
+        <w:rPr>
+          <w:lang w:val="en-US"/>
+        </w:rPr>
+        <w:t>Memory fragmentation.</w:t>
+      </w:r>
+    </w:p>
+    <w:p>
+      <w:pPr>
+        <w:numPr>
+          <w:ilvl w:val="0"/>
+          <w:numId w:val="50"/>
+        </w:numPr>
+        <w:rPr>
+          <w:lang w:val="en-US"/>
+        </w:rPr>
+      </w:pPr>
+      <w:r>
+        <w:rPr>
+          <w:lang w:val="en-US"/>
+        </w:rPr>
+        <w:t>Reduced limits have disciplined the allocator, resulting in:</w:t>
+      </w:r>
+    </w:p>
+    <w:p>
+      <w:pPr>
+        <w:numPr>
+          <w:ilvl w:val="1"/>
+          <w:numId w:val="50"/>
+        </w:numPr>
+        <w:rPr>
+          <w:lang w:val="en-US"/>
+        </w:rPr>
+      </w:pPr>
+      <w:r>
+        <w:rPr>
+          <w:lang w:val="en-US"/>
+        </w:rPr>
+        <w:t>Lower memory usage variance</w:t>
+      </w:r>
+    </w:p>
+    <w:p>
+      <w:pPr>
+        <w:numPr>
+          <w:ilvl w:val="1"/>
+          <w:numId w:val="50"/>
+        </w:numPr>
+        <w:rPr>
+          <w:lang w:val="en-US"/>
+        </w:rPr>
+      </w:pPr>
+      <w:r>
+        <w:rPr>
+          <w:lang w:val="en-US"/>
+        </w:rPr>
+        <w:t>Tighter heap layout</w:t>
+      </w:r>
+    </w:p>
+    <w:p>
+      <w:pPr>
+        <w:numPr>
+          <w:ilvl w:val="1"/>
+          <w:numId w:val="50"/>
+        </w:numPr>
+        <w:rPr>
+          <w:lang w:val="en-US"/>
+        </w:rPr>
+      </w:pPr>
+      <w:r>
+        <w:rPr>
+          <w:lang w:val="en-US"/>
+        </w:rPr>
+        <w:t>Faster memory access (less paging, no major GC triggers).</w:t>
+      </w:r>
+    </w:p>
+    <w:p>
+      <w:pPr>
+        <w:rPr>
+          <w:lang w:val="en-US"/>
+        </w:rPr>
+      </w:pPr>
+      <w:r>
+        <w:rPr>
+          <w:lang w:val="en-US"/>
+        </w:rPr>
+        <w:br/>
+      </w:r>
+    </w:p>
+    <w:p>
+      <w:pPr>
+        <w:pStyle w:val="ListParagraph"/>
+        <w:numPr>
+          <w:ilvl w:val="0"/>
+          <w:numId w:val="58"/>
+        </w:numPr>
+        <w:rPr>
+          <w:lang w:val="en-US"/>
+        </w:rPr>
+      </w:pPr>
+      <w:r>
+        <w:rPr>
+          <w:lang w:val="en-US"/>
+        </w:rPr>
+        <w:t>Background Optimization Effects</w:t>
+      </w:r>
+    </w:p>
+    <w:p>
+      <w:pPr>
+        <w:numPr>
+          <w:ilvl w:val="0"/>
+          <w:numId w:val="52"/>
+        </w:numPr>
+        <w:rPr>
+          <w:lang w:val="en-US"/>
+        </w:rPr>
+      </w:pPr>
+      <w:r>
+        <w:rPr>
+          <w:lang w:val="en-US"/>
+        </w:rPr>
+        <w:t>JVM’s adaptive optimizations (JIT compiler, tiered compilation) have kicked in later:</w:t>
+      </w:r>
+    </w:p>
+    <w:p>
+      <w:pPr>
+        <w:numPr>
+          <w:ilvl w:val="1"/>
+          <w:numId w:val="52"/>
+        </w:numPr>
+        <w:rPr>
+          <w:lang w:val="en-US"/>
+        </w:rPr>
+      </w:pPr>
+      <w:r>
+        <w:rPr>
+          <w:lang w:val="en-US"/>
+        </w:rPr>
+        <w:t>Heavily used code gets compiled to native over time.</w:t>
+      </w:r>
+    </w:p>
+    <w:p>
+      <w:pPr>
+        <w:numPr>
+          <w:ilvl w:val="1"/>
+          <w:numId w:val="52"/>
+        </w:numPr>
+        <w:rPr>
+          <w:lang w:val="en-US"/>
+        </w:rPr>
+      </w:pPr>
+      <w:r>
+        <w:rPr>
+          <w:lang w:val="en-US"/>
+        </w:rPr>
+        <w:t>Optimizations such as inlining, loop unrolling, or escape analysis improve runtime performance.</w:t>
+      </w:r>
+    </w:p>
+    <w:p>
+      <w:pPr>
+        <w:numPr>
+          <w:ilvl w:val="1"/>
+          <w:numId w:val="52"/>
+        </w:numPr>
+        <w:rPr>
+          <w:lang w:val="en-US"/>
+        </w:rPr>
+      </w:pPr>
+      <w:r>
+        <w:rPr>
+          <w:lang w:val="en-US"/>
+        </w:rPr>
+        <w:t>These would be more visible after long uptime, around the 05-12 22 mark.</w:t>
+      </w:r>
+    </w:p>
+    <w:p>
+      <w:pPr>
+        <w:rPr>
+          <w:lang w:val="en-US"/>
+        </w:rPr>
+      </w:pPr>
+      <w:r>
+        <w:rPr>
+          <w:lang w:val="en-US"/>
+        </w:rPr>
+        <w:br/>
+      </w:r>
+    </w:p>
+    <w:p>
+      <w:pPr>
+        <w:pStyle w:val="ListParagraph"/>
+        <w:numPr>
+          <w:ilvl w:val="0"/>
+          <w:numId w:val="58"/>
+        </w:numPr>
+        <w:rPr>
+          <w:lang w:val="en-US"/>
+        </w:rPr>
+      </w:pPr>
+      <w:r>
+        <w:rPr>
+          <w:lang w:val="en-US"/>
+        </w:rPr>
+        <w:t>Kubernetes Pod Stabilization</w:t>
+      </w:r>
+    </w:p>
+    <w:p>
+      <w:pPr>
+        <w:numPr>
+          <w:ilvl w:val="0"/>
+          <w:numId w:val="54"/>
+        </w:numPr>
+        <w:rPr>
+          <w:lang w:val="en-US"/>
+        </w:rPr>
+      </w:pPr>
+      <w:r>
+        <w:rPr>
+          <w:lang w:val="en-US"/>
+        </w:rPr>
+        <w:t>Early phases have included pod CPU throttling, cold start effects, or background init tasks.</w:t>
+      </w:r>
+    </w:p>
+    <w:p>
+      <w:pPr>
+        <w:numPr>
+          <w:ilvl w:val="0"/>
+          <w:numId w:val="54"/>
+        </w:numPr>
+        <w:rPr>
+          <w:lang w:val="en-US"/>
+        </w:rPr>
+      </w:pPr>
+      <w:r>
+        <w:rPr>
+          <w:lang w:val="en-US"/>
+        </w:rPr>
+        <w:t xml:space="preserve">After 05-12 22, the container be fully stabilized, and the </w:t>
+      </w:r>
+      <w:r>
+        <w:rPr>
+          <w:b/>
+          <w:bCs/>
+          <w:lang w:val="en-US"/>
+        </w:rPr>
+        <w:t>Linux CFS scheduler</w:t>
+      </w:r>
+      <w:r>
+        <w:rPr>
+          <w:lang w:val="en-US"/>
+        </w:rPr>
+        <w:t xml:space="preserve"> more fairly assigns CPU slices.</w:t>
+      </w:r>
+    </w:p>
+    <w:p>
+      <w:pPr>
+        <w:numPr>
+          <w:ilvl w:val="0"/>
+          <w:numId w:val="54"/>
+        </w:numPr>
+        <w:rPr>
+          <w:lang w:val="en-US"/>
+        </w:rPr>
+      </w:pPr>
+      <w:r>
+        <w:rPr>
+          <w:lang w:val="en-US"/>
+        </w:rPr>
+        <w:t>CPU limits enforced properly by Kubernetes -&gt; less preemption</w:t>
+      </w:r>
+      <w:r>
+        <w:rPr>
+          <w:b/>
+          <w:bCs/>
+          <w:lang w:val="en-US"/>
+        </w:rPr>
+        <w:t xml:space="preserve"> </w:t>
+      </w:r>
+      <w:r>
+        <w:rPr>
+          <w:lang w:val="en-US"/>
+        </w:rPr>
+        <w:t>-&gt; consistent performance.</w:t>
+      </w:r>
+    </w:p>
+    <w:p>
+      <w:pPr>
+        <w:rPr>
+          <w:lang w:val="en-US"/>
+        </w:rPr>
+      </w:pPr>
+    </w:p>
+    <w:p>
+      <w:pPr>
+        <w:rPr>
+          <w:lang w:val="en-US"/>
+        </w:rPr>
+      </w:pPr>
+    </w:p>
+    <w:p>
+      <w:pPr>
         <w:rPr>
           <w:lang w:val="en-US"/>
         </w:rPr>
@@ -3722,6 +4362,120 @@
 <file path=word/numbering.xml><?xml version="1.0" encoding="utf-8"?>
 <w:numbering xmlns:wpc="http://schemas.microsoft.com/office/word/2010/wordprocessingCanvas" xmlns:cx="http://schemas.microsoft.com/office/drawing/2014/chartex" xmlns:cx1="http://schemas.microsoft.com/office/drawing/2015/9/8/chartex" xmlns:cx2="http://schemas.microsoft.com/office/drawing/2015/10/21/chartex" xmlns:cx3="http://schemas.microsoft.com/office/drawing/2016/5/9/chartex" xmlns:cx4="http://schemas.microsoft.com/office/drawing/2016/5/10/chartex" xmlns:cx5="http://schemas.microsoft.com/office/drawing/2016/5/11/chartex" xmlns:cx6="http://schemas.microsoft.com/office/drawing/2016/5/12/chartex" xmlns:cx7="http://schemas.microsoft.com/office/drawing/2016/5/13/chartex" xmlns:cx8="http://schemas.microsoft.com/office/drawing/2016/5/14/chartex" xmlns:mc="http://schemas.openxmlformats.org/markup-compatibility/2006" xmlns:aink="http://schemas.microsoft.com/office/drawing/2016/ink" xmlns:am3d="http://schemas.microsoft.com/office/drawing/2017/model3d" xmlns:o="urn:schemas-microsoft-com:office:office" xmlns:oel="http://schemas.microsoft.com/office/2019/extlst" xmlns:r="http://schemas.openxmlformats.org/officeDocument/2006/relationships" xmlns:m="http://schemas.openxmlformats.org/officeDocument/2006/math" xmlns:v="urn:schemas-microsoft-com:vml" xmlns:wp14="http://schemas.microsoft.com/office/word/2010/wordprocessingDrawing" xmlns:wp="http://schemas.openxmlformats.org/drawingml/2006/wordprocessingDrawing" xmlns:w10="urn:schemas-microsoft-com:office:word" xmlns:w="http://schemas.openxmlformats.org/wordprocessingml/2006/main" xmlns:w14="http://schemas.microsoft.com/office/word/2010/wordml" xmlns:w15="http://schemas.microsoft.com/office/word/2012/wordml" xmlns:w16cex="http://schemas.microsoft.com/office/word/2018/wordml/cex" xmlns:w16cid="http://schemas.microsoft.com/office/word/2016/wordml/cid" xmlns:w16="http://schemas.microsoft.com/office/word/2018/wordml" xmlns:w16du="http://schemas.microsoft.com/office/word/2023/wordml/word16du" xmlns:w16sdtdh="http://schemas.microsoft.com/office/word/2020/wordml/sdtdatahash" xmlns:w16sdtfl="http://schemas.microsoft.com/office/word/2024/wordml/sdtformatlock" xmlns:w16se="http://schemas.microsoft.com/office/word/2015/wordml/symex" xmlns:wpg="http://schemas.microsoft.com/office/word/2010/wordprocessingGroup" xmlns:wpi="http://schemas.microsoft.com/office/word/2010/wordprocessingInk" xmlns:wne="http://schemas.microsoft.com/office/word/2006/wordml" xmlns:wps="http://schemas.microsoft.com/office/word/2010/wordprocessingShape" mc:Ignorable="w14 w15 w16se w16cid w16 w16cex w16sdtdh w16sdtfl w16du wp14">
   <w:abstractNum w:abstractNumId="0" w15:restartNumberingAfterBreak="0">
+    <w:nsid w:val="02633965"/>
+    <w:multiLevelType w:val="multilevel"/>
+    <w:tmpl w:val="B81A65DE"/>
+    <w:styleLink w:val="CurrentList2"/>
+    <w:lvl w:ilvl="0">
+      <w:start w:val="3"/>
+      <w:numFmt w:val="decimal"/>
+      <w:lvlText w:val="%1."/>
+      <w:lvlJc w:val="left"/>
+      <w:pPr>
+        <w:tabs>
+          <w:tab w:val="num" w:pos="720"/>
+        </w:tabs>
+        <w:ind w:left="720" w:hanging="360"/>
+      </w:pPr>
+    </w:lvl>
+    <w:lvl w:ilvl="1">
+      <w:start w:val="1"/>
+      <w:numFmt w:val="decimal"/>
+      <w:lvlText w:val="%2."/>
+      <w:lvlJc w:val="left"/>
+      <w:pPr>
+        <w:tabs>
+          <w:tab w:val="num" w:pos="1440"/>
+        </w:tabs>
+        <w:ind w:left="1440" w:hanging="360"/>
+      </w:pPr>
+    </w:lvl>
+    <w:lvl w:ilvl="2">
+      <w:start w:val="1"/>
+      <w:numFmt w:val="decimal"/>
+      <w:lvlText w:val="%3."/>
+      <w:lvlJc w:val="left"/>
+      <w:pPr>
+        <w:tabs>
+          <w:tab w:val="num" w:pos="2160"/>
+        </w:tabs>
+        <w:ind w:left="2160" w:hanging="360"/>
+      </w:pPr>
+    </w:lvl>
+    <w:lvl w:ilvl="3">
+      <w:start w:val="1"/>
+      <w:numFmt w:val="decimal"/>
+      <w:lvlText w:val="%4."/>
+      <w:lvlJc w:val="left"/>
+      <w:pPr>
+        <w:tabs>
+          <w:tab w:val="num" w:pos="2880"/>
+        </w:tabs>
+        <w:ind w:left="2880" w:hanging="360"/>
+      </w:pPr>
+    </w:lvl>
+    <w:lvl w:ilvl="4">
+      <w:start w:val="1"/>
+      <w:numFmt w:val="decimal"/>
+      <w:lvlText w:val="%5."/>
+      <w:lvlJc w:val="left"/>
+      <w:pPr>
+        <w:tabs>
+          <w:tab w:val="num" w:pos="3600"/>
+        </w:tabs>
+        <w:ind w:left="3600" w:hanging="360"/>
+      </w:pPr>
+    </w:lvl>
+    <w:lvl w:ilvl="5">
+      <w:start w:val="1"/>
+      <w:numFmt w:val="decimal"/>
+      <w:lvlText w:val="%6."/>
+      <w:lvlJc w:val="left"/>
+      <w:pPr>
+        <w:tabs>
+          <w:tab w:val="num" w:pos="4320"/>
+        </w:tabs>
+        <w:ind w:left="4320" w:hanging="360"/>
+      </w:pPr>
+    </w:lvl>
+    <w:lvl w:ilvl="6">
+      <w:start w:val="1"/>
+      <w:numFmt w:val="decimal"/>
+      <w:lvlText w:val="%7."/>
+      <w:lvlJc w:val="left"/>
+      <w:pPr>
+        <w:tabs>
+          <w:tab w:val="num" w:pos="5040"/>
+        </w:tabs>
+        <w:ind w:left="5040" w:hanging="360"/>
+      </w:pPr>
+    </w:lvl>
+    <w:lvl w:ilvl="7">
+      <w:start w:val="1"/>
+      <w:numFmt w:val="decimal"/>
+      <w:lvlText w:val="%8."/>
+      <w:lvlJc w:val="left"/>
+      <w:pPr>
+        <w:tabs>
+          <w:tab w:val="num" w:pos="5760"/>
+        </w:tabs>
+        <w:ind w:left="5760" w:hanging="360"/>
+      </w:pPr>
+    </w:lvl>
+    <w:lvl w:ilvl="8">
+      <w:start w:val="1"/>
+      <w:numFmt w:val="decimal"/>
+      <w:lvlText w:val="%9."/>
+      <w:lvlJc w:val="left"/>
+      <w:pPr>
+        <w:tabs>
+          <w:tab w:val="num" w:pos="6480"/>
+        </w:tabs>
+        <w:ind w:left="6480" w:hanging="360"/>
+      </w:pPr>
+    </w:lvl>
+  </w:abstractNum>
+  <w:abstractNum w:abstractNumId="1" w15:restartNumberingAfterBreak="0">
     <w:nsid w:val="029417A3"/>
     <w:multiLevelType w:val="multilevel"/>
     <w:tmpl w:val="DA300BE4"/>
@@ -3870,7 +4624,7 @@
       </w:rPr>
     </w:lvl>
   </w:abstractNum>
-  <w:abstractNum w:abstractNumId="1" w15:restartNumberingAfterBreak="0">
+  <w:abstractNum w:abstractNumId="2" w15:restartNumberingAfterBreak="0">
     <w:nsid w:val="031C6EAE"/>
     <w:multiLevelType w:val="multilevel"/>
     <w:tmpl w:val="AC14085A"/>
@@ -4019,7 +4773,156 @@
       </w:rPr>
     </w:lvl>
   </w:abstractNum>
-  <w:abstractNum w:abstractNumId="2" w15:restartNumberingAfterBreak="0">
+  <w:abstractNum w:abstractNumId="3" w15:restartNumberingAfterBreak="0">
+    <w:nsid w:val="038D6166"/>
+    <w:multiLevelType w:val="multilevel"/>
+    <w:tmpl w:val="BF269F8A"/>
+    <w:lvl w:ilvl="0">
+      <w:start w:val="1"/>
+      <w:numFmt w:val="bullet"/>
+      <w:lvlText w:val=""/>
+      <w:lvlJc w:val="left"/>
+      <w:pPr>
+        <w:tabs>
+          <w:tab w:val="num" w:pos="720"/>
+        </w:tabs>
+        <w:ind w:left="720" w:hanging="360"/>
+      </w:pPr>
+      <w:rPr>
+        <w:rFonts w:ascii="Symbol" w:hAnsi="Symbol" w:hint="default"/>
+        <w:sz w:val="20"/>
+      </w:rPr>
+    </w:lvl>
+    <w:lvl w:ilvl="1">
+      <w:start w:val="1"/>
+      <w:numFmt w:val="bullet"/>
+      <w:lvlText w:val="o"/>
+      <w:lvlJc w:val="left"/>
+      <w:pPr>
+        <w:tabs>
+          <w:tab w:val="num" w:pos="1440"/>
+        </w:tabs>
+        <w:ind w:left="1440" w:hanging="360"/>
+      </w:pPr>
+      <w:rPr>
+        <w:rFonts w:ascii="Courier New" w:hAnsi="Courier New" w:hint="default"/>
+        <w:sz w:val="20"/>
+      </w:rPr>
+    </w:lvl>
+    <w:lvl w:ilvl="2" w:tentative="1">
+      <w:start w:val="1"/>
+      <w:numFmt w:val="bullet"/>
+      <w:lvlText w:val=""/>
+      <w:lvlJc w:val="left"/>
+      <w:pPr>
+        <w:tabs>
+          <w:tab w:val="num" w:pos="2160"/>
+        </w:tabs>
+        <w:ind w:left="2160" w:hanging="360"/>
+      </w:pPr>
+      <w:rPr>
+        <w:rFonts w:ascii="Wingdings" w:hAnsi="Wingdings" w:hint="default"/>
+        <w:sz w:val="20"/>
+      </w:rPr>
+    </w:lvl>
+    <w:lvl w:ilvl="3" w:tentative="1">
+      <w:start w:val="1"/>
+      <w:numFmt w:val="bullet"/>
+      <w:lvlText w:val=""/>
+      <w:lvlJc w:val="left"/>
+      <w:pPr>
+        <w:tabs>
+          <w:tab w:val="num" w:pos="2880"/>
+        </w:tabs>
+        <w:ind w:left="2880" w:hanging="360"/>
+      </w:pPr>
+      <w:rPr>
+        <w:rFonts w:ascii="Wingdings" w:hAnsi="Wingdings" w:hint="default"/>
+        <w:sz w:val="20"/>
+      </w:rPr>
+    </w:lvl>
+    <w:lvl w:ilvl="4" w:tentative="1">
+      <w:start w:val="1"/>
+      <w:numFmt w:val="bullet"/>
+      <w:lvlText w:val=""/>
+      <w:lvlJc w:val="left"/>
+      <w:pPr>
+        <w:tabs>
+          <w:tab w:val="num" w:pos="3600"/>
+        </w:tabs>
+        <w:ind w:left="3600" w:hanging="360"/>
+      </w:pPr>
+      <w:rPr>
+        <w:rFonts w:ascii="Wingdings" w:hAnsi="Wingdings" w:hint="default"/>
+        <w:sz w:val="20"/>
+      </w:rPr>
+    </w:lvl>
+    <w:lvl w:ilvl="5" w:tentative="1">
+      <w:start w:val="1"/>
+      <w:numFmt w:val="bullet"/>
+      <w:lvlText w:val=""/>
+      <w:lvlJc w:val="left"/>
+      <w:pPr>
+        <w:tabs>
+          <w:tab w:val="num" w:pos="4320"/>
+        </w:tabs>
+        <w:ind w:left="4320" w:hanging="360"/>
+      </w:pPr>
+      <w:rPr>
+        <w:rFonts w:ascii="Wingdings" w:hAnsi="Wingdings" w:hint="default"/>
+        <w:sz w:val="20"/>
+      </w:rPr>
+    </w:lvl>
+    <w:lvl w:ilvl="6" w:tentative="1">
+      <w:start w:val="1"/>
+      <w:numFmt w:val="bullet"/>
+      <w:lvlText w:val=""/>
+      <w:lvlJc w:val="left"/>
+      <w:pPr>
+        <w:tabs>
+          <w:tab w:val="num" w:pos="5040"/>
+        </w:tabs>
+        <w:ind w:left="5040" w:hanging="360"/>
+      </w:pPr>
+      <w:rPr>
+        <w:rFonts w:ascii="Wingdings" w:hAnsi="Wingdings" w:hint="default"/>
+        <w:sz w:val="20"/>
+      </w:rPr>
+    </w:lvl>
+    <w:lvl w:ilvl="7" w:tentative="1">
+      <w:start w:val="1"/>
+      <w:numFmt w:val="bullet"/>
+      <w:lvlText w:val=""/>
+      <w:lvlJc w:val="left"/>
+      <w:pPr>
+        <w:tabs>
+          <w:tab w:val="num" w:pos="5760"/>
+        </w:tabs>
+        <w:ind w:left="5760" w:hanging="360"/>
+      </w:pPr>
+      <w:rPr>
+        <w:rFonts w:ascii="Wingdings" w:hAnsi="Wingdings" w:hint="default"/>
+        <w:sz w:val="20"/>
+      </w:rPr>
+    </w:lvl>
+    <w:lvl w:ilvl="8" w:tentative="1">
+      <w:start w:val="1"/>
+      <w:numFmt w:val="bullet"/>
+      <w:lvlText w:val=""/>
+      <w:lvlJc w:val="left"/>
+      <w:pPr>
+        <w:tabs>
+          <w:tab w:val="num" w:pos="6480"/>
+        </w:tabs>
+        <w:ind w:left="6480" w:hanging="360"/>
+      </w:pPr>
+      <w:rPr>
+        <w:rFonts w:ascii="Wingdings" w:hAnsi="Wingdings" w:hint="default"/>
+        <w:sz w:val="20"/>
+      </w:rPr>
+    </w:lvl>
+  </w:abstractNum>
+  <w:abstractNum w:abstractNumId="4" w15:restartNumberingAfterBreak="0">
     <w:nsid w:val="03EF24DA"/>
     <w:multiLevelType w:val="multilevel"/>
     <w:tmpl w:val="E0222C2A"/>
@@ -4168,7 +5071,120 @@
       </w:rPr>
     </w:lvl>
   </w:abstractNum>
-  <w:abstractNum w:abstractNumId="3" w15:restartNumberingAfterBreak="0">
+  <w:abstractNum w:abstractNumId="5" w15:restartNumberingAfterBreak="0">
+    <w:nsid w:val="05397C98"/>
+    <w:multiLevelType w:val="multilevel"/>
+    <w:tmpl w:val="47B2C5F2"/>
+    <w:lvl w:ilvl="0">
+      <w:start w:val="2"/>
+      <w:numFmt w:val="decimal"/>
+      <w:lvlText w:val="%1."/>
+      <w:lvlJc w:val="left"/>
+      <w:pPr>
+        <w:tabs>
+          <w:tab w:val="num" w:pos="720"/>
+        </w:tabs>
+        <w:ind w:left="720" w:hanging="360"/>
+      </w:pPr>
+    </w:lvl>
+    <w:lvl w:ilvl="1" w:tentative="1">
+      <w:start w:val="1"/>
+      <w:numFmt w:val="decimal"/>
+      <w:lvlText w:val="%2."/>
+      <w:lvlJc w:val="left"/>
+      <w:pPr>
+        <w:tabs>
+          <w:tab w:val="num" w:pos="1440"/>
+        </w:tabs>
+        <w:ind w:left="1440" w:hanging="360"/>
+      </w:pPr>
+    </w:lvl>
+    <w:lvl w:ilvl="2" w:tentative="1">
+      <w:start w:val="1"/>
+      <w:numFmt w:val="decimal"/>
+      <w:lvlText w:val="%3."/>
+      <w:lvlJc w:val="left"/>
+      <w:pPr>
+        <w:tabs>
+          <w:tab w:val="num" w:pos="2160"/>
+        </w:tabs>
+        <w:ind w:left="2160" w:hanging="360"/>
+      </w:pPr>
+    </w:lvl>
+    <w:lvl w:ilvl="3" w:tentative="1">
+      <w:start w:val="1"/>
+      <w:numFmt w:val="decimal"/>
+      <w:lvlText w:val="%4."/>
+      <w:lvlJc w:val="left"/>
+      <w:pPr>
+        <w:tabs>
+          <w:tab w:val="num" w:pos="2880"/>
+        </w:tabs>
+        <w:ind w:left="2880" w:hanging="360"/>
+      </w:pPr>
+    </w:lvl>
+    <w:lvl w:ilvl="4" w:tentative="1">
+      <w:start w:val="1"/>
+      <w:numFmt w:val="decimal"/>
+      <w:lvlText w:val="%5."/>
+      <w:lvlJc w:val="left"/>
+      <w:pPr>
+        <w:tabs>
+          <w:tab w:val="num" w:pos="3600"/>
+        </w:tabs>
+        <w:ind w:left="3600" w:hanging="360"/>
+      </w:pPr>
+    </w:lvl>
+    <w:lvl w:ilvl="5" w:tentative="1">
+      <w:start w:val="1"/>
+      <w:numFmt w:val="decimal"/>
+      <w:lvlText w:val="%6."/>
+      <w:lvlJc w:val="left"/>
+      <w:pPr>
+        <w:tabs>
+          <w:tab w:val="num" w:pos="4320"/>
+        </w:tabs>
+        <w:ind w:left="4320" w:hanging="360"/>
+      </w:pPr>
+    </w:lvl>
+    <w:lvl w:ilvl="6" w:tentative="1">
+      <w:start w:val="1"/>
+      <w:numFmt w:val="decimal"/>
+      <w:lvlText w:val="%7."/>
+      <w:lvlJc w:val="left"/>
+      <w:pPr>
+        <w:tabs>
+          <w:tab w:val="num" w:pos="5040"/>
+        </w:tabs>
+        <w:ind w:left="5040" w:hanging="360"/>
+      </w:pPr>
+    </w:lvl>
+    <w:lvl w:ilvl="7" w:tentative="1">
+      <w:start w:val="1"/>
+      <w:numFmt w:val="decimal"/>
+      <w:lvlText w:val="%8."/>
+      <w:lvlJc w:val="left"/>
+      <w:pPr>
+        <w:tabs>
+          <w:tab w:val="num" w:pos="5760"/>
+        </w:tabs>
+        <w:ind w:left="5760" w:hanging="360"/>
+      </w:pPr>
+    </w:lvl>
+    <w:lvl w:ilvl="8" w:tentative="1">
+      <w:start w:val="1"/>
+      <w:numFmt w:val="decimal"/>
+      <w:lvlText w:val="%9."/>
+      <w:lvlJc w:val="left"/>
+      <w:pPr>
+        <w:tabs>
+          <w:tab w:val="num" w:pos="6480"/>
+        </w:tabs>
+        <w:ind w:left="6480" w:hanging="360"/>
+      </w:pPr>
+    </w:lvl>
+  </w:abstractNum>
+  <w:abstractNum w:abstractNumId="6" w15:restartNumberingAfterBreak="0">
     <w:nsid w:val="0588587C"/>
     <w:multiLevelType w:val="multilevel"/>
     <w:tmpl w:val="CF1CFCEE"/>
@@ -4317,7 +5333,7 @@
       </w:rPr>
     </w:lvl>
   </w:abstractNum>
-  <w:abstractNum w:abstractNumId="4" w15:restartNumberingAfterBreak="0">
+  <w:abstractNum w:abstractNumId="7" w15:restartNumberingAfterBreak="0">
     <w:nsid w:val="097466FC"/>
     <w:multiLevelType w:val="multilevel"/>
     <w:tmpl w:val="25BA992E"/>
@@ -4466,7 +5482,7 @@
       </w:rPr>
     </w:lvl>
   </w:abstractNum>
-  <w:abstractNum w:abstractNumId="5" w15:restartNumberingAfterBreak="0">
+  <w:abstractNum w:abstractNumId="8" w15:restartNumberingAfterBreak="0">
     <w:nsid w:val="0C0B4336"/>
     <w:multiLevelType w:val="multilevel"/>
     <w:tmpl w:val="6222513E"/>
@@ -4615,7 +5631,113 @@
       </w:rPr>
     </w:lvl>
   </w:abstractNum>
-  <w:abstractNum w:abstractNumId="6" w15:restartNumberingAfterBreak="0">
+  <w:abstractNum w:abstractNumId="9" w15:restartNumberingAfterBreak="0">
+    <w:nsid w:val="0C891675"/>
+    <w:multiLevelType w:val="multilevel"/>
+    <w:tmpl w:val="B81A65DE"/>
+    <w:lvl w:ilvl="0">
+      <w:numFmt w:val="decimal"/>
+      <w:lvlText w:val="%1."/>
+      <w:lvlJc w:val="left"/>
+    </w:lvl>
+    <w:lvl w:ilvl="1" w:tentative="1">
+      <w:start w:val="1"/>
+      <w:numFmt w:val="decimal"/>
+      <w:lvlText w:val="%2."/>
+      <w:lvlJc w:val="left"/>
+      <w:pPr>
+        <w:tabs>
+          <w:tab w:val="num" w:pos="1440"/>
+        </w:tabs>
+        <w:ind w:left="1440" w:hanging="360"/>
+      </w:pPr>
+    </w:lvl>
+    <w:lvl w:ilvl="2" w:tentative="1">
+      <w:start w:val="1"/>
+      <w:numFmt w:val="decimal"/>
+      <w:lvlText w:val="%3."/>
+      <w:lvlJc w:val="left"/>
+      <w:pPr>
+        <w:tabs>
+          <w:tab w:val="num" w:pos="2160"/>
+        </w:tabs>
+        <w:ind w:left="2160" w:hanging="360"/>
+      </w:pPr>
+    </w:lvl>
+    <w:lvl w:ilvl="3" w:tentative="1">
+      <w:start w:val="1"/>
+      <w:numFmt w:val="decimal"/>
+      <w:lvlText w:val="%4."/>
+      <w:lvlJc w:val="left"/>
+      <w:pPr>
+        <w:tabs>
+          <w:tab w:val="num" w:pos="2880"/>
+        </w:tabs>
+        <w:ind w:left="2880" w:hanging="360"/>
+      </w:pPr>
+    </w:lvl>
+    <w:lvl w:ilvl="4" w:tentative="1">
+      <w:start w:val="1"/>
+      <w:numFmt w:val="decimal"/>
+      <w:lvlText w:val="%5."/>
+      <w:lvlJc w:val="left"/>
+      <w:pPr>
+        <w:tabs>
+          <w:tab w:val="num" w:pos="3600"/>
+        </w:tabs>
+        <w:ind w:left="3600" w:hanging="360"/>
+      </w:pPr>
+    </w:lvl>
+    <w:lvl w:ilvl="5" w:tentative="1">
+      <w:start w:val="1"/>
+      <w:numFmt w:val="decimal"/>
+      <w:lvlText w:val="%6."/>
+      <w:lvlJc w:val="left"/>
+      <w:pPr>
+        <w:tabs>
+          <w:tab w:val="num" w:pos="4320"/>
+        </w:tabs>
+        <w:ind w:left="4320" w:hanging="360"/>
+      </w:pPr>
+    </w:lvl>
+    <w:lvl w:ilvl="6" w:tentative="1">
+      <w:start w:val="1"/>
+      <w:numFmt w:val="decimal"/>
+      <w:lvlText w:val="%7."/>
+      <w:lvlJc w:val="left"/>
+      <w:pPr>
+        <w:tabs>
+          <w:tab w:val="num" w:pos="5040"/>
+        </w:tabs>
+        <w:ind w:left="5040" w:hanging="360"/>
+      </w:pPr>
+    </w:lvl>
+    <w:lvl w:ilvl="7" w:tentative="1">
+      <w:start w:val="1"/>
+      <w:numFmt w:val="decimal"/>
+      <w:lvlText w:val="%8."/>
+      <w:lvlJc w:val="left"/>
+      <w:pPr>
+        <w:tabs>
+          <w:tab w:val="num" w:pos="5760"/>
+        </w:tabs>
+        <w:ind w:left="5760" w:hanging="360"/>
+      </w:pPr>
+    </w:lvl>
+    <w:lvl w:ilvl="8" w:tentative="1">
+      <w:start w:val="1"/>
+      <w:numFmt w:val="decimal"/>
+      <w:lvlText w:val="%9."/>
+      <w:lvlJc w:val="left"/>
+      <w:pPr>
+        <w:tabs>
+          <w:tab w:val="num" w:pos="6480"/>
+        </w:tabs>
+        <w:ind w:left="6480" w:hanging="360"/>
+      </w:pPr>
+    </w:lvl>
+  </w:abstractNum>
+  <w:abstractNum w:abstractNumId="10" w15:restartNumberingAfterBreak="0">
     <w:nsid w:val="0D80271E"/>
     <w:multiLevelType w:val="multilevel"/>
     <w:tmpl w:val="C50A891C"/>
@@ -4764,7 +5886,120 @@
       </w:rPr>
     </w:lvl>
   </w:abstractNum>
-  <w:abstractNum w:abstractNumId="7" w15:restartNumberingAfterBreak="0">
+  <w:abstractNum w:abstractNumId="11" w15:restartNumberingAfterBreak="0">
+    <w:nsid w:val="0F9F6C63"/>
+    <w:multiLevelType w:val="multilevel"/>
+    <w:tmpl w:val="A3161528"/>
+    <w:lvl w:ilvl="0">
+      <w:start w:val="1"/>
+      <w:numFmt w:val="decimal"/>
+      <w:lvlText w:val="%1."/>
+      <w:lvlJc w:val="left"/>
+      <w:pPr>
+        <w:tabs>
+          <w:tab w:val="num" w:pos="720"/>
+        </w:tabs>
+        <w:ind w:left="720" w:hanging="360"/>
+      </w:pPr>
+    </w:lvl>
+    <w:lvl w:ilvl="1" w:tentative="1">
+      <w:start w:val="1"/>
+      <w:numFmt w:val="decimal"/>
+      <w:lvlText w:val="%2."/>
+      <w:lvlJc w:val="left"/>
+      <w:pPr>
+        <w:tabs>
+          <w:tab w:val="num" w:pos="1440"/>
+        </w:tabs>
+        <w:ind w:left="1440" w:hanging="360"/>
+      </w:pPr>
+    </w:lvl>
+    <w:lvl w:ilvl="2" w:tentative="1">
+      <w:start w:val="1"/>
+      <w:numFmt w:val="decimal"/>
+      <w:lvlText w:val="%3."/>
+      <w:lvlJc w:val="left"/>
+      <w:pPr>
+        <w:tabs>
+          <w:tab w:val="num" w:pos="2160"/>
+        </w:tabs>
+        <w:ind w:left="2160" w:hanging="360"/>
+      </w:pPr>
+    </w:lvl>
+    <w:lvl w:ilvl="3" w:tentative="1">
+      <w:start w:val="1"/>
+      <w:numFmt w:val="decimal"/>
+      <w:lvlText w:val="%4."/>
+      <w:lvlJc w:val="left"/>
+      <w:pPr>
+        <w:tabs>
+          <w:tab w:val="num" w:pos="2880"/>
+        </w:tabs>
+        <w:ind w:left="2880" w:hanging="360"/>
+      </w:pPr>
+    </w:lvl>
+    <w:lvl w:ilvl="4" w:tentative="1">
+      <w:start w:val="1"/>
+      <w:numFmt w:val="decimal"/>
+      <w:lvlText w:val="%5."/>
+      <w:lvlJc w:val="left"/>
+      <w:pPr>
+        <w:tabs>
+          <w:tab w:val="num" w:pos="3600"/>
+        </w:tabs>
+        <w:ind w:left="3600" w:hanging="360"/>
+      </w:pPr>
+    </w:lvl>
+    <w:lvl w:ilvl="5" w:tentative="1">
+      <w:start w:val="1"/>
+      <w:numFmt w:val="decimal"/>
+      <w:lvlText w:val="%6."/>
+      <w:lvlJc w:val="left"/>
+      <w:pPr>
+        <w:tabs>
+          <w:tab w:val="num" w:pos="4320"/>
+        </w:tabs>
+        <w:ind w:left="4320" w:hanging="360"/>
+      </w:pPr>
+    </w:lvl>
+    <w:lvl w:ilvl="6" w:tentative="1">
+      <w:start w:val="1"/>
+      <w:numFmt w:val="decimal"/>
+      <w:lvlText w:val="%7."/>
+      <w:lvlJc w:val="left"/>
+      <w:pPr>
+        <w:tabs>
+          <w:tab w:val="num" w:pos="5040"/>
+        </w:tabs>
+        <w:ind w:left="5040" w:hanging="360"/>
+      </w:pPr>
+    </w:lvl>
+    <w:lvl w:ilvl="7" w:tentative="1">
+      <w:start w:val="1"/>
+      <w:numFmt w:val="decimal"/>
+      <w:lvlText w:val="%8."/>
+      <w:lvlJc w:val="left"/>
+      <w:pPr>
+        <w:tabs>
+          <w:tab w:val="num" w:pos="5760"/>
+        </w:tabs>
+        <w:ind w:left="5760" w:hanging="360"/>
+      </w:pPr>
+    </w:lvl>
+    <w:lvl w:ilvl="8" w:tentative="1">
+      <w:start w:val="1"/>
+      <w:numFmt w:val="decimal"/>
+      <w:lvlText w:val="%9."/>
+      <w:lvlJc w:val="left"/>
+      <w:pPr>
+        <w:tabs>
+          <w:tab w:val="num" w:pos="6480"/>
+        </w:tabs>
+        <w:ind w:left="6480" w:hanging="360"/>
+      </w:pPr>
+    </w:lvl>
+  </w:abstractNum>
+  <w:abstractNum w:abstractNumId="12" w15:restartNumberingAfterBreak="0">
     <w:nsid w:val="113E3D33"/>
     <w:multiLevelType w:val="multilevel"/>
     <w:tmpl w:val="017EBC2C"/>
@@ -4877,7 +6112,7 @@
       </w:pPr>
     </w:lvl>
   </w:abstractNum>
-  <w:abstractNum w:abstractNumId="8" w15:restartNumberingAfterBreak="0">
+  <w:abstractNum w:abstractNumId="13" w15:restartNumberingAfterBreak="0">
     <w:nsid w:val="11CE47E8"/>
     <w:multiLevelType w:val="multilevel"/>
     <w:tmpl w:val="9B823E24"/>
@@ -5026,7 +6261,120 @@
       </w:rPr>
     </w:lvl>
   </w:abstractNum>
-  <w:abstractNum w:abstractNumId="9" w15:restartNumberingAfterBreak="0">
+  <w:abstractNum w:abstractNumId="14" w15:restartNumberingAfterBreak="0">
+    <w:nsid w:val="1CB45A85"/>
+    <w:multiLevelType w:val="multilevel"/>
+    <w:tmpl w:val="C102F214"/>
+    <w:lvl w:ilvl="0">
+      <w:start w:val="3"/>
+      <w:numFmt w:val="decimal"/>
+      <w:lvlText w:val="%1."/>
+      <w:lvlJc w:val="left"/>
+      <w:pPr>
+        <w:tabs>
+          <w:tab w:val="num" w:pos="720"/>
+        </w:tabs>
+        <w:ind w:left="720" w:hanging="360"/>
+      </w:pPr>
+    </w:lvl>
+    <w:lvl w:ilvl="1" w:tentative="1">
+      <w:start w:val="1"/>
+      <w:numFmt w:val="decimal"/>
+      <w:lvlText w:val="%2."/>
+      <w:lvlJc w:val="left"/>
+      <w:pPr>
+        <w:tabs>
+          <w:tab w:val="num" w:pos="1440"/>
+        </w:tabs>
+        <w:ind w:left="1440" w:hanging="360"/>
+      </w:pPr>
+    </w:lvl>
+    <w:lvl w:ilvl="2" w:tentative="1">
+      <w:start w:val="1"/>
+      <w:numFmt w:val="decimal"/>
+      <w:lvlText w:val="%3."/>
+      <w:lvlJc w:val="left"/>
+      <w:pPr>
+        <w:tabs>
+          <w:tab w:val="num" w:pos="2160"/>
+        </w:tabs>
+        <w:ind w:left="2160" w:hanging="360"/>
+      </w:pPr>
+    </w:lvl>
+    <w:lvl w:ilvl="3" w:tentative="1">
+      <w:start w:val="1"/>
+      <w:numFmt w:val="decimal"/>
+      <w:lvlText w:val="%4."/>
+      <w:lvlJc w:val="left"/>
+      <w:pPr>
+        <w:tabs>
+          <w:tab w:val="num" w:pos="2880"/>
+        </w:tabs>
+        <w:ind w:left="2880" w:hanging="360"/>
+      </w:pPr>
+    </w:lvl>
+    <w:lvl w:ilvl="4" w:tentative="1">
+      <w:start w:val="1"/>
+      <w:numFmt w:val="decimal"/>
+      <w:lvlText w:val="%5."/>
+      <w:lvlJc w:val="left"/>
+      <w:pPr>
+        <w:tabs>
+          <w:tab w:val="num" w:pos="3600"/>
+        </w:tabs>
+        <w:ind w:left="3600" w:hanging="360"/>
+      </w:pPr>
+    </w:lvl>
+    <w:lvl w:ilvl="5" w:tentative="1">
+      <w:start w:val="1"/>
+      <w:numFmt w:val="decimal"/>
+      <w:lvlText w:val="%6."/>
+      <w:lvlJc w:val="left"/>
+      <w:pPr>
+        <w:tabs>
+          <w:tab w:val="num" w:pos="4320"/>
+        </w:tabs>
+        <w:ind w:left="4320" w:hanging="360"/>
+      </w:pPr>
+    </w:lvl>
+    <w:lvl w:ilvl="6" w:tentative="1">
+      <w:start w:val="1"/>
+      <w:numFmt w:val="decimal"/>
+      <w:lvlText w:val="%7."/>
+      <w:lvlJc w:val="left"/>
+      <w:pPr>
+        <w:tabs>
+          <w:tab w:val="num" w:pos="5040"/>
+        </w:tabs>
+        <w:ind w:left="5040" w:hanging="360"/>
+      </w:pPr>
+    </w:lvl>
+    <w:lvl w:ilvl="7" w:tentative="1">
+      <w:start w:val="1"/>
+      <w:numFmt w:val="decimal"/>
+      <w:lvlText w:val="%8."/>
+      <w:lvlJc w:val="left"/>
+      <w:pPr>
+        <w:tabs>
+          <w:tab w:val="num" w:pos="5760"/>
+        </w:tabs>
+        <w:ind w:left="5760" w:hanging="360"/>
+      </w:pPr>
+    </w:lvl>
+    <w:lvl w:ilvl="8" w:tentative="1">
+      <w:start w:val="1"/>
+      <w:numFmt w:val="decimal"/>
+      <w:lvlText w:val="%9."/>
+      <w:lvlJc w:val="left"/>
+      <w:pPr>
+        <w:tabs>
+          <w:tab w:val="num" w:pos="6480"/>
+        </w:tabs>
+        <w:ind w:left="6480" w:hanging="360"/>
+      </w:pPr>
+    </w:lvl>
+  </w:abstractNum>
+  <w:abstractNum w:abstractNumId="15" w15:restartNumberingAfterBreak="0">
     <w:nsid w:val="1EBB1FD1"/>
     <w:multiLevelType w:val="multilevel"/>
     <w:tmpl w:val="A45AB3E0"/>
@@ -5175,7 +6523,7 @@
       </w:rPr>
     </w:lvl>
   </w:abstractNum>
-  <w:abstractNum w:abstractNumId="10" w15:restartNumberingAfterBreak="0">
+  <w:abstractNum w:abstractNumId="16" w15:restartNumberingAfterBreak="0">
     <w:nsid w:val="1F7F11EE"/>
     <w:multiLevelType w:val="multilevel"/>
     <w:tmpl w:val="13A4CCF4"/>
@@ -5324,7 +6672,7 @@
       </w:rPr>
     </w:lvl>
   </w:abstractNum>
-  <w:abstractNum w:abstractNumId="11" w15:restartNumberingAfterBreak="0">
+  <w:abstractNum w:abstractNumId="17" w15:restartNumberingAfterBreak="0">
     <w:nsid w:val="219F117B"/>
     <w:multiLevelType w:val="multilevel"/>
     <w:tmpl w:val="987A0C88"/>
@@ -5437,7 +6785,7 @@
       </w:pPr>
     </w:lvl>
   </w:abstractNum>
-  <w:abstractNum w:abstractNumId="12" w15:restartNumberingAfterBreak="0">
+  <w:abstractNum w:abstractNumId="18" w15:restartNumberingAfterBreak="0">
     <w:nsid w:val="22851323"/>
     <w:multiLevelType w:val="multilevel"/>
     <w:tmpl w:val="C8146018"/>
@@ -5586,7 +6934,269 @@
       </w:rPr>
     </w:lvl>
   </w:abstractNum>
-  <w:abstractNum w:abstractNumId="13" w15:restartNumberingAfterBreak="0">
+  <w:abstractNum w:abstractNumId="19" w15:restartNumberingAfterBreak="0">
+    <w:nsid w:val="25DD536F"/>
+    <w:multiLevelType w:val="multilevel"/>
+    <w:tmpl w:val="2380684A"/>
+    <w:lvl w:ilvl="0">
+      <w:start w:val="1"/>
+      <w:numFmt w:val="bullet"/>
+      <w:lvlText w:val=""/>
+      <w:lvlJc w:val="left"/>
+      <w:pPr>
+        <w:tabs>
+          <w:tab w:val="num" w:pos="720"/>
+        </w:tabs>
+        <w:ind w:left="720" w:hanging="360"/>
+      </w:pPr>
+      <w:rPr>
+        <w:rFonts w:ascii="Symbol" w:hAnsi="Symbol" w:hint="default"/>
+        <w:sz w:val="20"/>
+      </w:rPr>
+    </w:lvl>
+    <w:lvl w:ilvl="1">
+      <w:start w:val="1"/>
+      <w:numFmt w:val="bullet"/>
+      <w:lvlText w:val="o"/>
+      <w:lvlJc w:val="left"/>
+      <w:pPr>
+        <w:tabs>
+          <w:tab w:val="num" w:pos="1440"/>
+        </w:tabs>
+        <w:ind w:left="1440" w:hanging="360"/>
+      </w:pPr>
+      <w:rPr>
+        <w:rFonts w:ascii="Courier New" w:hAnsi="Courier New" w:hint="default"/>
+        <w:sz w:val="20"/>
+      </w:rPr>
+    </w:lvl>
+    <w:lvl w:ilvl="2" w:tentative="1">
+      <w:start w:val="1"/>
+      <w:numFmt w:val="bullet"/>
+      <w:lvlText w:val=""/>
+      <w:lvlJc w:val="left"/>
+      <w:pPr>
+        <w:tabs>
+          <w:tab w:val="num" w:pos="2160"/>
+        </w:tabs>
+        <w:ind w:left="2160" w:hanging="360"/>
+      </w:pPr>
+      <w:rPr>
+        <w:rFonts w:ascii="Wingdings" w:hAnsi="Wingdings" w:hint="default"/>
+        <w:sz w:val="20"/>
+      </w:rPr>
+    </w:lvl>
+    <w:lvl w:ilvl="3" w:tentative="1">
+      <w:start w:val="1"/>
+      <w:numFmt w:val="bullet"/>
+      <w:lvlText w:val=""/>
+      <w:lvlJc w:val="left"/>
+      <w:pPr>
+        <w:tabs>
+          <w:tab w:val="num" w:pos="2880"/>
+        </w:tabs>
+        <w:ind w:left="2880" w:hanging="360"/>
+      </w:pPr>
+      <w:rPr>
+        <w:rFonts w:ascii="Wingdings" w:hAnsi="Wingdings" w:hint="default"/>
+        <w:sz w:val="20"/>
+      </w:rPr>
+    </w:lvl>
+    <w:lvl w:ilvl="4" w:tentative="1">
+      <w:start w:val="1"/>
+      <w:numFmt w:val="bullet"/>
+      <w:lvlText w:val=""/>
+      <w:lvlJc w:val="left"/>
+      <w:pPr>
+        <w:tabs>
+          <w:tab w:val="num" w:pos="3600"/>
+        </w:tabs>
+        <w:ind w:left="3600" w:hanging="360"/>
+      </w:pPr>
+      <w:rPr>
+        <w:rFonts w:ascii="Wingdings" w:hAnsi="Wingdings" w:hint="default"/>
+        <w:sz w:val="20"/>
+      </w:rPr>
+    </w:lvl>
+    <w:lvl w:ilvl="5" w:tentative="1">
+      <w:start w:val="1"/>
+      <w:numFmt w:val="bullet"/>
+      <w:lvlText w:val=""/>
+      <w:lvlJc w:val="left"/>
+      <w:pPr>
+        <w:tabs>
+          <w:tab w:val="num" w:pos="4320"/>
+        </w:tabs>
+        <w:ind w:left="4320" w:hanging="360"/>
+      </w:pPr>
+      <w:rPr>
+        <w:rFonts w:ascii="Wingdings" w:hAnsi="Wingdings" w:hint="default"/>
+        <w:sz w:val="20"/>
+      </w:rPr>
+    </w:lvl>
+    <w:lvl w:ilvl="6" w:tentative="1">
+      <w:start w:val="1"/>
+      <w:numFmt w:val="bullet"/>
+      <w:lvlText w:val=""/>
+      <w:lvlJc w:val="left"/>
+      <w:pPr>
+        <w:tabs>
+          <w:tab w:val="num" w:pos="5040"/>
+        </w:tabs>
+        <w:ind w:left="5040" w:hanging="360"/>
+      </w:pPr>
+      <w:rPr>
+        <w:rFonts w:ascii="Wingdings" w:hAnsi="Wingdings" w:hint="default"/>
+        <w:sz w:val="20"/>
+      </w:rPr>
+    </w:lvl>
+    <w:lvl w:ilvl="7" w:tentative="1">
+      <w:start w:val="1"/>
+      <w:numFmt w:val="bullet"/>
+      <w:lvlText w:val=""/>
+      <w:lvlJc w:val="left"/>
+      <w:pPr>
+        <w:tabs>
+          <w:tab w:val="num" w:pos="5760"/>
+        </w:tabs>
+        <w:ind w:left="5760" w:hanging="360"/>
+      </w:pPr>
+      <w:rPr>
+        <w:rFonts w:ascii="Wingdings" w:hAnsi="Wingdings" w:hint="default"/>
+        <w:sz w:val="20"/>
+      </w:rPr>
+    </w:lvl>
+    <w:lvl w:ilvl="8" w:tentative="1">
+      <w:start w:val="1"/>
+      <w:numFmt w:val="bullet"/>
+      <w:lvlText w:val=""/>
+      <w:lvlJc w:val="left"/>
+      <w:pPr>
+        <w:tabs>
+          <w:tab w:val="num" w:pos="6480"/>
+        </w:tabs>
+        <w:ind w:left="6480" w:hanging="360"/>
+      </w:pPr>
+      <w:rPr>
+        <w:rFonts w:ascii="Wingdings" w:hAnsi="Wingdings" w:hint="default"/>
+        <w:sz w:val="20"/>
+      </w:rPr>
+    </w:lvl>
+  </w:abstractNum>
+  <w:abstractNum w:abstractNumId="20" w15:restartNumberingAfterBreak="0">
+    <w:nsid w:val="29D33CF2"/>
+    <w:multiLevelType w:val="multilevel"/>
+    <w:tmpl w:val="802EF19E"/>
+    <w:lvl w:ilvl="0">
+      <w:start w:val="5"/>
+      <w:numFmt w:val="decimal"/>
+      <w:lvlText w:val="%1."/>
+      <w:lvlJc w:val="left"/>
+      <w:pPr>
+        <w:tabs>
+          <w:tab w:val="num" w:pos="720"/>
+        </w:tabs>
+        <w:ind w:left="720" w:hanging="360"/>
+      </w:pPr>
+    </w:lvl>
+    <w:lvl w:ilvl="1" w:tentative="1">
+      <w:start w:val="1"/>
+      <w:numFmt w:val="decimal"/>
+      <w:lvlText w:val="%2."/>
+      <w:lvlJc w:val="left"/>
+      <w:pPr>
+        <w:tabs>
+          <w:tab w:val="num" w:pos="1440"/>
+        </w:tabs>
+        <w:ind w:left="1440" w:hanging="360"/>
+      </w:pPr>
+    </w:lvl>
+    <w:lvl w:ilvl="2" w:tentative="1">
+      <w:start w:val="1"/>
+      <w:numFmt w:val="decimal"/>
+      <w:lvlText w:val="%3."/>
+      <w:lvlJc w:val="left"/>
+      <w:pPr>
+        <w:tabs>
+          <w:tab w:val="num" w:pos="2160"/>
+        </w:tabs>
+        <w:ind w:left="2160" w:hanging="360"/>
+      </w:pPr>
+    </w:lvl>
+    <w:lvl w:ilvl="3" w:tentative="1">
+      <w:start w:val="1"/>
+      <w:numFmt w:val="decimal"/>
+      <w:lvlText w:val="%4."/>
+      <w:lvlJc w:val="left"/>
+      <w:pPr>
+        <w:tabs>
+          <w:tab w:val="num" w:pos="2880"/>
+        </w:tabs>
+        <w:ind w:left="2880" w:hanging="360"/>
+      </w:pPr>
+    </w:lvl>
+    <w:lvl w:ilvl="4" w:tentative="1">
+      <w:start w:val="1"/>
+      <w:numFmt w:val="decimal"/>
+      <w:lvlText w:val="%5."/>
+      <w:lvlJc w:val="left"/>
+      <w:pPr>
+        <w:tabs>
+          <w:tab w:val="num" w:pos="3600"/>
+        </w:tabs>
+        <w:ind w:left="3600" w:hanging="360"/>
+      </w:pPr>
+    </w:lvl>
+    <w:lvl w:ilvl="5" w:tentative="1">
+      <w:start w:val="1"/>
+      <w:numFmt w:val="decimal"/>
+      <w:lvlText w:val="%6."/>
+      <w:lvlJc w:val="left"/>
+      <w:pPr>
+        <w:tabs>
+          <w:tab w:val="num" w:pos="4320"/>
+        </w:tabs>
+        <w:ind w:left="4320" w:hanging="360"/>
+      </w:pPr>
+    </w:lvl>
+    <w:lvl w:ilvl="6" w:tentative="1">
+      <w:start w:val="1"/>
+      <w:numFmt w:val="decimal"/>
+      <w:lvlText w:val="%7."/>
+      <w:lvlJc w:val="left"/>
+      <w:pPr>
+        <w:tabs>
+          <w:tab w:val="num" w:pos="5040"/>
+        </w:tabs>
+        <w:ind w:left="5040" w:hanging="360"/>
+      </w:pPr>
+    </w:lvl>
+    <w:lvl w:ilvl="7" w:tentative="1">
+      <w:start w:val="1"/>
+      <w:numFmt w:val="decimal"/>
+      <w:lvlText w:val="%8."/>
+      <w:lvlJc w:val="left"/>
+      <w:pPr>
+        <w:tabs>
+          <w:tab w:val="num" w:pos="5760"/>
+        </w:tabs>
+        <w:ind w:left="5760" w:hanging="360"/>
+      </w:pPr>
+    </w:lvl>
+    <w:lvl w:ilvl="8" w:tentative="1">
+      <w:start w:val="1"/>
+      <w:numFmt w:val="decimal"/>
+      <w:lvlText w:val="%9."/>
+      <w:lvlJc w:val="left"/>
+      <w:pPr>
+        <w:tabs>
+          <w:tab w:val="num" w:pos="6480"/>
+        </w:tabs>
+        <w:ind w:left="6480" w:hanging="360"/>
+      </w:pPr>
+    </w:lvl>
+  </w:abstractNum>
+  <w:abstractNum w:abstractNumId="21" w15:restartNumberingAfterBreak="0">
     <w:nsid w:val="2B3A173A"/>
     <w:multiLevelType w:val="multilevel"/>
     <w:tmpl w:val="80745354"/>
@@ -5735,7 +7345,7 @@
       </w:rPr>
     </w:lvl>
   </w:abstractNum>
-  <w:abstractNum w:abstractNumId="14" w15:restartNumberingAfterBreak="0">
+  <w:abstractNum w:abstractNumId="22" w15:restartNumberingAfterBreak="0">
     <w:nsid w:val="2B951C9E"/>
     <w:multiLevelType w:val="multilevel"/>
     <w:tmpl w:val="33C214A2"/>
@@ -5884,7 +7494,7 @@
       </w:rPr>
     </w:lvl>
   </w:abstractNum>
-  <w:abstractNum w:abstractNumId="15" w15:restartNumberingAfterBreak="0">
+  <w:abstractNum w:abstractNumId="23" w15:restartNumberingAfterBreak="0">
     <w:nsid w:val="2D875093"/>
     <w:multiLevelType w:val="multilevel"/>
     <w:tmpl w:val="C798C5E4"/>
@@ -5997,7 +7607,156 @@
       </w:pPr>
     </w:lvl>
   </w:abstractNum>
-  <w:abstractNum w:abstractNumId="16" w15:restartNumberingAfterBreak="0">
+  <w:abstractNum w:abstractNumId="24" w15:restartNumberingAfterBreak="0">
+    <w:nsid w:val="30736070"/>
+    <w:multiLevelType w:val="multilevel"/>
+    <w:tmpl w:val="D6BC8664"/>
+    <w:lvl w:ilvl="0">
+      <w:start w:val="1"/>
+      <w:numFmt w:val="bullet"/>
+      <w:lvlText w:val=""/>
+      <w:lvlJc w:val="left"/>
+      <w:pPr>
+        <w:tabs>
+          <w:tab w:val="num" w:pos="720"/>
+        </w:tabs>
+        <w:ind w:left="720" w:hanging="360"/>
+      </w:pPr>
+      <w:rPr>
+        <w:rFonts w:ascii="Symbol" w:hAnsi="Symbol" w:hint="default"/>
+        <w:sz w:val="20"/>
+      </w:rPr>
+    </w:lvl>
+    <w:lvl w:ilvl="1" w:tentative="1">
+      <w:start w:val="1"/>
+      <w:numFmt w:val="bullet"/>
+      <w:lvlText w:val="o"/>
+      <w:lvlJc w:val="left"/>
+      <w:pPr>
+        <w:tabs>
+          <w:tab w:val="num" w:pos="1440"/>
+        </w:tabs>
+        <w:ind w:left="1440" w:hanging="360"/>
+      </w:pPr>
+      <w:rPr>
+        <w:rFonts w:ascii="Courier New" w:hAnsi="Courier New" w:hint="default"/>
+        <w:sz w:val="20"/>
+      </w:rPr>
+    </w:lvl>
+    <w:lvl w:ilvl="2" w:tentative="1">
+      <w:start w:val="1"/>
+      <w:numFmt w:val="bullet"/>
+      <w:lvlText w:val=""/>
+      <w:lvlJc w:val="left"/>
+      <w:pPr>
+        <w:tabs>
+          <w:tab w:val="num" w:pos="2160"/>
+        </w:tabs>
+        <w:ind w:left="2160" w:hanging="360"/>
+      </w:pPr>
+      <w:rPr>
+        <w:rFonts w:ascii="Wingdings" w:hAnsi="Wingdings" w:hint="default"/>
+        <w:sz w:val="20"/>
+      </w:rPr>
+    </w:lvl>
+    <w:lvl w:ilvl="3" w:tentative="1">
+      <w:start w:val="1"/>
+      <w:numFmt w:val="bullet"/>
+      <w:lvlText w:val=""/>
+      <w:lvlJc w:val="left"/>
+      <w:pPr>
+        <w:tabs>
+          <w:tab w:val="num" w:pos="2880"/>
+        </w:tabs>
+        <w:ind w:left="2880" w:hanging="360"/>
+      </w:pPr>
+      <w:rPr>
+        <w:rFonts w:ascii="Wingdings" w:hAnsi="Wingdings" w:hint="default"/>
+        <w:sz w:val="20"/>
+      </w:rPr>
+    </w:lvl>
+    <w:lvl w:ilvl="4" w:tentative="1">
+      <w:start w:val="1"/>
+      <w:numFmt w:val="bullet"/>
+      <w:lvlText w:val=""/>
+      <w:lvlJc w:val="left"/>
+      <w:pPr>
+        <w:tabs>
+          <w:tab w:val="num" w:pos="3600"/>
+        </w:tabs>
+        <w:ind w:left="3600" w:hanging="360"/>
+      </w:pPr>
+      <w:rPr>
+        <w:rFonts w:ascii="Wingdings" w:hAnsi="Wingdings" w:hint="default"/>
+        <w:sz w:val="20"/>
+      </w:rPr>
+    </w:lvl>
+    <w:lvl w:ilvl="5" w:tentative="1">
+      <w:start w:val="1"/>
+      <w:numFmt w:val="bullet"/>
+      <w:lvlText w:val=""/>
+      <w:lvlJc w:val="left"/>
+      <w:pPr>
+        <w:tabs>
+          <w:tab w:val="num" w:pos="4320"/>
+        </w:tabs>
+        <w:ind w:left="4320" w:hanging="360"/>
+      </w:pPr>
+      <w:rPr>
+        <w:rFonts w:ascii="Wingdings" w:hAnsi="Wingdings" w:hint="default"/>
+        <w:sz w:val="20"/>
+      </w:rPr>
+    </w:lvl>
+    <w:lvl w:ilvl="6" w:tentative="1">
+      <w:start w:val="1"/>
+      <w:numFmt w:val="bullet"/>
+      <w:lvlText w:val=""/>
+      <w:lvlJc w:val="left"/>
+      <w:pPr>
+        <w:tabs>
+          <w:tab w:val="num" w:pos="5040"/>
+        </w:tabs>
+        <w:ind w:left="5040" w:hanging="360"/>
+      </w:pPr>
+      <w:rPr>
+        <w:rFonts w:ascii="Wingdings" w:hAnsi="Wingdings" w:hint="default"/>
+        <w:sz w:val="20"/>
+      </w:rPr>
+    </w:lvl>
+    <w:lvl w:ilvl="7" w:tentative="1">
+      <w:start w:val="1"/>
+      <w:numFmt w:val="bullet"/>
+      <w:lvlText w:val=""/>
+      <w:lvlJc w:val="left"/>
+      <w:pPr>
+        <w:tabs>
+          <w:tab w:val="num" w:pos="5760"/>
+        </w:tabs>
+        <w:ind w:left="5760" w:hanging="360"/>
+      </w:pPr>
+      <w:rPr>
+        <w:rFonts w:ascii="Wingdings" w:hAnsi="Wingdings" w:hint="default"/>
+        <w:sz w:val="20"/>
+      </w:rPr>
+    </w:lvl>
+    <w:lvl w:ilvl="8" w:tentative="1">
+      <w:start w:val="1"/>
+      <w:numFmt w:val="bullet"/>
+      <w:lvlText w:val=""/>
+      <w:lvlJc w:val="left"/>
+      <w:pPr>
+        <w:tabs>
+          <w:tab w:val="num" w:pos="6480"/>
+        </w:tabs>
+        <w:ind w:left="6480" w:hanging="360"/>
+      </w:pPr>
+      <w:rPr>
+        <w:rFonts w:ascii="Wingdings" w:hAnsi="Wingdings" w:hint="default"/>
+        <w:sz w:val="20"/>
+      </w:rPr>
+    </w:lvl>
+  </w:abstractNum>
+  <w:abstractNum w:abstractNumId="25" w15:restartNumberingAfterBreak="0">
     <w:nsid w:val="32412DE4"/>
     <w:multiLevelType w:val="multilevel"/>
     <w:tmpl w:val="7152B076"/>
@@ -6146,7 +7905,7 @@
       </w:rPr>
     </w:lvl>
   </w:abstractNum>
-  <w:abstractNum w:abstractNumId="17" w15:restartNumberingAfterBreak="0">
+  <w:abstractNum w:abstractNumId="26" w15:restartNumberingAfterBreak="0">
     <w:nsid w:val="36E5377A"/>
     <w:multiLevelType w:val="multilevel"/>
     <w:tmpl w:val="FE021EAA"/>
@@ -6295,7 +8054,120 @@
       </w:rPr>
     </w:lvl>
   </w:abstractNum>
-  <w:abstractNum w:abstractNumId="18" w15:restartNumberingAfterBreak="0">
+  <w:abstractNum w:abstractNumId="27" w15:restartNumberingAfterBreak="0">
+    <w:nsid w:val="378C2963"/>
+    <w:multiLevelType w:val="multilevel"/>
+    <w:tmpl w:val="036ED742"/>
+    <w:lvl w:ilvl="0">
+      <w:start w:val="6"/>
+      <w:numFmt w:val="decimal"/>
+      <w:lvlText w:val="%1."/>
+      <w:lvlJc w:val="left"/>
+      <w:pPr>
+        <w:tabs>
+          <w:tab w:val="num" w:pos="720"/>
+        </w:tabs>
+        <w:ind w:left="720" w:hanging="360"/>
+      </w:pPr>
+    </w:lvl>
+    <w:lvl w:ilvl="1" w:tentative="1">
+      <w:start w:val="1"/>
+      <w:numFmt w:val="decimal"/>
+      <w:lvlText w:val="%2."/>
+      <w:lvlJc w:val="left"/>
+      <w:pPr>
+        <w:tabs>
+          <w:tab w:val="num" w:pos="1440"/>
+        </w:tabs>
+        <w:ind w:left="1440" w:hanging="360"/>
+      </w:pPr>
+    </w:lvl>
+    <w:lvl w:ilvl="2" w:tentative="1">
+      <w:start w:val="1"/>
+      <w:numFmt w:val="decimal"/>
+      <w:lvlText w:val="%3."/>
+      <w:lvlJc w:val="left"/>
+      <w:pPr>
+        <w:tabs>
+          <w:tab w:val="num" w:pos="2160"/>
+        </w:tabs>
+        <w:ind w:left="2160" w:hanging="360"/>
+      </w:pPr>
+    </w:lvl>
+    <w:lvl w:ilvl="3" w:tentative="1">
+      <w:start w:val="1"/>
+      <w:numFmt w:val="decimal"/>
+      <w:lvlText w:val="%4."/>
+      <w:lvlJc w:val="left"/>
+      <w:pPr>
+        <w:tabs>
+          <w:tab w:val="num" w:pos="2880"/>
+        </w:tabs>
+        <w:ind w:left="2880" w:hanging="360"/>
+      </w:pPr>
+    </w:lvl>
+    <w:lvl w:ilvl="4" w:tentative="1">
+      <w:start w:val="1"/>
+      <w:numFmt w:val="decimal"/>
+      <w:lvlText w:val="%5."/>
+      <w:lvlJc w:val="left"/>
+      <w:pPr>
+        <w:tabs>
+          <w:tab w:val="num" w:pos="3600"/>
+        </w:tabs>
+        <w:ind w:left="3600" w:hanging="360"/>
+      </w:pPr>
+    </w:lvl>
+    <w:lvl w:ilvl="5" w:tentative="1">
+      <w:start w:val="1"/>
+      <w:numFmt w:val="decimal"/>
+      <w:lvlText w:val="%6."/>
+      <w:lvlJc w:val="left"/>
+      <w:pPr>
+        <w:tabs>
+          <w:tab w:val="num" w:pos="4320"/>
+        </w:tabs>
+        <w:ind w:left="4320" w:hanging="360"/>
+      </w:pPr>
+    </w:lvl>
+    <w:lvl w:ilvl="6" w:tentative="1">
+      <w:start w:val="1"/>
+      <w:numFmt w:val="decimal"/>
+      <w:lvlText w:val="%7."/>
+      <w:lvlJc w:val="left"/>
+      <w:pPr>
+        <w:tabs>
+          <w:tab w:val="num" w:pos="5040"/>
+        </w:tabs>
+        <w:ind w:left="5040" w:hanging="360"/>
+      </w:pPr>
+    </w:lvl>
+    <w:lvl w:ilvl="7" w:tentative="1">
+      <w:start w:val="1"/>
+      <w:numFmt w:val="decimal"/>
+      <w:lvlText w:val="%8."/>
+      <w:lvlJc w:val="left"/>
+      <w:pPr>
+        <w:tabs>
+          <w:tab w:val="num" w:pos="5760"/>
+        </w:tabs>
+        <w:ind w:left="5760" w:hanging="360"/>
+      </w:pPr>
+    </w:lvl>
+    <w:lvl w:ilvl="8" w:tentative="1">
+      <w:start w:val="1"/>
+      <w:numFmt w:val="decimal"/>
+      <w:lvlText w:val="%9."/>
+      <w:lvlJc w:val="left"/>
+      <w:pPr>
+        <w:tabs>
+          <w:tab w:val="num" w:pos="6480"/>
+        </w:tabs>
+        <w:ind w:left="6480" w:hanging="360"/>
+      </w:pPr>
+    </w:lvl>
+  </w:abstractNum>
+  <w:abstractNum w:abstractNumId="28" w15:restartNumberingAfterBreak="0">
     <w:nsid w:val="386126F7"/>
     <w:multiLevelType w:val="multilevel"/>
     <w:tmpl w:val="F3B62EAE"/>
@@ -6444,7 +8316,7 @@
       </w:rPr>
     </w:lvl>
   </w:abstractNum>
-  <w:abstractNum w:abstractNumId="19" w15:restartNumberingAfterBreak="0">
+  <w:abstractNum w:abstractNumId="29" w15:restartNumberingAfterBreak="0">
     <w:nsid w:val="3AEE773E"/>
     <w:multiLevelType w:val="multilevel"/>
     <w:tmpl w:val="A2AC25EA"/>
@@ -6593,7 +8465,7 @@
       </w:rPr>
     </w:lvl>
   </w:abstractNum>
-  <w:abstractNum w:abstractNumId="20" w15:restartNumberingAfterBreak="0">
+  <w:abstractNum w:abstractNumId="30" w15:restartNumberingAfterBreak="0">
     <w:nsid w:val="3D5D5DAA"/>
     <w:multiLevelType w:val="multilevel"/>
     <w:tmpl w:val="0E08BC74"/>
@@ -6742,7 +8614,7 @@
       </w:rPr>
     </w:lvl>
   </w:abstractNum>
-  <w:abstractNum w:abstractNumId="21" w15:restartNumberingAfterBreak="0">
+  <w:abstractNum w:abstractNumId="31" w15:restartNumberingAfterBreak="0">
     <w:nsid w:val="3D9A0636"/>
     <w:multiLevelType w:val="multilevel"/>
     <w:tmpl w:val="E8886442"/>
@@ -6891,7 +8763,7 @@
       </w:rPr>
     </w:lvl>
   </w:abstractNum>
-  <w:abstractNum w:abstractNumId="22" w15:restartNumberingAfterBreak="0">
+  <w:abstractNum w:abstractNumId="32" w15:restartNumberingAfterBreak="0">
     <w:nsid w:val="3E906CAD"/>
     <w:multiLevelType w:val="multilevel"/>
     <w:tmpl w:val="E6AE67E4"/>
@@ -7004,7 +8876,7 @@
       </w:pPr>
     </w:lvl>
   </w:abstractNum>
-  <w:abstractNum w:abstractNumId="23" w15:restartNumberingAfterBreak="0">
+  <w:abstractNum w:abstractNumId="33" w15:restartNumberingAfterBreak="0">
     <w:nsid w:val="3F252B5C"/>
     <w:multiLevelType w:val="multilevel"/>
     <w:tmpl w:val="3F365498"/>
@@ -7117,7 +8989,7 @@
       </w:pPr>
     </w:lvl>
   </w:abstractNum>
-  <w:abstractNum w:abstractNumId="24" w15:restartNumberingAfterBreak="0">
+  <w:abstractNum w:abstractNumId="34" w15:restartNumberingAfterBreak="0">
     <w:nsid w:val="3FDA45DC"/>
     <w:multiLevelType w:val="multilevel"/>
     <w:tmpl w:val="A3184A9C"/>
@@ -7230,7 +9102,156 @@
       </w:pPr>
     </w:lvl>
   </w:abstractNum>
-  <w:abstractNum w:abstractNumId="25" w15:restartNumberingAfterBreak="0">
+  <w:abstractNum w:abstractNumId="35" w15:restartNumberingAfterBreak="0">
+    <w:nsid w:val="40EC67D9"/>
+    <w:multiLevelType w:val="multilevel"/>
+    <w:tmpl w:val="731A49DA"/>
+    <w:lvl w:ilvl="0">
+      <w:start w:val="1"/>
+      <w:numFmt w:val="bullet"/>
+      <w:lvlText w:val=""/>
+      <w:lvlJc w:val="left"/>
+      <w:pPr>
+        <w:tabs>
+          <w:tab w:val="num" w:pos="720"/>
+        </w:tabs>
+        <w:ind w:left="720" w:hanging="360"/>
+      </w:pPr>
+      <w:rPr>
+        <w:rFonts w:ascii="Symbol" w:hAnsi="Symbol" w:hint="default"/>
+        <w:sz w:val="20"/>
+      </w:rPr>
+    </w:lvl>
+    <w:lvl w:ilvl="1">
+      <w:start w:val="1"/>
+      <w:numFmt w:val="bullet"/>
+      <w:lvlText w:val="o"/>
+      <w:lvlJc w:val="left"/>
+      <w:pPr>
+        <w:tabs>
+          <w:tab w:val="num" w:pos="1440"/>
+        </w:tabs>
+        <w:ind w:left="1440" w:hanging="360"/>
+      </w:pPr>
+      <w:rPr>
+        <w:rFonts w:ascii="Courier New" w:hAnsi="Courier New" w:hint="default"/>
+        <w:sz w:val="20"/>
+      </w:rPr>
+    </w:lvl>
+    <w:lvl w:ilvl="2" w:tentative="1">
+      <w:start w:val="1"/>
+      <w:numFmt w:val="bullet"/>
+      <w:lvlText w:val=""/>
+      <w:lvlJc w:val="left"/>
+      <w:pPr>
+        <w:tabs>
+          <w:tab w:val="num" w:pos="2160"/>
+        </w:tabs>
+        <w:ind w:left="2160" w:hanging="360"/>
+      </w:pPr>
+      <w:rPr>
+        <w:rFonts w:ascii="Wingdings" w:hAnsi="Wingdings" w:hint="default"/>
+        <w:sz w:val="20"/>
+      </w:rPr>
+    </w:lvl>
+    <w:lvl w:ilvl="3" w:tentative="1">
+      <w:start w:val="1"/>
+      <w:numFmt w:val="bullet"/>
+      <w:lvlText w:val=""/>
+      <w:lvlJc w:val="left"/>
+      <w:pPr>
+        <w:tabs>
+          <w:tab w:val="num" w:pos="2880"/>
+        </w:tabs>
+        <w:ind w:left="2880" w:hanging="360"/>
+      </w:pPr>
+      <w:rPr>
+        <w:rFonts w:ascii="Wingdings" w:hAnsi="Wingdings" w:hint="default"/>
+        <w:sz w:val="20"/>
+      </w:rPr>
+    </w:lvl>
+    <w:lvl w:ilvl="4" w:tentative="1">
+      <w:start w:val="1"/>
+      <w:numFmt w:val="bullet"/>
+      <w:lvlText w:val=""/>
+      <w:lvlJc w:val="left"/>
+      <w:pPr>
+        <w:tabs>
+          <w:tab w:val="num" w:pos="3600"/>
+        </w:tabs>
+        <w:ind w:left="3600" w:hanging="360"/>
+      </w:pPr>
+      <w:rPr>
+        <w:rFonts w:ascii="Wingdings" w:hAnsi="Wingdings" w:hint="default"/>
+        <w:sz w:val="20"/>
+      </w:rPr>
+    </w:lvl>
+    <w:lvl w:ilvl="5" w:tentative="1">
+      <w:start w:val="1"/>
+      <w:numFmt w:val="bullet"/>
+      <w:lvlText w:val=""/>
+      <w:lvlJc w:val="left"/>
+      <w:pPr>
+        <w:tabs>
+          <w:tab w:val="num" w:pos="4320"/>
+        </w:tabs>
+        <w:ind w:left="4320" w:hanging="360"/>
+      </w:pPr>
+      <w:rPr>
+        <w:rFonts w:ascii="Wingdings" w:hAnsi="Wingdings" w:hint="default"/>
+        <w:sz w:val="20"/>
+      </w:rPr>
+    </w:lvl>
+    <w:lvl w:ilvl="6" w:tentative="1">
+      <w:start w:val="1"/>
+      <w:numFmt w:val="bullet"/>
+      <w:lvlText w:val=""/>
+      <w:lvlJc w:val="left"/>
+      <w:pPr>
+        <w:tabs>
+          <w:tab w:val="num" w:pos="5040"/>
+        </w:tabs>
+        <w:ind w:left="5040" w:hanging="360"/>
+      </w:pPr>
+      <w:rPr>
+        <w:rFonts w:ascii="Wingdings" w:hAnsi="Wingdings" w:hint="default"/>
+        <w:sz w:val="20"/>
+      </w:rPr>
+    </w:lvl>
+    <w:lvl w:ilvl="7" w:tentative="1">
+      <w:start w:val="1"/>
+      <w:numFmt w:val="bullet"/>
+      <w:lvlText w:val=""/>
+      <w:lvlJc w:val="left"/>
+      <w:pPr>
+        <w:tabs>
+          <w:tab w:val="num" w:pos="5760"/>
+        </w:tabs>
+        <w:ind w:left="5760" w:hanging="360"/>
+      </w:pPr>
+      <w:rPr>
+        <w:rFonts w:ascii="Wingdings" w:hAnsi="Wingdings" w:hint="default"/>
+        <w:sz w:val="20"/>
+      </w:rPr>
+    </w:lvl>
+    <w:lvl w:ilvl="8" w:tentative="1">
+      <w:start w:val="1"/>
+      <w:numFmt w:val="bullet"/>
+      <w:lvlText w:val=""/>
+      <w:lvlJc w:val="left"/>
+      <w:pPr>
+        <w:tabs>
+          <w:tab w:val="num" w:pos="6480"/>
+        </w:tabs>
+        <w:ind w:left="6480" w:hanging="360"/>
+      </w:pPr>
+      <w:rPr>
+        <w:rFonts w:ascii="Wingdings" w:hAnsi="Wingdings" w:hint="default"/>
+        <w:sz w:val="20"/>
+      </w:rPr>
+    </w:lvl>
+  </w:abstractNum>
+  <w:abstractNum w:abstractNumId="36" w15:restartNumberingAfterBreak="0">
     <w:nsid w:val="40FF2BF4"/>
     <w:multiLevelType w:val="multilevel"/>
     <w:tmpl w:val="E3D61F28"/>
@@ -7343,7 +9364,7 @@
       </w:pPr>
     </w:lvl>
   </w:abstractNum>
-  <w:abstractNum w:abstractNumId="26" w15:restartNumberingAfterBreak="0">
+  <w:abstractNum w:abstractNumId="37" w15:restartNumberingAfterBreak="0">
     <w:nsid w:val="4A8F18E6"/>
     <w:multiLevelType w:val="multilevel"/>
     <w:tmpl w:val="E1587F86"/>
@@ -7492,7 +9513,7 @@
       </w:rPr>
     </w:lvl>
   </w:abstractNum>
-  <w:abstractNum w:abstractNumId="27" w15:restartNumberingAfterBreak="0">
+  <w:abstractNum w:abstractNumId="38" w15:restartNumberingAfterBreak="0">
     <w:nsid w:val="4BC03B4E"/>
     <w:multiLevelType w:val="multilevel"/>
     <w:tmpl w:val="B81A65DE"/>
@@ -7605,7 +9626,156 @@
       </w:pPr>
     </w:lvl>
   </w:abstractNum>
-  <w:abstractNum w:abstractNumId="28" w15:restartNumberingAfterBreak="0">
+  <w:abstractNum w:abstractNumId="39" w15:restartNumberingAfterBreak="0">
+    <w:nsid w:val="516F605F"/>
+    <w:multiLevelType w:val="multilevel"/>
+    <w:tmpl w:val="C798C9EA"/>
+    <w:lvl w:ilvl="0">
+      <w:start w:val="1"/>
+      <w:numFmt w:val="bullet"/>
+      <w:lvlText w:val=""/>
+      <w:lvlJc w:val="left"/>
+      <w:pPr>
+        <w:tabs>
+          <w:tab w:val="num" w:pos="720"/>
+        </w:tabs>
+        <w:ind w:left="720" w:hanging="360"/>
+      </w:pPr>
+      <w:rPr>
+        <w:rFonts w:ascii="Symbol" w:hAnsi="Symbol" w:hint="default"/>
+        <w:sz w:val="20"/>
+      </w:rPr>
+    </w:lvl>
+    <w:lvl w:ilvl="1">
+      <w:start w:val="1"/>
+      <w:numFmt w:val="bullet"/>
+      <w:lvlText w:val="o"/>
+      <w:lvlJc w:val="left"/>
+      <w:pPr>
+        <w:tabs>
+          <w:tab w:val="num" w:pos="1440"/>
+        </w:tabs>
+        <w:ind w:left="1440" w:hanging="360"/>
+      </w:pPr>
+      <w:rPr>
+        <w:rFonts w:ascii="Courier New" w:hAnsi="Courier New" w:hint="default"/>
+        <w:sz w:val="20"/>
+      </w:rPr>
+    </w:lvl>
+    <w:lvl w:ilvl="2" w:tentative="1">
+      <w:start w:val="1"/>
+      <w:numFmt w:val="bullet"/>
+      <w:lvlText w:val=""/>
+      <w:lvlJc w:val="left"/>
+      <w:pPr>
+        <w:tabs>
+          <w:tab w:val="num" w:pos="2160"/>
+        </w:tabs>
+        <w:ind w:left="2160" w:hanging="360"/>
+      </w:pPr>
+      <w:rPr>
+        <w:rFonts w:ascii="Wingdings" w:hAnsi="Wingdings" w:hint="default"/>
+        <w:sz w:val="20"/>
+      </w:rPr>
+    </w:lvl>
+    <w:lvl w:ilvl="3" w:tentative="1">
+      <w:start w:val="1"/>
+      <w:numFmt w:val="bullet"/>
+      <w:lvlText w:val=""/>
+      <w:lvlJc w:val="left"/>
+      <w:pPr>
+        <w:tabs>
+          <w:tab w:val="num" w:pos="2880"/>
+        </w:tabs>
+        <w:ind w:left="2880" w:hanging="360"/>
+      </w:pPr>
+      <w:rPr>
+        <w:rFonts w:ascii="Wingdings" w:hAnsi="Wingdings" w:hint="default"/>
+        <w:sz w:val="20"/>
+      </w:rPr>
+    </w:lvl>
+    <w:lvl w:ilvl="4" w:tentative="1">
+      <w:start w:val="1"/>
+      <w:numFmt w:val="bullet"/>
+      <w:lvlText w:val=""/>
+      <w:lvlJc w:val="left"/>
+      <w:pPr>
+        <w:tabs>
+          <w:tab w:val="num" w:pos="3600"/>
+        </w:tabs>
+        <w:ind w:left="3600" w:hanging="360"/>
+      </w:pPr>
+      <w:rPr>
+        <w:rFonts w:ascii="Wingdings" w:hAnsi="Wingdings" w:hint="default"/>
+        <w:sz w:val="20"/>
+      </w:rPr>
+    </w:lvl>
+    <w:lvl w:ilvl="5" w:tentative="1">
+      <w:start w:val="1"/>
+      <w:numFmt w:val="bullet"/>
+      <w:lvlText w:val=""/>
+      <w:lvlJc w:val="left"/>
+      <w:pPr>
+        <w:tabs>
+          <w:tab w:val="num" w:pos="4320"/>
+        </w:tabs>
+        <w:ind w:left="4320" w:hanging="360"/>
+      </w:pPr>
+      <w:rPr>
+        <w:rFonts w:ascii="Wingdings" w:hAnsi="Wingdings" w:hint="default"/>
+        <w:sz w:val="20"/>
+      </w:rPr>
+    </w:lvl>
+    <w:lvl w:ilvl="6" w:tentative="1">
+      <w:start w:val="1"/>
+      <w:numFmt w:val="bullet"/>
+      <w:lvlText w:val=""/>
+      <w:lvlJc w:val="left"/>
+      <w:pPr>
+        <w:tabs>
+          <w:tab w:val="num" w:pos="5040"/>
+        </w:tabs>
+        <w:ind w:left="5040" w:hanging="360"/>
+      </w:pPr>
+      <w:rPr>
+        <w:rFonts w:ascii="Wingdings" w:hAnsi="Wingdings" w:hint="default"/>
+        <w:sz w:val="20"/>
+      </w:rPr>
+    </w:lvl>
+    <w:lvl w:ilvl="7" w:tentative="1">
+      <w:start w:val="1"/>
+      <w:numFmt w:val="bullet"/>
+      <w:lvlText w:val=""/>
+      <w:lvlJc w:val="left"/>
+      <w:pPr>
+        <w:tabs>
+          <w:tab w:val="num" w:pos="5760"/>
+        </w:tabs>
+        <w:ind w:left="5760" w:hanging="360"/>
+      </w:pPr>
+      <w:rPr>
+        <w:rFonts w:ascii="Wingdings" w:hAnsi="Wingdings" w:hint="default"/>
+        <w:sz w:val="20"/>
+      </w:rPr>
+    </w:lvl>
+    <w:lvl w:ilvl="8" w:tentative="1">
+      <w:start w:val="1"/>
+      <w:numFmt w:val="bullet"/>
+      <w:lvlText w:val=""/>
+      <w:lvlJc w:val="left"/>
+      <w:pPr>
+        <w:tabs>
+          <w:tab w:val="num" w:pos="6480"/>
+        </w:tabs>
+        <w:ind w:left="6480" w:hanging="360"/>
+      </w:pPr>
+      <w:rPr>
+        <w:rFonts w:ascii="Wingdings" w:hAnsi="Wingdings" w:hint="default"/>
+        <w:sz w:val="20"/>
+      </w:rPr>
+    </w:lvl>
+  </w:abstractNum>
+  <w:abstractNum w:abstractNumId="40" w15:restartNumberingAfterBreak="0">
     <w:nsid w:val="52107909"/>
     <w:multiLevelType w:val="multilevel"/>
     <w:tmpl w:val="4BCE7A1A"/>
@@ -7718,7 +9888,7 @@
       </w:pPr>
     </w:lvl>
   </w:abstractNum>
-  <w:abstractNum w:abstractNumId="29" w15:restartNumberingAfterBreak="0">
+  <w:abstractNum w:abstractNumId="41" w15:restartNumberingAfterBreak="0">
     <w:nsid w:val="532E4019"/>
     <w:multiLevelType w:val="multilevel"/>
     <w:tmpl w:val="9D1A93B2"/>
@@ -7867,7 +10037,7 @@
       </w:rPr>
     </w:lvl>
   </w:abstractNum>
-  <w:abstractNum w:abstractNumId="30" w15:restartNumberingAfterBreak="0">
+  <w:abstractNum w:abstractNumId="42" w15:restartNumberingAfterBreak="0">
     <w:nsid w:val="54214724"/>
     <w:multiLevelType w:val="multilevel"/>
     <w:tmpl w:val="E07CAA54"/>
@@ -8016,7 +10186,7 @@
       </w:rPr>
     </w:lvl>
   </w:abstractNum>
-  <w:abstractNum w:abstractNumId="31" w15:restartNumberingAfterBreak="0">
+  <w:abstractNum w:abstractNumId="43" w15:restartNumberingAfterBreak="0">
     <w:nsid w:val="558A43F2"/>
     <w:multiLevelType w:val="multilevel"/>
     <w:tmpl w:val="9F2832CE"/>
@@ -8165,7 +10335,7 @@
       </w:rPr>
     </w:lvl>
   </w:abstractNum>
-  <w:abstractNum w:abstractNumId="32" w15:restartNumberingAfterBreak="0">
+  <w:abstractNum w:abstractNumId="44" w15:restartNumberingAfterBreak="0">
     <w:nsid w:val="57AB7F63"/>
     <w:multiLevelType w:val="multilevel"/>
     <w:tmpl w:val="7AFEC042"/>
@@ -8278,7 +10448,7 @@
       </w:pPr>
     </w:lvl>
   </w:abstractNum>
-  <w:abstractNum w:abstractNumId="33" w15:restartNumberingAfterBreak="0">
+  <w:abstractNum w:abstractNumId="45" w15:restartNumberingAfterBreak="0">
     <w:nsid w:val="58FD3078"/>
     <w:multiLevelType w:val="multilevel"/>
     <w:tmpl w:val="61F46268"/>
@@ -8391,7 +10561,7 @@
       </w:pPr>
     </w:lvl>
   </w:abstractNum>
-  <w:abstractNum w:abstractNumId="34" w15:restartNumberingAfterBreak="0">
+  <w:abstractNum w:abstractNumId="46" w15:restartNumberingAfterBreak="0">
     <w:nsid w:val="5A6D58F7"/>
     <w:multiLevelType w:val="multilevel"/>
     <w:tmpl w:val="8B5A949C"/>
@@ -8540,7 +10710,7 @@
       </w:rPr>
     </w:lvl>
   </w:abstractNum>
-  <w:abstractNum w:abstractNumId="35" w15:restartNumberingAfterBreak="0">
+  <w:abstractNum w:abstractNumId="47" w15:restartNumberingAfterBreak="0">
     <w:nsid w:val="5BD36754"/>
     <w:multiLevelType w:val="multilevel"/>
     <w:tmpl w:val="8C1CB7C4"/>
@@ -8653,7 +10823,120 @@
       </w:pPr>
     </w:lvl>
   </w:abstractNum>
-  <w:abstractNum w:abstractNumId="36" w15:restartNumberingAfterBreak="0">
+  <w:abstractNum w:abstractNumId="48" w15:restartNumberingAfterBreak="0">
+    <w:nsid w:val="612873BF"/>
+    <w:multiLevelType w:val="multilevel"/>
+    <w:tmpl w:val="8C8A0BCC"/>
+    <w:lvl w:ilvl="0">
+      <w:start w:val="4"/>
+      <w:numFmt w:val="decimal"/>
+      <w:lvlText w:val="%1."/>
+      <w:lvlJc w:val="left"/>
+      <w:pPr>
+        <w:tabs>
+          <w:tab w:val="num" w:pos="720"/>
+        </w:tabs>
+        <w:ind w:left="720" w:hanging="360"/>
+      </w:pPr>
+    </w:lvl>
+    <w:lvl w:ilvl="1" w:tentative="1">
+      <w:start w:val="1"/>
+      <w:numFmt w:val="decimal"/>
+      <w:lvlText w:val="%2."/>
+      <w:lvlJc w:val="left"/>
+      <w:pPr>
+        <w:tabs>
+          <w:tab w:val="num" w:pos="1440"/>
+        </w:tabs>
+        <w:ind w:left="1440" w:hanging="360"/>
+      </w:pPr>
+    </w:lvl>
+    <w:lvl w:ilvl="2" w:tentative="1">
+      <w:start w:val="1"/>
+      <w:numFmt w:val="decimal"/>
+      <w:lvlText w:val="%3."/>
+      <w:lvlJc w:val="left"/>
+      <w:pPr>
+        <w:tabs>
+          <w:tab w:val="num" w:pos="2160"/>
+        </w:tabs>
+        <w:ind w:left="2160" w:hanging="360"/>
+      </w:pPr>
+    </w:lvl>
+    <w:lvl w:ilvl="3" w:tentative="1">
+      <w:start w:val="1"/>
+      <w:numFmt w:val="decimal"/>
+      <w:lvlText w:val="%4."/>
+      <w:lvlJc w:val="left"/>
+      <w:pPr>
+        <w:tabs>
+          <w:tab w:val="num" w:pos="2880"/>
+        </w:tabs>
+        <w:ind w:left="2880" w:hanging="360"/>
+      </w:pPr>
+    </w:lvl>
+    <w:lvl w:ilvl="4" w:tentative="1">
+      <w:start w:val="1"/>
+      <w:numFmt w:val="decimal"/>
+      <w:lvlText w:val="%5."/>
+      <w:lvlJc w:val="left"/>
+      <w:pPr>
+        <w:tabs>
+          <w:tab w:val="num" w:pos="3600"/>
+        </w:tabs>
+        <w:ind w:left="3600" w:hanging="360"/>
+      </w:pPr>
+    </w:lvl>
+    <w:lvl w:ilvl="5" w:tentative="1">
+      <w:start w:val="1"/>
+      <w:numFmt w:val="decimal"/>
+      <w:lvlText w:val="%6."/>
+      <w:lvlJc w:val="left"/>
+      <w:pPr>
+        <w:tabs>
+          <w:tab w:val="num" w:pos="4320"/>
+        </w:tabs>
+        <w:ind w:left="4320" w:hanging="360"/>
+      </w:pPr>
+    </w:lvl>
+    <w:lvl w:ilvl="6" w:tentative="1">
+      <w:start w:val="1"/>
+      <w:numFmt w:val="decimal"/>
+      <w:lvlText w:val="%7."/>
+      <w:lvlJc w:val="left"/>
+      <w:pPr>
+        <w:tabs>
+          <w:tab w:val="num" w:pos="5040"/>
+        </w:tabs>
+        <w:ind w:left="5040" w:hanging="360"/>
+      </w:pPr>
+    </w:lvl>
+    <w:lvl w:ilvl="7" w:tentative="1">
+      <w:start w:val="1"/>
+      <w:numFmt w:val="decimal"/>
+      <w:lvlText w:val="%8."/>
+      <w:lvlJc w:val="left"/>
+      <w:pPr>
+        <w:tabs>
+          <w:tab w:val="num" w:pos="5760"/>
+        </w:tabs>
+        <w:ind w:left="5760" w:hanging="360"/>
+      </w:pPr>
+    </w:lvl>
+    <w:lvl w:ilvl="8" w:tentative="1">
+      <w:start w:val="1"/>
+      <w:numFmt w:val="decimal"/>
+      <w:lvlText w:val="%9."/>
+      <w:lvlJc w:val="left"/>
+      <w:pPr>
+        <w:tabs>
+          <w:tab w:val="num" w:pos="6480"/>
+        </w:tabs>
+        <w:ind w:left="6480" w:hanging="360"/>
+      </w:pPr>
+    </w:lvl>
+  </w:abstractNum>
+  <w:abstractNum w:abstractNumId="49" w15:restartNumberingAfterBreak="0">
     <w:nsid w:val="63476505"/>
     <w:multiLevelType w:val="multilevel"/>
     <w:tmpl w:val="72823FCC"/>
@@ -8802,7 +11085,7 @@
       </w:rPr>
     </w:lvl>
   </w:abstractNum>
-  <w:abstractNum w:abstractNumId="37" w15:restartNumberingAfterBreak="0">
+  <w:abstractNum w:abstractNumId="50" w15:restartNumberingAfterBreak="0">
     <w:nsid w:val="65715CE4"/>
     <w:multiLevelType w:val="multilevel"/>
     <w:tmpl w:val="B1BC05A4"/>
@@ -8951,7 +11234,7 @@
       </w:rPr>
     </w:lvl>
   </w:abstractNum>
-  <w:abstractNum w:abstractNumId="38" w15:restartNumberingAfterBreak="0">
+  <w:abstractNum w:abstractNumId="51" w15:restartNumberingAfterBreak="0">
     <w:nsid w:val="66FB7200"/>
     <w:multiLevelType w:val="multilevel"/>
     <w:tmpl w:val="862EFA4C"/>
@@ -9100,7 +11383,7 @@
       </w:rPr>
     </w:lvl>
   </w:abstractNum>
-  <w:abstractNum w:abstractNumId="39" w15:restartNumberingAfterBreak="0">
+  <w:abstractNum w:abstractNumId="52" w15:restartNumberingAfterBreak="0">
     <w:nsid w:val="683F119E"/>
     <w:multiLevelType w:val="multilevel"/>
     <w:tmpl w:val="3AB0D636"/>
@@ -9213,7 +11496,7 @@
       </w:pPr>
     </w:lvl>
   </w:abstractNum>
-  <w:abstractNum w:abstractNumId="40" w15:restartNumberingAfterBreak="0">
+  <w:abstractNum w:abstractNumId="53" w15:restartNumberingAfterBreak="0">
     <w:nsid w:val="6D43050B"/>
     <w:multiLevelType w:val="multilevel"/>
     <w:tmpl w:val="449C887A"/>
@@ -9326,7 +11609,242 @@
       </w:pPr>
     </w:lvl>
   </w:abstractNum>
-  <w:abstractNum w:abstractNumId="41" w15:restartNumberingAfterBreak="0">
+  <w:abstractNum w:abstractNumId="54" w15:restartNumberingAfterBreak="0">
+    <w:nsid w:val="78EA73BC"/>
+    <w:multiLevelType w:val="multilevel"/>
+    <w:tmpl w:val="8BD61A78"/>
+    <w:lvl w:ilvl="0">
+      <w:start w:val="1"/>
+      <w:numFmt w:val="bullet"/>
+      <w:lvlText w:val=""/>
+      <w:lvlJc w:val="left"/>
+      <w:pPr>
+        <w:tabs>
+          <w:tab w:val="num" w:pos="720"/>
+        </w:tabs>
+        <w:ind w:left="720" w:hanging="360"/>
+      </w:pPr>
+      <w:rPr>
+        <w:rFonts w:ascii="Symbol" w:hAnsi="Symbol" w:hint="default"/>
+        <w:sz w:val="20"/>
+      </w:rPr>
+    </w:lvl>
+    <w:lvl w:ilvl="1">
+      <w:start w:val="1"/>
+      <w:numFmt w:val="bullet"/>
+      <w:lvlText w:val="o"/>
+      <w:lvlJc w:val="left"/>
+      <w:pPr>
+        <w:tabs>
+          <w:tab w:val="num" w:pos="1440"/>
+        </w:tabs>
+        <w:ind w:left="1440" w:hanging="360"/>
+      </w:pPr>
+      <w:rPr>
+        <w:rFonts w:ascii="Courier New" w:hAnsi="Courier New" w:hint="default"/>
+        <w:sz w:val="20"/>
+      </w:rPr>
+    </w:lvl>
+    <w:lvl w:ilvl="2" w:tentative="1">
+      <w:start w:val="1"/>
+      <w:numFmt w:val="bullet"/>
+      <w:lvlText w:val=""/>
+      <w:lvlJc w:val="left"/>
+      <w:pPr>
+        <w:tabs>
+          <w:tab w:val="num" w:pos="2160"/>
+        </w:tabs>
+        <w:ind w:left="2160" w:hanging="360"/>
+      </w:pPr>
+      <w:rPr>
+        <w:rFonts w:ascii="Wingdings" w:hAnsi="Wingdings" w:hint="default"/>
+        <w:sz w:val="20"/>
+      </w:rPr>
+    </w:lvl>
+    <w:lvl w:ilvl="3" w:tentative="1">
+      <w:start w:val="1"/>
+      <w:numFmt w:val="bullet"/>
+      <w:lvlText w:val=""/>
+      <w:lvlJc w:val="left"/>
+      <w:pPr>
+        <w:tabs>
+          <w:tab w:val="num" w:pos="2880"/>
+        </w:tabs>
+        <w:ind w:left="2880" w:hanging="360"/>
+      </w:pPr>
+      <w:rPr>
+        <w:rFonts w:ascii="Wingdings" w:hAnsi="Wingdings" w:hint="default"/>
+        <w:sz w:val="20"/>
+      </w:rPr>
+    </w:lvl>
+    <w:lvl w:ilvl="4" w:tentative="1">
+      <w:start w:val="1"/>
+      <w:numFmt w:val="bullet"/>
+      <w:lvlText w:val=""/>
+      <w:lvlJc w:val="left"/>
+      <w:pPr>
+        <w:tabs>
+          <w:tab w:val="num" w:pos="3600"/>
+        </w:tabs>
+        <w:ind w:left="3600" w:hanging="360"/>
+      </w:pPr>
+      <w:rPr>
+        <w:rFonts w:ascii="Wingdings" w:hAnsi="Wingdings" w:hint="default"/>
+        <w:sz w:val="20"/>
+      </w:rPr>
+    </w:lvl>
+    <w:lvl w:ilvl="5" w:tentative="1">
+      <w:start w:val="1"/>
+      <w:numFmt w:val="bullet"/>
+      <w:lvlText w:val=""/>
+      <w:lvlJc w:val="left"/>
+      <w:pPr>
+        <w:tabs>
+          <w:tab w:val="num" w:pos="4320"/>
+        </w:tabs>
+        <w:ind w:left="4320" w:hanging="360"/>
+      </w:pPr>
+      <w:rPr>
+        <w:rFonts w:ascii="Wingdings" w:hAnsi="Wingdings" w:hint="default"/>
+        <w:sz w:val="20"/>
+      </w:rPr>
+    </w:lvl>
+    <w:lvl w:ilvl="6" w:tentative="1">
+      <w:start w:val="1"/>
+      <w:numFmt w:val="bullet"/>
+      <w:lvlText w:val=""/>
+      <w:lvlJc w:val="left"/>
+      <w:pPr>
+        <w:tabs>
+          <w:tab w:val="num" w:pos="5040"/>
+        </w:tabs>
+        <w:ind w:left="5040" w:hanging="360"/>
+      </w:pPr>
+      <w:rPr>
+        <w:rFonts w:ascii="Wingdings" w:hAnsi="Wingdings" w:hint="default"/>
+        <w:sz w:val="20"/>
+      </w:rPr>
+    </w:lvl>
+    <w:lvl w:ilvl="7" w:tentative="1">
+      <w:start w:val="1"/>
+      <w:numFmt w:val="bullet"/>
+      <w:lvlText w:val=""/>
+      <w:lvlJc w:val="left"/>
+      <w:pPr>
+        <w:tabs>
+          <w:tab w:val="num" w:pos="5760"/>
+        </w:tabs>
+        <w:ind w:left="5760" w:hanging="360"/>
+      </w:pPr>
+      <w:rPr>
+        <w:rFonts w:ascii="Wingdings" w:hAnsi="Wingdings" w:hint="default"/>
+        <w:sz w:val="20"/>
+      </w:rPr>
+    </w:lvl>
+    <w:lvl w:ilvl="8" w:tentative="1">
+      <w:start w:val="1"/>
+      <w:numFmt w:val="bullet"/>
+      <w:lvlText w:val=""/>
+      <w:lvlJc w:val="left"/>
+      <w:pPr>
+        <w:tabs>
+          <w:tab w:val="num" w:pos="6480"/>
+        </w:tabs>
+        <w:ind w:left="6480" w:hanging="360"/>
+      </w:pPr>
+      <w:rPr>
+        <w:rFonts w:ascii="Wingdings" w:hAnsi="Wingdings" w:hint="default"/>
+        <w:sz w:val="20"/>
+      </w:rPr>
+    </w:lvl>
+  </w:abstractNum>
+  <w:abstractNum w:abstractNumId="55" w15:restartNumberingAfterBreak="0">
+    <w:nsid w:val="7A270CED"/>
+    <w:multiLevelType w:val="hybridMultilevel"/>
+    <w:tmpl w:val="0AF4A64C"/>
+    <w:lvl w:ilvl="0" w:tplc="0409000F">
+      <w:start w:val="1"/>
+      <w:numFmt w:val="decimal"/>
+      <w:lvlText w:val="%1."/>
+      <w:lvlJc w:val="left"/>
+      <w:pPr>
+        <w:ind w:left="360" w:hanging="360"/>
+      </w:pPr>
+    </w:lvl>
+    <w:lvl w:ilvl="1" w:tplc="04090019" w:tentative="1">
+      <w:start w:val="1"/>
+      <w:numFmt w:val="lowerLetter"/>
+      <w:lvlText w:val="%2."/>
+      <w:lvlJc w:val="left"/>
+      <w:pPr>
+        <w:ind w:left="1080" w:hanging="360"/>
+      </w:pPr>
+    </w:lvl>
+    <w:lvl w:ilvl="2" w:tplc="0409001B" w:tentative="1">
+      <w:start w:val="1"/>
+      <w:numFmt w:val="lowerRoman"/>
+      <w:lvlText w:val="%3."/>
+      <w:lvlJc w:val="right"/>
+      <w:pPr>
+        <w:ind w:left="1800" w:hanging="180"/>
+      </w:pPr>
+    </w:lvl>
+    <w:lvl w:ilvl="3" w:tplc="0409000F" w:tentative="1">
+      <w:start w:val="1"/>
+      <w:numFmt w:val="decimal"/>
+      <w:lvlText w:val="%4."/>
+      <w:lvlJc w:val="left"/>
+      <w:pPr>
+        <w:ind w:left="2520" w:hanging="360"/>
+      </w:pPr>
+    </w:lvl>
+    <w:lvl w:ilvl="4" w:tplc="04090019" w:tentative="1">
+      <w:start w:val="1"/>
+      <w:numFmt w:val="lowerLetter"/>
+      <w:lvlText w:val="%5."/>
+      <w:lvlJc w:val="left"/>
+      <w:pPr>
+        <w:ind w:left="3240" w:hanging="360"/>
+      </w:pPr>
+    </w:lvl>
+    <w:lvl w:ilvl="5" w:tplc="0409001B" w:tentative="1">
+      <w:start w:val="1"/>
+      <w:numFmt w:val="lowerRoman"/>
+      <w:lvlText w:val="%6."/>
+      <w:lvlJc w:val="right"/>
+      <w:pPr>
+        <w:ind w:left="3960" w:hanging="180"/>
+      </w:pPr>
+    </w:lvl>
+    <w:lvl w:ilvl="6" w:tplc="0409000F" w:tentative="1">
+      <w:start w:val="1"/>
+      <w:numFmt w:val="decimal"/>
+      <w:lvlText w:val="%7."/>
+      <w:lvlJc w:val="left"/>
+      <w:pPr>
+        <w:ind w:left="4680" w:hanging="360"/>
+      </w:pPr>
+    </w:lvl>
+    <w:lvl w:ilvl="7" w:tplc="04090019" w:tentative="1">
+      <w:start w:val="1"/>
+      <w:numFmt w:val="lowerLetter"/>
+      <w:lvlText w:val="%8."/>
+      <w:lvlJc w:val="left"/>
+      <w:pPr>
+        <w:ind w:left="5400" w:hanging="360"/>
+      </w:pPr>
+    </w:lvl>
+    <w:lvl w:ilvl="8" w:tplc="0409001B" w:tentative="1">
+      <w:start w:val="1"/>
+      <w:numFmt w:val="lowerRoman"/>
+      <w:lvlText w:val="%9."/>
+      <w:lvlJc w:val="right"/>
+      <w:pPr>
+        <w:ind w:left="6120" w:hanging="180"/>
+      </w:pPr>
+    </w:lvl>
+  </w:abstractNum>
+  <w:abstractNum w:abstractNumId="56" w15:restartNumberingAfterBreak="0">
     <w:nsid w:val="7CCF63BA"/>
     <w:multiLevelType w:val="multilevel"/>
     <w:tmpl w:val="459CE646"/>
@@ -9439,28 +11957,180 @@
       </w:pPr>
     </w:lvl>
   </w:abstractNum>
+  <w:abstractNum w:abstractNumId="57" w15:restartNumberingAfterBreak="0">
+    <w:nsid w:val="7D33662A"/>
+    <w:multiLevelType w:val="multilevel"/>
+    <w:tmpl w:val="B81A65DE"/>
+    <w:styleLink w:val="CurrentList1"/>
+    <w:lvl w:ilvl="0">
+      <w:start w:val="3"/>
+      <w:numFmt w:val="decimal"/>
+      <w:lvlText w:val="%1."/>
+      <w:lvlJc w:val="left"/>
+      <w:pPr>
+        <w:tabs>
+          <w:tab w:val="num" w:pos="720"/>
+        </w:tabs>
+        <w:ind w:left="720" w:hanging="360"/>
+      </w:pPr>
+    </w:lvl>
+    <w:lvl w:ilvl="1">
+      <w:start w:val="1"/>
+      <w:numFmt w:val="decimal"/>
+      <w:lvlText w:val="%2."/>
+      <w:lvlJc w:val="left"/>
+      <w:pPr>
+        <w:tabs>
+          <w:tab w:val="num" w:pos="1440"/>
+        </w:tabs>
+        <w:ind w:left="1440" w:hanging="360"/>
+      </w:pPr>
+    </w:lvl>
+    <w:lvl w:ilvl="2">
+      <w:start w:val="1"/>
+      <w:numFmt w:val="decimal"/>
+      <w:lvlText w:val="%3."/>
+      <w:lvlJc w:val="left"/>
+      <w:pPr>
+        <w:tabs>
+          <w:tab w:val="num" w:pos="2160"/>
+        </w:tabs>
+        <w:ind w:left="2160" w:hanging="360"/>
+      </w:pPr>
+    </w:lvl>
+    <w:lvl w:ilvl="3">
+      <w:start w:val="1"/>
+      <w:numFmt w:val="decimal"/>
+      <w:lvlText w:val="%4."/>
+      <w:lvlJc w:val="left"/>
+      <w:pPr>
+        <w:tabs>
+          <w:tab w:val="num" w:pos="2880"/>
+        </w:tabs>
+        <w:ind w:left="2880" w:hanging="360"/>
+      </w:pPr>
+    </w:lvl>
+    <w:lvl w:ilvl="4">
+      <w:start w:val="1"/>
+      <w:numFmt w:val="decimal"/>
+      <w:lvlText w:val="%5."/>
+      <w:lvlJc w:val="left"/>
+      <w:pPr>
+        <w:tabs>
+          <w:tab w:val="num" w:pos="3600"/>
+        </w:tabs>
+        <w:ind w:left="3600" w:hanging="360"/>
+      </w:pPr>
+    </w:lvl>
+    <w:lvl w:ilvl="5">
+      <w:start w:val="1"/>
+      <w:numFmt w:val="decimal"/>
+      <w:lvlText w:val="%6."/>
+      <w:lvlJc w:val="left"/>
+      <w:pPr>
+        <w:tabs>
+          <w:tab w:val="num" w:pos="4320"/>
+        </w:tabs>
+        <w:ind w:left="4320" w:hanging="360"/>
+      </w:pPr>
+    </w:lvl>
+    <w:lvl w:ilvl="6">
+      <w:start w:val="1"/>
+      <w:numFmt w:val="decimal"/>
+      <w:lvlText w:val="%7."/>
+      <w:lvlJc w:val="left"/>
+      <w:pPr>
+        <w:tabs>
+          <w:tab w:val="num" w:pos="5040"/>
+        </w:tabs>
+        <w:ind w:left="5040" w:hanging="360"/>
+      </w:pPr>
+    </w:lvl>
+    <w:lvl w:ilvl="7">
+      <w:start w:val="1"/>
+      <w:numFmt w:val="decimal"/>
+      <w:lvlText w:val="%8."/>
+      <w:lvlJc w:val="left"/>
+      <w:pPr>
+        <w:tabs>
+          <w:tab w:val="num" w:pos="5760"/>
+        </w:tabs>
+        <w:ind w:left="5760" w:hanging="360"/>
+      </w:pPr>
+    </w:lvl>
+    <w:lvl w:ilvl="8">
+      <w:start w:val="1"/>
+      <w:numFmt w:val="decimal"/>
+      <w:lvlText w:val="%9."/>
+      <w:lvlJc w:val="left"/>
+      <w:pPr>
+        <w:tabs>
+          <w:tab w:val="num" w:pos="6480"/>
+        </w:tabs>
+        <w:ind w:left="6480" w:hanging="360"/>
+      </w:pPr>
+    </w:lvl>
+  </w:abstractNum>
   <w:num w:numId="1" w16cid:durableId="1527988980">
-    <w:abstractNumId w:val="34"/>
+    <w:abstractNumId w:val="46"/>
   </w:num>
   <w:num w:numId="2" w16cid:durableId="623660728">
-    <w:abstractNumId w:val="20"/>
+    <w:abstractNumId w:val="30"/>
   </w:num>
   <w:num w:numId="3" w16cid:durableId="1906379872">
-    <w:abstractNumId w:val="14"/>
+    <w:abstractNumId w:val="22"/>
   </w:num>
   <w:num w:numId="4" w16cid:durableId="1702976259">
-    <w:abstractNumId w:val="38"/>
+    <w:abstractNumId w:val="51"/>
   </w:num>
   <w:num w:numId="5" w16cid:durableId="2126457909">
-    <w:abstractNumId w:val="30"/>
+    <w:abstractNumId w:val="42"/>
   </w:num>
   <w:num w:numId="6" w16cid:durableId="382339695">
-    <w:abstractNumId w:val="22"/>
+    <w:abstractNumId w:val="32"/>
   </w:num>
   <w:num w:numId="7" w16cid:durableId="1143304202">
-    <w:abstractNumId w:val="0"/>
+    <w:abstractNumId w:val="1"/>
   </w:num>
   <w:num w:numId="8" w16cid:durableId="721633374">
+    <w:abstractNumId w:val="53"/>
+    <w:lvlOverride w:ilvl="0">
+      <w:lvl w:ilvl="0">
+        <w:numFmt w:val="decimal"/>
+        <w:lvlText w:val="%1."/>
+        <w:lvlJc w:val="left"/>
+      </w:lvl>
+    </w:lvlOverride>
+  </w:num>
+  <w:num w:numId="9" w16cid:durableId="2067756603">
+    <w:abstractNumId w:val="18"/>
+  </w:num>
+  <w:num w:numId="10" w16cid:durableId="1406534218">
+    <w:abstractNumId w:val="36"/>
+  </w:num>
+  <w:num w:numId="11" w16cid:durableId="1303003893">
+    <w:abstractNumId w:val="4"/>
+  </w:num>
+  <w:num w:numId="12" w16cid:durableId="504326431">
+    <w:abstractNumId w:val="17"/>
+  </w:num>
+  <w:num w:numId="13" w16cid:durableId="484124425">
+    <w:abstractNumId w:val="8"/>
+  </w:num>
+  <w:num w:numId="14" w16cid:durableId="1551572160">
+    <w:abstractNumId w:val="23"/>
+    <w:lvlOverride w:ilvl="0">
+      <w:lvl w:ilvl="0">
+        <w:numFmt w:val="decimal"/>
+        <w:lvlText w:val="%1."/>
+        <w:lvlJc w:val="left"/>
+      </w:lvl>
+    </w:lvlOverride>
+  </w:num>
+  <w:num w:numId="15" w16cid:durableId="1684670856">
+    <w:abstractNumId w:val="31"/>
+  </w:num>
+  <w:num w:numId="16" w16cid:durableId="1763060658">
     <w:abstractNumId w:val="40"/>
     <w:lvlOverride w:ilvl="0">
       <w:lvl w:ilvl="0">
@@ -9470,67 +12140,29 @@
       </w:lvl>
     </w:lvlOverride>
   </w:num>
-  <w:num w:numId="9" w16cid:durableId="2067756603">
-    <w:abstractNumId w:val="12"/>
-  </w:num>
-  <w:num w:numId="10" w16cid:durableId="1406534218">
-    <w:abstractNumId w:val="25"/>
-  </w:num>
-  <w:num w:numId="11" w16cid:durableId="1303003893">
+  <w:num w:numId="17" w16cid:durableId="1467702139">
     <w:abstractNumId w:val="2"/>
   </w:num>
-  <w:num w:numId="12" w16cid:durableId="504326431">
-    <w:abstractNumId w:val="11"/>
+  <w:num w:numId="18" w16cid:durableId="1078093733">
+    <w:abstractNumId w:val="10"/>
   </w:num>
-  <w:num w:numId="13" w16cid:durableId="484124425">
-    <w:abstractNumId w:val="5"/>
+  <w:num w:numId="19" w16cid:durableId="1009017450">
+    <w:abstractNumId w:val="41"/>
   </w:num>
-  <w:num w:numId="14" w16cid:durableId="1551572160">
+  <w:num w:numId="20" w16cid:durableId="694577066">
+    <w:abstractNumId w:val="13"/>
+  </w:num>
+  <w:num w:numId="21" w16cid:durableId="353651897">
     <w:abstractNumId w:val="15"/>
-    <w:lvlOverride w:ilvl="0">
-      <w:lvl w:ilvl="0">
-        <w:numFmt w:val="decimal"/>
-        <w:lvlText w:val="%1."/>
-        <w:lvlJc w:val="left"/>
-      </w:lvl>
-    </w:lvlOverride>
   </w:num>
-  <w:num w:numId="15" w16cid:durableId="1684670856">
-    <w:abstractNumId w:val="21"/>
+  <w:num w:numId="22" w16cid:durableId="1162235608">
+    <w:abstractNumId w:val="47"/>
   </w:num>
-  <w:num w:numId="16" w16cid:durableId="1763060658">
-    <w:abstractNumId w:val="28"/>
-    <w:lvlOverride w:ilvl="0">
-      <w:lvl w:ilvl="0">
-        <w:numFmt w:val="decimal"/>
-        <w:lvlText w:val="%1."/>
-        <w:lvlJc w:val="left"/>
-      </w:lvl>
-    </w:lvlOverride>
-  </w:num>
-  <w:num w:numId="17" w16cid:durableId="1467702139">
-    <w:abstractNumId w:val="1"/>
-  </w:num>
-  <w:num w:numId="18" w16cid:durableId="1078093733">
+  <w:num w:numId="23" w16cid:durableId="1713189446">
     <w:abstractNumId w:val="6"/>
   </w:num>
-  <w:num w:numId="19" w16cid:durableId="1009017450">
-    <w:abstractNumId w:val="29"/>
-  </w:num>
-  <w:num w:numId="20" w16cid:durableId="694577066">
-    <w:abstractNumId w:val="8"/>
-  </w:num>
-  <w:num w:numId="21" w16cid:durableId="353651897">
-    <w:abstractNumId w:val="9"/>
-  </w:num>
-  <w:num w:numId="22" w16cid:durableId="1162235608">
-    <w:abstractNumId w:val="35"/>
-  </w:num>
-  <w:num w:numId="23" w16cid:durableId="1713189446">
-    <w:abstractNumId w:val="3"/>
-  </w:num>
   <w:num w:numId="24" w16cid:durableId="917176505">
-    <w:abstractNumId w:val="39"/>
+    <w:abstractNumId w:val="52"/>
     <w:lvlOverride w:ilvl="0">
       <w:lvl w:ilvl="0">
         <w:numFmt w:val="decimal"/>
@@ -9540,19 +12172,19 @@
     </w:lvlOverride>
   </w:num>
   <w:num w:numId="25" w16cid:durableId="1691831301">
-    <w:abstractNumId w:val="19"/>
+    <w:abstractNumId w:val="29"/>
   </w:num>
   <w:num w:numId="26" w16cid:durableId="1046291797">
-    <w:abstractNumId w:val="31"/>
+    <w:abstractNumId w:val="43"/>
   </w:num>
   <w:num w:numId="27" w16cid:durableId="1496263511">
-    <w:abstractNumId w:val="33"/>
+    <w:abstractNumId w:val="45"/>
   </w:num>
   <w:num w:numId="28" w16cid:durableId="1968898504">
-    <w:abstractNumId w:val="36"/>
+    <w:abstractNumId w:val="49"/>
   </w:num>
   <w:num w:numId="29" w16cid:durableId="1293098475">
-    <w:abstractNumId w:val="7"/>
+    <w:abstractNumId w:val="12"/>
     <w:lvlOverride w:ilvl="0">
       <w:lvl w:ilvl="0">
         <w:numFmt w:val="decimal"/>
@@ -9562,9 +12194,110 @@
     </w:lvlOverride>
   </w:num>
   <w:num w:numId="30" w16cid:durableId="439300220">
+    <w:abstractNumId w:val="25"/>
+  </w:num>
+  <w:num w:numId="31" w16cid:durableId="1106269681">
+    <w:abstractNumId w:val="38"/>
+    <w:lvlOverride w:ilvl="0">
+      <w:lvl w:ilvl="0">
+        <w:numFmt w:val="decimal"/>
+        <w:lvlText w:val="%1."/>
+        <w:lvlJc w:val="left"/>
+      </w:lvl>
+    </w:lvlOverride>
+  </w:num>
+  <w:num w:numId="32" w16cid:durableId="177234164">
+    <w:abstractNumId w:val="21"/>
+  </w:num>
+  <w:num w:numId="33" w16cid:durableId="180319816">
+    <w:abstractNumId w:val="28"/>
+  </w:num>
+  <w:num w:numId="34" w16cid:durableId="1497721492">
+    <w:abstractNumId w:val="34"/>
+  </w:num>
+  <w:num w:numId="35" w16cid:durableId="274213869">
+    <w:abstractNumId w:val="7"/>
+  </w:num>
+  <w:num w:numId="36" w16cid:durableId="1929390118">
+    <w:abstractNumId w:val="33"/>
+  </w:num>
+  <w:num w:numId="37" w16cid:durableId="1788885504">
+    <w:abstractNumId w:val="50"/>
+  </w:num>
+  <w:num w:numId="38" w16cid:durableId="1643609106">
+    <w:abstractNumId w:val="56"/>
+  </w:num>
+  <w:num w:numId="39" w16cid:durableId="454564381">
     <w:abstractNumId w:val="16"/>
   </w:num>
-  <w:num w:numId="31" w16cid:durableId="1106269681">
+  <w:num w:numId="40" w16cid:durableId="805704572">
+    <w:abstractNumId w:val="44"/>
+  </w:num>
+  <w:num w:numId="41" w16cid:durableId="1477185493">
+    <w:abstractNumId w:val="26"/>
+  </w:num>
+  <w:num w:numId="42" w16cid:durableId="1618289355">
+    <w:abstractNumId w:val="37"/>
+  </w:num>
+  <w:num w:numId="43" w16cid:durableId="214245709">
+    <w:abstractNumId w:val="11"/>
+  </w:num>
+  <w:num w:numId="44" w16cid:durableId="1701276055">
+    <w:abstractNumId w:val="39"/>
+  </w:num>
+  <w:num w:numId="45" w16cid:durableId="409084738">
+    <w:abstractNumId w:val="5"/>
+    <w:lvlOverride w:ilvl="0">
+      <w:lvl w:ilvl="0">
+        <w:numFmt w:val="decimal"/>
+        <w:lvlText w:val="%1."/>
+        <w:lvlJc w:val="left"/>
+      </w:lvl>
+    </w:lvlOverride>
+  </w:num>
+  <w:num w:numId="46" w16cid:durableId="482431412">
+    <w:abstractNumId w:val="19"/>
+  </w:num>
+  <w:num w:numId="47" w16cid:durableId="256060746">
+    <w:abstractNumId w:val="14"/>
+    <w:lvlOverride w:ilvl="0">
+      <w:lvl w:ilvl="0">
+        <w:numFmt w:val="decimal"/>
+        <w:lvlText w:val="%1."/>
+        <w:lvlJc w:val="left"/>
+      </w:lvl>
+    </w:lvlOverride>
+  </w:num>
+  <w:num w:numId="48" w16cid:durableId="1226797549">
+    <w:abstractNumId w:val="35"/>
+  </w:num>
+  <w:num w:numId="49" w16cid:durableId="1210192223">
+    <w:abstractNumId w:val="48"/>
+    <w:lvlOverride w:ilvl="0">
+      <w:lvl w:ilvl="0">
+        <w:numFmt w:val="decimal"/>
+        <w:lvlText w:val="%1."/>
+        <w:lvlJc w:val="left"/>
+      </w:lvl>
+    </w:lvlOverride>
+  </w:num>
+  <w:num w:numId="50" w16cid:durableId="1864198608">
+    <w:abstractNumId w:val="3"/>
+  </w:num>
+  <w:num w:numId="51" w16cid:durableId="1053654085">
+    <w:abstractNumId w:val="20"/>
+    <w:lvlOverride w:ilvl="0">
+      <w:lvl w:ilvl="0">
+        <w:numFmt w:val="decimal"/>
+        <w:lvlText w:val="%1."/>
+        <w:lvlJc w:val="left"/>
+      </w:lvl>
+    </w:lvlOverride>
+  </w:num>
+  <w:num w:numId="52" w16cid:durableId="1998997096">
+    <w:abstractNumId w:val="54"/>
+  </w:num>
+  <w:num w:numId="53" w16cid:durableId="1836143214">
     <w:abstractNumId w:val="27"/>
     <w:lvlOverride w:ilvl="0">
       <w:lvl w:ilvl="0">
@@ -9574,38 +12307,20 @@
       </w:lvl>
     </w:lvlOverride>
   </w:num>
-  <w:num w:numId="32" w16cid:durableId="177234164">
-    <w:abstractNumId w:val="13"/>
-  </w:num>
-  <w:num w:numId="33" w16cid:durableId="180319816">
-    <w:abstractNumId w:val="18"/>
-  </w:num>
-  <w:num w:numId="34" w16cid:durableId="1497721492">
+  <w:num w:numId="54" w16cid:durableId="601373665">
     <w:abstractNumId w:val="24"/>
   </w:num>
-  <w:num w:numId="35" w16cid:durableId="274213869">
-    <w:abstractNumId w:val="4"/>
+  <w:num w:numId="55" w16cid:durableId="675032744">
+    <w:abstractNumId w:val="57"/>
   </w:num>
-  <w:num w:numId="36" w16cid:durableId="1929390118">
-    <w:abstractNumId w:val="23"/>
+  <w:num w:numId="56" w16cid:durableId="827475589">
+    <w:abstractNumId w:val="9"/>
   </w:num>
-  <w:num w:numId="37" w16cid:durableId="1788885504">
-    <w:abstractNumId w:val="37"/>
+  <w:num w:numId="57" w16cid:durableId="279343577">
+    <w:abstractNumId w:val="0"/>
   </w:num>
-  <w:num w:numId="38" w16cid:durableId="1643609106">
-    <w:abstractNumId w:val="41"/>
-  </w:num>
-  <w:num w:numId="39" w16cid:durableId="454564381">
-    <w:abstractNumId w:val="10"/>
-  </w:num>
-  <w:num w:numId="40" w16cid:durableId="805704572">
-    <w:abstractNumId w:val="32"/>
-  </w:num>
-  <w:num w:numId="41" w16cid:durableId="1477185493">
-    <w:abstractNumId w:val="17"/>
-  </w:num>
-  <w:num w:numId="42" w16cid:durableId="1618289355">
-    <w:abstractNumId w:val="26"/>
+  <w:num w:numId="58" w16cid:durableId="1396976008">
+    <w:abstractNumId w:val="55"/>
   </w:num>
 </w:numbering>
 </file>
@@ -10203,6 +12918,26 @@
       <w:contextualSpacing/>
     </w:pPr>
   </w:style>
+  <w:style w:type="numbering" w:customStyle="1" w:styleId="CurrentList1">
+    <w:name w:val="Current List1"/>
+    <w:uiPriority w:val="99"/>
+    <w:rsid w:val="0090422E"/>
+    <w:pPr>
+      <w:numPr>
+        <w:numId w:val="55"/>
+      </w:numPr>
+    </w:pPr>
+  </w:style>
+  <w:style w:type="numbering" w:customStyle="1" w:styleId="CurrentList2">
+    <w:name w:val="Current List2"/>
+    <w:uiPriority w:val="99"/>
+    <w:rsid w:val="0090422E"/>
+    <w:pPr>
+      <w:numPr>
+        <w:numId w:val="57"/>
+      </w:numPr>
+    </w:pPr>
+  </w:style>
 </w:styles>
 </file>
 

</xml_diff>

<commit_message>
Add all observation of both reduction randpw gen service
</commit_message>
<xml_diff>
--- a/Latency Analysis/RandPwGen Service - Deep Analysis.docx
+++ b/Latency Analysis/RandPwGen Service - Deep Analysis.docx
@@ -826,7 +826,21 @@
         <w:rPr>
           <w:lang w:val="en-US"/>
         </w:rPr>
-        <w:t>Garbage Collection (GC) Kicks In More Aggressively</w:t>
+        <w:t xml:space="preserve">Garbage Collection (GC) Kicks </w:t>
+      </w:r>
+      <w:proofErr w:type="gramStart"/>
+      <w:r>
+        <w:rPr>
+          <w:lang w:val="en-US"/>
+        </w:rPr>
+        <w:t>In</w:t>
+      </w:r>
+      <w:proofErr w:type="gramEnd"/>
+      <w:r>
+        <w:rPr>
+          <w:lang w:val="en-US"/>
+        </w:rPr>
+        <w:t xml:space="preserve"> More Aggressively</w:t>
       </w:r>
     </w:p>
     <w:p>
@@ -2240,7 +2254,21 @@
         <w:rPr>
           <w:lang w:val="en-US"/>
         </w:rPr>
-        <w:t>The JVM performs GC based on thresholds in Eden, Survivor, and Old generations.</w:t>
+        <w:t xml:space="preserve">The JVM performs GC based on thresholds in Eden, Survivor, and </w:t>
+      </w:r>
+      <w:proofErr w:type="gramStart"/>
+      <w:r>
+        <w:rPr>
+          <w:lang w:val="en-US"/>
+        </w:rPr>
+        <w:t>Old</w:t>
+      </w:r>
+      <w:proofErr w:type="gramEnd"/>
+      <w:r>
+        <w:rPr>
+          <w:lang w:val="en-US"/>
+        </w:rPr>
+        <w:t xml:space="preserve"> generations.</w:t>
       </w:r>
     </w:p>
     <w:p>
@@ -2462,19 +2490,252 @@
       <w:pPr>
         <w:numPr>
           <w:ilvl w:val="0"/>
-          <w:numId w:val="33"/>
-        </w:numPr>
-        <w:rPr>
-          <w:lang w:val="en-US"/>
-        </w:rPr>
-      </w:pPr>
-      <w:r>
-        <w:rPr>
-          <w:lang w:val="en-US"/>
-        </w:rPr>
-        <w:t>Latency Increases in clear waves corresponding to moments of load, peaking sharply after ~05-13 06.</w:t>
-      </w:r>
-    </w:p>
+          <w:numId w:val="59"/>
+        </w:numPr>
+        <w:rPr>
+          <w:lang w:val="en-US"/>
+        </w:rPr>
+      </w:pPr>
+      <w:r>
+        <w:rPr>
+          <w:lang w:val="en-US"/>
+        </w:rPr>
+        <w:t>Latency spikes occur periodically, with the large spikes</w:t>
+      </w:r>
+    </w:p>
+    <w:p>
+      <w:pPr>
+        <w:numPr>
+          <w:ilvl w:val="0"/>
+          <w:numId w:val="59"/>
+        </w:numPr>
+        <w:rPr>
+          <w:lang w:val="en-US"/>
+        </w:rPr>
+      </w:pPr>
+      <w:r>
+        <w:rPr>
+          <w:lang w:val="en-US"/>
+        </w:rPr>
+        <w:t xml:space="preserve">The latency spikes </w:t>
+      </w:r>
+      <w:proofErr w:type="gramStart"/>
+      <w:r>
+        <w:rPr>
+          <w:lang w:val="en-US"/>
+        </w:rPr>
+        <w:t>correlates</w:t>
+      </w:r>
+      <w:proofErr w:type="gramEnd"/>
+      <w:r>
+        <w:rPr>
+          <w:lang w:val="en-US"/>
+        </w:rPr>
+        <w:t xml:space="preserve"> with the sharp drops in CPU limits</w:t>
+      </w:r>
+    </w:p>
+    <w:p>
+      <w:pPr>
+        <w:numPr>
+          <w:ilvl w:val="0"/>
+          <w:numId w:val="59"/>
+        </w:numPr>
+        <w:rPr>
+          <w:lang w:val="en-US"/>
+        </w:rPr>
+      </w:pPr>
+      <w:r>
+        <w:rPr>
+          <w:lang w:val="en-US"/>
+        </w:rPr>
+        <w:t>However, even during peak latency, CPU usage doesn’t approach the limit.</w:t>
+      </w:r>
+    </w:p>
+    <w:p>
+      <w:pPr>
+        <w:numPr>
+          <w:ilvl w:val="0"/>
+          <w:numId w:val="59"/>
+        </w:numPr>
+        <w:rPr>
+          <w:lang w:val="en-US"/>
+        </w:rPr>
+      </w:pPr>
+      <w:r>
+        <w:rPr>
+          <w:lang w:val="en-US"/>
+        </w:rPr>
+        <w:t>CPU is not the bottleneck even though the limits are reduced.</w:t>
+      </w:r>
+    </w:p>
+    <w:p>
+      <w:pPr>
+        <w:numPr>
+          <w:ilvl w:val="0"/>
+          <w:numId w:val="59"/>
+        </w:numPr>
+        <w:rPr>
+          <w:lang w:val="en-US"/>
+        </w:rPr>
+      </w:pPr>
+      <w:r>
+        <w:rPr>
+          <w:lang w:val="en-US"/>
+        </w:rPr>
+        <w:t>Latency spikes are not directly correlated wih CPU usage saturation</w:t>
+      </w:r>
+    </w:p>
+    <w:p>
+      <w:pPr>
+        <w:numPr>
+          <w:ilvl w:val="0"/>
+          <w:numId w:val="59"/>
+        </w:numPr>
+        <w:rPr>
+          <w:lang w:val="en-US"/>
+        </w:rPr>
+      </w:pPr>
+      <w:r>
+        <w:rPr>
+          <w:lang w:val="en-US"/>
+        </w:rPr>
+        <w:t xml:space="preserve">CPU limit reduction </w:t>
+      </w:r>
+      <w:proofErr w:type="gramStart"/>
+      <w:r>
+        <w:rPr>
+          <w:lang w:val="en-US"/>
+        </w:rPr>
+        <w:t>seem</w:t>
+      </w:r>
+      <w:proofErr w:type="gramEnd"/>
+      <w:r>
+        <w:rPr>
+          <w:lang w:val="en-US"/>
+        </w:rPr>
+        <w:t xml:space="preserve"> to have minimal effect on actual usage &amp; a potential indirect impact on latency.</w:t>
+      </w:r>
+    </w:p>
+    <w:p>
+      <w:pPr>
+        <w:numPr>
+          <w:ilvl w:val="0"/>
+          <w:numId w:val="59"/>
+        </w:numPr>
+        <w:rPr>
+          <w:lang w:val="en-US"/>
+        </w:rPr>
+      </w:pPr>
+      <w:r>
+        <w:rPr>
+          <w:lang w:val="en-US"/>
+        </w:rPr>
+        <w:t>There are periodic increases in memory usage, peaking just before or alongside latency spikes.</w:t>
+      </w:r>
+    </w:p>
+    <w:p>
+      <w:pPr>
+        <w:numPr>
+          <w:ilvl w:val="0"/>
+          <w:numId w:val="59"/>
+        </w:numPr>
+        <w:rPr>
+          <w:lang w:val="en-US"/>
+        </w:rPr>
+      </w:pPr>
+      <w:r>
+        <w:rPr>
+          <w:lang w:val="en-US"/>
+        </w:rPr>
+        <w:t>Latency correlates better with memory usage peaks than with CPU usage.</w:t>
+      </w:r>
+    </w:p>
+    <w:p>
+      <w:pPr>
+        <w:numPr>
+          <w:ilvl w:val="0"/>
+          <w:numId w:val="59"/>
+        </w:numPr>
+        <w:rPr>
+          <w:lang w:val="en-US"/>
+        </w:rPr>
+      </w:pPr>
+      <w:r>
+        <w:rPr>
+          <w:lang w:val="en-US"/>
+        </w:rPr>
+        <w:t>The largest latency spike coincides with:</w:t>
+      </w:r>
+    </w:p>
+    <w:p>
+      <w:pPr>
+        <w:numPr>
+          <w:ilvl w:val="1"/>
+          <w:numId w:val="59"/>
+        </w:numPr>
+        <w:rPr>
+          <w:lang w:val="en-US"/>
+        </w:rPr>
+      </w:pPr>
+      <w:r>
+        <w:rPr>
+          <w:lang w:val="en-US"/>
+        </w:rPr>
+        <w:t>Increased memory usage</w:t>
+      </w:r>
+    </w:p>
+    <w:p>
+      <w:pPr>
+        <w:numPr>
+          <w:ilvl w:val="1"/>
+          <w:numId w:val="59"/>
+        </w:numPr>
+        <w:rPr>
+          <w:lang w:val="en-US"/>
+        </w:rPr>
+      </w:pPr>
+      <w:r>
+        <w:rPr>
+          <w:lang w:val="en-US"/>
+        </w:rPr>
+        <w:t>A memory limit reduction</w:t>
+      </w:r>
+    </w:p>
+    <w:p>
+      <w:pPr>
+        <w:numPr>
+          <w:ilvl w:val="1"/>
+          <w:numId w:val="59"/>
+        </w:numPr>
+        <w:rPr>
+          <w:lang w:val="en-US"/>
+        </w:rPr>
+      </w:pPr>
+      <w:r>
+        <w:rPr>
+          <w:lang w:val="en-US"/>
+        </w:rPr>
+        <w:t>A potential eviction or garbage collection scenario</w:t>
+      </w:r>
+    </w:p>
+    <w:p>
+      <w:pPr>
+        <w:numPr>
+          <w:ilvl w:val="0"/>
+          <w:numId w:val="59"/>
+        </w:numPr>
+        <w:rPr>
+          <w:lang w:val="en-US"/>
+        </w:rPr>
+      </w:pPr>
+      <w:r>
+        <w:rPr>
+          <w:lang w:val="en-US"/>
+        </w:rPr>
+        <w:t>Memory usage patterns align more closely with latency spikes, suggesting that memory pressure &amp; inefficient memory access patterns are contributing to latency.</w:t>
+      </w:r>
+    </w:p>
+    <w:p/>
     <w:p>
       <w:pPr>
         <w:numPr>
@@ -2489,7 +2750,7 @@
         <w:rPr>
           <w:lang w:val="en-US"/>
         </w:rPr>
-        <w:t>Memory Usage follows a cyclical wave pattern mirroring the latency pattern.</w:t>
+        <w:t>Latency Increases in clear waves corresponding to moments of load, peaking sharply after ~05-13 06.</w:t>
       </w:r>
     </w:p>
     <w:p>
@@ -2506,6 +2767,23 @@
         <w:rPr>
           <w:lang w:val="en-US"/>
         </w:rPr>
+        <w:t>Memory Usage follows a cyclical wave pattern mirroring the latency pattern.</w:t>
+      </w:r>
+    </w:p>
+    <w:p>
+      <w:pPr>
+        <w:numPr>
+          <w:ilvl w:val="0"/>
+          <w:numId w:val="33"/>
+        </w:numPr>
+        <w:rPr>
+          <w:lang w:val="en-US"/>
+        </w:rPr>
+      </w:pPr>
+      <w:r>
+        <w:rPr>
+          <w:lang w:val="en-US"/>
+        </w:rPr>
         <w:t>Latency again, increases during peak memory usage - especially when memory is closer to or briefly exceeds request levels.</w:t>
       </w:r>
     </w:p>
@@ -2698,7 +2976,21 @@
         <w:rPr>
           <w:lang w:val="en-US"/>
         </w:rPr>
-        <w:t>Latency Spikes Strongly Correlate With Memory Usage Peaks</w:t>
+        <w:t xml:space="preserve">Latency Spikes Strongly Correlate </w:t>
+      </w:r>
+      <w:proofErr w:type="gramStart"/>
+      <w:r>
+        <w:rPr>
+          <w:lang w:val="en-US"/>
+        </w:rPr>
+        <w:t>With</w:t>
+      </w:r>
+      <w:proofErr w:type="gramEnd"/>
+      <w:r>
+        <w:rPr>
+          <w:lang w:val="en-US"/>
+        </w:rPr>
+        <w:t xml:space="preserve"> Memory Usage Peaks</w:t>
       </w:r>
     </w:p>
     <w:p>
@@ -3843,7 +4135,21 @@
         <w:rPr>
           <w:lang w:val="en-US"/>
         </w:rPr>
-        <w:t>The load is constant (10–20 req/s) overall, but actual request distribution have been more bursty earlier (surges).</w:t>
+        <w:t xml:space="preserve">The load is constant (10–20 req/s) overall, but actual request distribution </w:t>
+      </w:r>
+      <w:proofErr w:type="gramStart"/>
+      <w:r>
+        <w:rPr>
+          <w:lang w:val="en-US"/>
+        </w:rPr>
+        <w:t>have</w:t>
+      </w:r>
+      <w:proofErr w:type="gramEnd"/>
+      <w:r>
+        <w:rPr>
+          <w:lang w:val="en-US"/>
+        </w:rPr>
+        <w:t xml:space="preserve"> been more bursty earlier (surges).</w:t>
       </w:r>
     </w:p>
     <w:p>
@@ -3942,7 +4248,21 @@
         <w:rPr>
           <w:lang w:val="en-US"/>
         </w:rPr>
-        <w:t>JVM over-allocation under high memory limits  cause:</w:t>
+        <w:t xml:space="preserve">JVM over-allocation under high memory </w:t>
+      </w:r>
+      <w:proofErr w:type="gramStart"/>
+      <w:r>
+        <w:rPr>
+          <w:lang w:val="en-US"/>
+        </w:rPr>
+        <w:t>limits  cause</w:t>
+      </w:r>
+      <w:proofErr w:type="gramEnd"/>
+      <w:r>
+        <w:rPr>
+          <w:lang w:val="en-US"/>
+        </w:rPr>
+        <w:t>:</w:t>
       </w:r>
     </w:p>
     <w:p>
@@ -4143,7 +4463,21 @@
         <w:rPr>
           <w:lang w:val="en-US"/>
         </w:rPr>
-        <w:t>These would be more visible after long uptime, around the 05-12 22 mark.</w:t>
+        <w:t xml:space="preserve">These would be more visible after long uptime, around the 05-12 22 </w:t>
+      </w:r>
+      <w:proofErr w:type="gramStart"/>
+      <w:r>
+        <w:rPr>
+          <w:lang w:val="en-US"/>
+        </w:rPr>
+        <w:t>mark</w:t>
+      </w:r>
+      <w:proofErr w:type="gramEnd"/>
+      <w:r>
+        <w:rPr>
+          <w:lang w:val="en-US"/>
+        </w:rPr>
+        <w:t>.</w:t>
       </w:r>
     </w:p>
     <w:p>
@@ -10711,6 +11045,155 @@
     </w:lvl>
   </w:abstractNum>
   <w:abstractNum w:abstractNumId="47" w15:restartNumberingAfterBreak="0">
+    <w:nsid w:val="5AD44853"/>
+    <w:multiLevelType w:val="multilevel"/>
+    <w:tmpl w:val="A4387CE0"/>
+    <w:lvl w:ilvl="0">
+      <w:start w:val="1"/>
+      <w:numFmt w:val="bullet"/>
+      <w:lvlText w:val=""/>
+      <w:lvlJc w:val="left"/>
+      <w:pPr>
+        <w:tabs>
+          <w:tab w:val="num" w:pos="720"/>
+        </w:tabs>
+        <w:ind w:left="720" w:hanging="360"/>
+      </w:pPr>
+      <w:rPr>
+        <w:rFonts w:ascii="Symbol" w:hAnsi="Symbol" w:hint="default"/>
+        <w:sz w:val="20"/>
+      </w:rPr>
+    </w:lvl>
+    <w:lvl w:ilvl="1">
+      <w:start w:val="1"/>
+      <w:numFmt w:val="bullet"/>
+      <w:lvlText w:val="o"/>
+      <w:lvlJc w:val="left"/>
+      <w:pPr>
+        <w:tabs>
+          <w:tab w:val="num" w:pos="1440"/>
+        </w:tabs>
+        <w:ind w:left="1440" w:hanging="360"/>
+      </w:pPr>
+      <w:rPr>
+        <w:rFonts w:ascii="Courier New" w:hAnsi="Courier New" w:hint="default"/>
+        <w:sz w:val="20"/>
+      </w:rPr>
+    </w:lvl>
+    <w:lvl w:ilvl="2" w:tentative="1">
+      <w:start w:val="1"/>
+      <w:numFmt w:val="bullet"/>
+      <w:lvlText w:val=""/>
+      <w:lvlJc w:val="left"/>
+      <w:pPr>
+        <w:tabs>
+          <w:tab w:val="num" w:pos="2160"/>
+        </w:tabs>
+        <w:ind w:left="2160" w:hanging="360"/>
+      </w:pPr>
+      <w:rPr>
+        <w:rFonts w:ascii="Wingdings" w:hAnsi="Wingdings" w:hint="default"/>
+        <w:sz w:val="20"/>
+      </w:rPr>
+    </w:lvl>
+    <w:lvl w:ilvl="3" w:tentative="1">
+      <w:start w:val="1"/>
+      <w:numFmt w:val="bullet"/>
+      <w:lvlText w:val=""/>
+      <w:lvlJc w:val="left"/>
+      <w:pPr>
+        <w:tabs>
+          <w:tab w:val="num" w:pos="2880"/>
+        </w:tabs>
+        <w:ind w:left="2880" w:hanging="360"/>
+      </w:pPr>
+      <w:rPr>
+        <w:rFonts w:ascii="Wingdings" w:hAnsi="Wingdings" w:hint="default"/>
+        <w:sz w:val="20"/>
+      </w:rPr>
+    </w:lvl>
+    <w:lvl w:ilvl="4" w:tentative="1">
+      <w:start w:val="1"/>
+      <w:numFmt w:val="bullet"/>
+      <w:lvlText w:val=""/>
+      <w:lvlJc w:val="left"/>
+      <w:pPr>
+        <w:tabs>
+          <w:tab w:val="num" w:pos="3600"/>
+        </w:tabs>
+        <w:ind w:left="3600" w:hanging="360"/>
+      </w:pPr>
+      <w:rPr>
+        <w:rFonts w:ascii="Wingdings" w:hAnsi="Wingdings" w:hint="default"/>
+        <w:sz w:val="20"/>
+      </w:rPr>
+    </w:lvl>
+    <w:lvl w:ilvl="5" w:tentative="1">
+      <w:start w:val="1"/>
+      <w:numFmt w:val="bullet"/>
+      <w:lvlText w:val=""/>
+      <w:lvlJc w:val="left"/>
+      <w:pPr>
+        <w:tabs>
+          <w:tab w:val="num" w:pos="4320"/>
+        </w:tabs>
+        <w:ind w:left="4320" w:hanging="360"/>
+      </w:pPr>
+      <w:rPr>
+        <w:rFonts w:ascii="Wingdings" w:hAnsi="Wingdings" w:hint="default"/>
+        <w:sz w:val="20"/>
+      </w:rPr>
+    </w:lvl>
+    <w:lvl w:ilvl="6" w:tentative="1">
+      <w:start w:val="1"/>
+      <w:numFmt w:val="bullet"/>
+      <w:lvlText w:val=""/>
+      <w:lvlJc w:val="left"/>
+      <w:pPr>
+        <w:tabs>
+          <w:tab w:val="num" w:pos="5040"/>
+        </w:tabs>
+        <w:ind w:left="5040" w:hanging="360"/>
+      </w:pPr>
+      <w:rPr>
+        <w:rFonts w:ascii="Wingdings" w:hAnsi="Wingdings" w:hint="default"/>
+        <w:sz w:val="20"/>
+      </w:rPr>
+    </w:lvl>
+    <w:lvl w:ilvl="7" w:tentative="1">
+      <w:start w:val="1"/>
+      <w:numFmt w:val="bullet"/>
+      <w:lvlText w:val=""/>
+      <w:lvlJc w:val="left"/>
+      <w:pPr>
+        <w:tabs>
+          <w:tab w:val="num" w:pos="5760"/>
+        </w:tabs>
+        <w:ind w:left="5760" w:hanging="360"/>
+      </w:pPr>
+      <w:rPr>
+        <w:rFonts w:ascii="Wingdings" w:hAnsi="Wingdings" w:hint="default"/>
+        <w:sz w:val="20"/>
+      </w:rPr>
+    </w:lvl>
+    <w:lvl w:ilvl="8" w:tentative="1">
+      <w:start w:val="1"/>
+      <w:numFmt w:val="bullet"/>
+      <w:lvlText w:val=""/>
+      <w:lvlJc w:val="left"/>
+      <w:pPr>
+        <w:tabs>
+          <w:tab w:val="num" w:pos="6480"/>
+        </w:tabs>
+        <w:ind w:left="6480" w:hanging="360"/>
+      </w:pPr>
+      <w:rPr>
+        <w:rFonts w:ascii="Wingdings" w:hAnsi="Wingdings" w:hint="default"/>
+        <w:sz w:val="20"/>
+      </w:rPr>
+    </w:lvl>
+  </w:abstractNum>
+  <w:abstractNum w:abstractNumId="48" w15:restartNumberingAfterBreak="0">
     <w:nsid w:val="5BD36754"/>
     <w:multiLevelType w:val="multilevel"/>
     <w:tmpl w:val="8C1CB7C4"/>
@@ -10823,7 +11306,7 @@
       </w:pPr>
     </w:lvl>
   </w:abstractNum>
-  <w:abstractNum w:abstractNumId="48" w15:restartNumberingAfterBreak="0">
+  <w:abstractNum w:abstractNumId="49" w15:restartNumberingAfterBreak="0">
     <w:nsid w:val="612873BF"/>
     <w:multiLevelType w:val="multilevel"/>
     <w:tmpl w:val="8C8A0BCC"/>
@@ -10936,7 +11419,7 @@
       </w:pPr>
     </w:lvl>
   </w:abstractNum>
-  <w:abstractNum w:abstractNumId="49" w15:restartNumberingAfterBreak="0">
+  <w:abstractNum w:abstractNumId="50" w15:restartNumberingAfterBreak="0">
     <w:nsid w:val="63476505"/>
     <w:multiLevelType w:val="multilevel"/>
     <w:tmpl w:val="72823FCC"/>
@@ -11085,7 +11568,7 @@
       </w:rPr>
     </w:lvl>
   </w:abstractNum>
-  <w:abstractNum w:abstractNumId="50" w15:restartNumberingAfterBreak="0">
+  <w:abstractNum w:abstractNumId="51" w15:restartNumberingAfterBreak="0">
     <w:nsid w:val="65715CE4"/>
     <w:multiLevelType w:val="multilevel"/>
     <w:tmpl w:val="B1BC05A4"/>
@@ -11234,7 +11717,7 @@
       </w:rPr>
     </w:lvl>
   </w:abstractNum>
-  <w:abstractNum w:abstractNumId="51" w15:restartNumberingAfterBreak="0">
+  <w:abstractNum w:abstractNumId="52" w15:restartNumberingAfterBreak="0">
     <w:nsid w:val="66FB7200"/>
     <w:multiLevelType w:val="multilevel"/>
     <w:tmpl w:val="862EFA4C"/>
@@ -11383,7 +11866,7 @@
       </w:rPr>
     </w:lvl>
   </w:abstractNum>
-  <w:abstractNum w:abstractNumId="52" w15:restartNumberingAfterBreak="0">
+  <w:abstractNum w:abstractNumId="53" w15:restartNumberingAfterBreak="0">
     <w:nsid w:val="683F119E"/>
     <w:multiLevelType w:val="multilevel"/>
     <w:tmpl w:val="3AB0D636"/>
@@ -11496,7 +11979,7 @@
       </w:pPr>
     </w:lvl>
   </w:abstractNum>
-  <w:abstractNum w:abstractNumId="53" w15:restartNumberingAfterBreak="0">
+  <w:abstractNum w:abstractNumId="54" w15:restartNumberingAfterBreak="0">
     <w:nsid w:val="6D43050B"/>
     <w:multiLevelType w:val="multilevel"/>
     <w:tmpl w:val="449C887A"/>
@@ -11609,7 +12092,7 @@
       </w:pPr>
     </w:lvl>
   </w:abstractNum>
-  <w:abstractNum w:abstractNumId="54" w15:restartNumberingAfterBreak="0">
+  <w:abstractNum w:abstractNumId="55" w15:restartNumberingAfterBreak="0">
     <w:nsid w:val="78EA73BC"/>
     <w:multiLevelType w:val="multilevel"/>
     <w:tmpl w:val="8BD61A78"/>
@@ -11758,7 +12241,7 @@
       </w:rPr>
     </w:lvl>
   </w:abstractNum>
-  <w:abstractNum w:abstractNumId="55" w15:restartNumberingAfterBreak="0">
+  <w:abstractNum w:abstractNumId="56" w15:restartNumberingAfterBreak="0">
     <w:nsid w:val="7A270CED"/>
     <w:multiLevelType w:val="hybridMultilevel"/>
     <w:tmpl w:val="0AF4A64C"/>
@@ -11844,7 +12327,7 @@
       </w:pPr>
     </w:lvl>
   </w:abstractNum>
-  <w:abstractNum w:abstractNumId="56" w15:restartNumberingAfterBreak="0">
+  <w:abstractNum w:abstractNumId="57" w15:restartNumberingAfterBreak="0">
     <w:nsid w:val="7CCF63BA"/>
     <w:multiLevelType w:val="multilevel"/>
     <w:tmpl w:val="459CE646"/>
@@ -11957,7 +12440,7 @@
       </w:pPr>
     </w:lvl>
   </w:abstractNum>
-  <w:abstractNum w:abstractNumId="57" w15:restartNumberingAfterBreak="0">
+  <w:abstractNum w:abstractNumId="58" w15:restartNumberingAfterBreak="0">
     <w:nsid w:val="7D33662A"/>
     <w:multiLevelType w:val="multilevel"/>
     <w:tmpl w:val="B81A65DE"/>
@@ -12081,7 +12564,7 @@
     <w:abstractNumId w:val="22"/>
   </w:num>
   <w:num w:numId="4" w16cid:durableId="1702976259">
-    <w:abstractNumId w:val="51"/>
+    <w:abstractNumId w:val="52"/>
   </w:num>
   <w:num w:numId="5" w16cid:durableId="2126457909">
     <w:abstractNumId w:val="42"/>
@@ -12093,7 +12576,7 @@
     <w:abstractNumId w:val="1"/>
   </w:num>
   <w:num w:numId="8" w16cid:durableId="721633374">
-    <w:abstractNumId w:val="53"/>
+    <w:abstractNumId w:val="54"/>
     <w:lvlOverride w:ilvl="0">
       <w:lvl w:ilvl="0">
         <w:numFmt w:val="decimal"/>
@@ -12156,13 +12639,13 @@
     <w:abstractNumId w:val="15"/>
   </w:num>
   <w:num w:numId="22" w16cid:durableId="1162235608">
-    <w:abstractNumId w:val="47"/>
+    <w:abstractNumId w:val="48"/>
   </w:num>
   <w:num w:numId="23" w16cid:durableId="1713189446">
     <w:abstractNumId w:val="6"/>
   </w:num>
   <w:num w:numId="24" w16cid:durableId="917176505">
-    <w:abstractNumId w:val="52"/>
+    <w:abstractNumId w:val="53"/>
     <w:lvlOverride w:ilvl="0">
       <w:lvl w:ilvl="0">
         <w:numFmt w:val="decimal"/>
@@ -12181,7 +12664,7 @@
     <w:abstractNumId w:val="45"/>
   </w:num>
   <w:num w:numId="28" w16cid:durableId="1968898504">
-    <w:abstractNumId w:val="49"/>
+    <w:abstractNumId w:val="50"/>
   </w:num>
   <w:num w:numId="29" w16cid:durableId="1293098475">
     <w:abstractNumId w:val="12"/>
@@ -12222,10 +12705,10 @@
     <w:abstractNumId w:val="33"/>
   </w:num>
   <w:num w:numId="37" w16cid:durableId="1788885504">
-    <w:abstractNumId w:val="50"/>
+    <w:abstractNumId w:val="51"/>
   </w:num>
   <w:num w:numId="38" w16cid:durableId="1643609106">
-    <w:abstractNumId w:val="56"/>
+    <w:abstractNumId w:val="57"/>
   </w:num>
   <w:num w:numId="39" w16cid:durableId="454564381">
     <w:abstractNumId w:val="16"/>
@@ -12272,7 +12755,7 @@
     <w:abstractNumId w:val="35"/>
   </w:num>
   <w:num w:numId="49" w16cid:durableId="1210192223">
-    <w:abstractNumId w:val="48"/>
+    <w:abstractNumId w:val="49"/>
     <w:lvlOverride w:ilvl="0">
       <w:lvl w:ilvl="0">
         <w:numFmt w:val="decimal"/>
@@ -12295,7 +12778,7 @@
     </w:lvlOverride>
   </w:num>
   <w:num w:numId="52" w16cid:durableId="1998997096">
-    <w:abstractNumId w:val="54"/>
+    <w:abstractNumId w:val="55"/>
   </w:num>
   <w:num w:numId="53" w16cid:durableId="1836143214">
     <w:abstractNumId w:val="27"/>
@@ -12311,7 +12794,7 @@
     <w:abstractNumId w:val="24"/>
   </w:num>
   <w:num w:numId="55" w16cid:durableId="675032744">
-    <w:abstractNumId w:val="57"/>
+    <w:abstractNumId w:val="58"/>
   </w:num>
   <w:num w:numId="56" w16cid:durableId="827475589">
     <w:abstractNumId w:val="9"/>
@@ -12320,7 +12803,10 @@
     <w:abstractNumId w:val="0"/>
   </w:num>
   <w:num w:numId="58" w16cid:durableId="1396976008">
-    <w:abstractNumId w:val="55"/>
+    <w:abstractNumId w:val="56"/>
+  </w:num>
+  <w:num w:numId="59" w16cid:durableId="124353173">
+    <w:abstractNumId w:val="47"/>
   </w:num>
 </w:numbering>
 </file>

</xml_diff>

<commit_message>
Add all observation of mem reduction randmemgen service
</commit_message>
<xml_diff>
--- a/Latency Analysis/RandPwGen Service - Deep Analysis.docx
+++ b/Latency Analysis/RandPwGen Service - Deep Analysis.docx
@@ -11,11 +11,19 @@
       </w:pPr>
       <w:bookmarkStart w:id="0" w:name="_13led469gs06" w:colFirst="0" w:colLast="0"/>
       <w:bookmarkEnd w:id="0"/>
+      <w:proofErr w:type="spellStart"/>
       <w:r>
         <w:rPr>
           <w:color w:val="0000FF"/>
         </w:rPr>
-        <w:t>RandPwGen Service</w:t>
+        <w:t>RandPwGen</w:t>
+      </w:r>
+      <w:proofErr w:type="spellEnd"/>
+      <w:r>
+        <w:rPr>
+          <w:color w:val="0000FF"/>
+        </w:rPr>
+        <w:t xml:space="preserve"> Service</w:t>
       </w:r>
       <w:r>
         <w:rPr>
@@ -826,21 +834,7 @@
         <w:rPr>
           <w:lang w:val="en-US"/>
         </w:rPr>
-        <w:t xml:space="preserve">Garbage Collection (GC) Kicks </w:t>
-      </w:r>
-      <w:proofErr w:type="gramStart"/>
-      <w:r>
-        <w:rPr>
-          <w:lang w:val="en-US"/>
-        </w:rPr>
-        <w:t>In</w:t>
-      </w:r>
-      <w:proofErr w:type="gramEnd"/>
-      <w:r>
-        <w:rPr>
-          <w:lang w:val="en-US"/>
-        </w:rPr>
-        <w:t xml:space="preserve"> More Aggressively</w:t>
+        <w:t>Garbage Collection (GC) Kicks In More Aggressively</w:t>
       </w:r>
     </w:p>
     <w:p>
@@ -1030,11 +1024,19 @@
           <w:color w:val="0000FF"/>
         </w:rPr>
       </w:pPr>
+      <w:proofErr w:type="spellStart"/>
       <w:r>
         <w:rPr>
           <w:color w:val="0000FF"/>
         </w:rPr>
-        <w:t>RandPwGen Service Only Memory Reduction</w:t>
+        <w:t>RandPwGen</w:t>
+      </w:r>
+      <w:proofErr w:type="spellEnd"/>
+      <w:r>
+        <w:rPr>
+          <w:color w:val="0000FF"/>
+        </w:rPr>
+        <w:t xml:space="preserve"> Service Only Memory Reduction</w:t>
       </w:r>
     </w:p>
     <w:p>
@@ -1163,6 +1165,180 @@
     </w:p>
     <w:p>
       <w:pPr>
+        <w:numPr>
+          <w:ilvl w:val="0"/>
+          <w:numId w:val="60"/>
+        </w:numPr>
+        <w:rPr>
+          <w:lang w:val="en-US"/>
+        </w:rPr>
+      </w:pPr>
+      <w:r>
+        <w:rPr>
+          <w:lang w:val="en-US"/>
+        </w:rPr>
+        <w:t>Latency correlates tightly with CPU usage</w:t>
+      </w:r>
+    </w:p>
+    <w:p>
+      <w:pPr>
+        <w:numPr>
+          <w:ilvl w:val="0"/>
+          <w:numId w:val="60"/>
+        </w:numPr>
+        <w:rPr>
+          <w:lang w:val="en-US"/>
+        </w:rPr>
+      </w:pPr>
+      <w:r>
+        <w:rPr>
+          <w:lang w:val="en-US"/>
+        </w:rPr>
+        <w:t>Latency surges with the Memory limit reduction, CPU usage &amp; drops slightly when CPU usage drops but remains elevated</w:t>
+      </w:r>
+    </w:p>
+    <w:p>
+      <w:pPr>
+        <w:numPr>
+          <w:ilvl w:val="0"/>
+          <w:numId w:val="60"/>
+        </w:numPr>
+        <w:rPr>
+          <w:lang w:val="en-US"/>
+        </w:rPr>
+      </w:pPr>
+      <w:r>
+        <w:rPr>
+          <w:lang w:val="en-US"/>
+        </w:rPr>
+        <w:t>Memory usage becomes erratic &amp; spiky due to Garbage collection activities &amp; memory pressure.</w:t>
+      </w:r>
+    </w:p>
+    <w:p>
+      <w:pPr>
+        <w:numPr>
+          <w:ilvl w:val="0"/>
+          <w:numId w:val="60"/>
+        </w:numPr>
+        <w:rPr>
+          <w:lang w:val="en-US"/>
+        </w:rPr>
+      </w:pPr>
+      <w:r>
+        <w:rPr>
+          <w:lang w:val="en-US"/>
+        </w:rPr>
+        <w:t>Latency climbs sharply when memory is reducing.</w:t>
+      </w:r>
+    </w:p>
+    <w:p>
+      <w:pPr>
+        <w:numPr>
+          <w:ilvl w:val="0"/>
+          <w:numId w:val="60"/>
+        </w:numPr>
+        <w:rPr>
+          <w:lang w:val="en-US"/>
+        </w:rPr>
+      </w:pPr>
+      <w:r>
+        <w:rPr>
+          <w:lang w:val="en-US"/>
+        </w:rPr>
+        <w:t>Memory limit reductions have contributed to instability (frequent garbage collections or memory reclaim events).</w:t>
+      </w:r>
+    </w:p>
+    <w:p>
+      <w:pPr>
+        <w:numPr>
+          <w:ilvl w:val="0"/>
+          <w:numId w:val="60"/>
+        </w:numPr>
+        <w:rPr>
+          <w:lang w:val="en-US"/>
+        </w:rPr>
+      </w:pPr>
+      <w:r>
+        <w:rPr>
+          <w:lang w:val="en-US"/>
+        </w:rPr>
+        <w:t>Memory usage follows a sawtooth pattern, slowly rising &amp; sharply dropping.</w:t>
+      </w:r>
+    </w:p>
+    <w:p>
+      <w:pPr>
+        <w:numPr>
+          <w:ilvl w:val="0"/>
+          <w:numId w:val="60"/>
+        </w:numPr>
+        <w:rPr>
+          <w:lang w:val="en-US"/>
+        </w:rPr>
+      </w:pPr>
+      <w:r>
+        <w:rPr>
+          <w:lang w:val="en-US"/>
+        </w:rPr>
+        <w:t>Memory usage &amp; memory limit reduction are strongly correlated with latency spikes.</w:t>
+      </w:r>
+    </w:p>
+    <w:p>
+      <w:pPr>
+        <w:numPr>
+          <w:ilvl w:val="0"/>
+          <w:numId w:val="60"/>
+        </w:numPr>
+        <w:rPr>
+          <w:lang w:val="en-US"/>
+        </w:rPr>
+      </w:pPr>
+      <w:r>
+        <w:rPr>
+          <w:lang w:val="en-US"/>
+        </w:rPr>
+        <w:t>Latency peaks as memory usage increases (indicating Garbage collection &amp; OOM-related slowdowns) &amp; sharp drop after memory usage resets.</w:t>
+      </w:r>
+    </w:p>
+    <w:p>
+      <w:pPr>
+        <w:numPr>
+          <w:ilvl w:val="0"/>
+          <w:numId w:val="60"/>
+        </w:numPr>
+        <w:rPr>
+          <w:lang w:val="en-US"/>
+        </w:rPr>
+      </w:pPr>
+      <w:r>
+        <w:rPr>
+          <w:lang w:val="en-US"/>
+        </w:rPr>
+        <w:t>The step-wise reduction of memory limit appears to induce latency spikes.</w:t>
+      </w:r>
+    </w:p>
+    <w:p>
+      <w:pPr>
+        <w:rPr>
+          <w:lang w:val="en-US"/>
+        </w:rPr>
+      </w:pPr>
+    </w:p>
+    <w:p>
+      <w:pPr>
+        <w:rPr>
+          <w:lang w:val="en-US"/>
+        </w:rPr>
+      </w:pPr>
+    </w:p>
+    <w:p>
+      <w:pPr>
+        <w:rPr>
+          <w:lang w:val="en-US"/>
+        </w:rPr>
+      </w:pPr>
+    </w:p>
+    <w:p>
+      <w:pPr>
         <w:pStyle w:val="Subtitle"/>
         <w:rPr>
           <w:b/>
@@ -2254,21 +2430,7 @@
         <w:rPr>
           <w:lang w:val="en-US"/>
         </w:rPr>
-        <w:t xml:space="preserve">The JVM performs GC based on thresholds in Eden, Survivor, and </w:t>
-      </w:r>
-      <w:proofErr w:type="gramStart"/>
-      <w:r>
-        <w:rPr>
-          <w:lang w:val="en-US"/>
-        </w:rPr>
-        <w:t>Old</w:t>
-      </w:r>
-      <w:proofErr w:type="gramEnd"/>
-      <w:r>
-        <w:rPr>
-          <w:lang w:val="en-US"/>
-        </w:rPr>
-        <w:t xml:space="preserve"> generations.</w:t>
+        <w:t>The JVM performs GC based on thresholds in Eden, Survivor, and Old generations.</w:t>
       </w:r>
     </w:p>
     <w:p>
@@ -2353,23 +2515,19 @@
           <w:color w:val="0000FF"/>
         </w:rPr>
       </w:pPr>
+      <w:proofErr w:type="spellStart"/>
       <w:r>
         <w:rPr>
           <w:color w:val="0000FF"/>
         </w:rPr>
-        <w:t xml:space="preserve">RandPwGen Service </w:t>
-      </w:r>
+        <w:t>RandPwGen</w:t>
+      </w:r>
+      <w:proofErr w:type="spellEnd"/>
       <w:r>
         <w:rPr>
           <w:color w:val="0000FF"/>
         </w:rPr>
-        <w:t>Both Resource Limits</w:t>
-      </w:r>
-      <w:r>
-        <w:rPr>
-          <w:color w:val="0000FF"/>
-        </w:rPr>
-        <w:t xml:space="preserve"> Reduction</w:t>
+        <w:t xml:space="preserve"> Service Both Resource Limits Reduction</w:t>
       </w:r>
     </w:p>
     <w:p>
@@ -2517,21 +2675,7 @@
         <w:rPr>
           <w:lang w:val="en-US"/>
         </w:rPr>
-        <w:t xml:space="preserve">The latency spikes </w:t>
-      </w:r>
-      <w:proofErr w:type="gramStart"/>
-      <w:r>
-        <w:rPr>
-          <w:lang w:val="en-US"/>
-        </w:rPr>
-        <w:t>correlates</w:t>
-      </w:r>
-      <w:proofErr w:type="gramEnd"/>
-      <w:r>
-        <w:rPr>
-          <w:lang w:val="en-US"/>
-        </w:rPr>
-        <w:t xml:space="preserve"> with the sharp drops in CPU limits</w:t>
+        <w:t>The latency spikes correlates with the sharp drops in CPU limits</w:t>
       </w:r>
     </w:p>
     <w:p>
@@ -2582,7 +2726,21 @@
         <w:rPr>
           <w:lang w:val="en-US"/>
         </w:rPr>
-        <w:t>Latency spikes are not directly correlated wih CPU usage saturation</w:t>
+        <w:t xml:space="preserve">Latency spikes are not directly correlated </w:t>
+      </w:r>
+      <w:proofErr w:type="spellStart"/>
+      <w:r>
+        <w:rPr>
+          <w:lang w:val="en-US"/>
+        </w:rPr>
+        <w:t>wih</w:t>
+      </w:r>
+      <w:proofErr w:type="spellEnd"/>
+      <w:r>
+        <w:rPr>
+          <w:lang w:val="en-US"/>
+        </w:rPr>
+        <w:t xml:space="preserve"> CPU usage saturation</w:t>
       </w:r>
     </w:p>
     <w:p>
@@ -2599,21 +2757,7 @@
         <w:rPr>
           <w:lang w:val="en-US"/>
         </w:rPr>
-        <w:t xml:space="preserve">CPU limit reduction </w:t>
-      </w:r>
-      <w:proofErr w:type="gramStart"/>
-      <w:r>
-        <w:rPr>
-          <w:lang w:val="en-US"/>
-        </w:rPr>
-        <w:t>seem</w:t>
-      </w:r>
-      <w:proofErr w:type="gramEnd"/>
-      <w:r>
-        <w:rPr>
-          <w:lang w:val="en-US"/>
-        </w:rPr>
-        <w:t xml:space="preserve"> to have minimal effect on actual usage &amp; a potential indirect impact on latency.</w:t>
+        <w:t>CPU limit reduction seem to have minimal effect on actual usage &amp; a potential indirect impact on latency.</w:t>
       </w:r>
     </w:p>
     <w:p>
@@ -2976,21 +3120,7 @@
         <w:rPr>
           <w:lang w:val="en-US"/>
         </w:rPr>
-        <w:t xml:space="preserve">Latency Spikes Strongly Correlate </w:t>
-      </w:r>
-      <w:proofErr w:type="gramStart"/>
-      <w:r>
-        <w:rPr>
-          <w:lang w:val="en-US"/>
-        </w:rPr>
-        <w:t>With</w:t>
-      </w:r>
-      <w:proofErr w:type="gramEnd"/>
-      <w:r>
-        <w:rPr>
-          <w:lang w:val="en-US"/>
-        </w:rPr>
-        <w:t xml:space="preserve"> Memory Usage Peaks</w:t>
+        <w:t>Latency Spikes Strongly Correlate With Memory Usage Peaks</w:t>
       </w:r>
     </w:p>
     <w:p>
@@ -3216,12 +3346,14 @@
                 <w:lang w:val="en-US"/>
               </w:rPr>
             </w:pPr>
+            <w:proofErr w:type="spellStart"/>
             <w:r>
               <w:rPr>
                 <w:lang w:val="en-US"/>
               </w:rPr>
               <w:t>Behaviour</w:t>
             </w:r>
+            <w:proofErr w:type="spellEnd"/>
           </w:p>
         </w:tc>
         <w:tc>
@@ -4135,21 +4267,7 @@
         <w:rPr>
           <w:lang w:val="en-US"/>
         </w:rPr>
-        <w:t xml:space="preserve">The load is constant (10–20 req/s) overall, but actual request distribution </w:t>
-      </w:r>
-      <w:proofErr w:type="gramStart"/>
-      <w:r>
-        <w:rPr>
-          <w:lang w:val="en-US"/>
-        </w:rPr>
-        <w:t>have</w:t>
-      </w:r>
-      <w:proofErr w:type="gramEnd"/>
-      <w:r>
-        <w:rPr>
-          <w:lang w:val="en-US"/>
-        </w:rPr>
-        <w:t xml:space="preserve"> been more bursty earlier (surges).</w:t>
+        <w:t>The load is constant (10–20 req/s) overall, but actual request distribution have been more bursty earlier (surges).</w:t>
       </w:r>
     </w:p>
     <w:p>
@@ -4248,21 +4366,7 @@
         <w:rPr>
           <w:lang w:val="en-US"/>
         </w:rPr>
-        <w:t xml:space="preserve">JVM over-allocation under high memory </w:t>
-      </w:r>
-      <w:proofErr w:type="gramStart"/>
-      <w:r>
-        <w:rPr>
-          <w:lang w:val="en-US"/>
-        </w:rPr>
-        <w:t>limits  cause</w:t>
-      </w:r>
-      <w:proofErr w:type="gramEnd"/>
-      <w:r>
-        <w:rPr>
-          <w:lang w:val="en-US"/>
-        </w:rPr>
-        <w:t>:</w:t>
+        <w:t>JVM over-allocation under high memory limits  cause:</w:t>
       </w:r>
     </w:p>
     <w:p>
@@ -4463,21 +4567,7 @@
         <w:rPr>
           <w:lang w:val="en-US"/>
         </w:rPr>
-        <w:t xml:space="preserve">These would be more visible after long uptime, around the 05-12 22 </w:t>
-      </w:r>
-      <w:proofErr w:type="gramStart"/>
-      <w:r>
-        <w:rPr>
-          <w:lang w:val="en-US"/>
-        </w:rPr>
-        <w:t>mark</w:t>
-      </w:r>
-      <w:proofErr w:type="gramEnd"/>
-      <w:r>
-        <w:rPr>
-          <w:lang w:val="en-US"/>
-        </w:rPr>
-        <w:t>.</w:t>
+        <w:t>These would be more visible after long uptime, around the 05-12 22 mark.</w:t>
       </w:r>
     </w:p>
     <w:p>
@@ -4525,7 +4615,21 @@
         <w:rPr>
           <w:lang w:val="en-US"/>
         </w:rPr>
-        <w:t>Early phases have included pod CPU throttling, cold start effects, or background init tasks.</w:t>
+        <w:t xml:space="preserve">Early phases have included pod CPU throttling, cold start effects, or background </w:t>
+      </w:r>
+      <w:proofErr w:type="spellStart"/>
+      <w:r>
+        <w:rPr>
+          <w:lang w:val="en-US"/>
+        </w:rPr>
+        <w:t>init</w:t>
+      </w:r>
+      <w:proofErr w:type="spellEnd"/>
+      <w:r>
+        <w:rPr>
+          <w:lang w:val="en-US"/>
+        </w:rPr>
+        <w:t xml:space="preserve"> tasks.</w:t>
       </w:r>
     </w:p>
     <w:p>
@@ -12328,6 +12432,155 @@
     </w:lvl>
   </w:abstractNum>
   <w:abstractNum w:abstractNumId="57" w15:restartNumberingAfterBreak="0">
+    <w:nsid w:val="7C837828"/>
+    <w:multiLevelType w:val="multilevel"/>
+    <w:tmpl w:val="B07ABA88"/>
+    <w:lvl w:ilvl="0">
+      <w:start w:val="1"/>
+      <w:numFmt w:val="bullet"/>
+      <w:lvlText w:val=""/>
+      <w:lvlJc w:val="left"/>
+      <w:pPr>
+        <w:tabs>
+          <w:tab w:val="num" w:pos="720"/>
+        </w:tabs>
+        <w:ind w:left="720" w:hanging="360"/>
+      </w:pPr>
+      <w:rPr>
+        <w:rFonts w:ascii="Symbol" w:hAnsi="Symbol" w:hint="default"/>
+        <w:sz w:val="20"/>
+      </w:rPr>
+    </w:lvl>
+    <w:lvl w:ilvl="1" w:tentative="1">
+      <w:start w:val="1"/>
+      <w:numFmt w:val="bullet"/>
+      <w:lvlText w:val="o"/>
+      <w:lvlJc w:val="left"/>
+      <w:pPr>
+        <w:tabs>
+          <w:tab w:val="num" w:pos="1440"/>
+        </w:tabs>
+        <w:ind w:left="1440" w:hanging="360"/>
+      </w:pPr>
+      <w:rPr>
+        <w:rFonts w:ascii="Courier New" w:hAnsi="Courier New" w:hint="default"/>
+        <w:sz w:val="20"/>
+      </w:rPr>
+    </w:lvl>
+    <w:lvl w:ilvl="2" w:tentative="1">
+      <w:start w:val="1"/>
+      <w:numFmt w:val="bullet"/>
+      <w:lvlText w:val=""/>
+      <w:lvlJc w:val="left"/>
+      <w:pPr>
+        <w:tabs>
+          <w:tab w:val="num" w:pos="2160"/>
+        </w:tabs>
+        <w:ind w:left="2160" w:hanging="360"/>
+      </w:pPr>
+      <w:rPr>
+        <w:rFonts w:ascii="Wingdings" w:hAnsi="Wingdings" w:hint="default"/>
+        <w:sz w:val="20"/>
+      </w:rPr>
+    </w:lvl>
+    <w:lvl w:ilvl="3" w:tentative="1">
+      <w:start w:val="1"/>
+      <w:numFmt w:val="bullet"/>
+      <w:lvlText w:val=""/>
+      <w:lvlJc w:val="left"/>
+      <w:pPr>
+        <w:tabs>
+          <w:tab w:val="num" w:pos="2880"/>
+        </w:tabs>
+        <w:ind w:left="2880" w:hanging="360"/>
+      </w:pPr>
+      <w:rPr>
+        <w:rFonts w:ascii="Wingdings" w:hAnsi="Wingdings" w:hint="default"/>
+        <w:sz w:val="20"/>
+      </w:rPr>
+    </w:lvl>
+    <w:lvl w:ilvl="4" w:tentative="1">
+      <w:start w:val="1"/>
+      <w:numFmt w:val="bullet"/>
+      <w:lvlText w:val=""/>
+      <w:lvlJc w:val="left"/>
+      <w:pPr>
+        <w:tabs>
+          <w:tab w:val="num" w:pos="3600"/>
+        </w:tabs>
+        <w:ind w:left="3600" w:hanging="360"/>
+      </w:pPr>
+      <w:rPr>
+        <w:rFonts w:ascii="Wingdings" w:hAnsi="Wingdings" w:hint="default"/>
+        <w:sz w:val="20"/>
+      </w:rPr>
+    </w:lvl>
+    <w:lvl w:ilvl="5" w:tentative="1">
+      <w:start w:val="1"/>
+      <w:numFmt w:val="bullet"/>
+      <w:lvlText w:val=""/>
+      <w:lvlJc w:val="left"/>
+      <w:pPr>
+        <w:tabs>
+          <w:tab w:val="num" w:pos="4320"/>
+        </w:tabs>
+        <w:ind w:left="4320" w:hanging="360"/>
+      </w:pPr>
+      <w:rPr>
+        <w:rFonts w:ascii="Wingdings" w:hAnsi="Wingdings" w:hint="default"/>
+        <w:sz w:val="20"/>
+      </w:rPr>
+    </w:lvl>
+    <w:lvl w:ilvl="6" w:tentative="1">
+      <w:start w:val="1"/>
+      <w:numFmt w:val="bullet"/>
+      <w:lvlText w:val=""/>
+      <w:lvlJc w:val="left"/>
+      <w:pPr>
+        <w:tabs>
+          <w:tab w:val="num" w:pos="5040"/>
+        </w:tabs>
+        <w:ind w:left="5040" w:hanging="360"/>
+      </w:pPr>
+      <w:rPr>
+        <w:rFonts w:ascii="Wingdings" w:hAnsi="Wingdings" w:hint="default"/>
+        <w:sz w:val="20"/>
+      </w:rPr>
+    </w:lvl>
+    <w:lvl w:ilvl="7" w:tentative="1">
+      <w:start w:val="1"/>
+      <w:numFmt w:val="bullet"/>
+      <w:lvlText w:val=""/>
+      <w:lvlJc w:val="left"/>
+      <w:pPr>
+        <w:tabs>
+          <w:tab w:val="num" w:pos="5760"/>
+        </w:tabs>
+        <w:ind w:left="5760" w:hanging="360"/>
+      </w:pPr>
+      <w:rPr>
+        <w:rFonts w:ascii="Wingdings" w:hAnsi="Wingdings" w:hint="default"/>
+        <w:sz w:val="20"/>
+      </w:rPr>
+    </w:lvl>
+    <w:lvl w:ilvl="8" w:tentative="1">
+      <w:start w:val="1"/>
+      <w:numFmt w:val="bullet"/>
+      <w:lvlText w:val=""/>
+      <w:lvlJc w:val="left"/>
+      <w:pPr>
+        <w:tabs>
+          <w:tab w:val="num" w:pos="6480"/>
+        </w:tabs>
+        <w:ind w:left="6480" w:hanging="360"/>
+      </w:pPr>
+      <w:rPr>
+        <w:rFonts w:ascii="Wingdings" w:hAnsi="Wingdings" w:hint="default"/>
+        <w:sz w:val="20"/>
+      </w:rPr>
+    </w:lvl>
+  </w:abstractNum>
+  <w:abstractNum w:abstractNumId="58" w15:restartNumberingAfterBreak="0">
     <w:nsid w:val="7CCF63BA"/>
     <w:multiLevelType w:val="multilevel"/>
     <w:tmpl w:val="459CE646"/>
@@ -12440,7 +12693,7 @@
       </w:pPr>
     </w:lvl>
   </w:abstractNum>
-  <w:abstractNum w:abstractNumId="58" w15:restartNumberingAfterBreak="0">
+  <w:abstractNum w:abstractNumId="59" w15:restartNumberingAfterBreak="0">
     <w:nsid w:val="7D33662A"/>
     <w:multiLevelType w:val="multilevel"/>
     <w:tmpl w:val="B81A65DE"/>
@@ -12708,7 +12961,7 @@
     <w:abstractNumId w:val="51"/>
   </w:num>
   <w:num w:numId="38" w16cid:durableId="1643609106">
-    <w:abstractNumId w:val="57"/>
+    <w:abstractNumId w:val="58"/>
   </w:num>
   <w:num w:numId="39" w16cid:durableId="454564381">
     <w:abstractNumId w:val="16"/>
@@ -12794,7 +13047,7 @@
     <w:abstractNumId w:val="24"/>
   </w:num>
   <w:num w:numId="55" w16cid:durableId="675032744">
-    <w:abstractNumId w:val="58"/>
+    <w:abstractNumId w:val="59"/>
   </w:num>
   <w:num w:numId="56" w16cid:durableId="827475589">
     <w:abstractNumId w:val="9"/>
@@ -12807,6 +13060,9 @@
   </w:num>
   <w:num w:numId="59" w16cid:durableId="124353173">
     <w:abstractNumId w:val="47"/>
+  </w:num>
+  <w:num w:numId="60" w16cid:durableId="1282149166">
+    <w:abstractNumId w:val="57"/>
   </w:num>
 </w:numbering>
 </file>

</xml_diff>

<commit_message>
Add all observation of cpu reduction randpwgen service
</commit_message>
<xml_diff>
--- a/Latency Analysis/RandPwGen Service - Deep Analysis.docx
+++ b/Latency Analysis/RandPwGen Service - Deep Analysis.docx
@@ -118,6 +118,63 @@
     </w:p>
     <w:p>
       <w:pPr>
+        <w:rPr>
+          <w:lang w:val="en-US"/>
+        </w:rPr>
+      </w:pPr>
+      <w:r>
+        <w:rPr>
+          <w:lang w:val="en-US"/>
+        </w:rPr>
+        <w:t xml:space="preserve">Peaks of the CPU usage(blue line) is barely noticeable. So, the latency spikes not due to CPU exhaustion. </w:t>
+      </w:r>
+      <w:proofErr w:type="spellStart"/>
+      <w:r>
+        <w:rPr>
+          <w:lang w:val="en-US"/>
+        </w:rPr>
+        <w:t>Eacg</w:t>
+      </w:r>
+      <w:proofErr w:type="spellEnd"/>
+      <w:r>
+        <w:rPr>
+          <w:lang w:val="en-US"/>
+        </w:rPr>
+        <w:t xml:space="preserve"> latency peak happens(red line) with the reduction of CPU limits. So, it is due to Queuing delays &amp; container restarts. </w:t>
+      </w:r>
+    </w:p>
+    <w:p>
+      <w:pPr>
+        <w:rPr>
+          <w:lang w:val="en-US"/>
+        </w:rPr>
+      </w:pPr>
+      <w:r>
+        <w:rPr>
+          <w:lang w:val="en-US"/>
+        </w:rPr>
+        <w:t xml:space="preserve">The memory usage (blue line) shows drops to baseline, followed by a fresh rise. These drops align almost perfectly with CPU limit drops. These drops are due to Application </w:t>
+      </w:r>
+      <w:proofErr w:type="spellStart"/>
+      <w:r>
+        <w:rPr>
+          <w:lang w:val="en-US"/>
+        </w:rPr>
+        <w:t>restarts,garbage</w:t>
+      </w:r>
+      <w:proofErr w:type="spellEnd"/>
+      <w:r>
+        <w:rPr>
+          <w:lang w:val="en-US"/>
+        </w:rPr>
+        <w:t xml:space="preserve"> collection &amp; slow recovery after restarts.</w:t>
+      </w:r>
+    </w:p>
+    <w:p/>
+    <w:p/>
+    <w:p/>
+    <w:p>
+      <w:pPr>
         <w:numPr>
           <w:ilvl w:val="0"/>
           <w:numId w:val="1"/>
@@ -130,6 +187,7 @@
         <w:rPr>
           <w:lang w:val="en-US"/>
         </w:rPr>
+        <w:lastRenderedPageBreak/>
         <w:t>CPU usage (blue) rises gradually, peaks, then falls.</w:t>
       </w:r>
     </w:p>
@@ -238,7 +296,6 @@
         <w:rPr>
           <w:lang w:val="en-US"/>
         </w:rPr>
-        <w:lastRenderedPageBreak/>
         <w:t>No blocking computation (unlike hashing)</w:t>
       </w:r>
     </w:p>

</xml_diff>

<commit_message>
Add the agenda of randpwgen service plots
</commit_message>
<xml_diff>
--- a/Latency Analysis/RandPwGen Service - Deep Analysis.docx
+++ b/Latency Analysis/RandPwGen Service - Deep Analysis.docx
@@ -4,13 +4,161 @@
   <w:body>
     <w:p>
       <w:pPr>
+        <w:rPr>
+          <w:lang w:val="en-US"/>
+        </w:rPr>
+      </w:pPr>
+      <w:r>
+        <w:rPr>
+          <w:b/>
+          <w:bCs/>
+          <w:lang w:val="en-US"/>
+        </w:rPr>
+        <w:t>For CPU vs Latency Plots</w:t>
+      </w:r>
+    </w:p>
+    <w:p>
+      <w:pPr>
+        <w:rPr>
+          <w:lang w:val="en-US"/>
+        </w:rPr>
+      </w:pPr>
+      <w:r>
+        <w:rPr>
+          <w:lang w:val="en-US"/>
+        </w:rPr>
+        <w:t>Yellow Line - CPU Limit</w:t>
+      </w:r>
+    </w:p>
+    <w:p>
+      <w:pPr>
+        <w:rPr>
+          <w:lang w:val="en-US"/>
+        </w:rPr>
+      </w:pPr>
+      <w:r>
+        <w:rPr>
+          <w:lang w:val="en-US"/>
+        </w:rPr>
+        <w:t>Blue Line - CPU Usage</w:t>
+      </w:r>
+    </w:p>
+    <w:p>
+      <w:pPr>
+        <w:rPr>
+          <w:lang w:val="en-US"/>
+        </w:rPr>
+      </w:pPr>
+      <w:r>
+        <w:rPr>
+          <w:lang w:val="en-US"/>
+        </w:rPr>
+        <w:t>Red Line - Latency</w:t>
+      </w:r>
+    </w:p>
+    <w:p>
+      <w:pPr>
+        <w:rPr>
+          <w:lang w:val="en-US"/>
+        </w:rPr>
+      </w:pPr>
+      <w:r>
+        <w:rPr>
+          <w:lang w:val="en-US"/>
+        </w:rPr>
+        <w:t>Green Line - CPU Request</w:t>
+      </w:r>
+    </w:p>
+    <w:p>
+      <w:pPr>
+        <w:rPr>
+          <w:lang w:val="en-US"/>
+        </w:rPr>
+      </w:pPr>
+    </w:p>
+    <w:p>
+      <w:pPr>
+        <w:rPr>
+          <w:lang w:val="en-US"/>
+        </w:rPr>
+      </w:pPr>
+      <w:r>
+        <w:rPr>
+          <w:b/>
+          <w:bCs/>
+          <w:lang w:val="en-US"/>
+        </w:rPr>
+        <w:t>For Memory vs Latency Plots</w:t>
+      </w:r>
+    </w:p>
+    <w:p>
+      <w:pPr>
+        <w:rPr>
+          <w:lang w:val="en-US"/>
+        </w:rPr>
+      </w:pPr>
+      <w:r>
+        <w:rPr>
+          <w:lang w:val="en-US"/>
+        </w:rPr>
+        <w:t>Yellow line - Memory Request</w:t>
+      </w:r>
+    </w:p>
+    <w:p>
+      <w:pPr>
+        <w:rPr>
+          <w:lang w:val="en-US"/>
+        </w:rPr>
+      </w:pPr>
+      <w:r>
+        <w:rPr>
+          <w:lang w:val="en-US"/>
+        </w:rPr>
+        <w:t>Blue line - Memory usage</w:t>
+      </w:r>
+    </w:p>
+    <w:p>
+      <w:pPr>
+        <w:rPr>
+          <w:lang w:val="en-US"/>
+        </w:rPr>
+      </w:pPr>
+      <w:r>
+        <w:rPr>
+          <w:lang w:val="en-US"/>
+        </w:rPr>
+        <w:t>Red line - Latency</w:t>
+      </w:r>
+    </w:p>
+    <w:p>
+      <w:pPr>
+        <w:rPr>
+          <w:lang w:val="en-US"/>
+        </w:rPr>
+      </w:pPr>
+      <w:r>
+        <w:rPr>
+          <w:lang w:val="en-US"/>
+        </w:rPr>
+        <w:t>Green line - Memory limit</w:t>
+      </w:r>
+    </w:p>
+    <w:p/>
+    <w:p>
+      <w:pPr>
         <w:pStyle w:val="Heading1"/>
         <w:rPr>
           <w:color w:val="0000FF"/>
         </w:rPr>
       </w:pPr>
-      <w:bookmarkStart w:id="0" w:name="_13led469gs06" w:colFirst="0" w:colLast="0"/>
-      <w:bookmarkEnd w:id="0"/>
+    </w:p>
+    <w:p>
+      <w:pPr>
+        <w:pStyle w:val="Heading1"/>
+        <w:rPr>
+          <w:color w:val="0000FF"/>
+        </w:rPr>
+      </w:pPr>
       <w:proofErr w:type="spellStart"/>
       <w:r>
         <w:rPr>
@@ -79,6 +227,7 @@
         <w:rPr>
           <w:noProof/>
         </w:rPr>
+        <w:lastRenderedPageBreak/>
         <w:drawing>
           <wp:inline distT="114300" distB="114300" distL="114300" distR="114300" wp14:anchorId="2696705A" wp14:editId="7460E39D">
             <wp:extent cx="5943600" cy="2933700"/>
@@ -187,7 +336,6 @@
         <w:rPr>
           <w:lang w:val="en-US"/>
         </w:rPr>
-        <w:lastRenderedPageBreak/>
         <w:t>CPU usage (blue) rises gradually, peaks, then falls.</w:t>
       </w:r>
     </w:p>

</xml_diff>